<commit_message>
Part 1 report Done
</commit_message>
<xml_diff>
--- a/Assignment 1/Report.docx
+++ b/Assignment 1/Report.docx
@@ -1,6 +1,6 @@
 
 <file path=word/document.xml><?xml version="1.0" encoding="utf-8"?>
-<w:document xmlns:wpc="http://schemas.microsoft.com/office/word/2010/wordprocessingCanvas" xmlns:cx="http://schemas.microsoft.com/office/drawing/2014/chartex" xmlns:cx1="http://schemas.microsoft.com/office/drawing/2015/9/8/chartex" xmlns:mc="http://schemas.openxmlformats.org/markup-compatibility/2006" xmlns:o="urn:schemas-microsoft-com:office:office" xmlns:r="http://schemas.openxmlformats.org/officeDocument/2006/relationships" xmlns:m="http://schemas.openxmlformats.org/officeDocument/2006/math" xmlns:v="urn:schemas-microsoft-com:vml" xmlns:wp14="http://schemas.microsoft.com/office/word/2010/wordprocessingDrawing" xmlns:wp="http://schemas.openxmlformats.org/drawingml/2006/wordprocessingDrawing" xmlns:w10="urn:schemas-microsoft-com:office:word" xmlns:w="http://schemas.openxmlformats.org/wordprocessingml/2006/main" xmlns:w14="http://schemas.microsoft.com/office/word/2010/wordml" xmlns:w15="http://schemas.microsoft.com/office/word/2012/wordml" xmlns:w16se="http://schemas.microsoft.com/office/word/2015/wordml/symex" xmlns:wpg="http://schemas.microsoft.com/office/word/2010/wordprocessingGroup" xmlns:wpi="http://schemas.microsoft.com/office/word/2010/wordprocessingInk" xmlns:wne="http://schemas.microsoft.com/office/word/2006/wordml" xmlns:wps="http://schemas.microsoft.com/office/word/2010/wordprocessingShape" mc:Ignorable="w14 w15 w16se wp14">
+<w:document xmlns:wpc="http://schemas.microsoft.com/office/word/2010/wordprocessingCanvas" xmlns:cx="http://schemas.microsoft.com/office/drawing/2014/chartex" xmlns:cx1="http://schemas.microsoft.com/office/drawing/2015/9/8/chartex" xmlns:cx2="http://schemas.microsoft.com/office/drawing/2015/10/21/chartex" xmlns:cx3="http://schemas.microsoft.com/office/drawing/2016/5/9/chartex" xmlns:cx4="http://schemas.microsoft.com/office/drawing/2016/5/10/chartex" xmlns:cx5="http://schemas.microsoft.com/office/drawing/2016/5/11/chartex" xmlns:cx6="http://schemas.microsoft.com/office/drawing/2016/5/12/chartex" xmlns:cx7="http://schemas.microsoft.com/office/drawing/2016/5/13/chartex" xmlns:cx8="http://schemas.microsoft.com/office/drawing/2016/5/14/chartex" xmlns:mc="http://schemas.openxmlformats.org/markup-compatibility/2006" xmlns:aink="http://schemas.microsoft.com/office/drawing/2016/ink" xmlns:am3d="http://schemas.microsoft.com/office/drawing/2017/model3d" xmlns:o="urn:schemas-microsoft-com:office:office" xmlns:r="http://schemas.openxmlformats.org/officeDocument/2006/relationships" xmlns:m="http://schemas.openxmlformats.org/officeDocument/2006/math" xmlns:v="urn:schemas-microsoft-com:vml" xmlns:wp14="http://schemas.microsoft.com/office/word/2010/wordprocessingDrawing" xmlns:wp="http://schemas.openxmlformats.org/drawingml/2006/wordprocessingDrawing" xmlns:w10="urn:schemas-microsoft-com:office:word" xmlns:w="http://schemas.openxmlformats.org/wordprocessingml/2006/main" xmlns:w14="http://schemas.microsoft.com/office/word/2010/wordml" xmlns:w15="http://schemas.microsoft.com/office/word/2012/wordml" xmlns:w16cid="http://schemas.microsoft.com/office/word/2016/wordml/cid" xmlns:w16se="http://schemas.microsoft.com/office/word/2015/wordml/symex" xmlns:wpg="http://schemas.microsoft.com/office/word/2010/wordprocessingGroup" xmlns:wpi="http://schemas.microsoft.com/office/word/2010/wordprocessingInk" xmlns:wne="http://schemas.microsoft.com/office/word/2006/wordml" xmlns:wps="http://schemas.microsoft.com/office/word/2010/wordprocessingShape" mc:Ignorable="w14 w15 w16se w16cid wp14">
   <w:body>
     <w:sdt>
       <w:sdtPr>
@@ -23,7 +23,7 @@
       <w:sdtContent>
         <w:p>
           <w:pPr>
-            <w:pStyle w:val="ab"/>
+            <w:pStyle w:val="NoSpacing"/>
             <w:rPr>
               <w:rFonts w:ascii="Tahoma" w:hAnsi="Tahoma" w:cs="Tahoma"/>
               <w:sz w:val="22"/>
@@ -39,7 +39,7 @@
             <mc:AlternateContent>
               <mc:Choice Requires="wps">
                 <w:drawing>
-                  <wp:anchor distT="0" distB="0" distL="114300" distR="114300" simplePos="0" relativeHeight="251660288" behindDoc="0" locked="0" layoutInCell="1" allowOverlap="0">
+                  <wp:anchor distT="0" distB="0" distL="114300" distR="114300" simplePos="0" relativeHeight="251657216" behindDoc="0" locked="0" layoutInCell="1" allowOverlap="0" wp14:anchorId="386B48A3" wp14:editId="06CE7893">
                     <wp:simplePos x="0" y="0"/>
                     <wp:positionH relativeFrom="margin">
                       <wp:align>center</wp:align>
@@ -88,7 +88,7 @@
                             <w:txbxContent>
                               <w:p>
                                 <w:pPr>
-                                  <w:pStyle w:val="a6"/>
+                                  <w:pStyle w:val="a"/>
                                   <w:rPr>
                                     <w:rFonts w:ascii="Tahoma" w:hAnsi="Tahoma" w:cs="Tahoma"/>
                                     <w:b/>
@@ -189,16 +189,16 @@
               </mc:Choice>
               <mc:Fallback>
                 <w:pict>
-                  <v:shapetype id="_x0000_t202" coordsize="21600,21600" o:spt="202" path="m,l,21600r21600,l21600,xe">
+                  <v:shapetype w14:anchorId="386B48A3" id="_x0000_t202" coordsize="21600,21600" o:spt="202" path="m,l,21600r21600,l21600,xe">
                     <v:stroke joinstyle="miter"/>
                     <v:path gradientshapeok="t" o:connecttype="rect"/>
                   </v:shapetype>
-                  <v:shape id="Πλαίσιο κειμένου 20" o:spid="_x0000_s1026" type="#_x0000_t202" style="position:absolute;margin-left:0;margin-top:0;width:310.5pt;height:20.9pt;z-index:251660288;visibility:visible;mso-wrap-style:square;mso-width-percent:950;mso-height-percent:0;mso-wrap-distance-left:9pt;mso-wrap-distance-top:0;mso-wrap-distance-right:9pt;mso-wrap-distance-bottom:0;mso-position-horizontal:center;mso-position-horizontal-relative:margin;mso-position-vertical:bottom;mso-position-vertical-relative:margin;mso-width-percent:950;mso-height-percent:0;mso-width-relative:margin;mso-height-relative:margin;v-text-anchor:top" o:gfxdata="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" o:allowoverlap="f" filled="f" stroked="f" strokeweight=".5pt">
+                  <v:shape id="Πλαίσιο κειμένου 20" o:spid="_x0000_s1026" type="#_x0000_t202" style="position:absolute;margin-left:0;margin-top:0;width:310.5pt;height:20.9pt;z-index:251657216;visibility:visible;mso-wrap-style:square;mso-width-percent:950;mso-height-percent:0;mso-wrap-distance-left:9pt;mso-wrap-distance-top:0;mso-wrap-distance-right:9pt;mso-wrap-distance-bottom:0;mso-position-horizontal:center;mso-position-horizontal-relative:margin;mso-position-vertical:bottom;mso-position-vertical-relative:margin;mso-width-percent:950;mso-height-percent:0;mso-width-relative:margin;mso-height-relative:margin;v-text-anchor:top" o:gfxdata="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" o:allowoverlap="f" filled="f" stroked="f" strokeweight=".5pt">
                     <v:textbox style="mso-fit-shape-to-text:t" inset="0,,0">
                       <w:txbxContent>
                         <w:p>
                           <w:pPr>
-                            <w:pStyle w:val="a6"/>
+                            <w:pStyle w:val="a"/>
                             <w:rPr>
                               <w:rFonts w:ascii="Tahoma" w:hAnsi="Tahoma" w:cs="Tahoma"/>
                               <w:b/>
@@ -293,7 +293,7 @@
               <w:lang w:val="en-US" w:eastAsia="en-US"/>
             </w:rPr>
             <w:drawing>
-              <wp:anchor distT="0" distB="0" distL="114300" distR="114300" simplePos="0" relativeHeight="251659264" behindDoc="1" locked="0" layoutInCell="1" allowOverlap="0" wp14:anchorId="5E91F9C9" wp14:editId="2128707C">
+              <wp:anchor distT="0" distB="0" distL="114300" distR="114300" simplePos="0" relativeHeight="251656192" behindDoc="1" locked="0" layoutInCell="1" allowOverlap="0" wp14:anchorId="39F44D56" wp14:editId="6C479CFA">
                 <wp:simplePos x="0" y="0"/>
                 <wp:positionH relativeFrom="margin">
                   <wp:align>center</wp:align>
@@ -397,7 +397,7 @@
             <mc:AlternateContent>
               <mc:Choice Requires="wps">
                 <w:drawing>
-                  <wp:anchor distT="0" distB="0" distL="114300" distR="114300" simplePos="0" relativeHeight="251663360" behindDoc="0" locked="0" layoutInCell="1" allowOverlap="0" wp14:anchorId="02305022" wp14:editId="127EE92B">
+                  <wp:anchor distT="0" distB="0" distL="114300" distR="114300" simplePos="0" relativeHeight="251660288" behindDoc="0" locked="0" layoutInCell="1" allowOverlap="0" wp14:anchorId="125E20A1" wp14:editId="40167311">
                     <wp:simplePos x="0" y="0"/>
                     <wp:positionH relativeFrom="margin">
                       <wp:posOffset>127000</wp:posOffset>
@@ -446,7 +446,7 @@
                             <w:txbxContent>
                               <w:p>
                                 <w:pPr>
-                                  <w:pStyle w:val="a6"/>
+                                  <w:pStyle w:val="a"/>
                                   <w:rPr>
                                     <w:rFonts w:ascii="Tahoma" w:hAnsi="Tahoma" w:cs="Tahoma"/>
                                     <w:b/>
@@ -463,12 +463,10 @@
                                     <w:alias w:val="Όνομα"/>
                                     <w:tag w:val=""/>
                                     <w:id w:val="659126993"/>
-                                    <w:placeholder>
-                                      <w:docPart w:val="5B1F0BACEB1B4898BE9CE2B81CC63801"/>
-                                    </w:placeholder>
                                     <w:dataBinding w:prefixMappings="xmlns:ns0='http://purl.org/dc/elements/1.1/' xmlns:ns1='http://schemas.openxmlformats.org/package/2006/metadata/core-properties' " w:xpath="/ns1:coreProperties[1]/ns0:creator[1]" w:storeItemID="{6C3C8BC8-F283-45AE-878A-BAB7291924A1}"/>
                                     <w:text/>
                                   </w:sdtPr>
+                                  <w:sdtEndPr/>
                                   <w:sdtContent>
                                     <w:r>
                                       <w:rPr>
@@ -498,12 +496,10 @@
                                     <w:alias w:val="Τίτλος μαθήματος"/>
                                     <w:tag w:val=""/>
                                     <w:id w:val="-224536586"/>
-                                    <w:placeholder>
-                                      <w:docPart w:val="5EAF6115001643769936DB0D2BEF5863"/>
-                                    </w:placeholder>
                                     <w:dataBinding w:prefixMappings="xmlns:ns0='http://purl.org/dc/elements/1.1/' xmlns:ns1='http://schemas.openxmlformats.org/package/2006/metadata/core-properties' " w:xpath="/ns1:coreProperties[1]/ns1:keywords[1]" w:storeItemID="{6C3C8BC8-F283-45AE-878A-BAB7291924A1}"/>
                                     <w:text/>
                                   </w:sdtPr>
+                                  <w:sdtEndPr/>
                                   <w:sdtContent>
                                     <w:r>
                                       <w:rPr>
@@ -547,12 +543,12 @@
               </mc:Choice>
               <mc:Fallback>
                 <w:pict>
-                  <v:shape w14:anchorId="02305022" id="Πλαίσιο κειμένου 1" o:spid="_x0000_s1027" type="#_x0000_t202" style="position:absolute;margin-left:10pt;margin-top:634.3pt;width:310.5pt;height:20.85pt;z-index:251663360;visibility:visible;mso-wrap-style:square;mso-width-percent:950;mso-height-percent:0;mso-wrap-distance-left:9pt;mso-wrap-distance-top:0;mso-wrap-distance-right:9pt;mso-wrap-distance-bottom:0;mso-position-horizontal:absolute;mso-position-horizontal-relative:margin;mso-position-vertical:absolute;mso-position-vertical-relative:margin;mso-width-percent:950;mso-height-percent:0;mso-width-relative:margin;mso-height-relative:margin;v-text-anchor:top" o:gfxdata="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" o:allowoverlap="f" filled="f" stroked="f" strokeweight=".5pt">
+                  <v:shape w14:anchorId="125E20A1" id="Πλαίσιο κειμένου 1" o:spid="_x0000_s1027" type="#_x0000_t202" style="position:absolute;margin-left:10pt;margin-top:634.3pt;width:310.5pt;height:20.85pt;z-index:251660288;visibility:visible;mso-wrap-style:square;mso-width-percent:950;mso-height-percent:0;mso-wrap-distance-left:9pt;mso-wrap-distance-top:0;mso-wrap-distance-right:9pt;mso-wrap-distance-bottom:0;mso-position-horizontal:absolute;mso-position-horizontal-relative:margin;mso-position-vertical:absolute;mso-position-vertical-relative:margin;mso-width-percent:950;mso-height-percent:0;mso-width-relative:margin;mso-height-relative:margin;v-text-anchor:top" o:gfxdata="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" o:allowoverlap="f" filled="f" stroked="f" strokeweight=".5pt">
                     <v:textbox style="mso-fit-shape-to-text:t" inset="0,,0">
                       <w:txbxContent>
                         <w:p>
                           <w:pPr>
-                            <w:pStyle w:val="a6"/>
+                            <w:pStyle w:val="a"/>
                             <w:rPr>
                               <w:rFonts w:ascii="Tahoma" w:hAnsi="Tahoma" w:cs="Tahoma"/>
                               <w:b/>
@@ -569,12 +565,10 @@
                               <w:alias w:val="Όνομα"/>
                               <w:tag w:val=""/>
                               <w:id w:val="659126993"/>
-                              <w:placeholder>
-                                <w:docPart w:val="5B1F0BACEB1B4898BE9CE2B81CC63801"/>
-                              </w:placeholder>
                               <w:dataBinding w:prefixMappings="xmlns:ns0='http://purl.org/dc/elements/1.1/' xmlns:ns1='http://schemas.openxmlformats.org/package/2006/metadata/core-properties' " w:xpath="/ns1:coreProperties[1]/ns0:creator[1]" w:storeItemID="{6C3C8BC8-F283-45AE-878A-BAB7291924A1}"/>
                               <w:text/>
                             </w:sdtPr>
+                            <w:sdtEndPr/>
                             <w:sdtContent>
                               <w:r>
                                 <w:rPr>
@@ -604,12 +598,10 @@
                               <w:alias w:val="Τίτλος μαθήματος"/>
                               <w:tag w:val=""/>
                               <w:id w:val="-224536586"/>
-                              <w:placeholder>
-                                <w:docPart w:val="5EAF6115001643769936DB0D2BEF5863"/>
-                              </w:placeholder>
                               <w:dataBinding w:prefixMappings="xmlns:ns0='http://purl.org/dc/elements/1.1/' xmlns:ns1='http://schemas.openxmlformats.org/package/2006/metadata/core-properties' " w:xpath="/ns1:coreProperties[1]/ns1:keywords[1]" w:storeItemID="{6C3C8BC8-F283-45AE-878A-BAB7291924A1}"/>
                               <w:text/>
                             </w:sdtPr>
+                            <w:sdtEndPr/>
                             <w:sdtContent>
                               <w:r>
                                 <w:rPr>
@@ -649,7 +641,7 @@
             <mc:AlternateContent>
               <mc:Choice Requires="wps">
                 <w:drawing>
-                  <wp:anchor distT="0" distB="0" distL="114300" distR="114300" simplePos="0" relativeHeight="251661312" behindDoc="0" locked="0" layoutInCell="1" allowOverlap="0" wp14:anchorId="57E22889" wp14:editId="1A39F659">
+                  <wp:anchor distT="0" distB="0" distL="114300" distR="114300" simplePos="0" relativeHeight="251658240" behindDoc="0" locked="0" layoutInCell="1" allowOverlap="0" wp14:anchorId="38491DF4" wp14:editId="680EFE1E">
                     <wp:simplePos x="0" y="0"/>
                     <wp:positionH relativeFrom="margin">
                       <wp:posOffset>-380365</wp:posOffset>
@@ -708,10 +700,11 @@
                                   <w:dataBinding w:prefixMappings="xmlns:ns0='http://purl.org/dc/elements/1.1/' xmlns:ns1='http://schemas.openxmlformats.org/package/2006/metadata/core-properties' " w:xpath="/ns1:coreProperties[1]/ns0:title[1]" w:storeItemID="{6C3C8BC8-F283-45AE-878A-BAB7291924A1}"/>
                                   <w:text/>
                                 </w:sdtPr>
+                                <w:sdtEndPr/>
                                 <w:sdtContent>
                                   <w:p>
                                     <w:pPr>
-                                      <w:pStyle w:val="a8"/>
+                                      <w:pStyle w:val="Title"/>
                                       <w:rPr>
                                         <w:rFonts w:ascii="Tahoma" w:hAnsi="Tahoma" w:cs="Tahoma"/>
                                         <w:sz w:val="56"/>
@@ -722,28 +715,14 @@
                                         <w:rFonts w:ascii="Tahoma" w:hAnsi="Tahoma" w:cs="Tahoma"/>
                                         <w:sz w:val="56"/>
                                       </w:rPr>
-                                      <w:t>Εισαγωγή στην Ψηφιακή Επεξεργασία Σημάτων με</w:t>
-                                    </w:r>
-                                    <w:r>
-                                      <w:rPr>
-                                        <w:rFonts w:ascii="Tahoma" w:hAnsi="Tahoma" w:cs="Tahoma"/>
-                                        <w:sz w:val="56"/>
-                                      </w:rPr>
-                                      <w:t xml:space="preserve"> </w:t>
-                                    </w:r>
-                                    <w:r>
-                                      <w:rPr>
-                                        <w:rFonts w:ascii="Tahoma" w:hAnsi="Tahoma" w:cs="Tahoma"/>
-                                        <w:sz w:val="56"/>
-                                      </w:rPr>
-                                      <w:t>MATLAB και Εφαρμογές σε Ακουστικά Σήματα</w:t>
+                                      <w:t>Εισαγωγή στην Ψηφιακή Επεξεργασία Σημάτων με MATLAB και Εφαρμογές σε Ακουστικά Σήματα</w:t>
                                     </w:r>
                                   </w:p>
                                 </w:sdtContent>
                               </w:sdt>
                               <w:p>
                                 <w:pPr>
-                                  <w:pStyle w:val="a9"/>
+                                  <w:pStyle w:val="Subtitle"/>
                                   <w:rPr>
                                     <w:rFonts w:ascii="Tahoma" w:hAnsi="Tahoma" w:cs="Tahoma"/>
                                     <w:sz w:val="24"/>
@@ -794,7 +773,7 @@
               </mc:Choice>
               <mc:Fallback>
                 <w:pict>
-                  <v:shape w14:anchorId="57E22889" id="Πλαίσιο κειμένου 21" o:spid="_x0000_s1028" type="#_x0000_t202" style="position:absolute;margin-left:-29.95pt;margin-top:475.8pt;width:494.4pt;height:147pt;z-index:251661312;visibility:visible;mso-wrap-style:square;mso-width-percent:0;mso-height-percent:0;mso-wrap-distance-left:9pt;mso-wrap-distance-top:0;mso-wrap-distance-right:9pt;mso-wrap-distance-bottom:0;mso-position-horizontal:absolute;mso-position-horizontal-relative:margin;mso-position-vertical:absolute;mso-position-vertical-relative:margin;mso-width-percent:0;mso-height-percent:0;mso-width-relative:margin;mso-height-relative:margin;v-text-anchor:top" o:gfxdata="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" o:allowoverlap="f" filled="f" stroked="f" strokeweight=".5pt">
+                  <v:shape w14:anchorId="38491DF4" id="Πλαίσιο κειμένου 21" o:spid="_x0000_s1028" type="#_x0000_t202" style="position:absolute;margin-left:-29.95pt;margin-top:475.8pt;width:494.4pt;height:147pt;z-index:251658240;visibility:visible;mso-wrap-style:square;mso-width-percent:0;mso-height-percent:0;mso-wrap-distance-left:9pt;mso-wrap-distance-top:0;mso-wrap-distance-right:9pt;mso-wrap-distance-bottom:0;mso-position-horizontal:absolute;mso-position-horizontal-relative:margin;mso-position-vertical:absolute;mso-position-vertical-relative:margin;mso-width-percent:0;mso-height-percent:0;mso-width-relative:margin;mso-height-relative:margin;v-text-anchor:top" o:gfxdata="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" o:allowoverlap="f" filled="f" stroked="f" strokeweight=".5pt">
                     <v:textbox inset="0,0,0,0">
                       <w:txbxContent>
                         <w:sdt>
@@ -809,10 +788,11 @@
                             <w:dataBinding w:prefixMappings="xmlns:ns0='http://purl.org/dc/elements/1.1/' xmlns:ns1='http://schemas.openxmlformats.org/package/2006/metadata/core-properties' " w:xpath="/ns1:coreProperties[1]/ns0:title[1]" w:storeItemID="{6C3C8BC8-F283-45AE-878A-BAB7291924A1}"/>
                             <w:text/>
                           </w:sdtPr>
+                          <w:sdtEndPr/>
                           <w:sdtContent>
                             <w:p>
                               <w:pPr>
-                                <w:pStyle w:val="a8"/>
+                                <w:pStyle w:val="Title"/>
                                 <w:rPr>
                                   <w:rFonts w:ascii="Tahoma" w:hAnsi="Tahoma" w:cs="Tahoma"/>
                                   <w:sz w:val="56"/>
@@ -823,28 +803,14 @@
                                   <w:rFonts w:ascii="Tahoma" w:hAnsi="Tahoma" w:cs="Tahoma"/>
                                   <w:sz w:val="56"/>
                                 </w:rPr>
-                                <w:t>Εισαγωγή στην Ψηφιακή Επεξεργασία Σημάτων με</w:t>
-                              </w:r>
-                              <w:r>
-                                <w:rPr>
-                                  <w:rFonts w:ascii="Tahoma" w:hAnsi="Tahoma" w:cs="Tahoma"/>
-                                  <w:sz w:val="56"/>
-                                </w:rPr>
-                                <w:t xml:space="preserve"> </w:t>
-                              </w:r>
-                              <w:r>
-                                <w:rPr>
-                                  <w:rFonts w:ascii="Tahoma" w:hAnsi="Tahoma" w:cs="Tahoma"/>
-                                  <w:sz w:val="56"/>
-                                </w:rPr>
-                                <w:t>MATLAB και Εφαρμογές σε Ακουστικά Σήματα</w:t>
+                                <w:t>Εισαγωγή στην Ψηφιακή Επεξεργασία Σημάτων με MATLAB και Εφαρμογές σε Ακουστικά Σήματα</w:t>
                               </w:r>
                             </w:p>
                           </w:sdtContent>
                         </w:sdt>
                         <w:p>
                           <w:pPr>
-                            <w:pStyle w:val="a9"/>
+                            <w:pStyle w:val="Subtitle"/>
                             <w:rPr>
                               <w:rFonts w:ascii="Tahoma" w:hAnsi="Tahoma" w:cs="Tahoma"/>
                               <w:sz w:val="24"/>
@@ -893,10 +859,9 @@
     </w:sdt>
     <w:p>
       <w:pPr>
-        <w:pStyle w:val="1"/>
-        <w:rPr>
-          <w:rFonts w:ascii="Tahoma" w:hAnsi="Tahoma" w:cs="Tahoma"/>
-          <w:sz w:val="16"/>
+        <w:pStyle w:val="Heading1"/>
+        <w:rPr>
+          <w:sz w:val="28"/>
         </w:rPr>
       </w:pPr>
       <w:r>
@@ -912,48 +877,13 @@
         </w:rPr>
         <w:t>- Σύστημα Εντοπισμού Τηλεφωνικών Τόνων (</w:t>
       </w:r>
-      <w:proofErr w:type="spellStart"/>
       <w:r>
         <w:rPr>
           <w:sz w:val="28"/>
-        </w:rPr>
-        <w:t>Telephone</w:t>
-      </w:r>
-      <w:proofErr w:type="spellEnd"/>
-      <w:r>
-        <w:rPr>
-          <w:sz w:val="28"/>
-        </w:rPr>
-        <w:t xml:space="preserve"> </w:t>
-      </w:r>
-      <w:proofErr w:type="spellStart"/>
-      <w:r>
-        <w:rPr>
-          <w:sz w:val="28"/>
-        </w:rPr>
-        <w:t>Touch</w:t>
-      </w:r>
-      <w:proofErr w:type="spellEnd"/>
-      <w:r>
-        <w:rPr>
-          <w:sz w:val="28"/>
-        </w:rPr>
-        <w:t xml:space="preserve"> –</w:t>
-      </w:r>
-      <w:r>
-        <w:rPr>
-          <w:sz w:val="28"/>
-        </w:rPr>
-        <w:t xml:space="preserve"> </w:t>
-      </w:r>
-      <w:proofErr w:type="spellStart"/>
-      <w:r>
-        <w:rPr>
-          <w:sz w:val="28"/>
-        </w:rPr>
-        <w:t>Tones</w:t>
-      </w:r>
-      <w:proofErr w:type="spellEnd"/>
+          <w:lang w:val="en-GB"/>
+        </w:rPr>
+        <w:t>Telephone Touch – Tones</w:t>
+      </w:r>
       <w:r>
         <w:rPr>
           <w:sz w:val="28"/>
@@ -962,24 +892,37 @@
       </w:r>
     </w:p>
     <w:p>
+      <w:pPr>
+        <w:pStyle w:val="Heading2"/>
+        <w:rPr>
+          <w:lang w:val="en-GB"/>
+        </w:rPr>
+      </w:pPr>
+      <w:r>
+        <w:rPr>
+          <w:lang w:val="en-GB"/>
+        </w:rPr>
+        <w:t>1.2</w:t>
+      </w:r>
+    </w:p>
+    <w:p>
       <w:r>
         <w:rPr>
           <w:noProof/>
-          <w:lang w:val="en-US" w:eastAsia="en-US"/>
         </w:rPr>
         <w:drawing>
-          <wp:anchor distT="0" distB="0" distL="114300" distR="114300" simplePos="0" relativeHeight="251664384" behindDoc="0" locked="0" layoutInCell="1" allowOverlap="1" wp14:anchorId="5DFE5CCE" wp14:editId="023B21C2">
+          <wp:anchor distT="0" distB="0" distL="114300" distR="114300" simplePos="0" relativeHeight="251665408" behindDoc="0" locked="0" layoutInCell="1" allowOverlap="1" wp14:anchorId="2FF829B7" wp14:editId="5E650D46">
             <wp:simplePos x="0" y="0"/>
             <wp:positionH relativeFrom="margin">
-              <wp:align>right</wp:align>
+              <wp:align>left</wp:align>
             </wp:positionH>
             <wp:positionV relativeFrom="paragraph">
-              <wp:posOffset>415925</wp:posOffset>
+              <wp:posOffset>4211955</wp:posOffset>
             </wp:positionV>
-            <wp:extent cx="5337175" cy="4003040"/>
+            <wp:extent cx="4762500" cy="3531235"/>
             <wp:effectExtent l="0" t="0" r="0" b="0"/>
             <wp:wrapTopAndBottom/>
-            <wp:docPr id="2" name="Εικόνα 2"/>
+            <wp:docPr id="3" name="Εικόνα 3"/>
             <wp:cNvGraphicFramePr>
               <a:graphicFrameLocks xmlns:a="http://schemas.openxmlformats.org/drawingml/2006/main" noChangeAspect="1"/>
             </wp:cNvGraphicFramePr>
@@ -987,8 +930,10 @@
               <a:graphicData uri="http://schemas.openxmlformats.org/drawingml/2006/picture">
                 <pic:pic xmlns:pic="http://schemas.openxmlformats.org/drawingml/2006/picture">
                   <pic:nvPicPr>
-                    <pic:cNvPr id="2" name="D4_plot.jpg"/>
-                    <pic:cNvPicPr/>
+                    <pic:cNvPr id="3" name="Εικόνα 3"/>
+                    <pic:cNvPicPr>
+                      <a:picLocks noChangeAspect="1"/>
+                    </pic:cNvPicPr>
                   </pic:nvPicPr>
                   <pic:blipFill>
                     <a:blip r:embed="rId11">
@@ -1005,7 +950,7 @@
                   <pic:spPr>
                     <a:xfrm>
                       <a:off x="0" y="0"/>
-                      <a:ext cx="5337175" cy="4003040"/>
+                      <a:ext cx="4762500" cy="3531235"/>
                     </a:xfrm>
                     <a:prstGeom prst="rect">
                       <a:avLst/>
@@ -1014,27 +959,32 @@
                 </pic:pic>
               </a:graphicData>
             </a:graphic>
+            <wp14:sizeRelH relativeFrom="margin">
+              <wp14:pctWidth>0</wp14:pctWidth>
+            </wp14:sizeRelH>
+            <wp14:sizeRelV relativeFrom="margin">
+              <wp14:pctHeight>0</wp14:pctHeight>
+            </wp14:sizeRelV>
           </wp:anchor>
         </w:drawing>
       </w:r>
       <w:r>
         <w:rPr>
           <w:noProof/>
-          <w:lang w:val="en-US" w:eastAsia="en-US"/>
         </w:rPr>
         <w:drawing>
-          <wp:anchor distT="0" distB="0" distL="114300" distR="114300" simplePos="0" relativeHeight="251665408" behindDoc="0" locked="0" layoutInCell="1" allowOverlap="1" wp14:anchorId="120107AA" wp14:editId="4C8FC5A5">
+          <wp:anchor distT="0" distB="0" distL="114300" distR="114300" simplePos="0" relativeHeight="251664384" behindDoc="0" locked="0" layoutInCell="1" allowOverlap="1" wp14:anchorId="0E976602" wp14:editId="613100CA">
             <wp:simplePos x="0" y="0"/>
             <wp:positionH relativeFrom="margin">
-              <wp:align>right</wp:align>
+              <wp:align>left</wp:align>
             </wp:positionH>
             <wp:positionV relativeFrom="paragraph">
-              <wp:posOffset>4169410</wp:posOffset>
+              <wp:posOffset>411480</wp:posOffset>
             </wp:positionV>
-            <wp:extent cx="5337175" cy="3957320"/>
-            <wp:effectExtent l="0" t="0" r="0" b="5080"/>
+            <wp:extent cx="4714875" cy="3535680"/>
+            <wp:effectExtent l="0" t="0" r="9525" b="7620"/>
             <wp:wrapTopAndBottom/>
-            <wp:docPr id="3" name="Εικόνα 3"/>
+            <wp:docPr id="2" name="Εικόνα 2"/>
             <wp:cNvGraphicFramePr>
               <a:graphicFrameLocks xmlns:a="http://schemas.openxmlformats.org/drawingml/2006/main" noChangeAspect="1"/>
             </wp:cNvGraphicFramePr>
@@ -1042,8 +992,10 @@
               <a:graphicData uri="http://schemas.openxmlformats.org/drawingml/2006/picture">
                 <pic:pic xmlns:pic="http://schemas.openxmlformats.org/drawingml/2006/picture">
                   <pic:nvPicPr>
-                    <pic:cNvPr id="3" name="D6_plot.jpg"/>
-                    <pic:cNvPicPr/>
+                    <pic:cNvPr id="2" name="Εικόνα 2"/>
+                    <pic:cNvPicPr>
+                      <a:picLocks noChangeAspect="1"/>
+                    </pic:cNvPicPr>
                   </pic:nvPicPr>
                   <pic:blipFill>
                     <a:blip r:embed="rId12">
@@ -1060,7 +1012,7 @@
                   <pic:spPr>
                     <a:xfrm>
                       <a:off x="0" y="0"/>
-                      <a:ext cx="5337175" cy="3957320"/>
+                      <a:ext cx="4714875" cy="3535680"/>
                     </a:xfrm>
                     <a:prstGeom prst="rect">
                       <a:avLst/>
@@ -1069,6 +1021,12 @@
                 </pic:pic>
               </a:graphicData>
             </a:graphic>
+            <wp14:sizeRelH relativeFrom="margin">
+              <wp14:pctWidth>0</wp14:pctWidth>
+            </wp14:sizeRelH>
+            <wp14:sizeRelV relativeFrom="margin">
+              <wp14:pctHeight>0</wp14:pctHeight>
+            </wp14:sizeRelV>
           </wp:anchor>
         </w:drawing>
       </w:r>
@@ -1124,10 +1082,7 @@
         <w:t>n</w:t>
       </w:r>
       <w:r>
-        <w:t>]</w:t>
-      </w:r>
-      <w:r>
-        <w:t xml:space="preserve"> </w:t>
+        <w:t xml:space="preserve">] </w:t>
       </w:r>
       <w:r>
         <w:t>δημιουργήσαμε τις εξής γραφικές παραστάσεις:</w:t>
@@ -1136,25 +1091,930 @@
     <w:p>
       <w:r>
         <w:lastRenderedPageBreak/>
-        <w:t xml:space="preserve">Παρατηρούμε ότι έχουμε </w:t>
-      </w:r>
-      <w:r>
-        <w:rPr>
-          <w:lang w:val="en-US"/>
-        </w:rPr>
-        <w:t>peek</w:t>
+        <w:t xml:space="preserve">Παρατηρούμε ότι μπορούμε εύκολα να διακρίνουμε τα δύο σήματα μεταξύ τους, λόγω των </w:t>
+      </w:r>
+      <w:r>
+        <w:rPr>
+          <w:lang w:val="en-GB"/>
+        </w:rPr>
+        <w:t>peaks</w:t>
       </w:r>
       <w:r>
         <w:t xml:space="preserve"> </w:t>
       </w:r>
       <w:r>
-        <w:t xml:space="preserve">σε διαφορετικές συχνότητες ανάλογα με το σήμα, και είναι ίδια στα </w:t>
-      </w:r>
-      <w:r>
-        <w:t>θετικά</w:t>
-      </w:r>
-      <w:r>
-        <w:t xml:space="preserve"> και στα αρνητικά.</w:t>
+        <w:t xml:space="preserve">στις χαρακτηριστικές τους συχνότητες. Ακόμα, λόγω του αλγορίθμου της συνάρτησης </w:t>
+      </w:r>
+      <w:proofErr w:type="spellStart"/>
+      <w:r>
+        <w:rPr>
+          <w:rFonts w:ascii="Anonymous Pro" w:hAnsi="Anonymous Pro"/>
+          <w:b/>
+          <w:lang w:val="en-GB"/>
+        </w:rPr>
+        <w:t>fft</w:t>
+      </w:r>
+      <w:proofErr w:type="spellEnd"/>
+      <w:r>
+        <w:rPr>
+          <w:rFonts w:ascii="Anonymous Pro" w:hAnsi="Anonymous Pro"/>
+          <w:b/>
+        </w:rPr>
+        <w:t xml:space="preserve">() </w:t>
+      </w:r>
+      <w:r>
+        <w:t>που χρησιμοποιούμε, οι αρνητικές συχνότητες έχουν μετατοπιστεί κυκλικά στις συχνότητες μεγαλύτερες των 500</w:t>
+      </w:r>
+      <w:r>
+        <w:rPr>
+          <w:lang w:val="en-GB"/>
+        </w:rPr>
+        <w:t>Hz</w:t>
+      </w:r>
+      <w:r>
+        <w:t xml:space="preserve">. </w:t>
+      </w:r>
+      <w:r>
+        <w:t>Οι θετικές συχνότητες, οι οποίες μας ενδιαφέρουν εδώ, είναι αυτές από 0-500</w:t>
+      </w:r>
+      <w:r>
+        <w:rPr>
+          <w:lang w:val="en-GB"/>
+        </w:rPr>
+        <w:t>Hz</w:t>
+      </w:r>
+      <w:r>
+        <w:t>.</w:t>
+      </w:r>
+    </w:p>
+    <w:p>
+      <w:pPr>
+        <w:pStyle w:val="Heading2"/>
+      </w:pPr>
+      <w:r>
+        <w:t>1.3</w:t>
+      </w:r>
+    </w:p>
+    <w:p>
+      <w:r>
+        <w:t xml:space="preserve">Το συνδυασμένο ΑΜ μας είναι </w:t>
+      </w:r>
+      <w:r>
+        <w:t xml:space="preserve">06228814.  </w:t>
+      </w:r>
+      <w:r>
+        <w:t xml:space="preserve">Για να δημιουργήσουμε το αρχείο </w:t>
+      </w:r>
+      <w:r>
+        <w:rPr>
+          <w:rFonts w:ascii="Anonymous Pro" w:hAnsi="Anonymous Pro"/>
+        </w:rPr>
+        <w:t>‘</w:t>
+      </w:r>
+      <w:r>
+        <w:rPr>
+          <w:rFonts w:ascii="Anonymous Pro" w:hAnsi="Anonymous Pro"/>
+          <w:lang w:val="en-GB"/>
+        </w:rPr>
+        <w:t>tone</w:t>
+      </w:r>
+      <w:r>
+        <w:rPr>
+          <w:rFonts w:ascii="Anonymous Pro" w:hAnsi="Anonymous Pro"/>
+        </w:rPr>
+        <w:t>_</w:t>
+      </w:r>
+      <w:r>
+        <w:rPr>
+          <w:rFonts w:ascii="Anonymous Pro" w:hAnsi="Anonymous Pro"/>
+          <w:lang w:val="en-GB"/>
+        </w:rPr>
+        <w:t>sequence</w:t>
+      </w:r>
+      <w:r>
+        <w:rPr>
+          <w:rFonts w:ascii="Anonymous Pro" w:hAnsi="Anonymous Pro"/>
+        </w:rPr>
+        <w:t>.</w:t>
+      </w:r>
+      <w:r>
+        <w:rPr>
+          <w:rFonts w:ascii="Anonymous Pro" w:hAnsi="Anonymous Pro"/>
+          <w:lang w:val="en-GB"/>
+        </w:rPr>
+        <w:t>wav</w:t>
+      </w:r>
+      <w:r>
+        <w:rPr>
+          <w:rFonts w:ascii="Anonymous Pro" w:hAnsi="Anonymous Pro"/>
+        </w:rPr>
+        <w:t>’</w:t>
+      </w:r>
+      <w:r>
+        <w:t xml:space="preserve">, </w:t>
+      </w:r>
+      <w:r>
+        <w:t xml:space="preserve">δημιουργήσαμε έναν πίνακα με τα </w:t>
+      </w:r>
+      <w:r>
+        <w:rPr>
+          <w:lang w:val="en-GB"/>
+        </w:rPr>
+        <w:t>tone</w:t>
+      </w:r>
+      <w:r>
+        <w:t xml:space="preserve"> </w:t>
+      </w:r>
+      <w:r>
+        <w:rPr>
+          <w:lang w:val="en-GB"/>
+        </w:rPr>
+        <w:t>sequences</w:t>
+      </w:r>
+      <w:r>
+        <w:t xml:space="preserve"> </w:t>
+      </w:r>
+      <w:r>
+        <w:t>που δημιουργήσαμε στο ερώτημα 1.1 και 100 μηδενικά μεταξύ τους.</w:t>
+      </w:r>
+    </w:p>
+    <w:p/>
+    <w:p>
+      <w:pPr>
+        <w:rPr>
+          <w:lang w:val="en-GB"/>
+        </w:rPr>
+      </w:pPr>
+      <w:r>
+        <w:rPr>
+          <w:noProof/>
+          <w:lang w:val="en-GB"/>
+        </w:rPr>
+        <w:drawing>
+          <wp:inline distT="0" distB="0" distL="0" distR="0" wp14:anchorId="1C009401" wp14:editId="2EEDF9F3">
+            <wp:extent cx="5334000" cy="4000500"/>
+            <wp:effectExtent l="0" t="0" r="0" b="0"/>
+            <wp:docPr id="5" name="Picture 5"/>
+            <wp:cNvGraphicFramePr>
+              <a:graphicFrameLocks xmlns:a="http://schemas.openxmlformats.org/drawingml/2006/main" noChangeAspect="1"/>
+            </wp:cNvGraphicFramePr>
+            <a:graphic xmlns:a="http://schemas.openxmlformats.org/drawingml/2006/main">
+              <a:graphicData uri="http://schemas.openxmlformats.org/drawingml/2006/picture">
+                <pic:pic xmlns:pic="http://schemas.openxmlformats.org/drawingml/2006/picture">
+                  <pic:nvPicPr>
+                    <pic:cNvPr id="5" name="AM_sound.jpg"/>
+                    <pic:cNvPicPr/>
+                  </pic:nvPicPr>
+                  <pic:blipFill>
+                    <a:blip r:embed="rId13"/>
+                    <a:stretch>
+                      <a:fillRect/>
+                    </a:stretch>
+                  </pic:blipFill>
+                  <pic:spPr>
+                    <a:xfrm>
+                      <a:off x="0" y="0"/>
+                      <a:ext cx="5334000" cy="4000500"/>
+                    </a:xfrm>
+                    <a:prstGeom prst="rect">
+                      <a:avLst/>
+                    </a:prstGeom>
+                  </pic:spPr>
+                </pic:pic>
+              </a:graphicData>
+            </a:graphic>
+          </wp:inline>
+        </w:drawing>
+      </w:r>
+    </w:p>
+    <w:p>
+      <w:pPr>
+        <w:rPr>
+          <w:lang w:val="en-GB"/>
+        </w:rPr>
+      </w:pPr>
+    </w:p>
+    <w:p>
+      <w:pPr>
+        <w:pStyle w:val="Heading2"/>
+        <w:rPr>
+          <w:lang w:val="en-GB"/>
+        </w:rPr>
+      </w:pPr>
+      <w:r>
+        <w:rPr>
+          <w:lang w:val="en-GB"/>
+        </w:rPr>
+        <w:t>1.4</w:t>
+      </w:r>
+    </w:p>
+    <w:p>
+      <w:pPr>
+        <w:rPr>
+          <w:lang w:val="en-GB"/>
+        </w:rPr>
+      </w:pPr>
+    </w:p>
+    <w:p>
+      <w:r>
+        <w:t xml:space="preserve">Παρακάτω βλέπουμε τις γραφικές που παίρνουμε από την παραθυροποίηση και εφαρμογή της συνάρτησης </w:t>
+      </w:r>
+      <w:proofErr w:type="spellStart"/>
+      <w:r>
+        <w:rPr>
+          <w:rFonts w:ascii="Anonymous Pro" w:hAnsi="Anonymous Pro"/>
+          <w:b/>
+          <w:lang w:val="en-GB"/>
+        </w:rPr>
+        <w:t>fft</w:t>
+      </w:r>
+      <w:proofErr w:type="spellEnd"/>
+      <w:r>
+        <w:rPr>
+          <w:rFonts w:ascii="Anonymous Pro" w:hAnsi="Anonymous Pro"/>
+          <w:b/>
+        </w:rPr>
+        <w:t>()</w:t>
+      </w:r>
+      <w:r>
+        <w:t xml:space="preserve"> στα παράθυρα του σήματος </w:t>
+      </w:r>
+      <w:r>
+        <w:rPr>
+          <w:rFonts w:ascii="Anonymous Pro" w:hAnsi="Anonymous Pro"/>
+          <w:lang w:val="en-GB"/>
+        </w:rPr>
+        <w:t>AM</w:t>
+      </w:r>
+      <w:r>
+        <w:rPr>
+          <w:rFonts w:ascii="Anonymous Pro" w:hAnsi="Anonymous Pro"/>
+        </w:rPr>
+        <w:t>_</w:t>
+      </w:r>
+      <w:r>
+        <w:rPr>
+          <w:rFonts w:ascii="Anonymous Pro" w:hAnsi="Anonymous Pro"/>
+          <w:lang w:val="en-GB"/>
+        </w:rPr>
+        <w:t>sound</w:t>
+      </w:r>
+      <w:r>
+        <w:t>.</w:t>
+      </w:r>
+    </w:p>
+    <w:p/>
+    <w:p/>
+    <w:p/>
+    <w:p>
+      <w:r>
+        <w:rPr>
+          <w:noProof/>
+        </w:rPr>
+        <w:lastRenderedPageBreak/>
+        <w:drawing>
+          <wp:inline distT="0" distB="0" distL="0" distR="0" wp14:anchorId="643686B9" wp14:editId="1ADB4851">
+            <wp:extent cx="5334000" cy="4000500"/>
+            <wp:effectExtent l="0" t="0" r="0" b="0"/>
+            <wp:docPr id="7" name="Picture 7"/>
+            <wp:cNvGraphicFramePr>
+              <a:graphicFrameLocks xmlns:a="http://schemas.openxmlformats.org/drawingml/2006/main" noChangeAspect="1"/>
+            </wp:cNvGraphicFramePr>
+            <a:graphic xmlns:a="http://schemas.openxmlformats.org/drawingml/2006/main">
+              <a:graphicData uri="http://schemas.openxmlformats.org/drawingml/2006/picture">
+                <pic:pic xmlns:pic="http://schemas.openxmlformats.org/drawingml/2006/picture">
+                  <pic:nvPicPr>
+                    <pic:cNvPr id="7" name="digit_1_hamm_rect_comparison.jpg"/>
+                    <pic:cNvPicPr/>
+                  </pic:nvPicPr>
+                  <pic:blipFill>
+                    <a:blip r:embed="rId14"/>
+                    <a:stretch>
+                      <a:fillRect/>
+                    </a:stretch>
+                  </pic:blipFill>
+                  <pic:spPr>
+                    <a:xfrm>
+                      <a:off x="0" y="0"/>
+                      <a:ext cx="5334000" cy="4000500"/>
+                    </a:xfrm>
+                    <a:prstGeom prst="rect">
+                      <a:avLst/>
+                    </a:prstGeom>
+                  </pic:spPr>
+                </pic:pic>
+              </a:graphicData>
+            </a:graphic>
+          </wp:inline>
+        </w:drawing>
+      </w:r>
+      <w:r>
+        <w:rPr>
+          <w:noProof/>
+        </w:rPr>
+        <w:drawing>
+          <wp:inline distT="0" distB="0" distL="0" distR="0" wp14:anchorId="3F82DDBD" wp14:editId="1A817DBE">
+            <wp:extent cx="5334000" cy="4000500"/>
+            <wp:effectExtent l="0" t="0" r="0" b="0"/>
+            <wp:docPr id="8" name="Picture 8"/>
+            <wp:cNvGraphicFramePr>
+              <a:graphicFrameLocks xmlns:a="http://schemas.openxmlformats.org/drawingml/2006/main" noChangeAspect="1"/>
+            </wp:cNvGraphicFramePr>
+            <a:graphic xmlns:a="http://schemas.openxmlformats.org/drawingml/2006/main">
+              <a:graphicData uri="http://schemas.openxmlformats.org/drawingml/2006/picture">
+                <pic:pic xmlns:pic="http://schemas.openxmlformats.org/drawingml/2006/picture">
+                  <pic:nvPicPr>
+                    <pic:cNvPr id="8" name="digit_2_hamm_rect_comparison.jpg"/>
+                    <pic:cNvPicPr/>
+                  </pic:nvPicPr>
+                  <pic:blipFill>
+                    <a:blip r:embed="rId15"/>
+                    <a:stretch>
+                      <a:fillRect/>
+                    </a:stretch>
+                  </pic:blipFill>
+                  <pic:spPr>
+                    <a:xfrm>
+                      <a:off x="0" y="0"/>
+                      <a:ext cx="5334000" cy="4000500"/>
+                    </a:xfrm>
+                    <a:prstGeom prst="rect">
+                      <a:avLst/>
+                    </a:prstGeom>
+                  </pic:spPr>
+                </pic:pic>
+              </a:graphicData>
+            </a:graphic>
+          </wp:inline>
+        </w:drawing>
+      </w:r>
+      <w:r>
+        <w:rPr>
+          <w:noProof/>
+        </w:rPr>
+        <w:lastRenderedPageBreak/>
+        <w:drawing>
+          <wp:inline distT="0" distB="0" distL="0" distR="0" wp14:anchorId="4E5959FB" wp14:editId="54DDCFB1">
+            <wp:extent cx="5334000" cy="4000500"/>
+            <wp:effectExtent l="0" t="0" r="0" b="0"/>
+            <wp:docPr id="9" name="Picture 9"/>
+            <wp:cNvGraphicFramePr>
+              <a:graphicFrameLocks xmlns:a="http://schemas.openxmlformats.org/drawingml/2006/main" noChangeAspect="1"/>
+            </wp:cNvGraphicFramePr>
+            <a:graphic xmlns:a="http://schemas.openxmlformats.org/drawingml/2006/main">
+              <a:graphicData uri="http://schemas.openxmlformats.org/drawingml/2006/picture">
+                <pic:pic xmlns:pic="http://schemas.openxmlformats.org/drawingml/2006/picture">
+                  <pic:nvPicPr>
+                    <pic:cNvPr id="9" name="digit_3_hamm_rect_comparison.jpg"/>
+                    <pic:cNvPicPr/>
+                  </pic:nvPicPr>
+                  <pic:blipFill>
+                    <a:blip r:embed="rId16"/>
+                    <a:stretch>
+                      <a:fillRect/>
+                    </a:stretch>
+                  </pic:blipFill>
+                  <pic:spPr>
+                    <a:xfrm>
+                      <a:off x="0" y="0"/>
+                      <a:ext cx="5334000" cy="4000500"/>
+                    </a:xfrm>
+                    <a:prstGeom prst="rect">
+                      <a:avLst/>
+                    </a:prstGeom>
+                  </pic:spPr>
+                </pic:pic>
+              </a:graphicData>
+            </a:graphic>
+          </wp:inline>
+        </w:drawing>
+      </w:r>
+      <w:r>
+        <w:rPr>
+          <w:noProof/>
+        </w:rPr>
+        <w:drawing>
+          <wp:inline distT="0" distB="0" distL="0" distR="0" wp14:anchorId="5034E246" wp14:editId="17D97AAD">
+            <wp:extent cx="5334000" cy="4000500"/>
+            <wp:effectExtent l="0" t="0" r="0" b="0"/>
+            <wp:docPr id="10" name="Picture 10"/>
+            <wp:cNvGraphicFramePr>
+              <a:graphicFrameLocks xmlns:a="http://schemas.openxmlformats.org/drawingml/2006/main" noChangeAspect="1"/>
+            </wp:cNvGraphicFramePr>
+            <a:graphic xmlns:a="http://schemas.openxmlformats.org/drawingml/2006/main">
+              <a:graphicData uri="http://schemas.openxmlformats.org/drawingml/2006/picture">
+                <pic:pic xmlns:pic="http://schemas.openxmlformats.org/drawingml/2006/picture">
+                  <pic:nvPicPr>
+                    <pic:cNvPr id="10" name="digit_4_hamm_rect_comparison.jpg"/>
+                    <pic:cNvPicPr/>
+                  </pic:nvPicPr>
+                  <pic:blipFill>
+                    <a:blip r:embed="rId17"/>
+                    <a:stretch>
+                      <a:fillRect/>
+                    </a:stretch>
+                  </pic:blipFill>
+                  <pic:spPr>
+                    <a:xfrm>
+                      <a:off x="0" y="0"/>
+                      <a:ext cx="5334000" cy="4000500"/>
+                    </a:xfrm>
+                    <a:prstGeom prst="rect">
+                      <a:avLst/>
+                    </a:prstGeom>
+                  </pic:spPr>
+                </pic:pic>
+              </a:graphicData>
+            </a:graphic>
+          </wp:inline>
+        </w:drawing>
+      </w:r>
+      <w:r>
+        <w:rPr>
+          <w:noProof/>
+        </w:rPr>
+        <w:lastRenderedPageBreak/>
+        <w:drawing>
+          <wp:inline distT="0" distB="0" distL="0" distR="0" wp14:anchorId="5F1AC51F" wp14:editId="2109217C">
+            <wp:extent cx="5334000" cy="4000500"/>
+            <wp:effectExtent l="0" t="0" r="0" b="0"/>
+            <wp:docPr id="11" name="Picture 11"/>
+            <wp:cNvGraphicFramePr>
+              <a:graphicFrameLocks xmlns:a="http://schemas.openxmlformats.org/drawingml/2006/main" noChangeAspect="1"/>
+            </wp:cNvGraphicFramePr>
+            <a:graphic xmlns:a="http://schemas.openxmlformats.org/drawingml/2006/main">
+              <a:graphicData uri="http://schemas.openxmlformats.org/drawingml/2006/picture">
+                <pic:pic xmlns:pic="http://schemas.openxmlformats.org/drawingml/2006/picture">
+                  <pic:nvPicPr>
+                    <pic:cNvPr id="11" name="digit_5_hamm_rect_comparison.jpg"/>
+                    <pic:cNvPicPr/>
+                  </pic:nvPicPr>
+                  <pic:blipFill>
+                    <a:blip r:embed="rId18"/>
+                    <a:stretch>
+                      <a:fillRect/>
+                    </a:stretch>
+                  </pic:blipFill>
+                  <pic:spPr>
+                    <a:xfrm>
+                      <a:off x="0" y="0"/>
+                      <a:ext cx="5334000" cy="4000500"/>
+                    </a:xfrm>
+                    <a:prstGeom prst="rect">
+                      <a:avLst/>
+                    </a:prstGeom>
+                  </pic:spPr>
+                </pic:pic>
+              </a:graphicData>
+            </a:graphic>
+          </wp:inline>
+        </w:drawing>
+      </w:r>
+      <w:r>
+        <w:rPr>
+          <w:noProof/>
+        </w:rPr>
+        <w:drawing>
+          <wp:inline distT="0" distB="0" distL="0" distR="0" wp14:anchorId="660CE8FF" wp14:editId="185359D4">
+            <wp:extent cx="5334000" cy="4000500"/>
+            <wp:effectExtent l="0" t="0" r="0" b="0"/>
+            <wp:docPr id="12" name="Picture 12"/>
+            <wp:cNvGraphicFramePr>
+              <a:graphicFrameLocks xmlns:a="http://schemas.openxmlformats.org/drawingml/2006/main" noChangeAspect="1"/>
+            </wp:cNvGraphicFramePr>
+            <a:graphic xmlns:a="http://schemas.openxmlformats.org/drawingml/2006/main">
+              <a:graphicData uri="http://schemas.openxmlformats.org/drawingml/2006/picture">
+                <pic:pic xmlns:pic="http://schemas.openxmlformats.org/drawingml/2006/picture">
+                  <pic:nvPicPr>
+                    <pic:cNvPr id="12" name="digit_6_hamm_rect_comparison.jpg"/>
+                    <pic:cNvPicPr/>
+                  </pic:nvPicPr>
+                  <pic:blipFill>
+                    <a:blip r:embed="rId19"/>
+                    <a:stretch>
+                      <a:fillRect/>
+                    </a:stretch>
+                  </pic:blipFill>
+                  <pic:spPr>
+                    <a:xfrm>
+                      <a:off x="0" y="0"/>
+                      <a:ext cx="5334000" cy="4000500"/>
+                    </a:xfrm>
+                    <a:prstGeom prst="rect">
+                      <a:avLst/>
+                    </a:prstGeom>
+                  </pic:spPr>
+                </pic:pic>
+              </a:graphicData>
+            </a:graphic>
+          </wp:inline>
+        </w:drawing>
+      </w:r>
+      <w:r>
+        <w:rPr>
+          <w:noProof/>
+        </w:rPr>
+        <w:lastRenderedPageBreak/>
+        <w:drawing>
+          <wp:inline distT="0" distB="0" distL="0" distR="0" wp14:anchorId="69E35EC3" wp14:editId="52B75F57">
+            <wp:extent cx="5334000" cy="4000500"/>
+            <wp:effectExtent l="0" t="0" r="0" b="0"/>
+            <wp:docPr id="13" name="Picture 13"/>
+            <wp:cNvGraphicFramePr>
+              <a:graphicFrameLocks xmlns:a="http://schemas.openxmlformats.org/drawingml/2006/main" noChangeAspect="1"/>
+            </wp:cNvGraphicFramePr>
+            <a:graphic xmlns:a="http://schemas.openxmlformats.org/drawingml/2006/main">
+              <a:graphicData uri="http://schemas.openxmlformats.org/drawingml/2006/picture">
+                <pic:pic xmlns:pic="http://schemas.openxmlformats.org/drawingml/2006/picture">
+                  <pic:nvPicPr>
+                    <pic:cNvPr id="13" name="digit_7_hamm_rect_comparison.jpg"/>
+                    <pic:cNvPicPr/>
+                  </pic:nvPicPr>
+                  <pic:blipFill>
+                    <a:blip r:embed="rId20"/>
+                    <a:stretch>
+                      <a:fillRect/>
+                    </a:stretch>
+                  </pic:blipFill>
+                  <pic:spPr>
+                    <a:xfrm>
+                      <a:off x="0" y="0"/>
+                      <a:ext cx="5334000" cy="4000500"/>
+                    </a:xfrm>
+                    <a:prstGeom prst="rect">
+                      <a:avLst/>
+                    </a:prstGeom>
+                  </pic:spPr>
+                </pic:pic>
+              </a:graphicData>
+            </a:graphic>
+          </wp:inline>
+        </w:drawing>
+      </w:r>
+      <w:r>
+        <w:rPr>
+          <w:noProof/>
+        </w:rPr>
+        <w:drawing>
+          <wp:inline distT="0" distB="0" distL="0" distR="0" wp14:anchorId="56E14934" wp14:editId="1BC231AD">
+            <wp:extent cx="5334000" cy="4000500"/>
+            <wp:effectExtent l="0" t="0" r="0" b="0"/>
+            <wp:docPr id="6" name="Picture 6"/>
+            <wp:cNvGraphicFramePr>
+              <a:graphicFrameLocks xmlns:a="http://schemas.openxmlformats.org/drawingml/2006/main" noChangeAspect="1"/>
+            </wp:cNvGraphicFramePr>
+            <a:graphic xmlns:a="http://schemas.openxmlformats.org/drawingml/2006/main">
+              <a:graphicData uri="http://schemas.openxmlformats.org/drawingml/2006/picture">
+                <pic:pic xmlns:pic="http://schemas.openxmlformats.org/drawingml/2006/picture">
+                  <pic:nvPicPr>
+                    <pic:cNvPr id="6" name="digit_8_hamm_rect_comparison.jpg"/>
+                    <pic:cNvPicPr/>
+                  </pic:nvPicPr>
+                  <pic:blipFill>
+                    <a:blip r:embed="rId21"/>
+                    <a:stretch>
+                      <a:fillRect/>
+                    </a:stretch>
+                  </pic:blipFill>
+                  <pic:spPr>
+                    <a:xfrm>
+                      <a:off x="0" y="0"/>
+                      <a:ext cx="5334000" cy="4000500"/>
+                    </a:xfrm>
+                    <a:prstGeom prst="rect">
+                      <a:avLst/>
+                    </a:prstGeom>
+                  </pic:spPr>
+                </pic:pic>
+              </a:graphicData>
+            </a:graphic>
+          </wp:inline>
+        </w:drawing>
+      </w:r>
+    </w:p>
+    <w:p/>
+    <w:p>
+      <w:r>
+        <w:lastRenderedPageBreak/>
+        <w:t>Όπως βλέπουμε, χρησιμοποιώντας παρά</w:t>
+      </w:r>
+      <w:r>
+        <w:t xml:space="preserve">θυρα </w:t>
+      </w:r>
+      <w:r>
+        <w:rPr>
+          <w:lang w:val="en-GB"/>
+        </w:rPr>
+        <w:t>Hamming</w:t>
+      </w:r>
+      <w:r>
+        <w:t xml:space="preserve">, </w:t>
+      </w:r>
+      <w:r>
+        <w:t xml:space="preserve">τα </w:t>
+      </w:r>
+      <w:r>
+        <w:rPr>
+          <w:lang w:val="en-GB"/>
+        </w:rPr>
+        <w:t>peaks</w:t>
+      </w:r>
+      <w:r>
+        <w:t xml:space="preserve"> </w:t>
+      </w:r>
+      <w:r>
+        <w:t>συγκεντρώνονται γύρω από συγκεκριμένες συχνότητες και η διάκριση των κύριων συχνοτήτων είναι πιο ξεκάθαρη.</w:t>
+      </w:r>
+    </w:p>
+    <w:p/>
+    <w:p>
+      <w:pPr>
+        <w:pStyle w:val="Heading3"/>
+      </w:pPr>
+      <w:r>
+        <w:t>1.5</w:t>
+      </w:r>
+    </w:p>
+    <w:p>
+      <w:pPr>
+        <w:pStyle w:val="Heading3"/>
+      </w:pPr>
+    </w:p>
+    <w:p>
+      <w:r>
+        <w:t xml:space="preserve">Για να υπολογίσουμε την λίστα με τις </w:t>
+      </w:r>
+      <w:r>
+        <w:rPr>
+          <w:lang w:val="en-GB"/>
+        </w:rPr>
+        <w:t>touch</w:t>
+      </w:r>
+      <w:r>
+        <w:t>-</w:t>
+      </w:r>
+      <w:r>
+        <w:rPr>
+          <w:lang w:val="en-GB"/>
+        </w:rPr>
+        <w:t>tone</w:t>
+      </w:r>
+      <w:r>
+        <w:t xml:space="preserve"> </w:t>
+      </w:r>
+      <w:r>
+        <w:t xml:space="preserve">συχνότητες, οπτικά αυτό που κάνουμε είναι να βρούμε τα δείγματα στα οποία αντιστοιχούν τα μέγιστα των συχνοτήτων. Λόγω του ότι δεν υπάρχουν απόλυτες συναρτήσεις </w:t>
+      </w:r>
+      <w:r>
+        <w:rPr>
+          <w:lang w:val="en-GB"/>
+        </w:rPr>
+        <w:t>Dirac</w:t>
+      </w:r>
+      <w:r>
+        <w:t xml:space="preserve"> στον πραγματικό κόσμο, οι μέγιστες τιμές δεν είναι σε ένα σημείο, αλλά σε ένα μικρό πεδίο γύρω από την κύρια συχνότητα. Για να αντιμετωπίσουμε αυτό το πρόβλημα, ελέγχουμε για το δεύτερο </w:t>
+      </w:r>
+      <w:r>
+        <w:rPr>
+          <w:lang w:val="en-GB"/>
+        </w:rPr>
+        <w:t>peak</w:t>
+      </w:r>
+      <w:r>
+        <w:t xml:space="preserve">, σε περιοχή που είναι τουλάχιστον 10 δείγματα μακριά από το πρώτο. </w:t>
+      </w:r>
+    </w:p>
+    <w:p/>
+    <w:p>
+      <w:pPr>
+        <w:pStyle w:val="Heading2"/>
+        <w:rPr>
+          <w:lang w:val="en-GB"/>
+        </w:rPr>
+      </w:pPr>
+      <w:r>
+        <w:rPr>
+          <w:lang w:val="en-GB"/>
+        </w:rPr>
+        <w:t>1.6</w:t>
+      </w:r>
+    </w:p>
+    <w:p>
+      <w:pPr>
+        <w:rPr>
+          <w:rFonts w:asciiTheme="majorHAnsi" w:hAnsiTheme="majorHAnsi"/>
+        </w:rPr>
+      </w:pPr>
+      <w:r>
+        <w:t xml:space="preserve">Η συνάρτηση </w:t>
+      </w:r>
+      <w:proofErr w:type="spellStart"/>
+      <w:r>
+        <w:rPr>
+          <w:rFonts w:ascii="Anonymous Pro" w:hAnsi="Anonymous Pro"/>
+          <w:b/>
+          <w:lang w:val="en-GB"/>
+        </w:rPr>
+        <w:t>ttdecode</w:t>
+      </w:r>
+      <w:proofErr w:type="spellEnd"/>
+      <w:r>
+        <w:rPr>
+          <w:rFonts w:ascii="Anonymous Pro" w:hAnsi="Anonymous Pro"/>
+          <w:b/>
+        </w:rPr>
+        <w:t>()</w:t>
+      </w:r>
+      <w:r>
+        <w:rPr>
+          <w:rFonts w:ascii="Anonymous Pro" w:hAnsi="Anonymous Pro"/>
+        </w:rPr>
+        <w:t xml:space="preserve"> </w:t>
+      </w:r>
+      <w:r>
+        <w:rPr>
+          <w:rFonts w:asciiTheme="majorHAnsi" w:hAnsiTheme="majorHAnsi"/>
+        </w:rPr>
+        <w:t>δέχεται ως παραδοχή, ότι όλοι οι τόνοι είναι 1000 δείγματα και ότι ανάμεσα σε κάθε τόνο υπάρχει ένα κενό 100 δειγμάτων. Έτσι, με αυτό το μοτίβο σπάει το σήμα σε παράθυρα μέχρι να φτάσει στο τέλος του</w:t>
+      </w:r>
+      <w:r>
+        <w:rPr>
+          <w:rFonts w:asciiTheme="majorHAnsi" w:hAnsiTheme="majorHAnsi"/>
+        </w:rPr>
+        <w:t xml:space="preserve"> </w:t>
+      </w:r>
+      <w:r>
+        <w:rPr>
+          <w:rFonts w:asciiTheme="majorHAnsi" w:hAnsiTheme="majorHAnsi"/>
+        </w:rPr>
+        <w:t xml:space="preserve">και μετά χρησιμοποιεί μετασχηματισμό </w:t>
+      </w:r>
+      <w:proofErr w:type="spellStart"/>
+      <w:r>
+        <w:rPr>
+          <w:rFonts w:asciiTheme="majorHAnsi" w:hAnsiTheme="majorHAnsi"/>
+          <w:lang w:val="en-GB"/>
+        </w:rPr>
+        <w:t>fft</w:t>
+      </w:r>
+      <w:proofErr w:type="spellEnd"/>
+      <w:r>
+        <w:rPr>
+          <w:rFonts w:asciiTheme="majorHAnsi" w:hAnsiTheme="majorHAnsi"/>
+        </w:rPr>
+        <w:t xml:space="preserve"> σε κάθε ένα από αυτά. Χρησιμοποιώντας παράθυρα </w:t>
+      </w:r>
+      <w:r>
+        <w:rPr>
+          <w:rFonts w:asciiTheme="majorHAnsi" w:hAnsiTheme="majorHAnsi"/>
+          <w:lang w:val="en-GB"/>
+        </w:rPr>
+        <w:t>Hamming</w:t>
+      </w:r>
+      <w:r>
+        <w:rPr>
+          <w:rFonts w:asciiTheme="majorHAnsi" w:hAnsiTheme="majorHAnsi"/>
+        </w:rPr>
+        <w:t xml:space="preserve">, </w:t>
+      </w:r>
+      <w:r>
+        <w:rPr>
+          <w:rFonts w:asciiTheme="majorHAnsi" w:hAnsiTheme="majorHAnsi"/>
+        </w:rPr>
+        <w:t>έχουμε καλύτερη διακριτική ικανότητα σχετικά με τις κορυφές των σημάτων μας, όπως αναφέρθηκε και παραπάνω. Έπειτα, αποσπούμε την πληροφορία σχετικά με το που βρίσκονται οι κορυφές</w:t>
+      </w:r>
+      <w:r>
+        <w:rPr>
+          <w:rFonts w:asciiTheme="majorHAnsi" w:hAnsiTheme="majorHAnsi"/>
+        </w:rPr>
+        <w:t xml:space="preserve"> (</w:t>
+      </w:r>
+      <w:r>
+        <w:rPr>
+          <w:rFonts w:asciiTheme="majorHAnsi" w:hAnsiTheme="majorHAnsi"/>
+        </w:rPr>
+        <w:t xml:space="preserve">δηλαδή τα σημεία με μέγιστη ενέργεια)  με τον ίδιο τρόπο που αναφέρθηκε στο βήμα 1.5.  Για να βρούμε σε ποιο ψηφίο αντιστοιχούν αυτές οι κορυφές, συγκρίνουμε τα σημεία που πήραμε με τον πίνακα που δημιουργήσαμε στον βήμα 1.5, έχοντας ένα περιθώριο λάθους </w:t>
+      </w:r>
+      <w:r>
+        <w:rPr>
+          <w:rFonts w:asciiTheme="majorHAnsi" w:hAnsiTheme="majorHAnsi"/>
+        </w:rPr>
+        <w:t xml:space="preserve">3 </w:t>
+      </w:r>
+      <w:r>
+        <w:rPr>
+          <w:rFonts w:asciiTheme="majorHAnsi" w:hAnsiTheme="majorHAnsi"/>
+        </w:rPr>
+        <w:t xml:space="preserve">δειγμάτων. Η συνάρτηση αυτή προσδιορίζει τέλεια </w:t>
+      </w:r>
+      <w:r>
+        <w:rPr>
+          <w:rFonts w:asciiTheme="majorHAnsi" w:hAnsiTheme="majorHAnsi"/>
+        </w:rPr>
+        <w:t>τους τόνους που δημιουργήσαμε στο βήμα 1.3.</w:t>
+      </w:r>
+    </w:p>
+    <w:p>
+      <w:pPr>
+        <w:rPr>
+          <w:rFonts w:asciiTheme="majorHAnsi" w:hAnsiTheme="majorHAnsi"/>
+        </w:rPr>
+      </w:pPr>
+    </w:p>
+    <w:p>
+      <w:pPr>
+        <w:pStyle w:val="Heading2"/>
+      </w:pPr>
+      <w:r>
+        <w:t>1.7</w:t>
+      </w:r>
+    </w:p>
+    <w:p/>
+    <w:p>
+      <w:r>
+        <w:t xml:space="preserve">Το εύκολο σήμα, προσδιορίζεται από την </w:t>
+      </w:r>
+      <w:proofErr w:type="spellStart"/>
+      <w:r>
+        <w:rPr>
+          <w:rFonts w:ascii="Anonymous Pro" w:hAnsi="Anonymous Pro"/>
+          <w:b/>
+          <w:lang w:val="en-GB"/>
+        </w:rPr>
+        <w:t>ttdecode</w:t>
+      </w:r>
+      <w:proofErr w:type="spellEnd"/>
+      <w:r>
+        <w:rPr>
+          <w:rFonts w:ascii="Anonymous Pro" w:hAnsi="Anonymous Pro"/>
+          <w:b/>
+        </w:rPr>
+        <w:t>()</w:t>
+      </w:r>
+      <w:r>
+        <w:t xml:space="preserve"> που έχουμε δημιουργήσει χωρίς πρόβλημα, καθώς ακολουθεί τις παραδοχές που είχαμε ορίσει νωρίτερα. Αυτό φαίνεται εύκολα και από την γραφική του σήματος που ακολουθεί.</w:t>
+      </w:r>
+    </w:p>
+    <w:p>
+      <w:r>
+        <w:rPr>
+          <w:noProof/>
+        </w:rPr>
+        <w:lastRenderedPageBreak/>
+        <w:drawing>
+          <wp:inline distT="0" distB="0" distL="0" distR="0" wp14:anchorId="3250752D" wp14:editId="0BBF5E94">
+            <wp:extent cx="5334000" cy="4000500"/>
+            <wp:effectExtent l="0" t="0" r="0" b="0"/>
+            <wp:docPr id="14" name="Picture 14"/>
+            <wp:cNvGraphicFramePr>
+              <a:graphicFrameLocks xmlns:a="http://schemas.openxmlformats.org/drawingml/2006/main" noChangeAspect="1"/>
+            </wp:cNvGraphicFramePr>
+            <a:graphic xmlns:a="http://schemas.openxmlformats.org/drawingml/2006/main">
+              <a:graphicData uri="http://schemas.openxmlformats.org/drawingml/2006/picture">
+                <pic:pic xmlns:pic="http://schemas.openxmlformats.org/drawingml/2006/picture">
+                  <pic:nvPicPr>
+                    <pic:cNvPr id="14" name="easySig.jpg"/>
+                    <pic:cNvPicPr/>
+                  </pic:nvPicPr>
+                  <pic:blipFill>
+                    <a:blip r:embed="rId22"/>
+                    <a:stretch>
+                      <a:fillRect/>
+                    </a:stretch>
+                  </pic:blipFill>
+                  <pic:spPr>
+                    <a:xfrm>
+                      <a:off x="0" y="0"/>
+                      <a:ext cx="5334000" cy="4000500"/>
+                    </a:xfrm>
+                    <a:prstGeom prst="rect">
+                      <a:avLst/>
+                    </a:prstGeom>
+                  </pic:spPr>
+                </pic:pic>
+              </a:graphicData>
+            </a:graphic>
+          </wp:inline>
+        </w:drawing>
+      </w:r>
+    </w:p>
+    <w:p>
+      <w:r>
+        <w:t>Η ακολουθία ψηφιών στην οποία καταλήγουμε είναι η</w:t>
+      </w:r>
+      <w:r>
+        <w:t xml:space="preserve"> </w:t>
+      </w:r>
+      <w:r>
+        <w:t xml:space="preserve">     1     3     2     6     3     9     0     0</w:t>
+      </w:r>
+      <w:r>
+        <w:t>.</w:t>
+      </w:r>
+    </w:p>
+    <w:p>
+      <w:r>
+        <w:t xml:space="preserve"> </w:t>
       </w:r>
       <w:r>
         <w:t xml:space="preserve"> </w:t>
@@ -1166,16 +2026,171 @@
           <w:tab w:val="left" w:pos="3280"/>
         </w:tabs>
       </w:pPr>
+      <w:r>
+        <w:t xml:space="preserve">Το </w:t>
+      </w:r>
+      <w:proofErr w:type="spellStart"/>
+      <w:r>
+        <w:rPr>
+          <w:lang w:val="en-GB"/>
+        </w:rPr>
+        <w:t>hardSig</w:t>
+      </w:r>
+      <w:proofErr w:type="spellEnd"/>
+      <w:r>
+        <w:t xml:space="preserve">, </w:t>
+      </w:r>
+      <w:r>
+        <w:t>βλέπουμε εύκολα ότι δεν ακολουθεί τις παραδοχές που είχαμε ορίσει για την συνάρτηση μας στο βήμα 1.6. Αυτό που θα κάνουμε λοιπόν είναι να την αλλάξουμε ώστε να μπορεί να αντιμετωπίσει μεταβλητό μήκος κενού μεταξύ των τόνων, δεδομένου ότι οι τόνοι συνεχίζουν να είναι 1000 δειγμάτων.</w:t>
+      </w:r>
+    </w:p>
+    <w:p>
+      <w:pPr>
+        <w:tabs>
+          <w:tab w:val="left" w:pos="3280"/>
+        </w:tabs>
+      </w:pPr>
+    </w:p>
+    <w:p>
+      <w:pPr>
+        <w:tabs>
+          <w:tab w:val="left" w:pos="3280"/>
+        </w:tabs>
+      </w:pPr>
+      <w:r>
+        <w:rPr>
+          <w:noProof/>
+        </w:rPr>
+        <w:lastRenderedPageBreak/>
+        <w:drawing>
+          <wp:inline distT="0" distB="0" distL="0" distR="0" wp14:anchorId="06731A9A" wp14:editId="3779DE6E">
+            <wp:extent cx="5334000" cy="4000500"/>
+            <wp:effectExtent l="0" t="0" r="0" b="0"/>
+            <wp:docPr id="15" name="Picture 15"/>
+            <wp:cNvGraphicFramePr>
+              <a:graphicFrameLocks xmlns:a="http://schemas.openxmlformats.org/drawingml/2006/main" noChangeAspect="1"/>
+            </wp:cNvGraphicFramePr>
+            <a:graphic xmlns:a="http://schemas.openxmlformats.org/drawingml/2006/main">
+              <a:graphicData uri="http://schemas.openxmlformats.org/drawingml/2006/picture">
+                <pic:pic xmlns:pic="http://schemas.openxmlformats.org/drawingml/2006/picture">
+                  <pic:nvPicPr>
+                    <pic:cNvPr id="15" name="hardSig.jpg"/>
+                    <pic:cNvPicPr/>
+                  </pic:nvPicPr>
+                  <pic:blipFill>
+                    <a:blip r:embed="rId23"/>
+                    <a:stretch>
+                      <a:fillRect/>
+                    </a:stretch>
+                  </pic:blipFill>
+                  <pic:spPr>
+                    <a:xfrm>
+                      <a:off x="0" y="0"/>
+                      <a:ext cx="5334000" cy="4000500"/>
+                    </a:xfrm>
+                    <a:prstGeom prst="rect">
+                      <a:avLst/>
+                    </a:prstGeom>
+                  </pic:spPr>
+                </pic:pic>
+              </a:graphicData>
+            </a:graphic>
+          </wp:inline>
+        </w:drawing>
+      </w:r>
+    </w:p>
+    <w:p>
+      <w:pPr>
+        <w:tabs>
+          <w:tab w:val="left" w:pos="3280"/>
+        </w:tabs>
+      </w:pPr>
+    </w:p>
+    <w:p>
+      <w:pPr>
+        <w:tabs>
+          <w:tab w:val="left" w:pos="3280"/>
+        </w:tabs>
+        <w:rPr>
+          <w:lang w:val="en-GB"/>
+        </w:rPr>
+      </w:pPr>
+      <w:r>
+        <w:t xml:space="preserve">Ο τρόπος που το κάνουμε αυτό είναι να βρίσκουμε κάθε φορά που τελειώνει ένας τόνος, το πρώτο δείγμα που δεν είναι 0 στο σήμα μας και να παίρνουμε ένα παράθυρο 1000 δειγμάτων, το οποίο ξεκινάει από εκείνο το δείγμα, ως τον επόμενο τόνο. Δοκιμάζοντας την νέα υλοποίηση της </w:t>
+      </w:r>
+      <w:proofErr w:type="spellStart"/>
+      <w:r>
+        <w:rPr>
+          <w:rFonts w:ascii="Anonymous Pro" w:hAnsi="Anonymous Pro"/>
+          <w:b/>
+          <w:lang w:val="en-GB"/>
+        </w:rPr>
+        <w:t>ttdecode</w:t>
+      </w:r>
+      <w:proofErr w:type="spellEnd"/>
+      <w:r>
+        <w:rPr>
+          <w:rFonts w:ascii="Anonymous Pro" w:hAnsi="Anonymous Pro"/>
+          <w:b/>
+        </w:rPr>
+        <w:t>()</w:t>
+      </w:r>
+      <w:r>
+        <w:t xml:space="preserve"> στο σήμα του  </w:t>
+      </w:r>
+      <w:r>
+        <w:t xml:space="preserve">1.3 και στο </w:t>
+      </w:r>
+      <w:proofErr w:type="spellStart"/>
+      <w:r>
+        <w:rPr>
+          <w:lang w:val="en-GB"/>
+        </w:rPr>
+        <w:t>easySig</w:t>
+      </w:r>
+      <w:proofErr w:type="spellEnd"/>
+      <w:r>
+        <w:t xml:space="preserve"> </w:t>
+      </w:r>
+      <w:r>
+        <w:t xml:space="preserve">παίρνουμε τα ίδια αποτελέσματα με πριν. Δοκιμάζοντας το στο </w:t>
+      </w:r>
+      <w:proofErr w:type="spellStart"/>
+      <w:r>
+        <w:rPr>
+          <w:lang w:val="en-GB"/>
+        </w:rPr>
+        <w:t>hardSig</w:t>
+      </w:r>
+      <w:proofErr w:type="spellEnd"/>
+      <w:r>
+        <w:rPr>
+          <w:lang w:val="en-GB"/>
+        </w:rPr>
+        <w:t xml:space="preserve">, </w:t>
+      </w:r>
+      <w:r>
+        <w:t xml:space="preserve">παίρνουμε την ακολουθία ψηφίων </w:t>
+      </w:r>
+      <w:r>
+        <w:t xml:space="preserve">     9     0     9     6     3     2     1     1     9     1</w:t>
+      </w:r>
+      <w:r>
+        <w:rPr>
+          <w:lang w:val="en-GB"/>
+        </w:rPr>
+        <w:t>.</w:t>
+      </w:r>
       <w:bookmarkStart w:id="0" w:name="_GoBack"/>
       <w:bookmarkEnd w:id="0"/>
     </w:p>
     <w:sectPr>
-      <w:headerReference w:type="even" r:id="rId13"/>
-      <w:headerReference w:type="default" r:id="rId14"/>
-      <w:footerReference w:type="even" r:id="rId15"/>
-      <w:footerReference w:type="default" r:id="rId16"/>
-      <w:headerReference w:type="first" r:id="rId17"/>
-      <w:footerReference w:type="first" r:id="rId18"/>
+      <w:headerReference w:type="even" r:id="rId24"/>
+      <w:headerReference w:type="default" r:id="rId25"/>
+      <w:footerReference w:type="even" r:id="rId26"/>
+      <w:footerReference w:type="default" r:id="rId27"/>
+      <w:headerReference w:type="first" r:id="rId28"/>
+      <w:footerReference w:type="first" r:id="rId29"/>
       <w:pgSz w:w="11907" w:h="16839"/>
       <w:pgMar w:top="1836" w:right="1751" w:bottom="1440" w:left="1751" w:header="709" w:footer="709" w:gutter="0"/>
       <w:pgNumType w:start="0"/>
@@ -1188,7 +2203,7 @@
 </file>
 
 <file path=word/endnotes.xml><?xml version="1.0" encoding="utf-8"?>
-<w:endnotes xmlns:wpc="http://schemas.microsoft.com/office/word/2010/wordprocessingCanvas" xmlns:cx="http://schemas.microsoft.com/office/drawing/2014/chartex" xmlns:cx1="http://schemas.microsoft.com/office/drawing/2015/9/8/chartex" xmlns:mc="http://schemas.openxmlformats.org/markup-compatibility/2006" xmlns:o="urn:schemas-microsoft-com:office:office" xmlns:r="http://schemas.openxmlformats.org/officeDocument/2006/relationships" xmlns:m="http://schemas.openxmlformats.org/officeDocument/2006/math" xmlns:v="urn:schemas-microsoft-com:vml" xmlns:wp14="http://schemas.microsoft.com/office/word/2010/wordprocessingDrawing" xmlns:wp="http://schemas.openxmlformats.org/drawingml/2006/wordprocessingDrawing" xmlns:w10="urn:schemas-microsoft-com:office:word" xmlns:w="http://schemas.openxmlformats.org/wordprocessingml/2006/main" xmlns:w14="http://schemas.microsoft.com/office/word/2010/wordml" xmlns:w15="http://schemas.microsoft.com/office/word/2012/wordml" xmlns:w16se="http://schemas.microsoft.com/office/word/2015/wordml/symex" xmlns:wpg="http://schemas.microsoft.com/office/word/2010/wordprocessingGroup" xmlns:wpi="http://schemas.microsoft.com/office/word/2010/wordprocessingInk" xmlns:wne="http://schemas.microsoft.com/office/word/2006/wordml" xmlns:wps="http://schemas.microsoft.com/office/word/2010/wordprocessingShape" mc:Ignorable="w14 w15 w16se wp14">
+<w:endnotes xmlns:wpc="http://schemas.microsoft.com/office/word/2010/wordprocessingCanvas" xmlns:cx="http://schemas.microsoft.com/office/drawing/2014/chartex" xmlns:cx1="http://schemas.microsoft.com/office/drawing/2015/9/8/chartex" xmlns:cx2="http://schemas.microsoft.com/office/drawing/2015/10/21/chartex" xmlns:cx3="http://schemas.microsoft.com/office/drawing/2016/5/9/chartex" xmlns:cx4="http://schemas.microsoft.com/office/drawing/2016/5/10/chartex" xmlns:cx5="http://schemas.microsoft.com/office/drawing/2016/5/11/chartex" xmlns:cx6="http://schemas.microsoft.com/office/drawing/2016/5/12/chartex" xmlns:cx7="http://schemas.microsoft.com/office/drawing/2016/5/13/chartex" xmlns:cx8="http://schemas.microsoft.com/office/drawing/2016/5/14/chartex" xmlns:mc="http://schemas.openxmlformats.org/markup-compatibility/2006" xmlns:aink="http://schemas.microsoft.com/office/drawing/2016/ink" xmlns:am3d="http://schemas.microsoft.com/office/drawing/2017/model3d" xmlns:o="urn:schemas-microsoft-com:office:office" xmlns:r="http://schemas.openxmlformats.org/officeDocument/2006/relationships" xmlns:m="http://schemas.openxmlformats.org/officeDocument/2006/math" xmlns:v="urn:schemas-microsoft-com:vml" xmlns:wp14="http://schemas.microsoft.com/office/word/2010/wordprocessingDrawing" xmlns:wp="http://schemas.openxmlformats.org/drawingml/2006/wordprocessingDrawing" xmlns:w10="urn:schemas-microsoft-com:office:word" xmlns:w="http://schemas.openxmlformats.org/wordprocessingml/2006/main" xmlns:w14="http://schemas.microsoft.com/office/word/2010/wordml" xmlns:w15="http://schemas.microsoft.com/office/word/2012/wordml" xmlns:w16cid="http://schemas.microsoft.com/office/word/2016/wordml/cid" xmlns:w16se="http://schemas.microsoft.com/office/word/2015/wordml/symex" xmlns:wpg="http://schemas.microsoft.com/office/word/2010/wordprocessingGroup" xmlns:wpi="http://schemas.microsoft.com/office/word/2010/wordprocessingInk" xmlns:wne="http://schemas.microsoft.com/office/word/2006/wordml" xmlns:wps="http://schemas.microsoft.com/office/word/2010/wordprocessingShape" mc:Ignorable="w14 w15 w16se w16cid wp14">
   <w:endnote w:type="separator" w:id="-1">
     <w:p>
       <w:pPr>
@@ -1213,20 +2228,20 @@
 </file>
 
 <file path=word/footer1.xml><?xml version="1.0" encoding="utf-8"?>
-<w:ftr xmlns:wpc="http://schemas.microsoft.com/office/word/2010/wordprocessingCanvas" xmlns:cx="http://schemas.microsoft.com/office/drawing/2014/chartex" xmlns:cx1="http://schemas.microsoft.com/office/drawing/2015/9/8/chartex" xmlns:mc="http://schemas.openxmlformats.org/markup-compatibility/2006" xmlns:o="urn:schemas-microsoft-com:office:office" xmlns:r="http://schemas.openxmlformats.org/officeDocument/2006/relationships" xmlns:m="http://schemas.openxmlformats.org/officeDocument/2006/math" xmlns:v="urn:schemas-microsoft-com:vml" xmlns:wp14="http://schemas.microsoft.com/office/word/2010/wordprocessingDrawing" xmlns:wp="http://schemas.openxmlformats.org/drawingml/2006/wordprocessingDrawing" xmlns:w10="urn:schemas-microsoft-com:office:word" xmlns:w="http://schemas.openxmlformats.org/wordprocessingml/2006/main" xmlns:w14="http://schemas.microsoft.com/office/word/2010/wordml" xmlns:w15="http://schemas.microsoft.com/office/word/2012/wordml" xmlns:w16se="http://schemas.microsoft.com/office/word/2015/wordml/symex" xmlns:wpg="http://schemas.microsoft.com/office/word/2010/wordprocessingGroup" xmlns:wpi="http://schemas.microsoft.com/office/word/2010/wordprocessingInk" xmlns:wne="http://schemas.microsoft.com/office/word/2006/wordml" xmlns:wps="http://schemas.microsoft.com/office/word/2010/wordprocessingShape" mc:Ignorable="w14 w15 w16se wp14">
+<w:ftr xmlns:wpc="http://schemas.microsoft.com/office/word/2010/wordprocessingCanvas" xmlns:cx="http://schemas.microsoft.com/office/drawing/2014/chartex" xmlns:cx1="http://schemas.microsoft.com/office/drawing/2015/9/8/chartex" xmlns:cx2="http://schemas.microsoft.com/office/drawing/2015/10/21/chartex" xmlns:cx3="http://schemas.microsoft.com/office/drawing/2016/5/9/chartex" xmlns:cx4="http://schemas.microsoft.com/office/drawing/2016/5/10/chartex" xmlns:cx5="http://schemas.microsoft.com/office/drawing/2016/5/11/chartex" xmlns:cx6="http://schemas.microsoft.com/office/drawing/2016/5/12/chartex" xmlns:cx7="http://schemas.microsoft.com/office/drawing/2016/5/13/chartex" xmlns:cx8="http://schemas.microsoft.com/office/drawing/2016/5/14/chartex" xmlns:mc="http://schemas.openxmlformats.org/markup-compatibility/2006" xmlns:aink="http://schemas.microsoft.com/office/drawing/2016/ink" xmlns:am3d="http://schemas.microsoft.com/office/drawing/2017/model3d" xmlns:o="urn:schemas-microsoft-com:office:office" xmlns:r="http://schemas.openxmlformats.org/officeDocument/2006/relationships" xmlns:m="http://schemas.openxmlformats.org/officeDocument/2006/math" xmlns:v="urn:schemas-microsoft-com:vml" xmlns:wp14="http://schemas.microsoft.com/office/word/2010/wordprocessingDrawing" xmlns:wp="http://schemas.openxmlformats.org/drawingml/2006/wordprocessingDrawing" xmlns:w10="urn:schemas-microsoft-com:office:word" xmlns:w="http://schemas.openxmlformats.org/wordprocessingml/2006/main" xmlns:w14="http://schemas.microsoft.com/office/word/2010/wordml" xmlns:w15="http://schemas.microsoft.com/office/word/2012/wordml" xmlns:w16cid="http://schemas.microsoft.com/office/word/2016/wordml/cid" xmlns:w16se="http://schemas.microsoft.com/office/word/2015/wordml/symex" xmlns:wpg="http://schemas.microsoft.com/office/word/2010/wordprocessingGroup" xmlns:wpi="http://schemas.microsoft.com/office/word/2010/wordprocessingInk" xmlns:wne="http://schemas.microsoft.com/office/word/2006/wordml" xmlns:wps="http://schemas.microsoft.com/office/word/2010/wordprocessingShape" mc:Ignorable="w14 w15 w16se w16cid wp14">
   <w:p>
     <w:pPr>
-      <w:pStyle w:val="afb"/>
+      <w:pStyle w:val="Footer"/>
     </w:pPr>
   </w:p>
 </w:ftr>
 </file>
 
 <file path=word/footer2.xml><?xml version="1.0" encoding="utf-8"?>
-<w:ftr xmlns:wpc="http://schemas.microsoft.com/office/word/2010/wordprocessingCanvas" xmlns:cx="http://schemas.microsoft.com/office/drawing/2014/chartex" xmlns:cx1="http://schemas.microsoft.com/office/drawing/2015/9/8/chartex" xmlns:mc="http://schemas.openxmlformats.org/markup-compatibility/2006" xmlns:o="urn:schemas-microsoft-com:office:office" xmlns:r="http://schemas.openxmlformats.org/officeDocument/2006/relationships" xmlns:m="http://schemas.openxmlformats.org/officeDocument/2006/math" xmlns:v="urn:schemas-microsoft-com:vml" xmlns:wp14="http://schemas.microsoft.com/office/word/2010/wordprocessingDrawing" xmlns:wp="http://schemas.openxmlformats.org/drawingml/2006/wordprocessingDrawing" xmlns:w10="urn:schemas-microsoft-com:office:word" xmlns:w="http://schemas.openxmlformats.org/wordprocessingml/2006/main" xmlns:w14="http://schemas.microsoft.com/office/word/2010/wordml" xmlns:w15="http://schemas.microsoft.com/office/word/2012/wordml" xmlns:w16se="http://schemas.microsoft.com/office/word/2015/wordml/symex" xmlns:wpg="http://schemas.microsoft.com/office/word/2010/wordprocessingGroup" xmlns:wpi="http://schemas.microsoft.com/office/word/2010/wordprocessingInk" xmlns:wne="http://schemas.microsoft.com/office/word/2006/wordml" xmlns:wps="http://schemas.microsoft.com/office/word/2010/wordprocessingShape" mc:Ignorable="w14 w15 w16se wp14">
+<w:ftr xmlns:wpc="http://schemas.microsoft.com/office/word/2010/wordprocessingCanvas" xmlns:cx="http://schemas.microsoft.com/office/drawing/2014/chartex" xmlns:cx1="http://schemas.microsoft.com/office/drawing/2015/9/8/chartex" xmlns:cx2="http://schemas.microsoft.com/office/drawing/2015/10/21/chartex" xmlns:cx3="http://schemas.microsoft.com/office/drawing/2016/5/9/chartex" xmlns:cx4="http://schemas.microsoft.com/office/drawing/2016/5/10/chartex" xmlns:cx5="http://schemas.microsoft.com/office/drawing/2016/5/11/chartex" xmlns:cx6="http://schemas.microsoft.com/office/drawing/2016/5/12/chartex" xmlns:cx7="http://schemas.microsoft.com/office/drawing/2016/5/13/chartex" xmlns:cx8="http://schemas.microsoft.com/office/drawing/2016/5/14/chartex" xmlns:mc="http://schemas.openxmlformats.org/markup-compatibility/2006" xmlns:aink="http://schemas.microsoft.com/office/drawing/2016/ink" xmlns:am3d="http://schemas.microsoft.com/office/drawing/2017/model3d" xmlns:o="urn:schemas-microsoft-com:office:office" xmlns:r="http://schemas.openxmlformats.org/officeDocument/2006/relationships" xmlns:m="http://schemas.openxmlformats.org/officeDocument/2006/math" xmlns:v="urn:schemas-microsoft-com:vml" xmlns:wp14="http://schemas.microsoft.com/office/word/2010/wordprocessingDrawing" xmlns:wp="http://schemas.openxmlformats.org/drawingml/2006/wordprocessingDrawing" xmlns:w10="urn:schemas-microsoft-com:office:word" xmlns:w="http://schemas.openxmlformats.org/wordprocessingml/2006/main" xmlns:w14="http://schemas.microsoft.com/office/word/2010/wordml" xmlns:w15="http://schemas.microsoft.com/office/word/2012/wordml" xmlns:w16cid="http://schemas.microsoft.com/office/word/2016/wordml/cid" xmlns:w16se="http://schemas.microsoft.com/office/word/2015/wordml/symex" xmlns:wpg="http://schemas.microsoft.com/office/word/2010/wordprocessingGroup" xmlns:wpi="http://schemas.microsoft.com/office/word/2010/wordprocessingInk" xmlns:wne="http://schemas.microsoft.com/office/word/2006/wordml" xmlns:wps="http://schemas.microsoft.com/office/word/2010/wordprocessingShape" mc:Ignorable="w14 w15 w16se w16cid wp14">
   <w:p>
     <w:pPr>
-      <w:pStyle w:val="af"/>
+      <w:pStyle w:val="a4"/>
       <w:rPr>
         <w:rFonts w:ascii="Tahoma" w:hAnsi="Tahoma" w:cs="Tahoma"/>
       </w:rPr>
@@ -1273,17 +2288,17 @@
 </file>
 
 <file path=word/footer3.xml><?xml version="1.0" encoding="utf-8"?>
-<w:ftr xmlns:wpc="http://schemas.microsoft.com/office/word/2010/wordprocessingCanvas" xmlns:cx="http://schemas.microsoft.com/office/drawing/2014/chartex" xmlns:cx1="http://schemas.microsoft.com/office/drawing/2015/9/8/chartex" xmlns:mc="http://schemas.openxmlformats.org/markup-compatibility/2006" xmlns:o="urn:schemas-microsoft-com:office:office" xmlns:r="http://schemas.openxmlformats.org/officeDocument/2006/relationships" xmlns:m="http://schemas.openxmlformats.org/officeDocument/2006/math" xmlns:v="urn:schemas-microsoft-com:vml" xmlns:wp14="http://schemas.microsoft.com/office/word/2010/wordprocessingDrawing" xmlns:wp="http://schemas.openxmlformats.org/drawingml/2006/wordprocessingDrawing" xmlns:w10="urn:schemas-microsoft-com:office:word" xmlns:w="http://schemas.openxmlformats.org/wordprocessingml/2006/main" xmlns:w14="http://schemas.microsoft.com/office/word/2010/wordml" xmlns:w15="http://schemas.microsoft.com/office/word/2012/wordml" xmlns:w16se="http://schemas.microsoft.com/office/word/2015/wordml/symex" xmlns:wpg="http://schemas.microsoft.com/office/word/2010/wordprocessingGroup" xmlns:wpi="http://schemas.microsoft.com/office/word/2010/wordprocessingInk" xmlns:wne="http://schemas.microsoft.com/office/word/2006/wordml" xmlns:wps="http://schemas.microsoft.com/office/word/2010/wordprocessingShape" mc:Ignorable="w14 w15 w16se wp14">
+<w:ftr xmlns:wpc="http://schemas.microsoft.com/office/word/2010/wordprocessingCanvas" xmlns:cx="http://schemas.microsoft.com/office/drawing/2014/chartex" xmlns:cx1="http://schemas.microsoft.com/office/drawing/2015/9/8/chartex" xmlns:cx2="http://schemas.microsoft.com/office/drawing/2015/10/21/chartex" xmlns:cx3="http://schemas.microsoft.com/office/drawing/2016/5/9/chartex" xmlns:cx4="http://schemas.microsoft.com/office/drawing/2016/5/10/chartex" xmlns:cx5="http://schemas.microsoft.com/office/drawing/2016/5/11/chartex" xmlns:cx6="http://schemas.microsoft.com/office/drawing/2016/5/12/chartex" xmlns:cx7="http://schemas.microsoft.com/office/drawing/2016/5/13/chartex" xmlns:cx8="http://schemas.microsoft.com/office/drawing/2016/5/14/chartex" xmlns:mc="http://schemas.openxmlformats.org/markup-compatibility/2006" xmlns:aink="http://schemas.microsoft.com/office/drawing/2016/ink" xmlns:am3d="http://schemas.microsoft.com/office/drawing/2017/model3d" xmlns:o="urn:schemas-microsoft-com:office:office" xmlns:r="http://schemas.openxmlformats.org/officeDocument/2006/relationships" xmlns:m="http://schemas.openxmlformats.org/officeDocument/2006/math" xmlns:v="urn:schemas-microsoft-com:vml" xmlns:wp14="http://schemas.microsoft.com/office/word/2010/wordprocessingDrawing" xmlns:wp="http://schemas.openxmlformats.org/drawingml/2006/wordprocessingDrawing" xmlns:w10="urn:schemas-microsoft-com:office:word" xmlns:w="http://schemas.openxmlformats.org/wordprocessingml/2006/main" xmlns:w14="http://schemas.microsoft.com/office/word/2010/wordml" xmlns:w15="http://schemas.microsoft.com/office/word/2012/wordml" xmlns:w16cid="http://schemas.microsoft.com/office/word/2016/wordml/cid" xmlns:w16se="http://schemas.microsoft.com/office/word/2015/wordml/symex" xmlns:wpg="http://schemas.microsoft.com/office/word/2010/wordprocessingGroup" xmlns:wpi="http://schemas.microsoft.com/office/word/2010/wordprocessingInk" xmlns:wne="http://schemas.microsoft.com/office/word/2006/wordml" xmlns:wps="http://schemas.microsoft.com/office/word/2010/wordprocessingShape" mc:Ignorable="w14 w15 w16se w16cid wp14">
   <w:p>
     <w:pPr>
-      <w:pStyle w:val="afb"/>
+      <w:pStyle w:val="Footer"/>
     </w:pPr>
   </w:p>
 </w:ftr>
 </file>
 
 <file path=word/footnotes.xml><?xml version="1.0" encoding="utf-8"?>
-<w:footnotes xmlns:wpc="http://schemas.microsoft.com/office/word/2010/wordprocessingCanvas" xmlns:cx="http://schemas.microsoft.com/office/drawing/2014/chartex" xmlns:cx1="http://schemas.microsoft.com/office/drawing/2015/9/8/chartex" xmlns:mc="http://schemas.openxmlformats.org/markup-compatibility/2006" xmlns:o="urn:schemas-microsoft-com:office:office" xmlns:r="http://schemas.openxmlformats.org/officeDocument/2006/relationships" xmlns:m="http://schemas.openxmlformats.org/officeDocument/2006/math" xmlns:v="urn:schemas-microsoft-com:vml" xmlns:wp14="http://schemas.microsoft.com/office/word/2010/wordprocessingDrawing" xmlns:wp="http://schemas.openxmlformats.org/drawingml/2006/wordprocessingDrawing" xmlns:w10="urn:schemas-microsoft-com:office:word" xmlns:w="http://schemas.openxmlformats.org/wordprocessingml/2006/main" xmlns:w14="http://schemas.microsoft.com/office/word/2010/wordml" xmlns:w15="http://schemas.microsoft.com/office/word/2012/wordml" xmlns:w16se="http://schemas.microsoft.com/office/word/2015/wordml/symex" xmlns:wpg="http://schemas.microsoft.com/office/word/2010/wordprocessingGroup" xmlns:wpi="http://schemas.microsoft.com/office/word/2010/wordprocessingInk" xmlns:wne="http://schemas.microsoft.com/office/word/2006/wordml" xmlns:wps="http://schemas.microsoft.com/office/word/2010/wordprocessingShape" mc:Ignorable="w14 w15 w16se wp14">
+<w:footnotes xmlns:wpc="http://schemas.microsoft.com/office/word/2010/wordprocessingCanvas" xmlns:cx="http://schemas.microsoft.com/office/drawing/2014/chartex" xmlns:cx1="http://schemas.microsoft.com/office/drawing/2015/9/8/chartex" xmlns:cx2="http://schemas.microsoft.com/office/drawing/2015/10/21/chartex" xmlns:cx3="http://schemas.microsoft.com/office/drawing/2016/5/9/chartex" xmlns:cx4="http://schemas.microsoft.com/office/drawing/2016/5/10/chartex" xmlns:cx5="http://schemas.microsoft.com/office/drawing/2016/5/11/chartex" xmlns:cx6="http://schemas.microsoft.com/office/drawing/2016/5/12/chartex" xmlns:cx7="http://schemas.microsoft.com/office/drawing/2016/5/13/chartex" xmlns:cx8="http://schemas.microsoft.com/office/drawing/2016/5/14/chartex" xmlns:mc="http://schemas.openxmlformats.org/markup-compatibility/2006" xmlns:aink="http://schemas.microsoft.com/office/drawing/2016/ink" xmlns:am3d="http://schemas.microsoft.com/office/drawing/2017/model3d" xmlns:o="urn:schemas-microsoft-com:office:office" xmlns:r="http://schemas.openxmlformats.org/officeDocument/2006/relationships" xmlns:m="http://schemas.openxmlformats.org/officeDocument/2006/math" xmlns:v="urn:schemas-microsoft-com:vml" xmlns:wp14="http://schemas.microsoft.com/office/word/2010/wordprocessingDrawing" xmlns:wp="http://schemas.openxmlformats.org/drawingml/2006/wordprocessingDrawing" xmlns:w10="urn:schemas-microsoft-com:office:word" xmlns:w="http://schemas.openxmlformats.org/wordprocessingml/2006/main" xmlns:w14="http://schemas.microsoft.com/office/word/2010/wordml" xmlns:w15="http://schemas.microsoft.com/office/word/2012/wordml" xmlns:w16cid="http://schemas.microsoft.com/office/word/2016/wordml/cid" xmlns:w16se="http://schemas.microsoft.com/office/word/2015/wordml/symex" xmlns:wpg="http://schemas.microsoft.com/office/word/2010/wordprocessingGroup" xmlns:wpi="http://schemas.microsoft.com/office/word/2010/wordprocessingInk" xmlns:wne="http://schemas.microsoft.com/office/word/2006/wordml" xmlns:wps="http://schemas.microsoft.com/office/word/2010/wordprocessingShape" mc:Ignorable="w14 w15 w16se w16cid wp14">
   <w:footnote w:type="separator" w:id="-1">
     <w:p>
       <w:pPr>
@@ -1308,37 +2323,37 @@
 </file>
 
 <file path=word/header1.xml><?xml version="1.0" encoding="utf-8"?>
-<w:hdr xmlns:wpc="http://schemas.microsoft.com/office/word/2010/wordprocessingCanvas" xmlns:cx="http://schemas.microsoft.com/office/drawing/2014/chartex" xmlns:cx1="http://schemas.microsoft.com/office/drawing/2015/9/8/chartex" xmlns:mc="http://schemas.openxmlformats.org/markup-compatibility/2006" xmlns:o="urn:schemas-microsoft-com:office:office" xmlns:r="http://schemas.openxmlformats.org/officeDocument/2006/relationships" xmlns:m="http://schemas.openxmlformats.org/officeDocument/2006/math" xmlns:v="urn:schemas-microsoft-com:vml" xmlns:wp14="http://schemas.microsoft.com/office/word/2010/wordprocessingDrawing" xmlns:wp="http://schemas.openxmlformats.org/drawingml/2006/wordprocessingDrawing" xmlns:w10="urn:schemas-microsoft-com:office:word" xmlns:w="http://schemas.openxmlformats.org/wordprocessingml/2006/main" xmlns:w14="http://schemas.microsoft.com/office/word/2010/wordml" xmlns:w15="http://schemas.microsoft.com/office/word/2012/wordml" xmlns:w16se="http://schemas.microsoft.com/office/word/2015/wordml/symex" xmlns:wpg="http://schemas.microsoft.com/office/word/2010/wordprocessingGroup" xmlns:wpi="http://schemas.microsoft.com/office/word/2010/wordprocessingInk" xmlns:wne="http://schemas.microsoft.com/office/word/2006/wordml" xmlns:wps="http://schemas.microsoft.com/office/word/2010/wordprocessingShape" mc:Ignorable="w14 w15 w16se wp14">
+<w:hdr xmlns:wpc="http://schemas.microsoft.com/office/word/2010/wordprocessingCanvas" xmlns:cx="http://schemas.microsoft.com/office/drawing/2014/chartex" xmlns:cx1="http://schemas.microsoft.com/office/drawing/2015/9/8/chartex" xmlns:cx2="http://schemas.microsoft.com/office/drawing/2015/10/21/chartex" xmlns:cx3="http://schemas.microsoft.com/office/drawing/2016/5/9/chartex" xmlns:cx4="http://schemas.microsoft.com/office/drawing/2016/5/10/chartex" xmlns:cx5="http://schemas.microsoft.com/office/drawing/2016/5/11/chartex" xmlns:cx6="http://schemas.microsoft.com/office/drawing/2016/5/12/chartex" xmlns:cx7="http://schemas.microsoft.com/office/drawing/2016/5/13/chartex" xmlns:cx8="http://schemas.microsoft.com/office/drawing/2016/5/14/chartex" xmlns:mc="http://schemas.openxmlformats.org/markup-compatibility/2006" xmlns:aink="http://schemas.microsoft.com/office/drawing/2016/ink" xmlns:am3d="http://schemas.microsoft.com/office/drawing/2017/model3d" xmlns:o="urn:schemas-microsoft-com:office:office" xmlns:r="http://schemas.openxmlformats.org/officeDocument/2006/relationships" xmlns:m="http://schemas.openxmlformats.org/officeDocument/2006/math" xmlns:v="urn:schemas-microsoft-com:vml" xmlns:wp14="http://schemas.microsoft.com/office/word/2010/wordprocessingDrawing" xmlns:wp="http://schemas.openxmlformats.org/drawingml/2006/wordprocessingDrawing" xmlns:w10="urn:schemas-microsoft-com:office:word" xmlns:w="http://schemas.openxmlformats.org/wordprocessingml/2006/main" xmlns:w14="http://schemas.microsoft.com/office/word/2010/wordml" xmlns:w15="http://schemas.microsoft.com/office/word/2012/wordml" xmlns:w16cid="http://schemas.microsoft.com/office/word/2016/wordml/cid" xmlns:w16se="http://schemas.microsoft.com/office/word/2015/wordml/symex" xmlns:wpg="http://schemas.microsoft.com/office/word/2010/wordprocessingGroup" xmlns:wpi="http://schemas.microsoft.com/office/word/2010/wordprocessingInk" xmlns:wne="http://schemas.microsoft.com/office/word/2006/wordml" xmlns:wps="http://schemas.microsoft.com/office/word/2010/wordprocessingShape" mc:Ignorable="w14 w15 w16se w16cid wp14">
   <w:p>
     <w:pPr>
-      <w:pStyle w:val="afa"/>
+      <w:pStyle w:val="Header"/>
     </w:pPr>
   </w:p>
 </w:hdr>
 </file>
 
 <file path=word/header2.xml><?xml version="1.0" encoding="utf-8"?>
-<w:hdr xmlns:wpc="http://schemas.microsoft.com/office/word/2010/wordprocessingCanvas" xmlns:cx="http://schemas.microsoft.com/office/drawing/2014/chartex" xmlns:cx1="http://schemas.microsoft.com/office/drawing/2015/9/8/chartex" xmlns:mc="http://schemas.openxmlformats.org/markup-compatibility/2006" xmlns:o="urn:schemas-microsoft-com:office:office" xmlns:r="http://schemas.openxmlformats.org/officeDocument/2006/relationships" xmlns:m="http://schemas.openxmlformats.org/officeDocument/2006/math" xmlns:v="urn:schemas-microsoft-com:vml" xmlns:wp14="http://schemas.microsoft.com/office/word/2010/wordprocessingDrawing" xmlns:wp="http://schemas.openxmlformats.org/drawingml/2006/wordprocessingDrawing" xmlns:w10="urn:schemas-microsoft-com:office:word" xmlns:w="http://schemas.openxmlformats.org/wordprocessingml/2006/main" xmlns:w14="http://schemas.microsoft.com/office/word/2010/wordml" xmlns:w15="http://schemas.microsoft.com/office/word/2012/wordml" xmlns:w16se="http://schemas.microsoft.com/office/word/2015/wordml/symex" xmlns:wpg="http://schemas.microsoft.com/office/word/2010/wordprocessingGroup" xmlns:wpi="http://schemas.microsoft.com/office/word/2010/wordprocessingInk" xmlns:wne="http://schemas.microsoft.com/office/word/2006/wordml" xmlns:wps="http://schemas.microsoft.com/office/word/2010/wordprocessingShape" mc:Ignorable="w14 w15 w16se wp14">
+<w:hdr xmlns:wpc="http://schemas.microsoft.com/office/word/2010/wordprocessingCanvas" xmlns:cx="http://schemas.microsoft.com/office/drawing/2014/chartex" xmlns:cx1="http://schemas.microsoft.com/office/drawing/2015/9/8/chartex" xmlns:cx2="http://schemas.microsoft.com/office/drawing/2015/10/21/chartex" xmlns:cx3="http://schemas.microsoft.com/office/drawing/2016/5/9/chartex" xmlns:cx4="http://schemas.microsoft.com/office/drawing/2016/5/10/chartex" xmlns:cx5="http://schemas.microsoft.com/office/drawing/2016/5/11/chartex" xmlns:cx6="http://schemas.microsoft.com/office/drawing/2016/5/12/chartex" xmlns:cx7="http://schemas.microsoft.com/office/drawing/2016/5/13/chartex" xmlns:cx8="http://schemas.microsoft.com/office/drawing/2016/5/14/chartex" xmlns:mc="http://schemas.openxmlformats.org/markup-compatibility/2006" xmlns:aink="http://schemas.microsoft.com/office/drawing/2016/ink" xmlns:am3d="http://schemas.microsoft.com/office/drawing/2017/model3d" xmlns:o="urn:schemas-microsoft-com:office:office" xmlns:r="http://schemas.openxmlformats.org/officeDocument/2006/relationships" xmlns:m="http://schemas.openxmlformats.org/officeDocument/2006/math" xmlns:v="urn:schemas-microsoft-com:vml" xmlns:wp14="http://schemas.microsoft.com/office/word/2010/wordprocessingDrawing" xmlns:wp="http://schemas.openxmlformats.org/drawingml/2006/wordprocessingDrawing" xmlns:w10="urn:schemas-microsoft-com:office:word" xmlns:w="http://schemas.openxmlformats.org/wordprocessingml/2006/main" xmlns:w14="http://schemas.microsoft.com/office/word/2010/wordml" xmlns:w15="http://schemas.microsoft.com/office/word/2012/wordml" xmlns:w16cid="http://schemas.microsoft.com/office/word/2016/wordml/cid" xmlns:w16se="http://schemas.microsoft.com/office/word/2015/wordml/symex" xmlns:wpg="http://schemas.microsoft.com/office/word/2010/wordprocessingGroup" xmlns:wpi="http://schemas.microsoft.com/office/word/2010/wordprocessingInk" xmlns:wne="http://schemas.microsoft.com/office/word/2006/wordml" xmlns:wps="http://schemas.microsoft.com/office/word/2010/wordprocessingShape" mc:Ignorable="w14 w15 w16se w16cid wp14">
   <w:p>
     <w:pPr>
-      <w:pStyle w:val="afa"/>
+      <w:pStyle w:val="Header"/>
     </w:pPr>
   </w:p>
 </w:hdr>
 </file>
 
 <file path=word/header3.xml><?xml version="1.0" encoding="utf-8"?>
-<w:hdr xmlns:wpc="http://schemas.microsoft.com/office/word/2010/wordprocessingCanvas" xmlns:cx="http://schemas.microsoft.com/office/drawing/2014/chartex" xmlns:cx1="http://schemas.microsoft.com/office/drawing/2015/9/8/chartex" xmlns:mc="http://schemas.openxmlformats.org/markup-compatibility/2006" xmlns:o="urn:schemas-microsoft-com:office:office" xmlns:r="http://schemas.openxmlformats.org/officeDocument/2006/relationships" xmlns:m="http://schemas.openxmlformats.org/officeDocument/2006/math" xmlns:v="urn:schemas-microsoft-com:vml" xmlns:wp14="http://schemas.microsoft.com/office/word/2010/wordprocessingDrawing" xmlns:wp="http://schemas.openxmlformats.org/drawingml/2006/wordprocessingDrawing" xmlns:w10="urn:schemas-microsoft-com:office:word" xmlns:w="http://schemas.openxmlformats.org/wordprocessingml/2006/main" xmlns:w14="http://schemas.microsoft.com/office/word/2010/wordml" xmlns:w15="http://schemas.microsoft.com/office/word/2012/wordml" xmlns:w16se="http://schemas.microsoft.com/office/word/2015/wordml/symex" xmlns:wpg="http://schemas.microsoft.com/office/word/2010/wordprocessingGroup" xmlns:wpi="http://schemas.microsoft.com/office/word/2010/wordprocessingInk" xmlns:wne="http://schemas.microsoft.com/office/word/2006/wordml" xmlns:wps="http://schemas.microsoft.com/office/word/2010/wordprocessingShape" mc:Ignorable="w14 w15 w16se wp14">
+<w:hdr xmlns:wpc="http://schemas.microsoft.com/office/word/2010/wordprocessingCanvas" xmlns:cx="http://schemas.microsoft.com/office/drawing/2014/chartex" xmlns:cx1="http://schemas.microsoft.com/office/drawing/2015/9/8/chartex" xmlns:cx2="http://schemas.microsoft.com/office/drawing/2015/10/21/chartex" xmlns:cx3="http://schemas.microsoft.com/office/drawing/2016/5/9/chartex" xmlns:cx4="http://schemas.microsoft.com/office/drawing/2016/5/10/chartex" xmlns:cx5="http://schemas.microsoft.com/office/drawing/2016/5/11/chartex" xmlns:cx6="http://schemas.microsoft.com/office/drawing/2016/5/12/chartex" xmlns:cx7="http://schemas.microsoft.com/office/drawing/2016/5/13/chartex" xmlns:cx8="http://schemas.microsoft.com/office/drawing/2016/5/14/chartex" xmlns:mc="http://schemas.openxmlformats.org/markup-compatibility/2006" xmlns:aink="http://schemas.microsoft.com/office/drawing/2016/ink" xmlns:am3d="http://schemas.microsoft.com/office/drawing/2017/model3d" xmlns:o="urn:schemas-microsoft-com:office:office" xmlns:r="http://schemas.openxmlformats.org/officeDocument/2006/relationships" xmlns:m="http://schemas.openxmlformats.org/officeDocument/2006/math" xmlns:v="urn:schemas-microsoft-com:vml" xmlns:wp14="http://schemas.microsoft.com/office/word/2010/wordprocessingDrawing" xmlns:wp="http://schemas.openxmlformats.org/drawingml/2006/wordprocessingDrawing" xmlns:w10="urn:schemas-microsoft-com:office:word" xmlns:w="http://schemas.openxmlformats.org/wordprocessingml/2006/main" xmlns:w14="http://schemas.microsoft.com/office/word/2010/wordml" xmlns:w15="http://schemas.microsoft.com/office/word/2012/wordml" xmlns:w16cid="http://schemas.microsoft.com/office/word/2016/wordml/cid" xmlns:w16se="http://schemas.microsoft.com/office/word/2015/wordml/symex" xmlns:wpg="http://schemas.microsoft.com/office/word/2010/wordprocessingGroup" xmlns:wpi="http://schemas.microsoft.com/office/word/2010/wordprocessingInk" xmlns:wne="http://schemas.microsoft.com/office/word/2006/wordml" xmlns:wps="http://schemas.microsoft.com/office/word/2010/wordprocessingShape" mc:Ignorable="w14 w15 w16se w16cid wp14">
   <w:p>
     <w:pPr>
-      <w:pStyle w:val="afa"/>
+      <w:pStyle w:val="Header"/>
     </w:pPr>
   </w:p>
 </w:hdr>
 </file>
 
 <file path=word/numbering.xml><?xml version="1.0" encoding="utf-8"?>
-<w:numbering xmlns:wpc="http://schemas.microsoft.com/office/word/2010/wordprocessingCanvas" xmlns:cx="http://schemas.microsoft.com/office/drawing/2014/chartex" xmlns:cx1="http://schemas.microsoft.com/office/drawing/2015/9/8/chartex" xmlns:mc="http://schemas.openxmlformats.org/markup-compatibility/2006" xmlns:o="urn:schemas-microsoft-com:office:office" xmlns:r="http://schemas.openxmlformats.org/officeDocument/2006/relationships" xmlns:m="http://schemas.openxmlformats.org/officeDocument/2006/math" xmlns:v="urn:schemas-microsoft-com:vml" xmlns:wp14="http://schemas.microsoft.com/office/word/2010/wordprocessingDrawing" xmlns:wp="http://schemas.openxmlformats.org/drawingml/2006/wordprocessingDrawing" xmlns:w10="urn:schemas-microsoft-com:office:word" xmlns:w="http://schemas.openxmlformats.org/wordprocessingml/2006/main" xmlns:w14="http://schemas.microsoft.com/office/word/2010/wordml" xmlns:w15="http://schemas.microsoft.com/office/word/2012/wordml" xmlns:w16se="http://schemas.microsoft.com/office/word/2015/wordml/symex" xmlns:wpg="http://schemas.microsoft.com/office/word/2010/wordprocessingGroup" xmlns:wpi="http://schemas.microsoft.com/office/word/2010/wordprocessingInk" xmlns:wne="http://schemas.microsoft.com/office/word/2006/wordml" xmlns:wps="http://schemas.microsoft.com/office/word/2010/wordprocessingShape" mc:Ignorable="w14 w15 w16se wp14">
+<w:numbering xmlns:wpc="http://schemas.microsoft.com/office/word/2010/wordprocessingCanvas" xmlns:cx="http://schemas.microsoft.com/office/drawing/2014/chartex" xmlns:cx1="http://schemas.microsoft.com/office/drawing/2015/9/8/chartex" xmlns:cx2="http://schemas.microsoft.com/office/drawing/2015/10/21/chartex" xmlns:cx3="http://schemas.microsoft.com/office/drawing/2016/5/9/chartex" xmlns:cx4="http://schemas.microsoft.com/office/drawing/2016/5/10/chartex" xmlns:cx5="http://schemas.microsoft.com/office/drawing/2016/5/11/chartex" xmlns:cx6="http://schemas.microsoft.com/office/drawing/2016/5/12/chartex" xmlns:cx7="http://schemas.microsoft.com/office/drawing/2016/5/13/chartex" xmlns:cx8="http://schemas.microsoft.com/office/drawing/2016/5/14/chartex" xmlns:mc="http://schemas.openxmlformats.org/markup-compatibility/2006" xmlns:aink="http://schemas.microsoft.com/office/drawing/2016/ink" xmlns:am3d="http://schemas.microsoft.com/office/drawing/2017/model3d" xmlns:o="urn:schemas-microsoft-com:office:office" xmlns:r="http://schemas.openxmlformats.org/officeDocument/2006/relationships" xmlns:m="http://schemas.openxmlformats.org/officeDocument/2006/math" xmlns:v="urn:schemas-microsoft-com:vml" xmlns:wp14="http://schemas.microsoft.com/office/word/2010/wordprocessingDrawing" xmlns:wp="http://schemas.openxmlformats.org/drawingml/2006/wordprocessingDrawing" xmlns:w10="urn:schemas-microsoft-com:office:word" xmlns:w="http://schemas.openxmlformats.org/wordprocessingml/2006/main" xmlns:w14="http://schemas.microsoft.com/office/word/2010/wordml" xmlns:w15="http://schemas.microsoft.com/office/word/2012/wordml" xmlns:w16cid="http://schemas.microsoft.com/office/word/2016/wordml/cid" xmlns:w16se="http://schemas.microsoft.com/office/word/2015/wordml/symex" xmlns:wpg="http://schemas.microsoft.com/office/word/2010/wordprocessingGroup" xmlns:wpi="http://schemas.microsoft.com/office/word/2010/wordprocessingInk" xmlns:wne="http://schemas.microsoft.com/office/word/2006/wordml" xmlns:wps="http://schemas.microsoft.com/office/word/2010/wordprocessingShape" mc:Ignorable="w14 w15 w16se w16cid wp14">
   <w:abstractNum w:abstractNumId="0" w15:restartNumberingAfterBreak="0">
     <w:nsid w:val="FFFFFF88"/>
     <w:multiLevelType w:val="singleLevel"/>
@@ -1346,7 +2361,7 @@
     <w:lvl w:ilvl="0">
       <w:start w:val="1"/>
       <w:numFmt w:val="decimal"/>
-      <w:pStyle w:val="a"/>
+      <w:pStyle w:val="ListNumber"/>
       <w:lvlText w:val="%1."/>
       <w:lvlJc w:val="left"/>
       <w:pPr>
@@ -1364,7 +2379,7 @@
     <w:lvl w:ilvl="0">
       <w:start w:val="1"/>
       <w:numFmt w:val="bullet"/>
-      <w:pStyle w:val="a0"/>
+      <w:pStyle w:val="ListBullet"/>
       <w:lvlText w:val="−"/>
       <w:lvlJc w:val="left"/>
       <w:pPr>
@@ -1398,7 +2413,7 @@
 </file>
 
 <file path=word/styles.xml><?xml version="1.0" encoding="utf-8"?>
-<w:styles xmlns:mc="http://schemas.openxmlformats.org/markup-compatibility/2006" xmlns:r="http://schemas.openxmlformats.org/officeDocument/2006/relationships" xmlns:w="http://schemas.openxmlformats.org/wordprocessingml/2006/main" xmlns:w14="http://schemas.microsoft.com/office/word/2010/wordml" xmlns:w15="http://schemas.microsoft.com/office/word/2012/wordml" xmlns:w16se="http://schemas.microsoft.com/office/word/2015/wordml/symex" mc:Ignorable="w14 w15 w16se">
+<w:styles xmlns:mc="http://schemas.openxmlformats.org/markup-compatibility/2006" xmlns:r="http://schemas.openxmlformats.org/officeDocument/2006/relationships" xmlns:w="http://schemas.openxmlformats.org/wordprocessingml/2006/main" xmlns:w14="http://schemas.microsoft.com/office/word/2010/wordml" xmlns:w15="http://schemas.microsoft.com/office/word/2012/wordml" xmlns:w16cid="http://schemas.microsoft.com/office/word/2016/wordml/cid" xmlns:w16se="http://schemas.microsoft.com/office/word/2015/wordml/symex" mc:Ignorable="w14 w15 w16se w16cid">
   <w:docDefaults>
     <w:rPrDefault>
       <w:rPr>
@@ -1413,7 +2428,7 @@
       </w:pPr>
     </w:pPrDefault>
   </w:docDefaults>
-  <w:latentStyles w:defLockedState="0" w:defUIPriority="99" w:defSemiHidden="0" w:defUnhideWhenUsed="0" w:defQFormat="0" w:count="371">
+  <w:latentStyles w:defLockedState="0" w:defUIPriority="99" w:defSemiHidden="0" w:defUnhideWhenUsed="0" w:defQFormat="0" w:count="375">
     <w:lsdException w:name="Normal" w:uiPriority="0" w:qFormat="1"/>
     <w:lsdException w:name="heading 1" w:uiPriority="0" w:qFormat="1"/>
     <w:lsdException w:name="heading 2" w:semiHidden="1" w:uiPriority="0" w:unhideWhenUsed="1" w:qFormat="1"/>
@@ -1519,7 +2534,6 @@
     <w:lsdException w:name="HTML Sample" w:semiHidden="1" w:unhideWhenUsed="1"/>
     <w:lsdException w:name="HTML Typewriter" w:semiHidden="1" w:unhideWhenUsed="1"/>
     <w:lsdException w:name="HTML Variable" w:semiHidden="1" w:unhideWhenUsed="1"/>
-    <w:lsdException w:name="Normal Table" w:semiHidden="1" w:unhideWhenUsed="1"/>
     <w:lsdException w:name="annotation subject" w:semiHidden="1" w:unhideWhenUsed="1"/>
     <w:lsdException w:name="No List" w:semiHidden="1" w:unhideWhenUsed="1"/>
     <w:lsdException w:name="Outline List 1" w:semiHidden="1" w:unhideWhenUsed="1"/>
@@ -1563,10 +2577,8 @@
     <w:lsdException w:name="Table Elegant" w:semiHidden="1" w:unhideWhenUsed="1"/>
     <w:lsdException w:name="Table Professional" w:semiHidden="1" w:unhideWhenUsed="1"/>
     <w:lsdException w:name="Table Subtle 1" w:semiHidden="1" w:unhideWhenUsed="1"/>
-    <w:lsdException w:name="Table Subtle 2" w:semiHidden="1" w:unhideWhenUsed="1"/>
     <w:lsdException w:name="Table Web 1" w:semiHidden="1" w:unhideWhenUsed="1"/>
     <w:lsdException w:name="Table Web 2" w:semiHidden="1" w:unhideWhenUsed="1"/>
-    <w:lsdException w:name="Table Web 3" w:semiHidden="1" w:unhideWhenUsed="1"/>
     <w:lsdException w:name="Balloon Text" w:semiHidden="1" w:unhideWhenUsed="1"/>
     <w:lsdException w:name="Table Grid" w:uiPriority="59"/>
     <w:lsdException w:name="Table Theme" w:semiHidden="1" w:unhideWhenUsed="1"/>
@@ -1785,16 +2797,20 @@
     <w:lsdException w:name="List Table 5 Dark Accent 6" w:uiPriority="50"/>
     <w:lsdException w:name="List Table 6 Colorful Accent 6" w:uiPriority="51"/>
     <w:lsdException w:name="List Table 7 Colorful Accent 6" w:uiPriority="52"/>
+    <w:lsdException w:name="Mention" w:semiHidden="1" w:unhideWhenUsed="1"/>
+    <w:lsdException w:name="Smart Hyperlink" w:semiHidden="1" w:unhideWhenUsed="1"/>
+    <w:lsdException w:name="Hashtag" w:semiHidden="1" w:unhideWhenUsed="1"/>
+    <w:lsdException w:name="Unresolved Mention" w:semiHidden="1" w:unhideWhenUsed="1"/>
   </w:latentStyles>
-  <w:style w:type="paragraph" w:default="1" w:styleId="a1">
+  <w:style w:type="paragraph" w:default="1" w:styleId="Normal">
     <w:name w:val="Normal"/>
     <w:qFormat/>
   </w:style>
-  <w:style w:type="paragraph" w:styleId="1">
+  <w:style w:type="paragraph" w:styleId="Heading1">
     <w:name w:val="heading 1"/>
-    <w:basedOn w:val="a1"/>
-    <w:next w:val="a1"/>
-    <w:link w:val="1Char"/>
+    <w:basedOn w:val="Normal"/>
+    <w:next w:val="Normal"/>
+    <w:link w:val="Heading1Char"/>
     <w:qFormat/>
     <w:rsid w:val="00840BB9"/>
     <w:pPr>
@@ -1810,11 +2826,11 @@
       <w:szCs w:val="32"/>
     </w:rPr>
   </w:style>
-  <w:style w:type="paragraph" w:styleId="2">
+  <w:style w:type="paragraph" w:styleId="Heading2">
     <w:name w:val="heading 2"/>
-    <w:basedOn w:val="a1"/>
-    <w:next w:val="a1"/>
-    <w:link w:val="2Char"/>
+    <w:basedOn w:val="Normal"/>
+    <w:next w:val="Normal"/>
+    <w:link w:val="Heading2Char"/>
     <w:unhideWhenUsed/>
     <w:qFormat/>
     <w:rsid w:val="00840BB9"/>
@@ -1831,13 +2847,34 @@
       <w:szCs w:val="26"/>
     </w:rPr>
   </w:style>
-  <w:style w:type="character" w:default="1" w:styleId="a2">
+  <w:style w:type="paragraph" w:styleId="Heading3">
+    <w:name w:val="heading 3"/>
+    <w:basedOn w:val="Normal"/>
+    <w:next w:val="Normal"/>
+    <w:link w:val="Heading3Char"/>
+    <w:unhideWhenUsed/>
+    <w:qFormat/>
+    <w:rsid w:val="00534820"/>
+    <w:pPr>
+      <w:keepNext/>
+      <w:keepLines/>
+      <w:spacing w:before="40" w:after="0"/>
+      <w:outlineLvl w:val="2"/>
+    </w:pPr>
+    <w:rPr>
+      <w:rFonts w:asciiTheme="majorHAnsi" w:eastAsiaTheme="majorEastAsia" w:hAnsiTheme="majorHAnsi" w:cstheme="majorBidi"/>
+      <w:color w:val="004F5B" w:themeColor="accent1" w:themeShade="7F"/>
+      <w:sz w:val="24"/>
+      <w:szCs w:val="24"/>
+    </w:rPr>
+  </w:style>
+  <w:style w:type="character" w:default="1" w:styleId="DefaultParagraphFont">
     <w:name w:val="Default Paragraph Font"/>
     <w:uiPriority w:val="1"/>
     <w:semiHidden/>
     <w:unhideWhenUsed/>
   </w:style>
-  <w:style w:type="table" w:default="1" w:styleId="a3">
+  <w:style w:type="table" w:default="1" w:styleId="TableNormal">
     <w:name w:val="Normal Table"/>
     <w:uiPriority w:val="99"/>
     <w:semiHidden/>
@@ -1852,17 +2889,17 @@
       </w:tblCellMar>
     </w:tblPr>
   </w:style>
-  <w:style w:type="numbering" w:default="1" w:styleId="a4">
+  <w:style w:type="numbering" w:default="1" w:styleId="NoList">
     <w:name w:val="No List"/>
     <w:uiPriority w:val="99"/>
     <w:semiHidden/>
     <w:unhideWhenUsed/>
   </w:style>
-  <w:style w:type="paragraph" w:customStyle="1" w:styleId="10">
+  <w:style w:type="paragraph" w:customStyle="1" w:styleId="1">
     <w:name w:val="επικεφαλίδα 1"/>
-    <w:basedOn w:val="a1"/>
-    <w:next w:val="a1"/>
-    <w:link w:val="11"/>
+    <w:basedOn w:val="Normal"/>
+    <w:next w:val="Normal"/>
+    <w:link w:val="10"/>
     <w:uiPriority w:val="1"/>
     <w:qFormat/>
     <w:pPr>
@@ -1877,11 +2914,11 @@
       <w:sz w:val="30"/>
     </w:rPr>
   </w:style>
-  <w:style w:type="paragraph" w:customStyle="1" w:styleId="20">
+  <w:style w:type="paragraph" w:customStyle="1" w:styleId="2">
     <w:name w:val="επικεφαλίδα 2"/>
-    <w:basedOn w:val="a1"/>
-    <w:next w:val="a1"/>
-    <w:link w:val="21"/>
+    <w:basedOn w:val="Normal"/>
+    <w:next w:val="Normal"/>
+    <w:link w:val="20"/>
     <w:uiPriority w:val="1"/>
     <w:unhideWhenUsed/>
     <w:qFormat/>
@@ -1900,8 +2937,8 @@
   </w:style>
   <w:style w:type="paragraph" w:customStyle="1" w:styleId="3">
     <w:name w:val="επικεφαλίδα 3"/>
-    <w:basedOn w:val="a1"/>
-    <w:next w:val="a1"/>
+    <w:basedOn w:val="Normal"/>
+    <w:next w:val="Normal"/>
     <w:link w:val="30"/>
     <w:uiPriority w:val="1"/>
     <w:unhideWhenUsed/>
@@ -1920,8 +2957,8 @@
   </w:style>
   <w:style w:type="paragraph" w:customStyle="1" w:styleId="4">
     <w:name w:val="επικεφαλίδα 4"/>
-    <w:basedOn w:val="a1"/>
-    <w:next w:val="a1"/>
+    <w:basedOn w:val="Normal"/>
+    <w:next w:val="Normal"/>
     <w:link w:val="40"/>
     <w:uiPriority w:val="9"/>
     <w:semiHidden/>
@@ -1942,8 +2979,8 @@
   </w:style>
   <w:style w:type="paragraph" w:customStyle="1" w:styleId="5">
     <w:name w:val="επικεφαλίδα 5"/>
-    <w:basedOn w:val="a1"/>
-    <w:next w:val="a1"/>
+    <w:basedOn w:val="Normal"/>
+    <w:next w:val="Normal"/>
     <w:link w:val="50"/>
     <w:uiPriority w:val="9"/>
     <w:semiHidden/>
@@ -1962,8 +2999,8 @@
   </w:style>
   <w:style w:type="paragraph" w:customStyle="1" w:styleId="6">
     <w:name w:val="επικεφαλίδα 6"/>
-    <w:basedOn w:val="a1"/>
-    <w:next w:val="a1"/>
+    <w:basedOn w:val="Normal"/>
+    <w:next w:val="Normal"/>
     <w:link w:val="60"/>
     <w:uiPriority w:val="9"/>
     <w:semiHidden/>
@@ -1982,9 +3019,9 @@
       <w:color w:val="004F5B" w:themeColor="accent1" w:themeShade="7F"/>
     </w:rPr>
   </w:style>
-  <w:style w:type="table" w:styleId="a5">
+  <w:style w:type="table" w:styleId="LightShading">
     <w:name w:val="Light Shading"/>
-    <w:basedOn w:val="a3"/>
+    <w:basedOn w:val="TableNormal"/>
     <w:uiPriority w:val="60"/>
     <w:pPr>
       <w:spacing w:before="40" w:after="40" w:line="240" w:lineRule="auto"/>
@@ -2083,9 +3120,9 @@
       </w:tcPr>
     </w:tblStylePr>
   </w:style>
-  <w:style w:type="paragraph" w:customStyle="1" w:styleId="a6">
+  <w:style w:type="paragraph" w:customStyle="1" w:styleId="a">
     <w:name w:val="Στοιχεία επικοινωνίας"/>
-    <w:basedOn w:val="a1"/>
+    <w:basedOn w:val="Normal"/>
     <w:uiPriority w:val="99"/>
     <w:qFormat/>
     <w:pPr>
@@ -2093,10 +3130,10 @@
       <w:jc w:val="center"/>
     </w:pPr>
   </w:style>
-  <w:style w:type="character" w:customStyle="1" w:styleId="11">
+  <w:style w:type="character" w:customStyle="1" w:styleId="10">
     <w:name w:val="Χαρακτήρας επικεφαλίδας 1"/>
-    <w:basedOn w:val="a2"/>
-    <w:link w:val="10"/>
+    <w:basedOn w:val="DefaultParagraphFont"/>
+    <w:link w:val="1"/>
     <w:uiPriority w:val="1"/>
     <w:rPr>
       <w:rFonts w:asciiTheme="majorHAnsi" w:eastAsiaTheme="majorEastAsia" w:hAnsiTheme="majorHAnsi" w:cstheme="majorBidi"/>
@@ -2104,10 +3141,10 @@
       <w:sz w:val="30"/>
     </w:rPr>
   </w:style>
-  <w:style w:type="character" w:customStyle="1" w:styleId="21">
+  <w:style w:type="character" w:customStyle="1" w:styleId="20">
     <w:name w:val="Χαρακτήρας επικεφαλίδας 2"/>
-    <w:basedOn w:val="a2"/>
-    <w:link w:val="20"/>
+    <w:basedOn w:val="DefaultParagraphFont"/>
+    <w:link w:val="2"/>
     <w:uiPriority w:val="1"/>
     <w:rPr>
       <w:rFonts w:asciiTheme="majorHAnsi" w:eastAsiaTheme="majorEastAsia" w:hAnsiTheme="majorHAnsi" w:cstheme="majorBidi"/>
@@ -2118,7 +3155,7 @@
   </w:style>
   <w:style w:type="character" w:customStyle="1" w:styleId="30">
     <w:name w:val="Χαρακτήρας επικεφαλίδας 3"/>
-    <w:basedOn w:val="a2"/>
+    <w:basedOn w:val="DefaultParagraphFont"/>
     <w:link w:val="3"/>
     <w:uiPriority w:val="1"/>
     <w:rPr>
@@ -2129,7 +3166,7 @@
   </w:style>
   <w:style w:type="character" w:customStyle="1" w:styleId="40">
     <w:name w:val="Χαρακτήρας επικεφαλίδας 4"/>
-    <w:basedOn w:val="a2"/>
+    <w:basedOn w:val="DefaultParagraphFont"/>
     <w:link w:val="4"/>
     <w:uiPriority w:val="9"/>
     <w:semiHidden/>
@@ -2142,7 +3179,7 @@
   </w:style>
   <w:style w:type="character" w:customStyle="1" w:styleId="50">
     <w:name w:val="Χαρακτήρας επικεφαλίδας 5"/>
-    <w:basedOn w:val="a2"/>
+    <w:basedOn w:val="DefaultParagraphFont"/>
     <w:link w:val="5"/>
     <w:uiPriority w:val="9"/>
     <w:semiHidden/>
@@ -2153,7 +3190,7 @@
   </w:style>
   <w:style w:type="character" w:customStyle="1" w:styleId="60">
     <w:name w:val="Χαρακτήρας επικεφαλίδας 6"/>
-    <w:basedOn w:val="a2"/>
+    <w:basedOn w:val="DefaultParagraphFont"/>
     <w:link w:val="6"/>
     <w:uiPriority w:val="9"/>
     <w:semiHidden/>
@@ -2164,10 +3201,10 @@
       <w:color w:val="004F5B" w:themeColor="accent1" w:themeShade="7F"/>
     </w:rPr>
   </w:style>
-  <w:style w:type="paragraph" w:customStyle="1" w:styleId="a7">
+  <w:style w:type="paragraph" w:customStyle="1" w:styleId="a0">
     <w:name w:val="λεζάντα"/>
-    <w:basedOn w:val="a1"/>
-    <w:next w:val="a1"/>
+    <w:basedOn w:val="Normal"/>
+    <w:next w:val="Normal"/>
     <w:uiPriority w:val="10"/>
     <w:unhideWhenUsed/>
     <w:qFormat/>
@@ -2179,9 +3216,9 @@
       <w:iCs/>
     </w:rPr>
   </w:style>
-  <w:style w:type="paragraph" w:styleId="a0">
+  <w:style w:type="paragraph" w:styleId="ListBullet">
     <w:name w:val="List Bullet"/>
-    <w:basedOn w:val="a1"/>
+    <w:basedOn w:val="Normal"/>
     <w:uiPriority w:val="1"/>
     <w:unhideWhenUsed/>
     <w:qFormat/>
@@ -2191,9 +3228,9 @@
       </w:numPr>
     </w:pPr>
   </w:style>
-  <w:style w:type="paragraph" w:styleId="a">
+  <w:style w:type="paragraph" w:styleId="ListNumber">
     <w:name w:val="List Number"/>
-    <w:basedOn w:val="a1"/>
+    <w:basedOn w:val="Normal"/>
     <w:uiPriority w:val="1"/>
     <w:unhideWhenUsed/>
     <w:qFormat/>
@@ -2204,11 +3241,11 @@
       <w:contextualSpacing/>
     </w:pPr>
   </w:style>
-  <w:style w:type="paragraph" w:styleId="a8">
+  <w:style w:type="paragraph" w:styleId="Title">
     <w:name w:val="Title"/>
-    <w:basedOn w:val="a1"/>
-    <w:next w:val="a1"/>
-    <w:link w:val="Char"/>
+    <w:basedOn w:val="Normal"/>
+    <w:next w:val="Normal"/>
+    <w:link w:val="TitleChar"/>
     <w:uiPriority w:val="10"/>
     <w:unhideWhenUsed/>
     <w:qFormat/>
@@ -2224,10 +3261,10 @@
       <w:sz w:val="60"/>
     </w:rPr>
   </w:style>
-  <w:style w:type="character" w:customStyle="1" w:styleId="Char">
-    <w:name w:val="Τίτλος Char"/>
-    <w:basedOn w:val="a2"/>
-    <w:link w:val="a8"/>
+  <w:style w:type="character" w:customStyle="1" w:styleId="TitleChar">
+    <w:name w:val="Title Char"/>
+    <w:basedOn w:val="DefaultParagraphFont"/>
+    <w:link w:val="Title"/>
     <w:uiPriority w:val="10"/>
     <w:rPr>
       <w:rFonts w:asciiTheme="majorHAnsi" w:eastAsiaTheme="majorEastAsia" w:hAnsiTheme="majorHAnsi" w:cstheme="majorBidi"/>
@@ -2236,11 +3273,11 @@
       <w:sz w:val="60"/>
     </w:rPr>
   </w:style>
-  <w:style w:type="paragraph" w:styleId="a9">
+  <w:style w:type="paragraph" w:styleId="Subtitle">
     <w:name w:val="Subtitle"/>
-    <w:basedOn w:val="a1"/>
-    <w:next w:val="a1"/>
-    <w:link w:val="Char0"/>
+    <w:basedOn w:val="Normal"/>
+    <w:next w:val="Normal"/>
+    <w:link w:val="SubtitleChar"/>
     <w:uiPriority w:val="11"/>
     <w:unhideWhenUsed/>
     <w:qFormat/>
@@ -2257,10 +3294,10 @@
       <w:sz w:val="26"/>
     </w:rPr>
   </w:style>
-  <w:style w:type="character" w:customStyle="1" w:styleId="Char0">
-    <w:name w:val="Υπότιτλος Char"/>
-    <w:basedOn w:val="a2"/>
-    <w:link w:val="a9"/>
+  <w:style w:type="character" w:customStyle="1" w:styleId="SubtitleChar">
+    <w:name w:val="Subtitle Char"/>
+    <w:basedOn w:val="DefaultParagraphFont"/>
+    <w:link w:val="Subtitle"/>
     <w:uiPriority w:val="11"/>
     <w:rPr>
       <w:rFonts w:asciiTheme="majorHAnsi" w:eastAsiaTheme="majorEastAsia" w:hAnsiTheme="majorHAnsi" w:cstheme="majorBidi"/>
@@ -2268,9 +3305,9 @@
       <w:sz w:val="26"/>
     </w:rPr>
   </w:style>
-  <w:style w:type="character" w:styleId="aa">
+  <w:style w:type="character" w:styleId="Emphasis">
     <w:name w:val="Emphasis"/>
-    <w:basedOn w:val="a2"/>
+    <w:basedOn w:val="DefaultParagraphFont"/>
     <w:uiPriority w:val="10"/>
     <w:unhideWhenUsed/>
     <w:qFormat/>
@@ -2280,9 +3317,9 @@
       <w:color w:val="007789" w:themeColor="accent1" w:themeShade="BF"/>
     </w:rPr>
   </w:style>
-  <w:style w:type="paragraph" w:styleId="ab">
+  <w:style w:type="paragraph" w:styleId="NoSpacing">
     <w:name w:val="No Spacing"/>
-    <w:link w:val="Char1"/>
+    <w:link w:val="NoSpacingChar"/>
     <w:uiPriority w:val="1"/>
     <w:unhideWhenUsed/>
     <w:qFormat/>
@@ -2293,21 +3330,21 @@
       <w:color w:val="auto"/>
     </w:rPr>
   </w:style>
-  <w:style w:type="character" w:customStyle="1" w:styleId="Char1">
-    <w:name w:val="Χωρίς διάστιχο Char"/>
-    <w:basedOn w:val="a2"/>
-    <w:link w:val="ab"/>
+  <w:style w:type="character" w:customStyle="1" w:styleId="NoSpacingChar">
+    <w:name w:val="No Spacing Char"/>
+    <w:basedOn w:val="DefaultParagraphFont"/>
+    <w:link w:val="NoSpacing"/>
     <w:uiPriority w:val="1"/>
     <w:rPr>
       <w:rFonts w:asciiTheme="minorHAnsi" w:eastAsiaTheme="minorEastAsia" w:hAnsiTheme="minorHAnsi" w:cstheme="minorBidi"/>
       <w:color w:val="auto"/>
     </w:rPr>
   </w:style>
-  <w:style w:type="paragraph" w:customStyle="1" w:styleId="ac">
+  <w:style w:type="paragraph" w:customStyle="1" w:styleId="a1">
     <w:name w:val="Παράθεση"/>
-    <w:basedOn w:val="a1"/>
-    <w:next w:val="a1"/>
-    <w:link w:val="ad"/>
+    <w:basedOn w:val="Normal"/>
+    <w:next w:val="Normal"/>
+    <w:link w:val="a2"/>
     <w:uiPriority w:val="10"/>
     <w:unhideWhenUsed/>
     <w:qFormat/>
@@ -2329,10 +3366,10 @@
       </w14:textFill>
     </w:rPr>
   </w:style>
-  <w:style w:type="character" w:customStyle="1" w:styleId="ad">
+  <w:style w:type="character" w:customStyle="1" w:styleId="a2">
     <w:name w:val="Χαρακτήρας εισαγωγικών"/>
-    <w:basedOn w:val="a2"/>
-    <w:link w:val="ac"/>
+    <w:basedOn w:val="DefaultParagraphFont"/>
+    <w:link w:val="a1"/>
     <w:uiPriority w:val="10"/>
     <w:rPr>
       <w:i/>
@@ -2348,10 +3385,10 @@
       </w14:textFill>
     </w:rPr>
   </w:style>
-  <w:style w:type="paragraph" w:customStyle="1" w:styleId="ae">
+  <w:style w:type="paragraph" w:customStyle="1" w:styleId="a3">
     <w:name w:val="Επικεφαλίδα πίνακα περιεχομένων"/>
-    <w:basedOn w:val="10"/>
-    <w:next w:val="a1"/>
+    <w:basedOn w:val="1"/>
+    <w:next w:val="Normal"/>
     <w:uiPriority w:val="39"/>
     <w:unhideWhenUsed/>
     <w:qFormat/>
@@ -2360,10 +3397,10 @@
       <w:outlineLvl w:val="9"/>
     </w:pPr>
   </w:style>
-  <w:style w:type="paragraph" w:customStyle="1" w:styleId="af">
+  <w:style w:type="paragraph" w:customStyle="1" w:styleId="a4">
     <w:name w:val="υποσέλιδο"/>
-    <w:basedOn w:val="a1"/>
-    <w:link w:val="af0"/>
+    <w:basedOn w:val="Normal"/>
+    <w:link w:val="a5"/>
     <w:uiPriority w:val="99"/>
     <w:unhideWhenUsed/>
     <w:pPr>
@@ -2375,10 +3412,10 @@
       <w:sz w:val="16"/>
     </w:rPr>
   </w:style>
-  <w:style w:type="character" w:customStyle="1" w:styleId="af0">
+  <w:style w:type="character" w:customStyle="1" w:styleId="a5">
     <w:name w:val="Χαρακτήρας υποσέλιδου"/>
-    <w:basedOn w:val="a2"/>
-    <w:link w:val="af"/>
+    <w:basedOn w:val="DefaultParagraphFont"/>
+    <w:link w:val="a4"/>
     <w:uiPriority w:val="99"/>
     <w:rPr>
       <w:caps/>
@@ -2387,8 +3424,8 @@
   </w:style>
   <w:style w:type="paragraph" w:customStyle="1" w:styleId="31">
     <w:name w:val="πίνακας περιεχομένων 3"/>
-    <w:basedOn w:val="a1"/>
-    <w:next w:val="a1"/>
+    <w:basedOn w:val="Normal"/>
+    <w:next w:val="Normal"/>
     <w:autoRedefine/>
     <w:uiPriority w:val="39"/>
     <w:unhideWhenUsed/>
@@ -2401,9 +3438,9 @@
       <w:iCs/>
     </w:rPr>
   </w:style>
-  <w:style w:type="character" w:styleId="-">
+  <w:style w:type="character" w:styleId="Hyperlink">
     <w:name w:val="Hyperlink"/>
-    <w:basedOn w:val="a2"/>
+    <w:basedOn w:val="DefaultParagraphFont"/>
     <w:uiPriority w:val="99"/>
     <w:unhideWhenUsed/>
     <w:rPr>
@@ -2411,10 +3448,10 @@
       <w:u w:val="single"/>
     </w:rPr>
   </w:style>
-  <w:style w:type="paragraph" w:customStyle="1" w:styleId="12">
+  <w:style w:type="paragraph" w:customStyle="1" w:styleId="11">
     <w:name w:val="πίνακας περιεχομένων 1"/>
-    <w:basedOn w:val="a1"/>
-    <w:next w:val="a1"/>
+    <w:basedOn w:val="Normal"/>
+    <w:next w:val="Normal"/>
     <w:autoRedefine/>
     <w:uiPriority w:val="39"/>
     <w:unhideWhenUsed/>
@@ -2422,10 +3459,10 @@
       <w:spacing w:after="100"/>
     </w:pPr>
   </w:style>
-  <w:style w:type="paragraph" w:customStyle="1" w:styleId="22">
+  <w:style w:type="paragraph" w:customStyle="1" w:styleId="21">
     <w:name w:val="πίνακας περιεχομένων 2"/>
-    <w:basedOn w:val="a1"/>
-    <w:next w:val="a1"/>
+    <w:basedOn w:val="Normal"/>
+    <w:next w:val="Normal"/>
     <w:autoRedefine/>
     <w:uiPriority w:val="39"/>
     <w:unhideWhenUsed/>
@@ -2434,10 +3471,10 @@
       <w:ind w:left="200"/>
     </w:pPr>
   </w:style>
-  <w:style w:type="paragraph" w:customStyle="1" w:styleId="af1">
+  <w:style w:type="paragraph" w:customStyle="1" w:styleId="a6">
     <w:name w:val="Κείμενο σε συννεφάκι"/>
-    <w:basedOn w:val="a1"/>
-    <w:link w:val="af2"/>
+    <w:basedOn w:val="Normal"/>
+    <w:link w:val="a7"/>
     <w:uiPriority w:val="99"/>
     <w:semiHidden/>
     <w:unhideWhenUsed/>
@@ -2449,10 +3486,10 @@
       <w:sz w:val="16"/>
     </w:rPr>
   </w:style>
-  <w:style w:type="character" w:customStyle="1" w:styleId="af2">
+  <w:style w:type="character" w:customStyle="1" w:styleId="a7">
     <w:name w:val="Χαρακτήρας κειμένου σε συννεφάκι"/>
-    <w:basedOn w:val="a2"/>
-    <w:link w:val="af1"/>
+    <w:basedOn w:val="DefaultParagraphFont"/>
+    <w:link w:val="a6"/>
     <w:uiPriority w:val="99"/>
     <w:semiHidden/>
     <w:rPr>
@@ -2460,50 +3497,50 @@
       <w:sz w:val="16"/>
     </w:rPr>
   </w:style>
-  <w:style w:type="paragraph" w:styleId="af3">
+  <w:style w:type="paragraph" w:styleId="Bibliography">
     <w:name w:val="Bibliography"/>
-    <w:basedOn w:val="a1"/>
-    <w:next w:val="a1"/>
+    <w:basedOn w:val="Normal"/>
+    <w:next w:val="Normal"/>
     <w:uiPriority w:val="39"/>
     <w:unhideWhenUsed/>
   </w:style>
-  <w:style w:type="paragraph" w:customStyle="1" w:styleId="af4">
+  <w:style w:type="paragraph" w:customStyle="1" w:styleId="a8">
     <w:name w:val="κεφαλίδα"/>
-    <w:basedOn w:val="a1"/>
-    <w:link w:val="af5"/>
+    <w:basedOn w:val="Normal"/>
+    <w:link w:val="a9"/>
     <w:uiPriority w:val="99"/>
     <w:unhideWhenUsed/>
     <w:pPr>
       <w:spacing w:before="0" w:after="0" w:line="240" w:lineRule="auto"/>
     </w:pPr>
   </w:style>
-  <w:style w:type="character" w:customStyle="1" w:styleId="af5">
+  <w:style w:type="character" w:customStyle="1" w:styleId="a9">
     <w:name w:val="Χαρακτήρας κεφαλίδας"/>
-    <w:basedOn w:val="a2"/>
-    <w:link w:val="af4"/>
+    <w:basedOn w:val="DefaultParagraphFont"/>
+    <w:link w:val="a8"/>
     <w:uiPriority w:val="99"/>
   </w:style>
-  <w:style w:type="paragraph" w:customStyle="1" w:styleId="af6">
+  <w:style w:type="paragraph" w:customStyle="1" w:styleId="aa">
     <w:name w:val="Κανονική εσοχή"/>
-    <w:basedOn w:val="a1"/>
+    <w:basedOn w:val="Normal"/>
     <w:uiPriority w:val="99"/>
     <w:unhideWhenUsed/>
     <w:pPr>
       <w:ind w:left="720"/>
     </w:pPr>
   </w:style>
-  <w:style w:type="character" w:styleId="af7">
+  <w:style w:type="character" w:styleId="PlaceholderText">
     <w:name w:val="Placeholder Text"/>
-    <w:basedOn w:val="a2"/>
+    <w:basedOn w:val="DefaultParagraphFont"/>
     <w:uiPriority w:val="99"/>
     <w:semiHidden/>
     <w:rPr>
       <w:color w:val="808080"/>
     </w:rPr>
   </w:style>
-  <w:style w:type="table" w:customStyle="1" w:styleId="af8">
+  <w:style w:type="table" w:customStyle="1" w:styleId="ab">
     <w:name w:val="Πίνακας έκθεσης"/>
-    <w:basedOn w:val="a3"/>
+    <w:basedOn w:val="TableNormal"/>
     <w:uiPriority w:val="99"/>
     <w:pPr>
       <w:spacing w:before="60" w:after="60" w:line="240" w:lineRule="auto"/>
@@ -2545,9 +3582,9 @@
       </w:pPr>
     </w:tblStylePr>
   </w:style>
-  <w:style w:type="table" w:styleId="af9">
+  <w:style w:type="table" w:styleId="TableGrid">
     <w:name w:val="Table Grid"/>
-    <w:basedOn w:val="a3"/>
+    <w:basedOn w:val="TableNormal"/>
     <w:uiPriority w:val="59"/>
     <w:pPr>
       <w:spacing w:before="0" w:after="0" w:line="240" w:lineRule="auto"/>
@@ -2563,10 +3600,10 @@
       </w:tblBorders>
     </w:tblPr>
   </w:style>
-  <w:style w:type="paragraph" w:styleId="afa">
+  <w:style w:type="paragraph" w:styleId="Header">
     <w:name w:val="header"/>
-    <w:basedOn w:val="a1"/>
-    <w:link w:val="Char2"/>
+    <w:basedOn w:val="Normal"/>
+    <w:link w:val="HeaderChar"/>
     <w:uiPriority w:val="99"/>
     <w:unhideWhenUsed/>
     <w:pPr>
@@ -2577,16 +3614,16 @@
       <w:spacing w:before="0" w:after="0" w:line="240" w:lineRule="auto"/>
     </w:pPr>
   </w:style>
-  <w:style w:type="character" w:customStyle="1" w:styleId="Char2">
-    <w:name w:val="Κεφαλίδα Char"/>
-    <w:basedOn w:val="a2"/>
-    <w:link w:val="afa"/>
+  <w:style w:type="character" w:customStyle="1" w:styleId="HeaderChar">
+    <w:name w:val="Header Char"/>
+    <w:basedOn w:val="DefaultParagraphFont"/>
+    <w:link w:val="Header"/>
     <w:uiPriority w:val="99"/>
   </w:style>
-  <w:style w:type="paragraph" w:styleId="afb">
+  <w:style w:type="paragraph" w:styleId="Footer">
     <w:name w:val="footer"/>
-    <w:basedOn w:val="a1"/>
-    <w:link w:val="Char3"/>
+    <w:basedOn w:val="Normal"/>
+    <w:link w:val="FooterChar"/>
     <w:uiPriority w:val="99"/>
     <w:unhideWhenUsed/>
     <w:pPr>
@@ -2597,16 +3634,16 @@
       <w:spacing w:before="0" w:after="0" w:line="240" w:lineRule="auto"/>
     </w:pPr>
   </w:style>
-  <w:style w:type="character" w:customStyle="1" w:styleId="Char3">
-    <w:name w:val="Υποσέλιδο Char"/>
-    <w:basedOn w:val="a2"/>
-    <w:link w:val="afb"/>
+  <w:style w:type="character" w:customStyle="1" w:styleId="FooterChar">
+    <w:name w:val="Footer Char"/>
+    <w:basedOn w:val="DefaultParagraphFont"/>
+    <w:link w:val="Footer"/>
     <w:uiPriority w:val="99"/>
   </w:style>
-  <w:style w:type="paragraph" w:styleId="afc">
+  <w:style w:type="paragraph" w:styleId="BalloonText">
     <w:name w:val="Balloon Text"/>
-    <w:basedOn w:val="a1"/>
-    <w:link w:val="Char4"/>
+    <w:basedOn w:val="Normal"/>
+    <w:link w:val="BalloonTextChar"/>
     <w:uiPriority w:val="99"/>
     <w:semiHidden/>
     <w:unhideWhenUsed/>
@@ -2619,10 +3656,10 @@
       <w:szCs w:val="16"/>
     </w:rPr>
   </w:style>
-  <w:style w:type="character" w:customStyle="1" w:styleId="Char4">
-    <w:name w:val="Κείμενο πλαισίου Char"/>
-    <w:basedOn w:val="a2"/>
-    <w:link w:val="afc"/>
+  <w:style w:type="character" w:customStyle="1" w:styleId="BalloonTextChar">
+    <w:name w:val="Balloon Text Char"/>
+    <w:basedOn w:val="DefaultParagraphFont"/>
+    <w:link w:val="BalloonText"/>
     <w:uiPriority w:val="99"/>
     <w:semiHidden/>
     <w:rPr>
@@ -2631,10 +3668,10 @@
       <w:szCs w:val="16"/>
     </w:rPr>
   </w:style>
-  <w:style w:type="character" w:customStyle="1" w:styleId="1Char">
-    <w:name w:val="Επικεφαλίδα 1 Char"/>
-    <w:basedOn w:val="a2"/>
-    <w:link w:val="1"/>
+  <w:style w:type="character" w:customStyle="1" w:styleId="Heading1Char">
+    <w:name w:val="Heading 1 Char"/>
+    <w:basedOn w:val="DefaultParagraphFont"/>
+    <w:link w:val="Heading1"/>
     <w:rsid w:val="00840BB9"/>
     <w:rPr>
       <w:rFonts w:asciiTheme="majorHAnsi" w:eastAsiaTheme="majorEastAsia" w:hAnsiTheme="majorHAnsi" w:cstheme="majorBidi"/>
@@ -2643,10 +3680,10 @@
       <w:szCs w:val="32"/>
     </w:rPr>
   </w:style>
-  <w:style w:type="character" w:customStyle="1" w:styleId="2Char">
-    <w:name w:val="Επικεφαλίδα 2 Char"/>
-    <w:basedOn w:val="a2"/>
-    <w:link w:val="2"/>
+  <w:style w:type="character" w:customStyle="1" w:styleId="Heading2Char">
+    <w:name w:val="Heading 2 Char"/>
+    <w:basedOn w:val="DefaultParagraphFont"/>
+    <w:link w:val="Heading2"/>
     <w:rsid w:val="00840BB9"/>
     <w:rPr>
       <w:rFonts w:asciiTheme="majorHAnsi" w:eastAsiaTheme="majorEastAsia" w:hAnsiTheme="majorHAnsi" w:cstheme="majorBidi"/>
@@ -2655,11 +3692,23 @@
       <w:szCs w:val="26"/>
     </w:rPr>
   </w:style>
+  <w:style w:type="character" w:customStyle="1" w:styleId="Heading3Char">
+    <w:name w:val="Heading 3 Char"/>
+    <w:basedOn w:val="DefaultParagraphFont"/>
+    <w:link w:val="Heading3"/>
+    <w:rsid w:val="00534820"/>
+    <w:rPr>
+      <w:rFonts w:asciiTheme="majorHAnsi" w:eastAsiaTheme="majorEastAsia" w:hAnsiTheme="majorHAnsi" w:cstheme="majorBidi"/>
+      <w:color w:val="004F5B" w:themeColor="accent1" w:themeShade="7F"/>
+      <w:sz w:val="24"/>
+      <w:szCs w:val="24"/>
+    </w:rPr>
+  </w:style>
 </w:styles>
 </file>
 
 <file path=word/glossary/document.xml><?xml version="1.0" encoding="utf-8"?>
-<w:glossaryDocument xmlns:wpc="http://schemas.microsoft.com/office/word/2010/wordprocessingCanvas" xmlns:cx="http://schemas.microsoft.com/office/drawing/2014/chartex" xmlns:cx1="http://schemas.microsoft.com/office/drawing/2015/9/8/chartex" xmlns:mc="http://schemas.openxmlformats.org/markup-compatibility/2006" xmlns:o="urn:schemas-microsoft-com:office:office" xmlns:r="http://schemas.openxmlformats.org/officeDocument/2006/relationships" xmlns:m="http://schemas.openxmlformats.org/officeDocument/2006/math" xmlns:v="urn:schemas-microsoft-com:vml" xmlns:wp14="http://schemas.microsoft.com/office/word/2010/wordprocessingDrawing" xmlns:wp="http://schemas.openxmlformats.org/drawingml/2006/wordprocessingDrawing" xmlns:w10="urn:schemas-microsoft-com:office:word" xmlns:w="http://schemas.openxmlformats.org/wordprocessingml/2006/main" xmlns:w14="http://schemas.microsoft.com/office/word/2010/wordml" xmlns:w15="http://schemas.microsoft.com/office/word/2012/wordml" xmlns:w16se="http://schemas.microsoft.com/office/word/2015/wordml/symex" xmlns:wpg="http://schemas.microsoft.com/office/word/2010/wordprocessingGroup" xmlns:wpi="http://schemas.microsoft.com/office/word/2010/wordprocessingInk" xmlns:wne="http://schemas.microsoft.com/office/word/2006/wordml" xmlns:wps="http://schemas.microsoft.com/office/word/2010/wordprocessingShape" mc:Ignorable="w14 w15 w16se wp14">
+<w:glossaryDocument xmlns:wpc="http://schemas.microsoft.com/office/word/2010/wordprocessingCanvas" xmlns:cx="http://schemas.microsoft.com/office/drawing/2014/chartex" xmlns:cx1="http://schemas.microsoft.com/office/drawing/2015/9/8/chartex" xmlns:cx2="http://schemas.microsoft.com/office/drawing/2015/10/21/chartex" xmlns:cx3="http://schemas.microsoft.com/office/drawing/2016/5/9/chartex" xmlns:cx4="http://schemas.microsoft.com/office/drawing/2016/5/10/chartex" xmlns:cx5="http://schemas.microsoft.com/office/drawing/2016/5/11/chartex" xmlns:cx6="http://schemas.microsoft.com/office/drawing/2016/5/12/chartex" xmlns:cx7="http://schemas.microsoft.com/office/drawing/2016/5/13/chartex" xmlns:cx8="http://schemas.microsoft.com/office/drawing/2016/5/14/chartex" xmlns:mc="http://schemas.openxmlformats.org/markup-compatibility/2006" xmlns:aink="http://schemas.microsoft.com/office/drawing/2016/ink" xmlns:am3d="http://schemas.microsoft.com/office/drawing/2017/model3d" xmlns:o="urn:schemas-microsoft-com:office:office" xmlns:r="http://schemas.openxmlformats.org/officeDocument/2006/relationships" xmlns:m="http://schemas.openxmlformats.org/officeDocument/2006/math" xmlns:v="urn:schemas-microsoft-com:vml" xmlns:wp14="http://schemas.microsoft.com/office/word/2010/wordprocessingDrawing" xmlns:wp="http://schemas.openxmlformats.org/drawingml/2006/wordprocessingDrawing" xmlns:w10="urn:schemas-microsoft-com:office:word" xmlns:w="http://schemas.openxmlformats.org/wordprocessingml/2006/main" xmlns:w14="http://schemas.microsoft.com/office/word/2010/wordml" xmlns:w15="http://schemas.microsoft.com/office/word/2012/wordml" xmlns:w16cid="http://schemas.microsoft.com/office/word/2016/wordml/cid" xmlns:w16se="http://schemas.microsoft.com/office/word/2015/wordml/symex" xmlns:wpg="http://schemas.microsoft.com/office/word/2010/wordprocessingGroup" xmlns:wpi="http://schemas.microsoft.com/office/word/2010/wordprocessingInk" xmlns:wne="http://schemas.microsoft.com/office/word/2006/wordml" xmlns:wps="http://schemas.microsoft.com/office/word/2010/wordprocessingShape" mc:Ignorable="w14 w15 w16se w16cid wp14">
   <w:docParts>
     <w:docPart>
       <w:docPartPr>
@@ -2696,61 +3745,67 @@
 </file>
 
 <file path=word/glossary/fontTable.xml><?xml version="1.0" encoding="utf-8"?>
-<w:fonts xmlns:mc="http://schemas.openxmlformats.org/markup-compatibility/2006" xmlns:r="http://schemas.openxmlformats.org/officeDocument/2006/relationships" xmlns:w="http://schemas.openxmlformats.org/wordprocessingml/2006/main" xmlns:w14="http://schemas.microsoft.com/office/word/2010/wordml" xmlns:w15="http://schemas.microsoft.com/office/word/2012/wordml" xmlns:w16se="http://schemas.microsoft.com/office/word/2015/wordml/symex" mc:Ignorable="w14 w15 w16se">
+<w:fonts xmlns:mc="http://schemas.openxmlformats.org/markup-compatibility/2006" xmlns:r="http://schemas.openxmlformats.org/officeDocument/2006/relationships" xmlns:w="http://schemas.openxmlformats.org/wordprocessingml/2006/main" xmlns:w14="http://schemas.microsoft.com/office/word/2010/wordml" xmlns:w15="http://schemas.microsoft.com/office/word/2012/wordml" xmlns:w16cid="http://schemas.microsoft.com/office/word/2016/wordml/cid" xmlns:w16se="http://schemas.microsoft.com/office/word/2015/wordml/symex" mc:Ignorable="w14 w15 w16se w16cid">
   <w:font w:name="Century Gothic">
     <w:altName w:val="Segoe UI"/>
     <w:panose1 w:val="020B0502020202020204"/>
-    <w:charset w:val="00"/>
+    <w:charset w:val="A1"/>
     <w:family w:val="swiss"/>
     <w:pitch w:val="variable"/>
     <w:sig w:usb0="00000287" w:usb1="00000000" w:usb2="00000000" w:usb3="00000000" w:csb0="0000009F" w:csb1="00000000"/>
   </w:font>
   <w:font w:name="Times New Roman">
     <w:panose1 w:val="02020603050405020304"/>
-    <w:charset w:val="00"/>
+    <w:charset w:val="A1"/>
     <w:family w:val="roman"/>
     <w:pitch w:val="variable"/>
     <w:sig w:usb0="E0002EFF" w:usb1="C000785B" w:usb2="00000009" w:usb3="00000000" w:csb0="000001FF" w:csb1="00000000"/>
   </w:font>
   <w:font w:name="Constantia">
     <w:panose1 w:val="02030602050306030303"/>
-    <w:charset w:val="00"/>
+    <w:charset w:val="A1"/>
     <w:family w:val="roman"/>
     <w:pitch w:val="variable"/>
     <w:sig w:usb0="A00002EF" w:usb1="4000204B" w:usb2="00000000" w:usb3="00000000" w:csb0="0000019F" w:csb1="00000000"/>
   </w:font>
   <w:font w:name="Browallia New">
     <w:altName w:val="Microsoft Sans Serif"/>
-    <w:charset w:val="00"/>
+    <w:charset w:val="DE"/>
     <w:family w:val="swiss"/>
     <w:pitch w:val="variable"/>
-    <w:sig w:usb0="00000000" w:usb1="00000000" w:usb2="00000000" w:usb3="00000000" w:csb0="00010001" w:csb1="00000000"/>
+    <w:sig w:usb0="81000003" w:usb1="00000000" w:usb2="00000000" w:usb3="00000000" w:csb0="00010001" w:csb1="00000000"/>
   </w:font>
   <w:font w:name="STXinwei">
     <w:altName w:val="华文新魏"/>
-    <w:panose1 w:val="00000000000000000000"/>
     <w:charset w:val="86"/>
-    <w:family w:val="roman"/>
-    <w:notTrueType/>
-    <w:pitch w:val="default"/>
+    <w:family w:val="auto"/>
+    <w:pitch w:val="variable"/>
+    <w:sig w:usb0="00000001" w:usb1="080F0000" w:usb2="00000010" w:usb3="00000000" w:csb0="00040000" w:csb1="00000000"/>
   </w:font>
   <w:font w:name="Tahoma">
     <w:panose1 w:val="020B0604030504040204"/>
-    <w:charset w:val="00"/>
+    <w:charset w:val="A1"/>
     <w:family w:val="swiss"/>
     <w:pitch w:val="variable"/>
     <w:sig w:usb0="E1002EFF" w:usb1="C000605B" w:usb2="00000029" w:usb3="00000000" w:csb0="000101FF" w:csb1="00000000"/>
   </w:font>
+  <w:font w:name="Anonymous Pro">
+    <w:panose1 w:val="02060609030202000504"/>
+    <w:charset w:val="A1"/>
+    <w:family w:val="modern"/>
+    <w:pitch w:val="fixed"/>
+    <w:sig w:usb0="A00002AF" w:usb1="7000A9CA" w:usb2="00000000" w:usb3="00000000" w:csb0="0000009F" w:csb1="00000000"/>
+  </w:font>
   <w:font w:name="Calibri">
     <w:panose1 w:val="020F0502020204030204"/>
-    <w:charset w:val="00"/>
+    <w:charset w:val="A1"/>
     <w:family w:val="swiss"/>
     <w:pitch w:val="variable"/>
     <w:sig w:usb0="E0002AFF" w:usb1="C000247B" w:usb2="00000009" w:usb3="00000000" w:csb0="000001FF" w:csb1="00000000"/>
   </w:font>
   <w:font w:name="Calibri Light">
     <w:panose1 w:val="020F0302020204030204"/>
-    <w:charset w:val="00"/>
+    <w:charset w:val="A1"/>
     <w:family w:val="swiss"/>
     <w:pitch w:val="variable"/>
     <w:sig w:usb0="E0002AFF" w:usb1="C000247B" w:usb2="00000009" w:usb3="00000000" w:csb0="000001FF" w:csb1="00000000"/>
@@ -2759,7 +3814,7 @@
 </file>
 
 <file path=word/glossary/numbering.xml><?xml version="1.0" encoding="utf-8"?>
-<w:numbering xmlns:wpc="http://schemas.microsoft.com/office/word/2010/wordprocessingCanvas" xmlns:cx="http://schemas.microsoft.com/office/drawing/2014/chartex" xmlns:cx1="http://schemas.microsoft.com/office/drawing/2015/9/8/chartex" xmlns:mc="http://schemas.openxmlformats.org/markup-compatibility/2006" xmlns:o="urn:schemas-microsoft-com:office:office" xmlns:r="http://schemas.openxmlformats.org/officeDocument/2006/relationships" xmlns:m="http://schemas.openxmlformats.org/officeDocument/2006/math" xmlns:v="urn:schemas-microsoft-com:vml" xmlns:wp14="http://schemas.microsoft.com/office/word/2010/wordprocessingDrawing" xmlns:wp="http://schemas.openxmlformats.org/drawingml/2006/wordprocessingDrawing" xmlns:w10="urn:schemas-microsoft-com:office:word" xmlns:w="http://schemas.openxmlformats.org/wordprocessingml/2006/main" xmlns:w14="http://schemas.microsoft.com/office/word/2010/wordml" xmlns:w15="http://schemas.microsoft.com/office/word/2012/wordml" xmlns:w16se="http://schemas.microsoft.com/office/word/2015/wordml/symex" xmlns:wpg="http://schemas.microsoft.com/office/word/2010/wordprocessingGroup" xmlns:wpi="http://schemas.microsoft.com/office/word/2010/wordprocessingInk" xmlns:wne="http://schemas.microsoft.com/office/word/2006/wordml" xmlns:wps="http://schemas.microsoft.com/office/word/2010/wordprocessingShape" mc:Ignorable="w14 w15 w16se wp14">
+<w:numbering xmlns:wpc="http://schemas.microsoft.com/office/word/2010/wordprocessingCanvas" xmlns:cx="http://schemas.microsoft.com/office/drawing/2014/chartex" xmlns:cx1="http://schemas.microsoft.com/office/drawing/2015/9/8/chartex" xmlns:cx2="http://schemas.microsoft.com/office/drawing/2015/10/21/chartex" xmlns:cx3="http://schemas.microsoft.com/office/drawing/2016/5/9/chartex" xmlns:cx4="http://schemas.microsoft.com/office/drawing/2016/5/10/chartex" xmlns:cx5="http://schemas.microsoft.com/office/drawing/2016/5/11/chartex" xmlns:cx6="http://schemas.microsoft.com/office/drawing/2016/5/12/chartex" xmlns:cx7="http://schemas.microsoft.com/office/drawing/2016/5/13/chartex" xmlns:cx8="http://schemas.microsoft.com/office/drawing/2016/5/14/chartex" xmlns:mc="http://schemas.openxmlformats.org/markup-compatibility/2006" xmlns:aink="http://schemas.microsoft.com/office/drawing/2016/ink" xmlns:am3d="http://schemas.microsoft.com/office/drawing/2017/model3d" xmlns:o="urn:schemas-microsoft-com:office:office" xmlns:r="http://schemas.openxmlformats.org/officeDocument/2006/relationships" xmlns:m="http://schemas.openxmlformats.org/officeDocument/2006/math" xmlns:v="urn:schemas-microsoft-com:vml" xmlns:wp14="http://schemas.microsoft.com/office/word/2010/wordprocessingDrawing" xmlns:wp="http://schemas.openxmlformats.org/drawingml/2006/wordprocessingDrawing" xmlns:w10="urn:schemas-microsoft-com:office:word" xmlns:w="http://schemas.openxmlformats.org/wordprocessingml/2006/main" xmlns:w14="http://schemas.microsoft.com/office/word/2010/wordml" xmlns:w15="http://schemas.microsoft.com/office/word/2012/wordml" xmlns:w16cid="http://schemas.microsoft.com/office/word/2016/wordml/cid" xmlns:w16se="http://schemas.microsoft.com/office/word/2015/wordml/symex" xmlns:wpg="http://schemas.microsoft.com/office/word/2010/wordprocessingGroup" xmlns:wpi="http://schemas.microsoft.com/office/word/2010/wordprocessingInk" xmlns:wne="http://schemas.microsoft.com/office/word/2006/wordml" xmlns:wps="http://schemas.microsoft.com/office/word/2010/wordprocessingShape" mc:Ignorable="w14 w15 w16se w16cid wp14">
   <w:abstractNum w:abstractNumId="0" w15:restartNumberingAfterBreak="0">
     <w:nsid w:val="FFFFFF89"/>
     <w:multiLevelType w:val="singleLevel"/>
@@ -2767,7 +3822,7 @@
     <w:lvl w:ilvl="0">
       <w:start w:val="1"/>
       <w:numFmt w:val="bullet"/>
-      <w:pStyle w:val="a"/>
+      <w:pStyle w:val="ListBullet"/>
       <w:lvlText w:val="−"/>
       <w:lvlJc w:val="left"/>
       <w:pPr>
@@ -2786,7 +3841,7 @@
 </file>
 
 <file path=word/glossary/settings.xml><?xml version="1.0" encoding="utf-8"?>
-<w:settings xmlns:mc="http://schemas.openxmlformats.org/markup-compatibility/2006" xmlns:o="urn:schemas-microsoft-com:office:office" xmlns:r="http://schemas.openxmlformats.org/officeDocument/2006/relationships" xmlns:m="http://schemas.openxmlformats.org/officeDocument/2006/math" xmlns:v="urn:schemas-microsoft-com:vml" xmlns:w10="urn:schemas-microsoft-com:office:word" xmlns:w="http://schemas.openxmlformats.org/wordprocessingml/2006/main" xmlns:w14="http://schemas.microsoft.com/office/word/2010/wordml" xmlns:w15="http://schemas.microsoft.com/office/word/2012/wordml" xmlns:w16se="http://schemas.microsoft.com/office/word/2015/wordml/symex" xmlns:sl="http://schemas.openxmlformats.org/schemaLibrary/2006/main" mc:Ignorable="w14 w15 w16se">
+<w:settings xmlns:mc="http://schemas.openxmlformats.org/markup-compatibility/2006" xmlns:o="urn:schemas-microsoft-com:office:office" xmlns:r="http://schemas.openxmlformats.org/officeDocument/2006/relationships" xmlns:m="http://schemas.openxmlformats.org/officeDocument/2006/math" xmlns:v="urn:schemas-microsoft-com:vml" xmlns:w10="urn:schemas-microsoft-com:office:word" xmlns:w="http://schemas.openxmlformats.org/wordprocessingml/2006/main" xmlns:w14="http://schemas.microsoft.com/office/word/2010/wordml" xmlns:w15="http://schemas.microsoft.com/office/word/2012/wordml" xmlns:w16cid="http://schemas.microsoft.com/office/word/2016/wordml/cid" xmlns:w16se="http://schemas.microsoft.com/office/word/2015/wordml/symex" xmlns:sl="http://schemas.openxmlformats.org/schemaLibrary/2006/main" mc:Ignorable="w14 w15 w16se w16cid">
   <w:view w:val="normal"/>
   <w:defaultTabStop w:val="720"/>
   <w:characterSpacingControl w:val="doNotCompress"/>
@@ -2797,11 +3852,14 @@
     <w:compatSetting w:name="enableOpenTypeFeatures" w:uri="http://schemas.microsoft.com/office/word" w:val="1"/>
     <w:compatSetting w:name="doNotFlipMirrorIndents" w:uri="http://schemas.microsoft.com/office/word" w:val="1"/>
     <w:compatSetting w:name="differentiateMultirowTableHeaders" w:uri="http://schemas.microsoft.com/office/word" w:val="1"/>
+    <w:compatSetting w:name="useWord2013TrackBottomHyphenation" w:uri="http://schemas.microsoft.com/office/word" w:val="1"/>
   </w:compat>
   <w:rsids>
     <w:rsidRoot w:val="00623E4F"/>
     <w:rsid w:val="00623E4F"/>
     <w:rsid w:val="00A11B88"/>
+    <w:rsid w:val="00A34886"/>
+    <w:rsid w:val="00CA0D33"/>
   </w:rsids>
   <m:mathPr>
     <m:mathFont m:val="Cambria Math"/>
@@ -2825,7 +3883,7 @@
 </file>
 
 <file path=word/glossary/styles.xml><?xml version="1.0" encoding="utf-8"?>
-<w:styles xmlns:mc="http://schemas.openxmlformats.org/markup-compatibility/2006" xmlns:r="http://schemas.openxmlformats.org/officeDocument/2006/relationships" xmlns:w="http://schemas.openxmlformats.org/wordprocessingml/2006/main" xmlns:w14="http://schemas.microsoft.com/office/word/2010/wordml" xmlns:w15="http://schemas.microsoft.com/office/word/2012/wordml" xmlns:w16se="http://schemas.microsoft.com/office/word/2015/wordml/symex" mc:Ignorable="w14 w15 w16se">
+<w:styles xmlns:mc="http://schemas.openxmlformats.org/markup-compatibility/2006" xmlns:r="http://schemas.openxmlformats.org/officeDocument/2006/relationships" xmlns:w="http://schemas.openxmlformats.org/wordprocessingml/2006/main" xmlns:w14="http://schemas.microsoft.com/office/word/2010/wordml" xmlns:w15="http://schemas.microsoft.com/office/word/2012/wordml" xmlns:w16cid="http://schemas.microsoft.com/office/word/2016/wordml/cid" xmlns:w16se="http://schemas.microsoft.com/office/word/2015/wordml/symex" mc:Ignorable="w14 w15 w16se w16cid">
   <w:docDefaults>
     <w:rPrDefault>
       <w:rPr>
@@ -2841,7 +3899,7 @@
       </w:pPr>
     </w:pPrDefault>
   </w:docDefaults>
-  <w:latentStyles w:defLockedState="0" w:defUIPriority="99" w:defSemiHidden="0" w:defUnhideWhenUsed="0" w:defQFormat="0" w:count="371">
+  <w:latentStyles w:defLockedState="0" w:defUIPriority="99" w:defSemiHidden="0" w:defUnhideWhenUsed="0" w:defQFormat="0" w:count="375">
     <w:lsdException w:name="Normal" w:uiPriority="0" w:qFormat="1"/>
     <w:lsdException w:name="heading 1" w:uiPriority="9" w:qFormat="1"/>
     <w:lsdException w:name="heading 2" w:semiHidden="1" w:uiPriority="9" w:unhideWhenUsed="1" w:qFormat="1"/>
@@ -2947,7 +4005,6 @@
     <w:lsdException w:name="HTML Sample" w:semiHidden="1" w:unhideWhenUsed="1"/>
     <w:lsdException w:name="HTML Typewriter" w:semiHidden="1" w:unhideWhenUsed="1"/>
     <w:lsdException w:name="HTML Variable" w:semiHidden="1" w:unhideWhenUsed="1"/>
-    <w:lsdException w:name="Normal Table" w:semiHidden="1" w:unhideWhenUsed="1"/>
     <w:lsdException w:name="annotation subject" w:semiHidden="1" w:unhideWhenUsed="1"/>
     <w:lsdException w:name="No List" w:semiHidden="1" w:unhideWhenUsed="1"/>
     <w:lsdException w:name="Outline List 1" w:semiHidden="1" w:unhideWhenUsed="1"/>
@@ -2991,10 +4048,8 @@
     <w:lsdException w:name="Table Elegant" w:semiHidden="1" w:unhideWhenUsed="1"/>
     <w:lsdException w:name="Table Professional" w:semiHidden="1" w:unhideWhenUsed="1"/>
     <w:lsdException w:name="Table Subtle 1" w:semiHidden="1" w:unhideWhenUsed="1"/>
-    <w:lsdException w:name="Table Subtle 2" w:semiHidden="1" w:unhideWhenUsed="1"/>
     <w:lsdException w:name="Table Web 1" w:semiHidden="1" w:unhideWhenUsed="1"/>
     <w:lsdException w:name="Table Web 2" w:semiHidden="1" w:unhideWhenUsed="1"/>
-    <w:lsdException w:name="Table Web 3" w:semiHidden="1" w:unhideWhenUsed="1"/>
     <w:lsdException w:name="Balloon Text" w:semiHidden="1" w:unhideWhenUsed="1"/>
     <w:lsdException w:name="Table Grid" w:uiPriority="39"/>
     <w:lsdException w:name="Table Theme" w:semiHidden="1" w:unhideWhenUsed="1"/>
@@ -3213,18 +4268,22 @@
     <w:lsdException w:name="List Table 5 Dark Accent 6" w:uiPriority="50"/>
     <w:lsdException w:name="List Table 6 Colorful Accent 6" w:uiPriority="51"/>
     <w:lsdException w:name="List Table 7 Colorful Accent 6" w:uiPriority="52"/>
+    <w:lsdException w:name="Mention" w:semiHidden="1" w:unhideWhenUsed="1"/>
+    <w:lsdException w:name="Smart Hyperlink" w:semiHidden="1" w:unhideWhenUsed="1"/>
+    <w:lsdException w:name="Hashtag" w:semiHidden="1" w:unhideWhenUsed="1"/>
+    <w:lsdException w:name="Unresolved Mention" w:semiHidden="1" w:unhideWhenUsed="1"/>
   </w:latentStyles>
-  <w:style w:type="paragraph" w:default="1" w:styleId="a0">
+  <w:style w:type="paragraph" w:default="1" w:styleId="Normal">
     <w:name w:val="Normal"/>
     <w:qFormat/>
   </w:style>
-  <w:style w:type="character" w:default="1" w:styleId="a1">
+  <w:style w:type="character" w:default="1" w:styleId="DefaultParagraphFont">
     <w:name w:val="Default Paragraph Font"/>
     <w:uiPriority w:val="1"/>
     <w:semiHidden/>
     <w:unhideWhenUsed/>
   </w:style>
-  <w:style w:type="table" w:default="1" w:styleId="a2">
+  <w:style w:type="table" w:default="1" w:styleId="TableNormal">
     <w:name w:val="Normal Table"/>
     <w:uiPriority w:val="99"/>
     <w:semiHidden/>
@@ -3239,7 +4298,7 @@
       </w:tblCellMar>
     </w:tblPr>
   </w:style>
-  <w:style w:type="numbering" w:default="1" w:styleId="a3">
+  <w:style w:type="numbering" w:default="1" w:styleId="NoList">
     <w:name w:val="No List"/>
     <w:uiPriority w:val="99"/>
     <w:semiHidden/>
@@ -3247,8 +4306,8 @@
   </w:style>
   <w:style w:type="paragraph" w:customStyle="1" w:styleId="1">
     <w:name w:val="επικεφαλίδα 1"/>
-    <w:basedOn w:val="a0"/>
-    <w:next w:val="a0"/>
+    <w:basedOn w:val="Normal"/>
+    <w:next w:val="Normal"/>
     <w:link w:val="10"/>
     <w:uiPriority w:val="1"/>
     <w:qFormat/>
@@ -3260,7 +4319,7 @@
     </w:pPr>
     <w:rPr>
       <w:rFonts w:asciiTheme="majorHAnsi" w:eastAsiaTheme="majorEastAsia" w:hAnsiTheme="majorHAnsi" w:cstheme="majorBidi"/>
-      <w:color w:val="5B9BD5" w:themeColor="accent1"/>
+      <w:color w:val="4472C4" w:themeColor="accent1"/>
       <w:sz w:val="30"/>
       <w:szCs w:val="20"/>
       <w:lang w:val="el-GR" w:eastAsia="el-GR"/>
@@ -3268,8 +4327,8 @@
   </w:style>
   <w:style w:type="paragraph" w:customStyle="1" w:styleId="2">
     <w:name w:val="επικεφαλίδα 2"/>
-    <w:basedOn w:val="a0"/>
-    <w:next w:val="a0"/>
+    <w:basedOn w:val="Normal"/>
+    <w:next w:val="Normal"/>
     <w:link w:val="20"/>
     <w:uiPriority w:val="1"/>
     <w:unhideWhenUsed/>
@@ -3283,19 +4342,19 @@
     <w:rPr>
       <w:rFonts w:asciiTheme="majorHAnsi" w:eastAsiaTheme="majorEastAsia" w:hAnsiTheme="majorHAnsi" w:cstheme="majorBidi"/>
       <w:caps/>
-      <w:color w:val="5B9BD5" w:themeColor="accent1"/>
+      <w:color w:val="4472C4" w:themeColor="accent1"/>
       <w:szCs w:val="20"/>
       <w:lang w:val="el-GR" w:eastAsia="el-GR"/>
     </w:rPr>
   </w:style>
   <w:style w:type="character" w:customStyle="1" w:styleId="10">
     <w:name w:val="Χαρακτήρας επικεφαλίδας 1"/>
-    <w:basedOn w:val="a1"/>
+    <w:basedOn w:val="DefaultParagraphFont"/>
     <w:link w:val="1"/>
     <w:uiPriority w:val="1"/>
     <w:rPr>
       <w:rFonts w:asciiTheme="majorHAnsi" w:eastAsiaTheme="majorEastAsia" w:hAnsiTheme="majorHAnsi" w:cstheme="majorBidi"/>
-      <w:color w:val="5B9BD5" w:themeColor="accent1"/>
+      <w:color w:val="4472C4" w:themeColor="accent1"/>
       <w:sz w:val="30"/>
       <w:szCs w:val="20"/>
       <w:lang w:val="el-GR" w:eastAsia="el-GR"/>
@@ -3303,20 +4362,20 @@
   </w:style>
   <w:style w:type="character" w:customStyle="1" w:styleId="20">
     <w:name w:val="Χαρακτήρας επικεφαλίδας 2"/>
-    <w:basedOn w:val="a1"/>
+    <w:basedOn w:val="DefaultParagraphFont"/>
     <w:link w:val="2"/>
     <w:uiPriority w:val="1"/>
     <w:rPr>
       <w:rFonts w:asciiTheme="majorHAnsi" w:eastAsiaTheme="majorEastAsia" w:hAnsiTheme="majorHAnsi" w:cstheme="majorBidi"/>
       <w:caps/>
-      <w:color w:val="5B9BD5" w:themeColor="accent1"/>
+      <w:color w:val="4472C4" w:themeColor="accent1"/>
       <w:szCs w:val="20"/>
       <w:lang w:val="el-GR" w:eastAsia="el-GR"/>
     </w:rPr>
   </w:style>
-  <w:style w:type="paragraph" w:styleId="a">
+  <w:style w:type="paragraph" w:styleId="ListBullet">
     <w:name w:val="List Bullet"/>
-    <w:basedOn w:val="a0"/>
+    <w:basedOn w:val="Normal"/>
     <w:uiPriority w:val="1"/>
     <w:unhideWhenUsed/>
     <w:qFormat/>
@@ -3362,7 +4421,7 @@
 </file>
 
 <file path=word/glossary/webSettings.xml><?xml version="1.0" encoding="utf-8"?>
-<w:webSettings xmlns:mc="http://schemas.openxmlformats.org/markup-compatibility/2006" xmlns:r="http://schemas.openxmlformats.org/officeDocument/2006/relationships" xmlns:w="http://schemas.openxmlformats.org/wordprocessingml/2006/main" xmlns:w14="http://schemas.microsoft.com/office/word/2010/wordml" xmlns:w15="http://schemas.microsoft.com/office/word/2012/wordml" xmlns:w16se="http://schemas.microsoft.com/office/word/2015/wordml/symex" mc:Ignorable="w14 w15 w16se">
+<w:webSettings xmlns:mc="http://schemas.openxmlformats.org/markup-compatibility/2006" xmlns:r="http://schemas.openxmlformats.org/officeDocument/2006/relationships" xmlns:w="http://schemas.openxmlformats.org/wordprocessingml/2006/main" xmlns:w14="http://schemas.microsoft.com/office/word/2010/wordml" xmlns:w15="http://schemas.microsoft.com/office/word/2012/wordml" xmlns:w16cid="http://schemas.microsoft.com/office/word/2016/wordml/cid" xmlns:w16se="http://schemas.microsoft.com/office/word/2015/wordml/symex" mc:Ignorable="w14 w15 w16se w16cid">
   <w:optimizeForBrowser/>
   <w:allowPNG/>
 </w:webSettings>
@@ -3694,7 +4753,7 @@
 </file>
 
 <file path=customXml/itemProps3.xml><?xml version="1.0" encoding="utf-8"?>
-<ds:datastoreItem xmlns:ds="http://schemas.openxmlformats.org/officeDocument/2006/customXml" ds:itemID="{83F7F172-2161-48FB-AD36-E35D9FD970E6}">
+<ds:datastoreItem xmlns:ds="http://schemas.openxmlformats.org/officeDocument/2006/customXml" ds:itemID="{70087DD8-C148-43E5-8EA7-CBB085978A46}">
   <ds:schemaRefs>
     <ds:schemaRef ds:uri="http://schemas.openxmlformats.org/officeDocument/2006/bibliography"/>
   </ds:schemaRefs>

</xml_diff>

<commit_message>
Wrote report for part 2
</commit_message>
<xml_diff>
--- a/Assignment 1/Report.docx
+++ b/Assignment 1/Report.docx
@@ -1,6 +1,6 @@
 
 <file path=word/document.xml><?xml version="1.0" encoding="utf-8"?>
-<w:document xmlns:wpc="http://schemas.microsoft.com/office/word/2010/wordprocessingCanvas" xmlns:cx="http://schemas.microsoft.com/office/drawing/2014/chartex" xmlns:cx1="http://schemas.microsoft.com/office/drawing/2015/9/8/chartex" xmlns:cx2="http://schemas.microsoft.com/office/drawing/2015/10/21/chartex" xmlns:cx3="http://schemas.microsoft.com/office/drawing/2016/5/9/chartex" xmlns:cx4="http://schemas.microsoft.com/office/drawing/2016/5/10/chartex" xmlns:cx5="http://schemas.microsoft.com/office/drawing/2016/5/11/chartex" xmlns:cx6="http://schemas.microsoft.com/office/drawing/2016/5/12/chartex" xmlns:cx7="http://schemas.microsoft.com/office/drawing/2016/5/13/chartex" xmlns:cx8="http://schemas.microsoft.com/office/drawing/2016/5/14/chartex" xmlns:mc="http://schemas.openxmlformats.org/markup-compatibility/2006" xmlns:aink="http://schemas.microsoft.com/office/drawing/2016/ink" xmlns:am3d="http://schemas.microsoft.com/office/drawing/2017/model3d" xmlns:o="urn:schemas-microsoft-com:office:office" xmlns:r="http://schemas.openxmlformats.org/officeDocument/2006/relationships" xmlns:m="http://schemas.openxmlformats.org/officeDocument/2006/math" xmlns:v="urn:schemas-microsoft-com:vml" xmlns:wp14="http://schemas.microsoft.com/office/word/2010/wordprocessingDrawing" xmlns:wp="http://schemas.openxmlformats.org/drawingml/2006/wordprocessingDrawing" xmlns:w10="urn:schemas-microsoft-com:office:word" xmlns:w="http://schemas.openxmlformats.org/wordprocessingml/2006/main" xmlns:w14="http://schemas.microsoft.com/office/word/2010/wordml" xmlns:w15="http://schemas.microsoft.com/office/word/2012/wordml" xmlns:w16cid="http://schemas.microsoft.com/office/word/2016/wordml/cid" xmlns:w16se="http://schemas.microsoft.com/office/word/2015/wordml/symex" xmlns:wpg="http://schemas.microsoft.com/office/word/2010/wordprocessingGroup" xmlns:wpi="http://schemas.microsoft.com/office/word/2010/wordprocessingInk" xmlns:wne="http://schemas.microsoft.com/office/word/2006/wordml" xmlns:wps="http://schemas.microsoft.com/office/word/2010/wordprocessingShape" mc:Ignorable="w14 w15 w16se w16cid wp14">
+<w:document xmlns:wpc="http://schemas.microsoft.com/office/word/2010/wordprocessingCanvas" xmlns:cx="http://schemas.microsoft.com/office/drawing/2014/chartex" xmlns:cx1="http://schemas.microsoft.com/office/drawing/2015/9/8/chartex" xmlns:mc="http://schemas.openxmlformats.org/markup-compatibility/2006" xmlns:o="urn:schemas-microsoft-com:office:office" xmlns:r="http://schemas.openxmlformats.org/officeDocument/2006/relationships" xmlns:m="http://schemas.openxmlformats.org/officeDocument/2006/math" xmlns:v="urn:schemas-microsoft-com:vml" xmlns:wp14="http://schemas.microsoft.com/office/word/2010/wordprocessingDrawing" xmlns:wp="http://schemas.openxmlformats.org/drawingml/2006/wordprocessingDrawing" xmlns:w10="urn:schemas-microsoft-com:office:word" xmlns:w="http://schemas.openxmlformats.org/wordprocessingml/2006/main" xmlns:w14="http://schemas.microsoft.com/office/word/2010/wordml" xmlns:w15="http://schemas.microsoft.com/office/word/2012/wordml" xmlns:w16se="http://schemas.microsoft.com/office/word/2015/wordml/symex" xmlns:wpg="http://schemas.microsoft.com/office/word/2010/wordprocessingGroup" xmlns:wpi="http://schemas.microsoft.com/office/word/2010/wordprocessingInk" xmlns:wne="http://schemas.microsoft.com/office/word/2006/wordml" xmlns:wps="http://schemas.microsoft.com/office/word/2010/wordprocessingShape" mc:Ignorable="w14 w15 w16se wp14">
   <w:body>
     <w:sdt>
       <w:sdtPr>
@@ -23,7 +23,7 @@
       <w:sdtContent>
         <w:p>
           <w:pPr>
-            <w:pStyle w:val="NoSpacing"/>
+            <w:pStyle w:val="ab"/>
             <w:rPr>
               <w:rFonts w:ascii="Tahoma" w:hAnsi="Tahoma" w:cs="Tahoma"/>
               <w:sz w:val="22"/>
@@ -88,7 +88,7 @@
                             <w:txbxContent>
                               <w:p>
                                 <w:pPr>
-                                  <w:pStyle w:val="a"/>
+                                  <w:pStyle w:val="a6"/>
                                   <w:rPr>
                                     <w:rFonts w:ascii="Tahoma" w:hAnsi="Tahoma" w:cs="Tahoma"/>
                                     <w:b/>
@@ -187,7 +187,7 @@
                   </wp:anchor>
                 </w:drawing>
               </mc:Choice>
-              <mc:Fallback>
+              <mc:Fallback xmlns:w16cid="http://schemas.microsoft.com/office/word/2016/wordml/cid" xmlns:am3d="http://schemas.microsoft.com/office/drawing/2017/model3d" xmlns:aink="http://schemas.microsoft.com/office/drawing/2016/ink" xmlns:cx8="http://schemas.microsoft.com/office/drawing/2016/5/14/chartex" xmlns:cx7="http://schemas.microsoft.com/office/drawing/2016/5/13/chartex" xmlns:cx6="http://schemas.microsoft.com/office/drawing/2016/5/12/chartex" xmlns:cx5="http://schemas.microsoft.com/office/drawing/2016/5/11/chartex" xmlns:cx4="http://schemas.microsoft.com/office/drawing/2016/5/10/chartex" xmlns:cx3="http://schemas.microsoft.com/office/drawing/2016/5/9/chartex" xmlns:cx2="http://schemas.microsoft.com/office/drawing/2015/10/21/chartex">
                 <w:pict>
                   <v:shapetype w14:anchorId="386B48A3" id="_x0000_t202" coordsize="21600,21600" o:spt="202" path="m,l,21600r21600,l21600,xe">
                     <v:stroke joinstyle="miter"/>
@@ -293,7 +293,6 @@
               <w:sz w:val="18"/>
             </w:rPr>
           </w:pPr>
-          <w:bookmarkStart w:id="0" w:name="_GoBack"/>
           <w:r>
             <w:rPr>
               <w:rFonts w:ascii="Tahoma" w:hAnsi="Tahoma" w:cs="Tahoma"/>
@@ -382,7 +381,6 @@
               </wp:anchor>
             </w:drawing>
           </w:r>
-          <w:bookmarkEnd w:id="0"/>
           <w:r>
             <w:rPr>
               <w:rFonts w:ascii="Tahoma" w:hAnsi="Tahoma" w:cs="Tahoma"/>
@@ -442,7 +440,7 @@
                             <w:txbxContent>
                               <w:p>
                                 <w:pPr>
-                                  <w:pStyle w:val="a"/>
+                                  <w:pStyle w:val="a6"/>
                                   <w:rPr>
                                     <w:rFonts w:ascii="Tahoma" w:hAnsi="Tahoma" w:cs="Tahoma"/>
                                     <w:b/>
@@ -537,7 +535,7 @@
                   </wp:anchor>
                 </w:drawing>
               </mc:Choice>
-              <mc:Fallback>
+              <mc:Fallback xmlns:w16cid="http://schemas.microsoft.com/office/word/2016/wordml/cid" xmlns:am3d="http://schemas.microsoft.com/office/drawing/2017/model3d" xmlns:aink="http://schemas.microsoft.com/office/drawing/2016/ink" xmlns:cx8="http://schemas.microsoft.com/office/drawing/2016/5/14/chartex" xmlns:cx7="http://schemas.microsoft.com/office/drawing/2016/5/13/chartex" xmlns:cx6="http://schemas.microsoft.com/office/drawing/2016/5/12/chartex" xmlns:cx5="http://schemas.microsoft.com/office/drawing/2016/5/11/chartex" xmlns:cx4="http://schemas.microsoft.com/office/drawing/2016/5/10/chartex" xmlns:cx3="http://schemas.microsoft.com/office/drawing/2016/5/9/chartex" xmlns:cx2="http://schemas.microsoft.com/office/drawing/2015/10/21/chartex">
                 <w:pict>
                   <v:shape w14:anchorId="125E20A1" id="Πλαίσιο κειμένου 1" o:spid="_x0000_s1027" type="#_x0000_t202" style="position:absolute;margin-left:10pt;margin-top:634.3pt;width:310.5pt;height:20.85pt;z-index:251660288;visibility:visible;mso-wrap-style:square;mso-width-percent:950;mso-height-percent:0;mso-wrap-distance-left:9pt;mso-wrap-distance-top:0;mso-wrap-distance-right:9pt;mso-wrap-distance-bottom:0;mso-position-horizontal:absolute;mso-position-horizontal-relative:margin;mso-position-vertical:absolute;mso-position-vertical-relative:margin;mso-width-percent:950;mso-height-percent:0;mso-width-relative:margin;mso-height-relative:margin;v-text-anchor:top" o:gfxdata="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" o:allowoverlap="f" filled="f" stroked="f" strokeweight=".5pt">
                     <v:textbox style="mso-fit-shape-to-text:t" inset="0,,0">
@@ -700,7 +698,7 @@
                                 <w:sdtContent>
                                   <w:p>
                                     <w:pPr>
-                                      <w:pStyle w:val="Title"/>
+                                      <w:pStyle w:val="a8"/>
                                       <w:rPr>
                                         <w:rFonts w:ascii="Tahoma" w:hAnsi="Tahoma" w:cs="Tahoma"/>
                                         <w:sz w:val="56"/>
@@ -718,7 +716,7 @@
                               </w:sdt>
                               <w:p>
                                 <w:pPr>
-                                  <w:pStyle w:val="Subtitle"/>
+                                  <w:pStyle w:val="a9"/>
                                   <w:rPr>
                                     <w:rFonts w:ascii="Tahoma" w:hAnsi="Tahoma" w:cs="Tahoma"/>
                                     <w:sz w:val="24"/>
@@ -767,7 +765,7 @@
                   </wp:anchor>
                 </w:drawing>
               </mc:Choice>
-              <mc:Fallback>
+              <mc:Fallback xmlns:w16cid="http://schemas.microsoft.com/office/word/2016/wordml/cid" xmlns:am3d="http://schemas.microsoft.com/office/drawing/2017/model3d" xmlns:aink="http://schemas.microsoft.com/office/drawing/2016/ink" xmlns:cx8="http://schemas.microsoft.com/office/drawing/2016/5/14/chartex" xmlns:cx7="http://schemas.microsoft.com/office/drawing/2016/5/13/chartex" xmlns:cx6="http://schemas.microsoft.com/office/drawing/2016/5/12/chartex" xmlns:cx5="http://schemas.microsoft.com/office/drawing/2016/5/11/chartex" xmlns:cx4="http://schemas.microsoft.com/office/drawing/2016/5/10/chartex" xmlns:cx3="http://schemas.microsoft.com/office/drawing/2016/5/9/chartex" xmlns:cx2="http://schemas.microsoft.com/office/drawing/2015/10/21/chartex">
                 <w:pict>
                   <v:shape w14:anchorId="38491DF4" id="Πλαίσιο κειμένου 21" o:spid="_x0000_s1028" type="#_x0000_t202" style="position:absolute;margin-left:-29.95pt;margin-top:475.8pt;width:494.4pt;height:147pt;z-index:251658240;visibility:visible;mso-wrap-style:square;mso-width-percent:0;mso-height-percent:0;mso-wrap-distance-left:9pt;mso-wrap-distance-top:0;mso-wrap-distance-right:9pt;mso-wrap-distance-bottom:0;mso-position-horizontal:absolute;mso-position-horizontal-relative:margin;mso-position-vertical:absolute;mso-position-vertical-relative:margin;mso-width-percent:0;mso-height-percent:0;mso-width-relative:margin;mso-height-relative:margin;v-text-anchor:top" o:gfxdata="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" o:allowoverlap="f" filled="f" stroked="f" strokeweight=".5pt">
                     <v:textbox inset="0,0,0,0">
@@ -855,7 +853,7 @@
     </w:sdt>
     <w:p>
       <w:pPr>
-        <w:pStyle w:val="Heading1"/>
+        <w:pStyle w:val="1"/>
         <w:rPr>
           <w:sz w:val="28"/>
         </w:rPr>
@@ -878,7 +876,33 @@
           <w:sz w:val="28"/>
           <w:lang w:val="en-GB"/>
         </w:rPr>
-        <w:t>Telephone Touch – Tones</w:t>
+        <w:t>Telephone</w:t>
+      </w:r>
+      <w:r>
+        <w:rPr>
+          <w:sz w:val="28"/>
+        </w:rPr>
+        <w:t xml:space="preserve"> </w:t>
+      </w:r>
+      <w:r>
+        <w:rPr>
+          <w:sz w:val="28"/>
+          <w:lang w:val="en-GB"/>
+        </w:rPr>
+        <w:t>Touch</w:t>
+      </w:r>
+      <w:r>
+        <w:rPr>
+          <w:sz w:val="28"/>
+        </w:rPr>
+        <w:t xml:space="preserve"> – </w:t>
+      </w:r>
+      <w:r>
+        <w:rPr>
+          <w:sz w:val="28"/>
+          <w:lang w:val="en-GB"/>
+        </w:rPr>
+        <w:t>Tones</w:t>
       </w:r>
       <w:r>
         <w:rPr>
@@ -889,15 +913,9 @@
     </w:p>
     <w:p>
       <w:pPr>
-        <w:pStyle w:val="Heading2"/>
-        <w:rPr>
-          <w:lang w:val="en-GB"/>
-        </w:rPr>
+        <w:pStyle w:val="2"/>
       </w:pPr>
       <w:r>
-        <w:rPr>
-          <w:lang w:val="en-GB"/>
-        </w:rPr>
         <w:t>1.2</w:t>
       </w:r>
     </w:p>
@@ -905,6 +923,7 @@
       <w:r>
         <w:rPr>
           <w:noProof/>
+          <w:lang w:val="en-US" w:eastAsia="en-US"/>
         </w:rPr>
         <w:drawing>
           <wp:anchor distT="0" distB="0" distL="114300" distR="114300" simplePos="0" relativeHeight="251665408" behindDoc="0" locked="0" layoutInCell="1" allowOverlap="1" wp14:anchorId="2FF829B7" wp14:editId="5E650D46">
@@ -967,6 +986,7 @@
       <w:r>
         <w:rPr>
           <w:noProof/>
+          <w:lang w:val="en-US" w:eastAsia="en-US"/>
         </w:rPr>
         <w:drawing>
           <wp:anchor distT="0" distB="0" distL="114300" distR="114300" simplePos="0" relativeHeight="251664384" behindDoc="0" locked="0" layoutInCell="1" allowOverlap="1" wp14:anchorId="0E976602" wp14:editId="613100CA">
@@ -1101,7 +1121,6 @@
       <w:r>
         <w:t xml:space="preserve">στις χαρακτηριστικές τους συχνότητες. Ακόμα, λόγω του αλγορίθμου της συνάρτησης </w:t>
       </w:r>
-      <w:proofErr w:type="spellStart"/>
       <w:r>
         <w:rPr>
           <w:rFonts w:ascii="Anonymous Pro" w:hAnsi="Anonymous Pro"/>
@@ -1110,7 +1129,6 @@
         </w:rPr>
         <w:t>fft</w:t>
       </w:r>
-      <w:proofErr w:type="spellEnd"/>
       <w:r>
         <w:rPr>
           <w:rFonts w:ascii="Anonymous Pro" w:hAnsi="Anonymous Pro"/>
@@ -1145,7 +1163,7 @@
     </w:p>
     <w:p>
       <w:pPr>
-        <w:pStyle w:val="Heading2"/>
+        <w:pStyle w:val="2"/>
       </w:pPr>
       <w:r>
         <w:t>1.3</w:t>
@@ -1244,7 +1262,7 @@
       <w:r>
         <w:rPr>
           <w:noProof/>
-          <w:lang w:val="en-GB"/>
+          <w:lang w:val="en-US" w:eastAsia="en-US"/>
         </w:rPr>
         <w:drawing>
           <wp:inline distT="0" distB="0" distL="0" distR="0" wp14:anchorId="1C009401" wp14:editId="2EEDF9F3">
@@ -1292,30 +1310,17 @@
     </w:p>
     <w:p>
       <w:pPr>
-        <w:pStyle w:val="Heading2"/>
-        <w:rPr>
-          <w:lang w:val="en-GB"/>
-        </w:rPr>
+        <w:pStyle w:val="2"/>
       </w:pPr>
       <w:r>
-        <w:rPr>
-          <w:lang w:val="en-GB"/>
-        </w:rPr>
         <w:t>1.4</w:t>
       </w:r>
     </w:p>
+    <w:p/>
     <w:p>
-      <w:pPr>
-        <w:rPr>
-          <w:lang w:val="en-GB"/>
-        </w:rPr>
-      </w:pPr>
-    </w:p>
-    <w:p>
       <w:r>
         <w:t xml:space="preserve">Παρακάτω βλέπουμε τις γραφικές που παίρνουμε από την παραθυροποίηση και εφαρμογή της συνάρτησης </w:t>
       </w:r>
-      <w:proofErr w:type="spellStart"/>
       <w:r>
         <w:rPr>
           <w:rFonts w:ascii="Anonymous Pro" w:hAnsi="Anonymous Pro"/>
@@ -1324,7 +1329,6 @@
         </w:rPr>
         <w:t>fft</w:t>
       </w:r>
-      <w:proofErr w:type="spellEnd"/>
       <w:r>
         <w:rPr>
           <w:rFonts w:ascii="Anonymous Pro" w:hAnsi="Anonymous Pro"/>
@@ -1366,6 +1370,7 @@
       <w:r>
         <w:rPr>
           <w:noProof/>
+          <w:lang w:val="en-US" w:eastAsia="en-US"/>
         </w:rPr>
         <w:lastRenderedPageBreak/>
         <w:drawing>
@@ -1407,6 +1412,7 @@
       <w:r>
         <w:rPr>
           <w:noProof/>
+          <w:lang w:val="en-US" w:eastAsia="en-US"/>
         </w:rPr>
         <w:drawing>
           <wp:inline distT="0" distB="0" distL="0" distR="0" wp14:anchorId="3F82DDBD" wp14:editId="1A817DBE">
@@ -1447,6 +1453,7 @@
       <w:r>
         <w:rPr>
           <w:noProof/>
+          <w:lang w:val="en-US" w:eastAsia="en-US"/>
         </w:rPr>
         <w:lastRenderedPageBreak/>
         <w:drawing>
@@ -1488,6 +1495,7 @@
       <w:r>
         <w:rPr>
           <w:noProof/>
+          <w:lang w:val="en-US" w:eastAsia="en-US"/>
         </w:rPr>
         <w:drawing>
           <wp:inline distT="0" distB="0" distL="0" distR="0" wp14:anchorId="5034E246" wp14:editId="17D97AAD">
@@ -1528,6 +1536,7 @@
       <w:r>
         <w:rPr>
           <w:noProof/>
+          <w:lang w:val="en-US" w:eastAsia="en-US"/>
         </w:rPr>
         <w:lastRenderedPageBreak/>
         <w:drawing>
@@ -1569,6 +1578,7 @@
       <w:r>
         <w:rPr>
           <w:noProof/>
+          <w:lang w:val="en-US" w:eastAsia="en-US"/>
         </w:rPr>
         <w:drawing>
           <wp:inline distT="0" distB="0" distL="0" distR="0" wp14:anchorId="660CE8FF" wp14:editId="185359D4">
@@ -1609,6 +1619,7 @@
       <w:r>
         <w:rPr>
           <w:noProof/>
+          <w:lang w:val="en-US" w:eastAsia="en-US"/>
         </w:rPr>
         <w:lastRenderedPageBreak/>
         <w:drawing>
@@ -1650,6 +1661,7 @@
       <w:r>
         <w:rPr>
           <w:noProof/>
+          <w:lang w:val="en-US" w:eastAsia="en-US"/>
         </w:rPr>
         <w:drawing>
           <wp:inline distT="0" distB="0" distL="0" distR="0" wp14:anchorId="56E14934" wp14:editId="1BC231AD">
@@ -1725,7 +1737,7 @@
     <w:p/>
     <w:p>
       <w:pPr>
-        <w:pStyle w:val="Heading3"/>
+        <w:pStyle w:val="3"/>
       </w:pPr>
       <w:r>
         <w:t>1.5</w:t>
@@ -1733,7 +1745,7 @@
     </w:p>
     <w:p>
       <w:pPr>
-        <w:pStyle w:val="Heading3"/>
+        <w:pStyle w:val="3"/>
       </w:pPr>
     </w:p>
     <w:p>
@@ -1783,15 +1795,9 @@
     <w:p/>
     <w:p>
       <w:pPr>
-        <w:pStyle w:val="Heading2"/>
-        <w:rPr>
-          <w:lang w:val="en-GB"/>
-        </w:rPr>
+        <w:pStyle w:val="2"/>
       </w:pPr>
       <w:r>
-        <w:rPr>
-          <w:lang w:val="en-GB"/>
-        </w:rPr>
         <w:t>1.6</w:t>
       </w:r>
     </w:p>
@@ -1804,7 +1810,6 @@
       <w:r>
         <w:t xml:space="preserve">Η συνάρτηση </w:t>
       </w:r>
-      <w:proofErr w:type="spellStart"/>
       <w:r>
         <w:rPr>
           <w:rFonts w:ascii="Anonymous Pro" w:hAnsi="Anonymous Pro"/>
@@ -1813,7 +1818,6 @@
         </w:rPr>
         <w:t>ttdecode</w:t>
       </w:r>
-      <w:proofErr w:type="spellEnd"/>
       <w:r>
         <w:rPr>
           <w:rFonts w:ascii="Anonymous Pro" w:hAnsi="Anonymous Pro"/>
@@ -1845,7 +1849,6 @@
         </w:rPr>
         <w:t xml:space="preserve">και μετά χρησιμοποιεί μετασχηματισμό </w:t>
       </w:r>
-      <w:proofErr w:type="spellStart"/>
       <w:r>
         <w:rPr>
           <w:rFonts w:asciiTheme="majorHAnsi" w:hAnsiTheme="majorHAnsi"/>
@@ -1853,7 +1856,6 @@
         </w:rPr>
         <w:t>fft</w:t>
       </w:r>
-      <w:proofErr w:type="spellEnd"/>
       <w:r>
         <w:rPr>
           <w:rFonts w:asciiTheme="majorHAnsi" w:hAnsiTheme="majorHAnsi"/>
@@ -1919,7 +1921,7 @@
     </w:p>
     <w:p>
       <w:pPr>
-        <w:pStyle w:val="Heading2"/>
+        <w:pStyle w:val="2"/>
       </w:pPr>
       <w:r>
         <w:t>1.7</w:t>
@@ -1930,7 +1932,6 @@
       <w:r>
         <w:t xml:space="preserve">Το εύκολο σήμα, προσδιορίζεται από την </w:t>
       </w:r>
-      <w:proofErr w:type="spellStart"/>
       <w:r>
         <w:rPr>
           <w:rFonts w:ascii="Anonymous Pro" w:hAnsi="Anonymous Pro"/>
@@ -1939,7 +1940,6 @@
         </w:rPr>
         <w:t>ttdecode</w:t>
       </w:r>
-      <w:proofErr w:type="spellEnd"/>
       <w:r>
         <w:rPr>
           <w:rFonts w:ascii="Anonymous Pro" w:hAnsi="Anonymous Pro"/>
@@ -1955,6 +1955,7 @@
       <w:r>
         <w:rPr>
           <w:noProof/>
+          <w:lang w:val="en-US" w:eastAsia="en-US"/>
         </w:rPr>
         <w:lastRenderedPageBreak/>
         <w:drawing>
@@ -1999,10 +2000,7 @@
         <w:t>Η ακολουθία ψηφιών στην οποία καταλήγουμε είναι η</w:t>
       </w:r>
       <w:r>
-        <w:t xml:space="preserve"> </w:t>
-      </w:r>
-      <w:r>
-        <w:t xml:space="preserve">     1     3     2     6     3     9     0     0</w:t>
+        <w:t xml:space="preserve">      1     3     2     6     3     9     0     0</w:t>
       </w:r>
       <w:r>
         <w:t>.</w:t>
@@ -2025,14 +2023,12 @@
       <w:r>
         <w:t xml:space="preserve">Το </w:t>
       </w:r>
-      <w:proofErr w:type="spellStart"/>
       <w:r>
         <w:rPr>
           <w:lang w:val="en-GB"/>
         </w:rPr>
         <w:t>hardSig</w:t>
       </w:r>
-      <w:proofErr w:type="spellEnd"/>
       <w:r>
         <w:t xml:space="preserve">, </w:t>
       </w:r>
@@ -2056,6 +2052,7 @@
       <w:r>
         <w:rPr>
           <w:noProof/>
+          <w:lang w:val="en-US" w:eastAsia="en-US"/>
         </w:rPr>
         <w:lastRenderedPageBreak/>
         <w:drawing>
@@ -2114,7 +2111,6 @@
       <w:r>
         <w:t xml:space="preserve">Ο τρόπος που το κάνουμε αυτό είναι να βρίσκουμε κάθε φορά που τελειώνει ένας τόνος, το πρώτο δείγμα που δεν είναι 0 στο σήμα μας και να παίρνουμε ένα παράθυρο 1000 δειγμάτων, το οποίο ξεκινάει από εκείνο το δείγμα, ως τον επόμενο τόνο. Δοκιμάζοντας την νέα υλοποίηση της </w:t>
       </w:r>
-      <w:proofErr w:type="spellStart"/>
       <w:r>
         <w:rPr>
           <w:rFonts w:ascii="Anonymous Pro" w:hAnsi="Anonymous Pro"/>
@@ -2123,7 +2119,6 @@
         </w:rPr>
         <w:t>ttdecode</w:t>
       </w:r>
-      <w:proofErr w:type="spellEnd"/>
       <w:r>
         <w:rPr>
           <w:rFonts w:ascii="Anonymous Pro" w:hAnsi="Anonymous Pro"/>
@@ -2137,54 +2132,999 @@
       <w:r>
         <w:t xml:space="preserve">1.3 και στο </w:t>
       </w:r>
-      <w:proofErr w:type="spellStart"/>
       <w:r>
         <w:rPr>
           <w:lang w:val="en-GB"/>
         </w:rPr>
         <w:t>easySig</w:t>
       </w:r>
-      <w:proofErr w:type="spellEnd"/>
       <w:r>
         <w:t xml:space="preserve"> </w:t>
       </w:r>
       <w:r>
         <w:t xml:space="preserve">παίρνουμε τα ίδια αποτελέσματα με πριν. Δοκιμάζοντας το στο </w:t>
       </w:r>
-      <w:proofErr w:type="spellStart"/>
       <w:r>
         <w:rPr>
           <w:lang w:val="en-GB"/>
         </w:rPr>
-        <w:t>hardSig</w:t>
-      </w:r>
-      <w:proofErr w:type="spellEnd"/>
+        <w:t xml:space="preserve">hardSig, </w:t>
+      </w:r>
+      <w:r>
+        <w:t xml:space="preserve">παίρνουμε την ακολουθία ψηφίων </w:t>
+      </w:r>
+      <w:r>
+        <w:t xml:space="preserve">     9     0     9     6     3     2     1     1     9     1</w:t>
+      </w:r>
       <w:r>
         <w:rPr>
           <w:lang w:val="en-GB"/>
         </w:rPr>
+        <w:t>.</w:t>
+      </w:r>
+    </w:p>
+    <w:p>
+      <w:pPr>
+        <w:rPr>
+          <w:lang w:val="en-GB"/>
+        </w:rPr>
+      </w:pPr>
+      <w:r>
+        <w:rPr>
+          <w:lang w:val="en-GB"/>
+        </w:rPr>
+        <w:br w:type="page"/>
+      </w:r>
+    </w:p>
+    <w:p>
+      <w:pPr>
+        <w:tabs>
+          <w:tab w:val="left" w:pos="3280"/>
+        </w:tabs>
+        <w:rPr>
+          <w:rFonts w:asciiTheme="majorHAnsi" w:eastAsiaTheme="majorEastAsia" w:hAnsiTheme="majorHAnsi" w:cstheme="majorBidi"/>
+          <w:color w:val="007789" w:themeColor="accent1" w:themeShade="BF"/>
+          <w:sz w:val="28"/>
+          <w:szCs w:val="32"/>
+        </w:rPr>
+      </w:pPr>
+      <w:r>
+        <w:rPr>
+          <w:rFonts w:asciiTheme="majorHAnsi" w:eastAsiaTheme="majorEastAsia" w:hAnsiTheme="majorHAnsi" w:cstheme="majorBidi"/>
+          <w:color w:val="007789" w:themeColor="accent1" w:themeShade="BF"/>
+          <w:sz w:val="28"/>
+          <w:szCs w:val="32"/>
+        </w:rPr>
+        <w:lastRenderedPageBreak/>
+        <w:t>Μέρος 2ο - Φασματική Ανάλυση Ημιτονοειδών και Ανίχνευση Απότομων Μεταβάσεων με τον Μετ/σμό Fourier Βραχέος Χρόνου (STFT) και τον Μετ/σμό Wavelets (διακριτοποιημένο DT-CWT)</w:t>
+      </w:r>
+    </w:p>
+    <w:p>
+      <w:pPr>
+        <w:tabs>
+          <w:tab w:val="left" w:pos="3280"/>
+        </w:tabs>
+        <w:rPr>
+          <w:rFonts w:asciiTheme="majorHAnsi" w:eastAsiaTheme="majorEastAsia" w:hAnsiTheme="majorHAnsi" w:cstheme="majorBidi"/>
+          <w:color w:val="007789" w:themeColor="accent1" w:themeShade="BF"/>
+          <w:sz w:val="26"/>
+          <w:szCs w:val="26"/>
+        </w:rPr>
+      </w:pPr>
+      <w:r>
+        <w:rPr>
+          <w:rFonts w:asciiTheme="majorHAnsi" w:eastAsiaTheme="majorEastAsia" w:hAnsiTheme="majorHAnsi" w:cstheme="majorBidi"/>
+          <w:color w:val="007789" w:themeColor="accent1" w:themeShade="BF"/>
+          <w:sz w:val="26"/>
+          <w:szCs w:val="26"/>
+        </w:rPr>
+        <w:t>2.1</w:t>
+      </w:r>
+    </w:p>
+    <w:p>
+      <w:pPr>
+        <w:tabs>
+          <w:tab w:val="left" w:pos="3280"/>
+        </w:tabs>
+      </w:pPr>
+      <w:r>
+        <w:t>Αρχικά υπολογίστηκε το ακόλουθο σήμα:</w:t>
+      </w:r>
+    </w:p>
+    <w:p>
+      <w:pPr>
+        <w:tabs>
+          <w:tab w:val="left" w:pos="3280"/>
+        </w:tabs>
+        <w:rPr>
+          <w:lang w:val="en-US"/>
+        </w:rPr>
+      </w:pPr>
+      <m:oMathPara>
+        <m:oMathParaPr>
+          <m:jc m:val="left"/>
+        </m:oMathParaPr>
+        <m:oMath>
+          <m:r>
+            <w:rPr>
+              <w:rFonts w:ascii="Cambria Math" w:hAnsi="Cambria Math"/>
+              <w:lang w:val="en-US"/>
+            </w:rPr>
+            <m:t>x(t) = 2 cos(2</m:t>
+          </m:r>
+          <m:r>
+            <w:rPr>
+              <w:rFonts w:ascii="Cambria Math" w:hAnsi="Cambria Math"/>
+            </w:rPr>
+            <m:t>π</m:t>
+          </m:r>
+          <m:r>
+            <w:rPr>
+              <w:rFonts w:ascii="Cambria Math" w:hAnsi="Cambria Math"/>
+              <w:lang w:val="en-US"/>
+            </w:rPr>
+            <m:t>70t) + 3 sin(2</m:t>
+          </m:r>
+          <m:r>
+            <w:rPr>
+              <w:rFonts w:ascii="Cambria Math" w:hAnsi="Cambria Math"/>
+            </w:rPr>
+            <m:t>π</m:t>
+          </m:r>
+          <m:r>
+            <w:rPr>
+              <w:rFonts w:ascii="Cambria Math" w:hAnsi="Cambria Math"/>
+              <w:lang w:val="en-US"/>
+            </w:rPr>
+            <m:t>140t) + 0.15v(t</m:t>
+          </m:r>
+          <m:r>
+            <w:rPr>
+              <w:rFonts w:ascii="Cambria Math" w:hAnsi="Cambria Math"/>
+              <w:lang w:val="en-US"/>
+            </w:rPr>
+            <m:t>)</m:t>
+          </m:r>
+        </m:oMath>
+      </m:oMathPara>
+    </w:p>
+    <w:p>
+      <w:pPr>
+        <w:tabs>
+          <w:tab w:val="left" w:pos="3280"/>
+        </w:tabs>
+      </w:pPr>
+      <w:r>
+        <w:rPr>
+          <w:noProof/>
+          <w:lang w:val="en-US" w:eastAsia="en-US"/>
+        </w:rPr>
+        <w:drawing>
+          <wp:anchor distT="0" distB="0" distL="114300" distR="114300" simplePos="0" relativeHeight="251666432" behindDoc="0" locked="0" layoutInCell="1" allowOverlap="1" wp14:anchorId="3CCE7AB0" wp14:editId="76F2A0D9">
+            <wp:simplePos x="0" y="0"/>
+            <wp:positionH relativeFrom="margin">
+              <wp:posOffset>-102235</wp:posOffset>
+            </wp:positionH>
+            <wp:positionV relativeFrom="paragraph">
+              <wp:posOffset>0</wp:posOffset>
+            </wp:positionV>
+            <wp:extent cx="4832350" cy="3623945"/>
+            <wp:effectExtent l="0" t="0" r="6350" b="0"/>
+            <wp:wrapTopAndBottom/>
+            <wp:docPr id="4" name="Εικόνα 4"/>
+            <wp:cNvGraphicFramePr>
+              <a:graphicFrameLocks xmlns:a="http://schemas.openxmlformats.org/drawingml/2006/main" noChangeAspect="1"/>
+            </wp:cNvGraphicFramePr>
+            <a:graphic xmlns:a="http://schemas.openxmlformats.org/drawingml/2006/main">
+              <a:graphicData uri="http://schemas.openxmlformats.org/drawingml/2006/picture">
+                <pic:pic xmlns:pic="http://schemas.openxmlformats.org/drawingml/2006/picture">
+                  <pic:nvPicPr>
+                    <pic:cNvPr id="4" name="signal_x.jpg"/>
+                    <pic:cNvPicPr/>
+                  </pic:nvPicPr>
+                  <pic:blipFill>
+                    <a:blip r:embed="rId24">
+                      <a:extLst>
+                        <a:ext uri="{28A0092B-C50C-407E-A947-70E740481C1C}">
+                          <a14:useLocalDpi xmlns:a14="http://schemas.microsoft.com/office/drawing/2010/main" val="0"/>
+                        </a:ext>
+                      </a:extLst>
+                    </a:blip>
+                    <a:stretch>
+                      <a:fillRect/>
+                    </a:stretch>
+                  </pic:blipFill>
+                  <pic:spPr>
+                    <a:xfrm>
+                      <a:off x="0" y="0"/>
+                      <a:ext cx="4832350" cy="3623945"/>
+                    </a:xfrm>
+                    <a:prstGeom prst="rect">
+                      <a:avLst/>
+                    </a:prstGeom>
+                  </pic:spPr>
+                </pic:pic>
+              </a:graphicData>
+            </a:graphic>
+            <wp14:sizeRelH relativeFrom="margin">
+              <wp14:pctWidth>0</wp14:pctWidth>
+            </wp14:sizeRelH>
+            <wp14:sizeRelV relativeFrom="margin">
+              <wp14:pctHeight>0</wp14:pctHeight>
+            </wp14:sizeRelV>
+          </wp:anchor>
+        </w:drawing>
+      </w:r>
+      <w:r>
+        <w:t xml:space="preserve">Στη συνέχεια, με χρήση της ρουτίνας </w:t>
+      </w:r>
+      <w:r>
+        <w:rPr>
+          <w:rFonts w:ascii="Anonymous Pro" w:hAnsi="Anonymous Pro"/>
+          <w:b/>
+          <w:lang w:val="en-GB"/>
+        </w:rPr>
+        <w:t>spectrogram</w:t>
+      </w:r>
+      <w:r>
+        <w:rPr>
+          <w:rFonts w:ascii="Anonymous Pro" w:hAnsi="Anonymous Pro"/>
+          <w:b/>
+        </w:rPr>
+        <w:t>()</w:t>
+      </w:r>
+      <w:r>
+        <w:t xml:space="preserve"> υπολογίσαμε τον </w:t>
+      </w:r>
+      <w:r>
+        <w:rPr>
+          <w:lang w:val="en-US"/>
+        </w:rPr>
+        <w:t>STFT</w:t>
+      </w:r>
+      <w:r>
+        <w:t xml:space="preserve"> </w:t>
+      </w:r>
+      <w:r>
+        <w:t xml:space="preserve">μετασχηματισμό του σήματος με </w:t>
+      </w:r>
+      <w:r>
+        <w:t>μήκος παραθύρου ίσο με 0.04sec και επικάλυψη ίση με 0.02sec</w:t>
+      </w:r>
+      <w:r>
+        <w:t xml:space="preserve">. Με χρήση της συνάρτησης </w:t>
+      </w:r>
+      <w:r>
+        <w:rPr>
+          <w:rFonts w:ascii="Anonymous Pro" w:hAnsi="Anonymous Pro"/>
+          <w:b/>
+          <w:lang w:val="en-GB"/>
+        </w:rPr>
+        <w:t>surf</w:t>
+      </w:r>
+      <w:r>
+        <w:rPr>
+          <w:rFonts w:ascii="Anonymous Pro" w:hAnsi="Anonymous Pro"/>
+          <w:b/>
+        </w:rPr>
+        <w:t>()</w:t>
+      </w:r>
+      <w:r>
+        <w:t xml:space="preserve"> </w:t>
+      </w:r>
+      <w:r>
+        <w:t xml:space="preserve">πήραμε το ακόλουθο διάγραμμα για το πλάτος του </w:t>
+      </w:r>
+      <w:r>
+        <w:rPr>
+          <w:lang w:val="en-US"/>
+        </w:rPr>
+        <w:t>STFT</w:t>
+      </w:r>
+      <w:r>
+        <w:t>.</w:t>
+      </w:r>
+    </w:p>
+    <w:p>
+      <w:pPr>
+        <w:tabs>
+          <w:tab w:val="left" w:pos="3280"/>
+        </w:tabs>
+      </w:pPr>
+    </w:p>
+    <w:p>
+      <w:r>
+        <w:br w:type="page"/>
+      </w:r>
+    </w:p>
+    <w:p>
+      <w:pPr>
+        <w:tabs>
+          <w:tab w:val="left" w:pos="3280"/>
+        </w:tabs>
+      </w:pPr>
+      <w:r>
+        <w:rPr>
+          <w:noProof/>
+          <w:lang w:val="en-US" w:eastAsia="en-US"/>
+        </w:rPr>
+        <w:lastRenderedPageBreak/>
+        <w:drawing>
+          <wp:anchor distT="0" distB="0" distL="114300" distR="114300" simplePos="0" relativeHeight="251667456" behindDoc="0" locked="0" layoutInCell="1" allowOverlap="1" wp14:anchorId="542A689D" wp14:editId="0F5F8BA0">
+            <wp:simplePos x="0" y="0"/>
+            <wp:positionH relativeFrom="column">
+              <wp:posOffset>18415</wp:posOffset>
+            </wp:positionH>
+            <wp:positionV relativeFrom="paragraph">
+              <wp:posOffset>0</wp:posOffset>
+            </wp:positionV>
+            <wp:extent cx="4711700" cy="3533775"/>
+            <wp:effectExtent l="0" t="0" r="0" b="9525"/>
+            <wp:wrapTopAndBottom/>
+            <wp:docPr id="16" name="Εικόνα 16"/>
+            <wp:cNvGraphicFramePr>
+              <a:graphicFrameLocks xmlns:a="http://schemas.openxmlformats.org/drawingml/2006/main" noChangeAspect="1"/>
+            </wp:cNvGraphicFramePr>
+            <a:graphic xmlns:a="http://schemas.openxmlformats.org/drawingml/2006/main">
+              <a:graphicData uri="http://schemas.openxmlformats.org/drawingml/2006/picture">
+                <pic:pic xmlns:pic="http://schemas.openxmlformats.org/drawingml/2006/picture">
+                  <pic:nvPicPr>
+                    <pic:cNvPr id="16" name="spectrogram_surf_x.jpg"/>
+                    <pic:cNvPicPr/>
+                  </pic:nvPicPr>
+                  <pic:blipFill>
+                    <a:blip r:embed="rId25">
+                      <a:extLst>
+                        <a:ext uri="{28A0092B-C50C-407E-A947-70E740481C1C}">
+                          <a14:useLocalDpi xmlns:a14="http://schemas.microsoft.com/office/drawing/2010/main" val="0"/>
+                        </a:ext>
+                      </a:extLst>
+                    </a:blip>
+                    <a:stretch>
+                      <a:fillRect/>
+                    </a:stretch>
+                  </pic:blipFill>
+                  <pic:spPr>
+                    <a:xfrm>
+                      <a:off x="0" y="0"/>
+                      <a:ext cx="4711700" cy="3533775"/>
+                    </a:xfrm>
+                    <a:prstGeom prst="rect">
+                      <a:avLst/>
+                    </a:prstGeom>
+                  </pic:spPr>
+                </pic:pic>
+              </a:graphicData>
+            </a:graphic>
+            <wp14:sizeRelH relativeFrom="margin">
+              <wp14:pctWidth>0</wp14:pctWidth>
+            </wp14:sizeRelH>
+            <wp14:sizeRelV relativeFrom="margin">
+              <wp14:pctHeight>0</wp14:pctHeight>
+            </wp14:sizeRelV>
+          </wp:anchor>
+        </w:drawing>
+      </w:r>
+      <w:r>
+        <w:t xml:space="preserve">Ακολούθως, με τη χρήση της ρουτίνας </w:t>
+      </w:r>
+      <w:r>
+        <w:rPr>
+          <w:rFonts w:ascii="Anonymous Pro" w:hAnsi="Anonymous Pro"/>
+          <w:b/>
+          <w:lang w:val="en-GB"/>
+        </w:rPr>
+        <w:t>cwtft()</w:t>
+      </w:r>
+      <w:r>
+        <w:t>,</w:t>
+      </w:r>
+      <w:r>
+        <w:t xml:space="preserve"> επιλέγοντας </w:t>
+      </w:r>
+      <w:r>
+        <w:t>“</w:t>
+      </w:r>
+      <w:r>
+        <w:rPr>
+          <w:lang w:val="en-US"/>
+        </w:rPr>
+        <w:t>Morlet</w:t>
+      </w:r>
+      <w:r>
+        <w:t xml:space="preserve">” </w:t>
+      </w:r>
+      <w:r>
+        <w:rPr>
+          <w:lang w:val="en-US"/>
+        </w:rPr>
+        <w:t>wavelet</w:t>
+      </w:r>
+      <w:r>
         <w:t xml:space="preserve">, </w:t>
       </w:r>
       <w:r>
-        <w:t xml:space="preserve">παίρνουμε την ακολουθία ψηφίων </w:t>
-      </w:r>
-      <w:r>
-        <w:t xml:space="preserve">     9     0     9     6     3     2     1     1     9     1</w:t>
-      </w:r>
-      <w:r>
-        <w:rPr>
+        <w:t xml:space="preserve">υπολογίσαμε το </w:t>
+      </w:r>
+      <w:r>
+        <w:rPr>
+          <w:lang w:val="en-US"/>
+        </w:rPr>
+        <w:t>DT</w:t>
+      </w:r>
+      <w:r>
+        <w:t>-</w:t>
+      </w:r>
+      <w:r>
+        <w:rPr>
+          <w:lang w:val="en-US"/>
+        </w:rPr>
+        <w:t>CWT</w:t>
+      </w:r>
+      <w:r>
+        <w:t xml:space="preserve"> </w:t>
+      </w:r>
+      <w:r>
+        <w:t xml:space="preserve">και με τη συνάρτηση </w:t>
+      </w:r>
+      <w:r>
+        <w:rPr>
+          <w:rFonts w:ascii="Anonymous Pro" w:hAnsi="Anonymous Pro"/>
+          <w:b/>
           <w:lang w:val="en-GB"/>
         </w:rPr>
+        <w:t>surf()</w:t>
+      </w:r>
+      <w:r>
+        <w:t xml:space="preserve"> </w:t>
+      </w:r>
+      <w:r>
+        <w:t>πήραμε την ακόλουθη αναπαράσταση του πλάτους του:</w:t>
+      </w:r>
+    </w:p>
+    <w:p>
+      <w:pPr>
+        <w:tabs>
+          <w:tab w:val="left" w:pos="3280"/>
+        </w:tabs>
+      </w:pPr>
+      <w:r>
+        <w:rPr>
+          <w:noProof/>
+          <w:lang w:val="en-US" w:eastAsia="en-US"/>
+        </w:rPr>
+        <w:drawing>
+          <wp:anchor distT="0" distB="0" distL="114300" distR="114300" simplePos="0" relativeHeight="251668480" behindDoc="0" locked="0" layoutInCell="1" allowOverlap="1" wp14:anchorId="0A220FD0" wp14:editId="0C3688B0">
+            <wp:simplePos x="0" y="0"/>
+            <wp:positionH relativeFrom="column">
+              <wp:posOffset>-635</wp:posOffset>
+            </wp:positionH>
+            <wp:positionV relativeFrom="paragraph">
+              <wp:posOffset>-1905</wp:posOffset>
+            </wp:positionV>
+            <wp:extent cx="4787900" cy="3591068"/>
+            <wp:effectExtent l="0" t="0" r="0" b="9525"/>
+            <wp:wrapTopAndBottom/>
+            <wp:docPr id="17" name="Εικόνα 17"/>
+            <wp:cNvGraphicFramePr>
+              <a:graphicFrameLocks xmlns:a="http://schemas.openxmlformats.org/drawingml/2006/main" noChangeAspect="1"/>
+            </wp:cNvGraphicFramePr>
+            <a:graphic xmlns:a="http://schemas.openxmlformats.org/drawingml/2006/main">
+              <a:graphicData uri="http://schemas.openxmlformats.org/drawingml/2006/picture">
+                <pic:pic xmlns:pic="http://schemas.openxmlformats.org/drawingml/2006/picture">
+                  <pic:nvPicPr>
+                    <pic:cNvPr id="17" name="cwtft_surf_x.jpg"/>
+                    <pic:cNvPicPr/>
+                  </pic:nvPicPr>
+                  <pic:blipFill>
+                    <a:blip r:embed="rId26">
+                      <a:extLst>
+                        <a:ext uri="{28A0092B-C50C-407E-A947-70E740481C1C}">
+                          <a14:useLocalDpi xmlns:a14="http://schemas.microsoft.com/office/drawing/2010/main" val="0"/>
+                        </a:ext>
+                      </a:extLst>
+                    </a:blip>
+                    <a:stretch>
+                      <a:fillRect/>
+                    </a:stretch>
+                  </pic:blipFill>
+                  <pic:spPr>
+                    <a:xfrm>
+                      <a:off x="0" y="0"/>
+                      <a:ext cx="4787900" cy="3591068"/>
+                    </a:xfrm>
+                    <a:prstGeom prst="rect">
+                      <a:avLst/>
+                    </a:prstGeom>
+                  </pic:spPr>
+                </pic:pic>
+              </a:graphicData>
+            </a:graphic>
+          </wp:anchor>
+        </w:drawing>
+      </w:r>
+      <w:r>
+        <w:t xml:space="preserve">Παρατηρούμε ότι </w:t>
+      </w:r>
+      <w:r>
+        <w:t xml:space="preserve">με τη χρήση των </w:t>
+      </w:r>
+      <w:r>
+        <w:rPr>
+          <w:lang w:val="en-US"/>
+        </w:rPr>
+        <w:t>wavelets</w:t>
+      </w:r>
+      <w:r>
+        <w:t xml:space="preserve"> </w:t>
+      </w:r>
+      <w:r>
+        <w:t>έχουμε καλύτερη ευκρίνεια στον άξονα της συχνότητας</w:t>
+      </w:r>
+      <w:r>
+        <w:t xml:space="preserve">, </w:t>
+      </w:r>
+      <w:r>
+        <w:t>όμως και οι δυο μετασχηματισμοί καταφέρνουν να εντοπίσουν τις αλλαγές που έχουμε στη συχνότητα</w:t>
+      </w:r>
+      <w:r>
         <w:t>.</w:t>
       </w:r>
+    </w:p>
+    <w:p>
+      <w:pPr>
+        <w:tabs>
+          <w:tab w:val="left" w:pos="3280"/>
+        </w:tabs>
+      </w:pPr>
+    </w:p>
+    <w:p>
+      <w:pPr>
+        <w:tabs>
+          <w:tab w:val="left" w:pos="3280"/>
+        </w:tabs>
+        <w:rPr>
+          <w:rFonts w:asciiTheme="majorHAnsi" w:eastAsiaTheme="majorEastAsia" w:hAnsiTheme="majorHAnsi" w:cstheme="majorBidi"/>
+          <w:color w:val="007789" w:themeColor="accent1" w:themeShade="BF"/>
+          <w:sz w:val="26"/>
+          <w:szCs w:val="26"/>
+        </w:rPr>
+      </w:pPr>
+      <w:r>
+        <w:rPr>
+          <w:rFonts w:asciiTheme="majorHAnsi" w:eastAsiaTheme="majorEastAsia" w:hAnsiTheme="majorHAnsi" w:cstheme="majorBidi"/>
+          <w:color w:val="007789" w:themeColor="accent1" w:themeShade="BF"/>
+          <w:sz w:val="26"/>
+          <w:szCs w:val="26"/>
+        </w:rPr>
+        <w:lastRenderedPageBreak/>
+        <w:t>2.2</w:t>
+      </w:r>
+    </w:p>
+    <w:p>
+      <w:pPr>
+        <w:tabs>
+          <w:tab w:val="left" w:pos="3280"/>
+        </w:tabs>
+      </w:pPr>
+      <w:r>
+        <w:t>Αρχικά υπολογίστηκε το ακόλουθο σήμα:</w:t>
+      </w:r>
+    </w:p>
+    <w:p>
+      <w:pPr>
+        <w:tabs>
+          <w:tab w:val="left" w:pos="3280"/>
+        </w:tabs>
+      </w:pPr>
+      <m:oMathPara>
+        <m:oMathParaPr>
+          <m:jc m:val="left"/>
+        </m:oMathParaPr>
+        <m:oMath>
+          <m:r>
+            <w:rPr>
+              <w:rFonts w:ascii="Cambria Math" w:hAnsi="Cambria Math"/>
+            </w:rPr>
+            <m:t>x(t) = 1.7 cos(2π90t) + 0.15v(t) + 1.7δ(t - 0.625) + 1.7δ(t - 0.800)</m:t>
+          </m:r>
+          <m:r>
+            <w:rPr>
+              <w:rFonts w:ascii="Cambria Math" w:hAnsi="Cambria Math"/>
+            </w:rPr>
+            <m:t>)</m:t>
+          </m:r>
+        </m:oMath>
+      </m:oMathPara>
+    </w:p>
+    <w:p>
+      <w:pPr>
+        <w:tabs>
+          <w:tab w:val="left" w:pos="3280"/>
+        </w:tabs>
+      </w:pPr>
+      <w:r>
+        <w:rPr>
+          <w:noProof/>
+          <w:lang w:val="en-US" w:eastAsia="en-US"/>
+        </w:rPr>
+        <w:drawing>
+          <wp:anchor distT="0" distB="0" distL="114300" distR="114300" simplePos="0" relativeHeight="251669504" behindDoc="0" locked="0" layoutInCell="1" allowOverlap="1" wp14:anchorId="6836D744" wp14:editId="1E4C8837">
+            <wp:simplePos x="0" y="0"/>
+            <wp:positionH relativeFrom="column">
+              <wp:posOffset>-635</wp:posOffset>
+            </wp:positionH>
+            <wp:positionV relativeFrom="paragraph">
+              <wp:posOffset>-1270</wp:posOffset>
+            </wp:positionV>
+            <wp:extent cx="5337175" cy="4003040"/>
+            <wp:effectExtent l="0" t="0" r="0" b="0"/>
+            <wp:wrapTopAndBottom/>
+            <wp:docPr id="18" name="Εικόνα 18"/>
+            <wp:cNvGraphicFramePr>
+              <a:graphicFrameLocks xmlns:a="http://schemas.openxmlformats.org/drawingml/2006/main" noChangeAspect="1"/>
+            </wp:cNvGraphicFramePr>
+            <a:graphic xmlns:a="http://schemas.openxmlformats.org/drawingml/2006/main">
+              <a:graphicData uri="http://schemas.openxmlformats.org/drawingml/2006/picture">
+                <pic:pic xmlns:pic="http://schemas.openxmlformats.org/drawingml/2006/picture">
+                  <pic:nvPicPr>
+                    <pic:cNvPr id="18" name="signal_x2.jpg"/>
+                    <pic:cNvPicPr/>
+                  </pic:nvPicPr>
+                  <pic:blipFill>
+                    <a:blip r:embed="rId27">
+                      <a:extLst>
+                        <a:ext uri="{28A0092B-C50C-407E-A947-70E740481C1C}">
+                          <a14:useLocalDpi xmlns:a14="http://schemas.microsoft.com/office/drawing/2010/main" val="0"/>
+                        </a:ext>
+                      </a:extLst>
+                    </a:blip>
+                    <a:stretch>
+                      <a:fillRect/>
+                    </a:stretch>
+                  </pic:blipFill>
+                  <pic:spPr>
+                    <a:xfrm>
+                      <a:off x="0" y="0"/>
+                      <a:ext cx="5337175" cy="4003040"/>
+                    </a:xfrm>
+                    <a:prstGeom prst="rect">
+                      <a:avLst/>
+                    </a:prstGeom>
+                  </pic:spPr>
+                </pic:pic>
+              </a:graphicData>
+            </a:graphic>
+          </wp:anchor>
+        </w:drawing>
+      </w:r>
+    </w:p>
+    <w:p>
+      <w:pPr>
+        <w:tabs>
+          <w:tab w:val="left" w:pos="3280"/>
+        </w:tabs>
+      </w:pPr>
+      <w:r>
+        <w:t xml:space="preserve">Στη συνέχεια, με χρήση της ρουτίνας </w:t>
+      </w:r>
+      <w:r>
+        <w:rPr>
+          <w:rFonts w:ascii="Anonymous Pro" w:hAnsi="Anonymous Pro"/>
+          <w:b/>
+          <w:lang w:val="en-GB"/>
+        </w:rPr>
+        <w:t>spectrogram</w:t>
+      </w:r>
+      <w:r>
+        <w:rPr>
+          <w:rFonts w:ascii="Anonymous Pro" w:hAnsi="Anonymous Pro"/>
+          <w:b/>
+        </w:rPr>
+        <w:t>()</w:t>
+      </w:r>
+      <w:r>
+        <w:t xml:space="preserve"> υπολογίσαμε τον </w:t>
+      </w:r>
+      <w:r>
+        <w:rPr>
+          <w:lang w:val="en-US"/>
+        </w:rPr>
+        <w:t>STFT</w:t>
+      </w:r>
+      <w:r>
+        <w:t xml:space="preserve"> </w:t>
+      </w:r>
+      <w:r>
+        <w:t xml:space="preserve">μετασχηματισμό του σήματος με μήκος παραθύρου ίσο με 0.04sec και επικάλυψη ίση με 0.02sec. Με χρήση της συνάρτησης </w:t>
+      </w:r>
+      <w:r>
+        <w:rPr>
+          <w:rFonts w:ascii="Anonymous Pro" w:hAnsi="Anonymous Pro"/>
+          <w:b/>
+          <w:lang w:val="en-GB"/>
+        </w:rPr>
+        <w:t>con</w:t>
+      </w:r>
+      <w:r>
+        <w:rPr>
+          <w:rFonts w:ascii="Anonymous Pro" w:hAnsi="Anonymous Pro"/>
+          <w:b/>
+          <w:lang w:val="en-GB"/>
+        </w:rPr>
+        <w:t>tour</w:t>
+      </w:r>
+      <w:r>
+        <w:rPr>
+          <w:rFonts w:ascii="Anonymous Pro" w:hAnsi="Anonymous Pro"/>
+          <w:b/>
+        </w:rPr>
+        <w:t>()</w:t>
+      </w:r>
+      <w:r>
+        <w:t xml:space="preserve"> </w:t>
+      </w:r>
+      <w:r>
+        <w:t xml:space="preserve">πήραμε το ακόλουθο διάγραμμα για το πλάτος του </w:t>
+      </w:r>
+      <w:r>
+        <w:rPr>
+          <w:lang w:val="en-US"/>
+        </w:rPr>
+        <w:t>STFT</w:t>
+      </w:r>
+      <w:r>
+        <w:t>.</w:t>
+      </w:r>
+    </w:p>
+    <w:p>
+      <w:r>
+        <w:br w:type="page"/>
+      </w:r>
+    </w:p>
+    <w:p>
+      <w:pPr>
+        <w:tabs>
+          <w:tab w:val="left" w:pos="3280"/>
+        </w:tabs>
+      </w:pPr>
+      <w:r>
+        <w:rPr>
+          <w:noProof/>
+          <w:lang w:val="en-US" w:eastAsia="en-US"/>
+        </w:rPr>
+        <w:lastRenderedPageBreak/>
+        <w:drawing>
+          <wp:anchor distT="0" distB="0" distL="114300" distR="114300" simplePos="0" relativeHeight="251670528" behindDoc="0" locked="0" layoutInCell="1" allowOverlap="1" wp14:anchorId="67C4DC0E" wp14:editId="4B7F0EE3">
+            <wp:simplePos x="0" y="0"/>
+            <wp:positionH relativeFrom="margin">
+              <wp:align>center</wp:align>
+            </wp:positionH>
+            <wp:positionV relativeFrom="paragraph">
+              <wp:posOffset>0</wp:posOffset>
+            </wp:positionV>
+            <wp:extent cx="4787900" cy="3590925"/>
+            <wp:effectExtent l="0" t="0" r="0" b="9525"/>
+            <wp:wrapTopAndBottom/>
+            <wp:docPr id="19" name="Εικόνα 19"/>
+            <wp:cNvGraphicFramePr>
+              <a:graphicFrameLocks xmlns:a="http://schemas.openxmlformats.org/drawingml/2006/main" noChangeAspect="1"/>
+            </wp:cNvGraphicFramePr>
+            <a:graphic xmlns:a="http://schemas.openxmlformats.org/drawingml/2006/main">
+              <a:graphicData uri="http://schemas.openxmlformats.org/drawingml/2006/picture">
+                <pic:pic xmlns:pic="http://schemas.openxmlformats.org/drawingml/2006/picture">
+                  <pic:nvPicPr>
+                    <pic:cNvPr id="19" name="spectrogram_contour_x2.jpg"/>
+                    <pic:cNvPicPr/>
+                  </pic:nvPicPr>
+                  <pic:blipFill>
+                    <a:blip r:embed="rId28">
+                      <a:extLst>
+                        <a:ext uri="{28A0092B-C50C-407E-A947-70E740481C1C}">
+                          <a14:useLocalDpi xmlns:a14="http://schemas.microsoft.com/office/drawing/2010/main" val="0"/>
+                        </a:ext>
+                      </a:extLst>
+                    </a:blip>
+                    <a:stretch>
+                      <a:fillRect/>
+                    </a:stretch>
+                  </pic:blipFill>
+                  <pic:spPr>
+                    <a:xfrm>
+                      <a:off x="0" y="0"/>
+                      <a:ext cx="4787900" cy="3590925"/>
+                    </a:xfrm>
+                    <a:prstGeom prst="rect">
+                      <a:avLst/>
+                    </a:prstGeom>
+                  </pic:spPr>
+                </pic:pic>
+              </a:graphicData>
+            </a:graphic>
+            <wp14:sizeRelH relativeFrom="margin">
+              <wp14:pctWidth>0</wp14:pctWidth>
+            </wp14:sizeRelH>
+            <wp14:sizeRelV relativeFrom="margin">
+              <wp14:pctHeight>0</wp14:pctHeight>
+            </wp14:sizeRelV>
+          </wp:anchor>
+        </w:drawing>
+      </w:r>
+    </w:p>
+    <w:p>
+      <w:pPr>
+        <w:tabs>
+          <w:tab w:val="left" w:pos="3280"/>
+        </w:tabs>
+      </w:pPr>
+      <w:r>
+        <w:rPr>
+          <w:noProof/>
+          <w:lang w:val="en-US" w:eastAsia="en-US"/>
+        </w:rPr>
+        <w:drawing>
+          <wp:anchor distT="0" distB="0" distL="114300" distR="114300" simplePos="0" relativeHeight="251671552" behindDoc="0" locked="0" layoutInCell="1" allowOverlap="1" wp14:anchorId="0667482C" wp14:editId="0DBA20C2">
+            <wp:simplePos x="0" y="0"/>
+            <wp:positionH relativeFrom="margin">
+              <wp:posOffset>170815</wp:posOffset>
+            </wp:positionH>
+            <wp:positionV relativeFrom="paragraph">
+              <wp:posOffset>638810</wp:posOffset>
+            </wp:positionV>
+            <wp:extent cx="4991100" cy="3743325"/>
+            <wp:effectExtent l="0" t="0" r="0" b="9525"/>
+            <wp:wrapTopAndBottom/>
+            <wp:docPr id="23" name="Εικόνα 23"/>
+            <wp:cNvGraphicFramePr>
+              <a:graphicFrameLocks xmlns:a="http://schemas.openxmlformats.org/drawingml/2006/main" noChangeAspect="1"/>
+            </wp:cNvGraphicFramePr>
+            <a:graphic xmlns:a="http://schemas.openxmlformats.org/drawingml/2006/main">
+              <a:graphicData uri="http://schemas.openxmlformats.org/drawingml/2006/picture">
+                <pic:pic xmlns:pic="http://schemas.openxmlformats.org/drawingml/2006/picture">
+                  <pic:nvPicPr>
+                    <pic:cNvPr id="23" name="cwtft_countour_x2.jpg"/>
+                    <pic:cNvPicPr/>
+                  </pic:nvPicPr>
+                  <pic:blipFill>
+                    <a:blip r:embed="rId29">
+                      <a:extLst>
+                        <a:ext uri="{28A0092B-C50C-407E-A947-70E740481C1C}">
+                          <a14:useLocalDpi xmlns:a14="http://schemas.microsoft.com/office/drawing/2010/main" val="0"/>
+                        </a:ext>
+                      </a:extLst>
+                    </a:blip>
+                    <a:stretch>
+                      <a:fillRect/>
+                    </a:stretch>
+                  </pic:blipFill>
+                  <pic:spPr>
+                    <a:xfrm>
+                      <a:off x="0" y="0"/>
+                      <a:ext cx="4991100" cy="3743325"/>
+                    </a:xfrm>
+                    <a:prstGeom prst="rect">
+                      <a:avLst/>
+                    </a:prstGeom>
+                  </pic:spPr>
+                </pic:pic>
+              </a:graphicData>
+            </a:graphic>
+            <wp14:sizeRelH relativeFrom="margin">
+              <wp14:pctWidth>0</wp14:pctWidth>
+            </wp14:sizeRelH>
+            <wp14:sizeRelV relativeFrom="margin">
+              <wp14:pctHeight>0</wp14:pctHeight>
+            </wp14:sizeRelV>
+          </wp:anchor>
+        </w:drawing>
+      </w:r>
+      <w:r>
+        <w:t xml:space="preserve">Ακολούθως, με τη χρήση της ρουτίνας </w:t>
+      </w:r>
+      <w:r>
+        <w:rPr>
+          <w:rFonts w:ascii="Anonymous Pro" w:hAnsi="Anonymous Pro"/>
+          <w:b/>
+          <w:lang w:val="en-GB"/>
+        </w:rPr>
+        <w:t>cwtft</w:t>
+      </w:r>
+      <w:r>
+        <w:rPr>
+          <w:rFonts w:ascii="Anonymous Pro" w:hAnsi="Anonymous Pro"/>
+          <w:b/>
+        </w:rPr>
+        <w:t>()</w:t>
+      </w:r>
+      <w:r>
+        <w:t>,</w:t>
+      </w:r>
+      <w:r>
+        <w:t xml:space="preserve"> επιλέγοντας </w:t>
+      </w:r>
+      <w:r>
+        <w:t>“</w:t>
+      </w:r>
+      <w:r>
+        <w:rPr>
+          <w:lang w:val="en-US"/>
+        </w:rPr>
+        <w:t>Morlet</w:t>
+      </w:r>
+      <w:r>
+        <w:t xml:space="preserve">” </w:t>
+      </w:r>
+      <w:r>
+        <w:rPr>
+          <w:lang w:val="en-US"/>
+        </w:rPr>
+        <w:t>wavelet</w:t>
+      </w:r>
+      <w:r>
+        <w:t xml:space="preserve">, </w:t>
+      </w:r>
+      <w:r>
+        <w:t xml:space="preserve">υπολογίσαμε το </w:t>
+      </w:r>
+      <w:r>
+        <w:rPr>
+          <w:lang w:val="en-US"/>
+        </w:rPr>
+        <w:t>DT</w:t>
+      </w:r>
+      <w:r>
+        <w:t>-</w:t>
+      </w:r>
+      <w:r>
+        <w:rPr>
+          <w:lang w:val="en-US"/>
+        </w:rPr>
+        <w:t>CWT</w:t>
+      </w:r>
+      <w:r>
+        <w:t xml:space="preserve"> </w:t>
+      </w:r>
+      <w:r>
+        <w:t xml:space="preserve">και με τη συνάρτηση </w:t>
+      </w:r>
+      <w:r>
+        <w:rPr>
+          <w:rFonts w:ascii="Anonymous Pro" w:hAnsi="Anonymous Pro"/>
+          <w:b/>
+          <w:lang w:val="en-GB"/>
+        </w:rPr>
+        <w:t>contour</w:t>
+      </w:r>
+      <w:r>
+        <w:rPr>
+          <w:rFonts w:ascii="Anonymous Pro" w:hAnsi="Anonymous Pro"/>
+          <w:b/>
+        </w:rPr>
+        <w:t>()</w:t>
+      </w:r>
+      <w:r>
+        <w:t xml:space="preserve"> </w:t>
+      </w:r>
+      <w:r>
+        <w:t>πήραμε την ακόλουθη αναπαράσταση του πλάτους του:</w:t>
+      </w:r>
+    </w:p>
+    <w:p>
+      <w:pPr>
+        <w:tabs>
+          <w:tab w:val="left" w:pos="3280"/>
+        </w:tabs>
+      </w:pPr>
+      <w:bookmarkStart w:id="0" w:name="_GoBack"/>
+      <w:bookmarkEnd w:id="0"/>
     </w:p>
     <w:sectPr>
-      <w:headerReference w:type="even" r:id="rId24"/>
-      <w:headerReference w:type="default" r:id="rId25"/>
-      <w:footerReference w:type="even" r:id="rId26"/>
-      <w:footerReference w:type="default" r:id="rId27"/>
-      <w:headerReference w:type="first" r:id="rId28"/>
-      <w:footerReference w:type="first" r:id="rId29"/>
+      <w:headerReference w:type="even" r:id="rId30"/>
+      <w:headerReference w:type="default" r:id="rId31"/>
+      <w:footerReference w:type="even" r:id="rId32"/>
+      <w:footerReference w:type="default" r:id="rId33"/>
+      <w:headerReference w:type="first" r:id="rId34"/>
+      <w:footerReference w:type="first" r:id="rId35"/>
       <w:pgSz w:w="11907" w:h="16839"/>
       <w:pgMar w:top="1836" w:right="1751" w:bottom="1440" w:left="1751" w:header="709" w:footer="709" w:gutter="0"/>
       <w:pgNumType w:start="0"/>
@@ -2197,7 +3137,7 @@
 </file>
 
 <file path=word/endnotes.xml><?xml version="1.0" encoding="utf-8"?>
-<w:endnotes xmlns:wpc="http://schemas.microsoft.com/office/word/2010/wordprocessingCanvas" xmlns:cx="http://schemas.microsoft.com/office/drawing/2014/chartex" xmlns:cx1="http://schemas.microsoft.com/office/drawing/2015/9/8/chartex" xmlns:cx2="http://schemas.microsoft.com/office/drawing/2015/10/21/chartex" xmlns:cx3="http://schemas.microsoft.com/office/drawing/2016/5/9/chartex" xmlns:cx4="http://schemas.microsoft.com/office/drawing/2016/5/10/chartex" xmlns:cx5="http://schemas.microsoft.com/office/drawing/2016/5/11/chartex" xmlns:cx6="http://schemas.microsoft.com/office/drawing/2016/5/12/chartex" xmlns:cx7="http://schemas.microsoft.com/office/drawing/2016/5/13/chartex" xmlns:cx8="http://schemas.microsoft.com/office/drawing/2016/5/14/chartex" xmlns:mc="http://schemas.openxmlformats.org/markup-compatibility/2006" xmlns:aink="http://schemas.microsoft.com/office/drawing/2016/ink" xmlns:am3d="http://schemas.microsoft.com/office/drawing/2017/model3d" xmlns:o="urn:schemas-microsoft-com:office:office" xmlns:r="http://schemas.openxmlformats.org/officeDocument/2006/relationships" xmlns:m="http://schemas.openxmlformats.org/officeDocument/2006/math" xmlns:v="urn:schemas-microsoft-com:vml" xmlns:wp14="http://schemas.microsoft.com/office/word/2010/wordprocessingDrawing" xmlns:wp="http://schemas.openxmlformats.org/drawingml/2006/wordprocessingDrawing" xmlns:w10="urn:schemas-microsoft-com:office:word" xmlns:w="http://schemas.openxmlformats.org/wordprocessingml/2006/main" xmlns:w14="http://schemas.microsoft.com/office/word/2010/wordml" xmlns:w15="http://schemas.microsoft.com/office/word/2012/wordml" xmlns:w16cid="http://schemas.microsoft.com/office/word/2016/wordml/cid" xmlns:w16se="http://schemas.microsoft.com/office/word/2015/wordml/symex" xmlns:wpg="http://schemas.microsoft.com/office/word/2010/wordprocessingGroup" xmlns:wpi="http://schemas.microsoft.com/office/word/2010/wordprocessingInk" xmlns:wne="http://schemas.microsoft.com/office/word/2006/wordml" xmlns:wps="http://schemas.microsoft.com/office/word/2010/wordprocessingShape" mc:Ignorable="w14 w15 w16se w16cid wp14">
+<w:endnotes xmlns:wpc="http://schemas.microsoft.com/office/word/2010/wordprocessingCanvas" xmlns:cx="http://schemas.microsoft.com/office/drawing/2014/chartex" xmlns:cx1="http://schemas.microsoft.com/office/drawing/2015/9/8/chartex" xmlns:mc="http://schemas.openxmlformats.org/markup-compatibility/2006" xmlns:o="urn:schemas-microsoft-com:office:office" xmlns:r="http://schemas.openxmlformats.org/officeDocument/2006/relationships" xmlns:m="http://schemas.openxmlformats.org/officeDocument/2006/math" xmlns:v="urn:schemas-microsoft-com:vml" xmlns:wp14="http://schemas.microsoft.com/office/word/2010/wordprocessingDrawing" xmlns:wp="http://schemas.openxmlformats.org/drawingml/2006/wordprocessingDrawing" xmlns:w10="urn:schemas-microsoft-com:office:word" xmlns:w="http://schemas.openxmlformats.org/wordprocessingml/2006/main" xmlns:w14="http://schemas.microsoft.com/office/word/2010/wordml" xmlns:w15="http://schemas.microsoft.com/office/word/2012/wordml" xmlns:w16se="http://schemas.microsoft.com/office/word/2015/wordml/symex" xmlns:wpg="http://schemas.microsoft.com/office/word/2010/wordprocessingGroup" xmlns:wpi="http://schemas.microsoft.com/office/word/2010/wordprocessingInk" xmlns:wne="http://schemas.microsoft.com/office/word/2006/wordml" xmlns:wps="http://schemas.microsoft.com/office/word/2010/wordprocessingShape" mc:Ignorable="w14 w15 w16se wp14">
   <w:endnote w:type="separator" w:id="-1">
     <w:p>
       <w:pPr>
@@ -2222,20 +3162,20 @@
 </file>
 
 <file path=word/footer1.xml><?xml version="1.0" encoding="utf-8"?>
-<w:ftr xmlns:wpc="http://schemas.microsoft.com/office/word/2010/wordprocessingCanvas" xmlns:cx="http://schemas.microsoft.com/office/drawing/2014/chartex" xmlns:cx1="http://schemas.microsoft.com/office/drawing/2015/9/8/chartex" xmlns:cx2="http://schemas.microsoft.com/office/drawing/2015/10/21/chartex" xmlns:cx3="http://schemas.microsoft.com/office/drawing/2016/5/9/chartex" xmlns:cx4="http://schemas.microsoft.com/office/drawing/2016/5/10/chartex" xmlns:cx5="http://schemas.microsoft.com/office/drawing/2016/5/11/chartex" xmlns:cx6="http://schemas.microsoft.com/office/drawing/2016/5/12/chartex" xmlns:cx7="http://schemas.microsoft.com/office/drawing/2016/5/13/chartex" xmlns:cx8="http://schemas.microsoft.com/office/drawing/2016/5/14/chartex" xmlns:mc="http://schemas.openxmlformats.org/markup-compatibility/2006" xmlns:aink="http://schemas.microsoft.com/office/drawing/2016/ink" xmlns:am3d="http://schemas.microsoft.com/office/drawing/2017/model3d" xmlns:o="urn:schemas-microsoft-com:office:office" xmlns:r="http://schemas.openxmlformats.org/officeDocument/2006/relationships" xmlns:m="http://schemas.openxmlformats.org/officeDocument/2006/math" xmlns:v="urn:schemas-microsoft-com:vml" xmlns:wp14="http://schemas.microsoft.com/office/word/2010/wordprocessingDrawing" xmlns:wp="http://schemas.openxmlformats.org/drawingml/2006/wordprocessingDrawing" xmlns:w10="urn:schemas-microsoft-com:office:word" xmlns:w="http://schemas.openxmlformats.org/wordprocessingml/2006/main" xmlns:w14="http://schemas.microsoft.com/office/word/2010/wordml" xmlns:w15="http://schemas.microsoft.com/office/word/2012/wordml" xmlns:w16cid="http://schemas.microsoft.com/office/word/2016/wordml/cid" xmlns:w16se="http://schemas.microsoft.com/office/word/2015/wordml/symex" xmlns:wpg="http://schemas.microsoft.com/office/word/2010/wordprocessingGroup" xmlns:wpi="http://schemas.microsoft.com/office/word/2010/wordprocessingInk" xmlns:wne="http://schemas.microsoft.com/office/word/2006/wordml" xmlns:wps="http://schemas.microsoft.com/office/word/2010/wordprocessingShape" mc:Ignorable="w14 w15 w16se w16cid wp14">
+<w:ftr xmlns:wpc="http://schemas.microsoft.com/office/word/2010/wordprocessingCanvas" xmlns:cx="http://schemas.microsoft.com/office/drawing/2014/chartex" xmlns:cx1="http://schemas.microsoft.com/office/drawing/2015/9/8/chartex" xmlns:mc="http://schemas.openxmlformats.org/markup-compatibility/2006" xmlns:o="urn:schemas-microsoft-com:office:office" xmlns:r="http://schemas.openxmlformats.org/officeDocument/2006/relationships" xmlns:m="http://schemas.openxmlformats.org/officeDocument/2006/math" xmlns:v="urn:schemas-microsoft-com:vml" xmlns:wp14="http://schemas.microsoft.com/office/word/2010/wordprocessingDrawing" xmlns:wp="http://schemas.openxmlformats.org/drawingml/2006/wordprocessingDrawing" xmlns:w10="urn:schemas-microsoft-com:office:word" xmlns:w="http://schemas.openxmlformats.org/wordprocessingml/2006/main" xmlns:w14="http://schemas.microsoft.com/office/word/2010/wordml" xmlns:w15="http://schemas.microsoft.com/office/word/2012/wordml" xmlns:w16se="http://schemas.microsoft.com/office/word/2015/wordml/symex" xmlns:wpg="http://schemas.microsoft.com/office/word/2010/wordprocessingGroup" xmlns:wpi="http://schemas.microsoft.com/office/word/2010/wordprocessingInk" xmlns:wne="http://schemas.microsoft.com/office/word/2006/wordml" xmlns:wps="http://schemas.microsoft.com/office/word/2010/wordprocessingShape" mc:Ignorable="w14 w15 w16se wp14">
   <w:p>
     <w:pPr>
-      <w:pStyle w:val="Footer"/>
+      <w:pStyle w:val="afb"/>
     </w:pPr>
   </w:p>
 </w:ftr>
 </file>
 
 <file path=word/footer2.xml><?xml version="1.0" encoding="utf-8"?>
-<w:ftr xmlns:wpc="http://schemas.microsoft.com/office/word/2010/wordprocessingCanvas" xmlns:cx="http://schemas.microsoft.com/office/drawing/2014/chartex" xmlns:cx1="http://schemas.microsoft.com/office/drawing/2015/9/8/chartex" xmlns:cx2="http://schemas.microsoft.com/office/drawing/2015/10/21/chartex" xmlns:cx3="http://schemas.microsoft.com/office/drawing/2016/5/9/chartex" xmlns:cx4="http://schemas.microsoft.com/office/drawing/2016/5/10/chartex" xmlns:cx5="http://schemas.microsoft.com/office/drawing/2016/5/11/chartex" xmlns:cx6="http://schemas.microsoft.com/office/drawing/2016/5/12/chartex" xmlns:cx7="http://schemas.microsoft.com/office/drawing/2016/5/13/chartex" xmlns:cx8="http://schemas.microsoft.com/office/drawing/2016/5/14/chartex" xmlns:mc="http://schemas.openxmlformats.org/markup-compatibility/2006" xmlns:aink="http://schemas.microsoft.com/office/drawing/2016/ink" xmlns:am3d="http://schemas.microsoft.com/office/drawing/2017/model3d" xmlns:o="urn:schemas-microsoft-com:office:office" xmlns:r="http://schemas.openxmlformats.org/officeDocument/2006/relationships" xmlns:m="http://schemas.openxmlformats.org/officeDocument/2006/math" xmlns:v="urn:schemas-microsoft-com:vml" xmlns:wp14="http://schemas.microsoft.com/office/word/2010/wordprocessingDrawing" xmlns:wp="http://schemas.openxmlformats.org/drawingml/2006/wordprocessingDrawing" xmlns:w10="urn:schemas-microsoft-com:office:word" xmlns:w="http://schemas.openxmlformats.org/wordprocessingml/2006/main" xmlns:w14="http://schemas.microsoft.com/office/word/2010/wordml" xmlns:w15="http://schemas.microsoft.com/office/word/2012/wordml" xmlns:w16cid="http://schemas.microsoft.com/office/word/2016/wordml/cid" xmlns:w16se="http://schemas.microsoft.com/office/word/2015/wordml/symex" xmlns:wpg="http://schemas.microsoft.com/office/word/2010/wordprocessingGroup" xmlns:wpi="http://schemas.microsoft.com/office/word/2010/wordprocessingInk" xmlns:wne="http://schemas.microsoft.com/office/word/2006/wordml" xmlns:wps="http://schemas.microsoft.com/office/word/2010/wordprocessingShape" mc:Ignorable="w14 w15 w16se w16cid wp14">
+<w:ftr xmlns:wpc="http://schemas.microsoft.com/office/word/2010/wordprocessingCanvas" xmlns:cx="http://schemas.microsoft.com/office/drawing/2014/chartex" xmlns:cx1="http://schemas.microsoft.com/office/drawing/2015/9/8/chartex" xmlns:mc="http://schemas.openxmlformats.org/markup-compatibility/2006" xmlns:o="urn:schemas-microsoft-com:office:office" xmlns:r="http://schemas.openxmlformats.org/officeDocument/2006/relationships" xmlns:m="http://schemas.openxmlformats.org/officeDocument/2006/math" xmlns:v="urn:schemas-microsoft-com:vml" xmlns:wp14="http://schemas.microsoft.com/office/word/2010/wordprocessingDrawing" xmlns:wp="http://schemas.openxmlformats.org/drawingml/2006/wordprocessingDrawing" xmlns:w10="urn:schemas-microsoft-com:office:word" xmlns:w="http://schemas.openxmlformats.org/wordprocessingml/2006/main" xmlns:w14="http://schemas.microsoft.com/office/word/2010/wordml" xmlns:w15="http://schemas.microsoft.com/office/word/2012/wordml" xmlns:w16se="http://schemas.microsoft.com/office/word/2015/wordml/symex" xmlns:wpg="http://schemas.microsoft.com/office/word/2010/wordprocessingGroup" xmlns:wpi="http://schemas.microsoft.com/office/word/2010/wordprocessingInk" xmlns:wne="http://schemas.microsoft.com/office/word/2006/wordml" xmlns:wps="http://schemas.microsoft.com/office/word/2010/wordprocessingShape" mc:Ignorable="w14 w15 w16se wp14">
   <w:p>
     <w:pPr>
-      <w:pStyle w:val="a4"/>
+      <w:pStyle w:val="af"/>
       <w:rPr>
         <w:rFonts w:ascii="Tahoma" w:hAnsi="Tahoma" w:cs="Tahoma"/>
       </w:rPr>
@@ -2269,7 +3209,7 @@
         <w:rFonts w:ascii="Tahoma" w:hAnsi="Tahoma" w:cs="Tahoma"/>
         <w:noProof/>
       </w:rPr>
-      <w:t>2</w:t>
+      <w:t>13</w:t>
     </w:r>
     <w:r>
       <w:rPr>
@@ -2282,17 +3222,17 @@
 </file>
 
 <file path=word/footer3.xml><?xml version="1.0" encoding="utf-8"?>
-<w:ftr xmlns:wpc="http://schemas.microsoft.com/office/word/2010/wordprocessingCanvas" xmlns:cx="http://schemas.microsoft.com/office/drawing/2014/chartex" xmlns:cx1="http://schemas.microsoft.com/office/drawing/2015/9/8/chartex" xmlns:cx2="http://schemas.microsoft.com/office/drawing/2015/10/21/chartex" xmlns:cx3="http://schemas.microsoft.com/office/drawing/2016/5/9/chartex" xmlns:cx4="http://schemas.microsoft.com/office/drawing/2016/5/10/chartex" xmlns:cx5="http://schemas.microsoft.com/office/drawing/2016/5/11/chartex" xmlns:cx6="http://schemas.microsoft.com/office/drawing/2016/5/12/chartex" xmlns:cx7="http://schemas.microsoft.com/office/drawing/2016/5/13/chartex" xmlns:cx8="http://schemas.microsoft.com/office/drawing/2016/5/14/chartex" xmlns:mc="http://schemas.openxmlformats.org/markup-compatibility/2006" xmlns:aink="http://schemas.microsoft.com/office/drawing/2016/ink" xmlns:am3d="http://schemas.microsoft.com/office/drawing/2017/model3d" xmlns:o="urn:schemas-microsoft-com:office:office" xmlns:r="http://schemas.openxmlformats.org/officeDocument/2006/relationships" xmlns:m="http://schemas.openxmlformats.org/officeDocument/2006/math" xmlns:v="urn:schemas-microsoft-com:vml" xmlns:wp14="http://schemas.microsoft.com/office/word/2010/wordprocessingDrawing" xmlns:wp="http://schemas.openxmlformats.org/drawingml/2006/wordprocessingDrawing" xmlns:w10="urn:schemas-microsoft-com:office:word" xmlns:w="http://schemas.openxmlformats.org/wordprocessingml/2006/main" xmlns:w14="http://schemas.microsoft.com/office/word/2010/wordml" xmlns:w15="http://schemas.microsoft.com/office/word/2012/wordml" xmlns:w16cid="http://schemas.microsoft.com/office/word/2016/wordml/cid" xmlns:w16se="http://schemas.microsoft.com/office/word/2015/wordml/symex" xmlns:wpg="http://schemas.microsoft.com/office/word/2010/wordprocessingGroup" xmlns:wpi="http://schemas.microsoft.com/office/word/2010/wordprocessingInk" xmlns:wne="http://schemas.microsoft.com/office/word/2006/wordml" xmlns:wps="http://schemas.microsoft.com/office/word/2010/wordprocessingShape" mc:Ignorable="w14 w15 w16se w16cid wp14">
+<w:ftr xmlns:wpc="http://schemas.microsoft.com/office/word/2010/wordprocessingCanvas" xmlns:cx="http://schemas.microsoft.com/office/drawing/2014/chartex" xmlns:cx1="http://schemas.microsoft.com/office/drawing/2015/9/8/chartex" xmlns:mc="http://schemas.openxmlformats.org/markup-compatibility/2006" xmlns:o="urn:schemas-microsoft-com:office:office" xmlns:r="http://schemas.openxmlformats.org/officeDocument/2006/relationships" xmlns:m="http://schemas.openxmlformats.org/officeDocument/2006/math" xmlns:v="urn:schemas-microsoft-com:vml" xmlns:wp14="http://schemas.microsoft.com/office/word/2010/wordprocessingDrawing" xmlns:wp="http://schemas.openxmlformats.org/drawingml/2006/wordprocessingDrawing" xmlns:w10="urn:schemas-microsoft-com:office:word" xmlns:w="http://schemas.openxmlformats.org/wordprocessingml/2006/main" xmlns:w14="http://schemas.microsoft.com/office/word/2010/wordml" xmlns:w15="http://schemas.microsoft.com/office/word/2012/wordml" xmlns:w16se="http://schemas.microsoft.com/office/word/2015/wordml/symex" xmlns:wpg="http://schemas.microsoft.com/office/word/2010/wordprocessingGroup" xmlns:wpi="http://schemas.microsoft.com/office/word/2010/wordprocessingInk" xmlns:wne="http://schemas.microsoft.com/office/word/2006/wordml" xmlns:wps="http://schemas.microsoft.com/office/word/2010/wordprocessingShape" mc:Ignorable="w14 w15 w16se wp14">
   <w:p>
     <w:pPr>
-      <w:pStyle w:val="Footer"/>
+      <w:pStyle w:val="afb"/>
     </w:pPr>
   </w:p>
 </w:ftr>
 </file>
 
 <file path=word/footnotes.xml><?xml version="1.0" encoding="utf-8"?>
-<w:footnotes xmlns:wpc="http://schemas.microsoft.com/office/word/2010/wordprocessingCanvas" xmlns:cx="http://schemas.microsoft.com/office/drawing/2014/chartex" xmlns:cx1="http://schemas.microsoft.com/office/drawing/2015/9/8/chartex" xmlns:cx2="http://schemas.microsoft.com/office/drawing/2015/10/21/chartex" xmlns:cx3="http://schemas.microsoft.com/office/drawing/2016/5/9/chartex" xmlns:cx4="http://schemas.microsoft.com/office/drawing/2016/5/10/chartex" xmlns:cx5="http://schemas.microsoft.com/office/drawing/2016/5/11/chartex" xmlns:cx6="http://schemas.microsoft.com/office/drawing/2016/5/12/chartex" xmlns:cx7="http://schemas.microsoft.com/office/drawing/2016/5/13/chartex" xmlns:cx8="http://schemas.microsoft.com/office/drawing/2016/5/14/chartex" xmlns:mc="http://schemas.openxmlformats.org/markup-compatibility/2006" xmlns:aink="http://schemas.microsoft.com/office/drawing/2016/ink" xmlns:am3d="http://schemas.microsoft.com/office/drawing/2017/model3d" xmlns:o="urn:schemas-microsoft-com:office:office" xmlns:r="http://schemas.openxmlformats.org/officeDocument/2006/relationships" xmlns:m="http://schemas.openxmlformats.org/officeDocument/2006/math" xmlns:v="urn:schemas-microsoft-com:vml" xmlns:wp14="http://schemas.microsoft.com/office/word/2010/wordprocessingDrawing" xmlns:wp="http://schemas.openxmlformats.org/drawingml/2006/wordprocessingDrawing" xmlns:w10="urn:schemas-microsoft-com:office:word" xmlns:w="http://schemas.openxmlformats.org/wordprocessingml/2006/main" xmlns:w14="http://schemas.microsoft.com/office/word/2010/wordml" xmlns:w15="http://schemas.microsoft.com/office/word/2012/wordml" xmlns:w16cid="http://schemas.microsoft.com/office/word/2016/wordml/cid" xmlns:w16se="http://schemas.microsoft.com/office/word/2015/wordml/symex" xmlns:wpg="http://schemas.microsoft.com/office/word/2010/wordprocessingGroup" xmlns:wpi="http://schemas.microsoft.com/office/word/2010/wordprocessingInk" xmlns:wne="http://schemas.microsoft.com/office/word/2006/wordml" xmlns:wps="http://schemas.microsoft.com/office/word/2010/wordprocessingShape" mc:Ignorable="w14 w15 w16se w16cid wp14">
+<w:footnotes xmlns:wpc="http://schemas.microsoft.com/office/word/2010/wordprocessingCanvas" xmlns:cx="http://schemas.microsoft.com/office/drawing/2014/chartex" xmlns:cx1="http://schemas.microsoft.com/office/drawing/2015/9/8/chartex" xmlns:mc="http://schemas.openxmlformats.org/markup-compatibility/2006" xmlns:o="urn:schemas-microsoft-com:office:office" xmlns:r="http://schemas.openxmlformats.org/officeDocument/2006/relationships" xmlns:m="http://schemas.openxmlformats.org/officeDocument/2006/math" xmlns:v="urn:schemas-microsoft-com:vml" xmlns:wp14="http://schemas.microsoft.com/office/word/2010/wordprocessingDrawing" xmlns:wp="http://schemas.openxmlformats.org/drawingml/2006/wordprocessingDrawing" xmlns:w10="urn:schemas-microsoft-com:office:word" xmlns:w="http://schemas.openxmlformats.org/wordprocessingml/2006/main" xmlns:w14="http://schemas.microsoft.com/office/word/2010/wordml" xmlns:w15="http://schemas.microsoft.com/office/word/2012/wordml" xmlns:w16se="http://schemas.microsoft.com/office/word/2015/wordml/symex" xmlns:wpg="http://schemas.microsoft.com/office/word/2010/wordprocessingGroup" xmlns:wpi="http://schemas.microsoft.com/office/word/2010/wordprocessingInk" xmlns:wne="http://schemas.microsoft.com/office/word/2006/wordml" xmlns:wps="http://schemas.microsoft.com/office/word/2010/wordprocessingShape" mc:Ignorable="w14 w15 w16se wp14">
   <w:footnote w:type="separator" w:id="-1">
     <w:p>
       <w:pPr>
@@ -2317,37 +3257,37 @@
 </file>
 
 <file path=word/header1.xml><?xml version="1.0" encoding="utf-8"?>
-<w:hdr xmlns:wpc="http://schemas.microsoft.com/office/word/2010/wordprocessingCanvas" xmlns:cx="http://schemas.microsoft.com/office/drawing/2014/chartex" xmlns:cx1="http://schemas.microsoft.com/office/drawing/2015/9/8/chartex" xmlns:cx2="http://schemas.microsoft.com/office/drawing/2015/10/21/chartex" xmlns:cx3="http://schemas.microsoft.com/office/drawing/2016/5/9/chartex" xmlns:cx4="http://schemas.microsoft.com/office/drawing/2016/5/10/chartex" xmlns:cx5="http://schemas.microsoft.com/office/drawing/2016/5/11/chartex" xmlns:cx6="http://schemas.microsoft.com/office/drawing/2016/5/12/chartex" xmlns:cx7="http://schemas.microsoft.com/office/drawing/2016/5/13/chartex" xmlns:cx8="http://schemas.microsoft.com/office/drawing/2016/5/14/chartex" xmlns:mc="http://schemas.openxmlformats.org/markup-compatibility/2006" xmlns:aink="http://schemas.microsoft.com/office/drawing/2016/ink" xmlns:am3d="http://schemas.microsoft.com/office/drawing/2017/model3d" xmlns:o="urn:schemas-microsoft-com:office:office" xmlns:r="http://schemas.openxmlformats.org/officeDocument/2006/relationships" xmlns:m="http://schemas.openxmlformats.org/officeDocument/2006/math" xmlns:v="urn:schemas-microsoft-com:vml" xmlns:wp14="http://schemas.microsoft.com/office/word/2010/wordprocessingDrawing" xmlns:wp="http://schemas.openxmlformats.org/drawingml/2006/wordprocessingDrawing" xmlns:w10="urn:schemas-microsoft-com:office:word" xmlns:w="http://schemas.openxmlformats.org/wordprocessingml/2006/main" xmlns:w14="http://schemas.microsoft.com/office/word/2010/wordml" xmlns:w15="http://schemas.microsoft.com/office/word/2012/wordml" xmlns:w16cid="http://schemas.microsoft.com/office/word/2016/wordml/cid" xmlns:w16se="http://schemas.microsoft.com/office/word/2015/wordml/symex" xmlns:wpg="http://schemas.microsoft.com/office/word/2010/wordprocessingGroup" xmlns:wpi="http://schemas.microsoft.com/office/word/2010/wordprocessingInk" xmlns:wne="http://schemas.microsoft.com/office/word/2006/wordml" xmlns:wps="http://schemas.microsoft.com/office/word/2010/wordprocessingShape" mc:Ignorable="w14 w15 w16se w16cid wp14">
+<w:hdr xmlns:wpc="http://schemas.microsoft.com/office/word/2010/wordprocessingCanvas" xmlns:cx="http://schemas.microsoft.com/office/drawing/2014/chartex" xmlns:cx1="http://schemas.microsoft.com/office/drawing/2015/9/8/chartex" xmlns:mc="http://schemas.openxmlformats.org/markup-compatibility/2006" xmlns:o="urn:schemas-microsoft-com:office:office" xmlns:r="http://schemas.openxmlformats.org/officeDocument/2006/relationships" xmlns:m="http://schemas.openxmlformats.org/officeDocument/2006/math" xmlns:v="urn:schemas-microsoft-com:vml" xmlns:wp14="http://schemas.microsoft.com/office/word/2010/wordprocessingDrawing" xmlns:wp="http://schemas.openxmlformats.org/drawingml/2006/wordprocessingDrawing" xmlns:w10="urn:schemas-microsoft-com:office:word" xmlns:w="http://schemas.openxmlformats.org/wordprocessingml/2006/main" xmlns:w14="http://schemas.microsoft.com/office/word/2010/wordml" xmlns:w15="http://schemas.microsoft.com/office/word/2012/wordml" xmlns:w16se="http://schemas.microsoft.com/office/word/2015/wordml/symex" xmlns:wpg="http://schemas.microsoft.com/office/word/2010/wordprocessingGroup" xmlns:wpi="http://schemas.microsoft.com/office/word/2010/wordprocessingInk" xmlns:wne="http://schemas.microsoft.com/office/word/2006/wordml" xmlns:wps="http://schemas.microsoft.com/office/word/2010/wordprocessingShape" mc:Ignorable="w14 w15 w16se wp14">
   <w:p>
     <w:pPr>
-      <w:pStyle w:val="Header"/>
+      <w:pStyle w:val="afa"/>
     </w:pPr>
   </w:p>
 </w:hdr>
 </file>
 
 <file path=word/header2.xml><?xml version="1.0" encoding="utf-8"?>
-<w:hdr xmlns:wpc="http://schemas.microsoft.com/office/word/2010/wordprocessingCanvas" xmlns:cx="http://schemas.microsoft.com/office/drawing/2014/chartex" xmlns:cx1="http://schemas.microsoft.com/office/drawing/2015/9/8/chartex" xmlns:cx2="http://schemas.microsoft.com/office/drawing/2015/10/21/chartex" xmlns:cx3="http://schemas.microsoft.com/office/drawing/2016/5/9/chartex" xmlns:cx4="http://schemas.microsoft.com/office/drawing/2016/5/10/chartex" xmlns:cx5="http://schemas.microsoft.com/office/drawing/2016/5/11/chartex" xmlns:cx6="http://schemas.microsoft.com/office/drawing/2016/5/12/chartex" xmlns:cx7="http://schemas.microsoft.com/office/drawing/2016/5/13/chartex" xmlns:cx8="http://schemas.microsoft.com/office/drawing/2016/5/14/chartex" xmlns:mc="http://schemas.openxmlformats.org/markup-compatibility/2006" xmlns:aink="http://schemas.microsoft.com/office/drawing/2016/ink" xmlns:am3d="http://schemas.microsoft.com/office/drawing/2017/model3d" xmlns:o="urn:schemas-microsoft-com:office:office" xmlns:r="http://schemas.openxmlformats.org/officeDocument/2006/relationships" xmlns:m="http://schemas.openxmlformats.org/officeDocument/2006/math" xmlns:v="urn:schemas-microsoft-com:vml" xmlns:wp14="http://schemas.microsoft.com/office/word/2010/wordprocessingDrawing" xmlns:wp="http://schemas.openxmlformats.org/drawingml/2006/wordprocessingDrawing" xmlns:w10="urn:schemas-microsoft-com:office:word" xmlns:w="http://schemas.openxmlformats.org/wordprocessingml/2006/main" xmlns:w14="http://schemas.microsoft.com/office/word/2010/wordml" xmlns:w15="http://schemas.microsoft.com/office/word/2012/wordml" xmlns:w16cid="http://schemas.microsoft.com/office/word/2016/wordml/cid" xmlns:w16se="http://schemas.microsoft.com/office/word/2015/wordml/symex" xmlns:wpg="http://schemas.microsoft.com/office/word/2010/wordprocessingGroup" xmlns:wpi="http://schemas.microsoft.com/office/word/2010/wordprocessingInk" xmlns:wne="http://schemas.microsoft.com/office/word/2006/wordml" xmlns:wps="http://schemas.microsoft.com/office/word/2010/wordprocessingShape" mc:Ignorable="w14 w15 w16se w16cid wp14">
+<w:hdr xmlns:wpc="http://schemas.microsoft.com/office/word/2010/wordprocessingCanvas" xmlns:cx="http://schemas.microsoft.com/office/drawing/2014/chartex" xmlns:cx1="http://schemas.microsoft.com/office/drawing/2015/9/8/chartex" xmlns:mc="http://schemas.openxmlformats.org/markup-compatibility/2006" xmlns:o="urn:schemas-microsoft-com:office:office" xmlns:r="http://schemas.openxmlformats.org/officeDocument/2006/relationships" xmlns:m="http://schemas.openxmlformats.org/officeDocument/2006/math" xmlns:v="urn:schemas-microsoft-com:vml" xmlns:wp14="http://schemas.microsoft.com/office/word/2010/wordprocessingDrawing" xmlns:wp="http://schemas.openxmlformats.org/drawingml/2006/wordprocessingDrawing" xmlns:w10="urn:schemas-microsoft-com:office:word" xmlns:w="http://schemas.openxmlformats.org/wordprocessingml/2006/main" xmlns:w14="http://schemas.microsoft.com/office/word/2010/wordml" xmlns:w15="http://schemas.microsoft.com/office/word/2012/wordml" xmlns:w16se="http://schemas.microsoft.com/office/word/2015/wordml/symex" xmlns:wpg="http://schemas.microsoft.com/office/word/2010/wordprocessingGroup" xmlns:wpi="http://schemas.microsoft.com/office/word/2010/wordprocessingInk" xmlns:wne="http://schemas.microsoft.com/office/word/2006/wordml" xmlns:wps="http://schemas.microsoft.com/office/word/2010/wordprocessingShape" mc:Ignorable="w14 w15 w16se wp14">
   <w:p>
     <w:pPr>
-      <w:pStyle w:val="Header"/>
+      <w:pStyle w:val="afa"/>
     </w:pPr>
   </w:p>
 </w:hdr>
 </file>
 
 <file path=word/header3.xml><?xml version="1.0" encoding="utf-8"?>
-<w:hdr xmlns:wpc="http://schemas.microsoft.com/office/word/2010/wordprocessingCanvas" xmlns:cx="http://schemas.microsoft.com/office/drawing/2014/chartex" xmlns:cx1="http://schemas.microsoft.com/office/drawing/2015/9/8/chartex" xmlns:cx2="http://schemas.microsoft.com/office/drawing/2015/10/21/chartex" xmlns:cx3="http://schemas.microsoft.com/office/drawing/2016/5/9/chartex" xmlns:cx4="http://schemas.microsoft.com/office/drawing/2016/5/10/chartex" xmlns:cx5="http://schemas.microsoft.com/office/drawing/2016/5/11/chartex" xmlns:cx6="http://schemas.microsoft.com/office/drawing/2016/5/12/chartex" xmlns:cx7="http://schemas.microsoft.com/office/drawing/2016/5/13/chartex" xmlns:cx8="http://schemas.microsoft.com/office/drawing/2016/5/14/chartex" xmlns:mc="http://schemas.openxmlformats.org/markup-compatibility/2006" xmlns:aink="http://schemas.microsoft.com/office/drawing/2016/ink" xmlns:am3d="http://schemas.microsoft.com/office/drawing/2017/model3d" xmlns:o="urn:schemas-microsoft-com:office:office" xmlns:r="http://schemas.openxmlformats.org/officeDocument/2006/relationships" xmlns:m="http://schemas.openxmlformats.org/officeDocument/2006/math" xmlns:v="urn:schemas-microsoft-com:vml" xmlns:wp14="http://schemas.microsoft.com/office/word/2010/wordprocessingDrawing" xmlns:wp="http://schemas.openxmlformats.org/drawingml/2006/wordprocessingDrawing" xmlns:w10="urn:schemas-microsoft-com:office:word" xmlns:w="http://schemas.openxmlformats.org/wordprocessingml/2006/main" xmlns:w14="http://schemas.microsoft.com/office/word/2010/wordml" xmlns:w15="http://schemas.microsoft.com/office/word/2012/wordml" xmlns:w16cid="http://schemas.microsoft.com/office/word/2016/wordml/cid" xmlns:w16se="http://schemas.microsoft.com/office/word/2015/wordml/symex" xmlns:wpg="http://schemas.microsoft.com/office/word/2010/wordprocessingGroup" xmlns:wpi="http://schemas.microsoft.com/office/word/2010/wordprocessingInk" xmlns:wne="http://schemas.microsoft.com/office/word/2006/wordml" xmlns:wps="http://schemas.microsoft.com/office/word/2010/wordprocessingShape" mc:Ignorable="w14 w15 w16se w16cid wp14">
+<w:hdr xmlns:wpc="http://schemas.microsoft.com/office/word/2010/wordprocessingCanvas" xmlns:cx="http://schemas.microsoft.com/office/drawing/2014/chartex" xmlns:cx1="http://schemas.microsoft.com/office/drawing/2015/9/8/chartex" xmlns:mc="http://schemas.openxmlformats.org/markup-compatibility/2006" xmlns:o="urn:schemas-microsoft-com:office:office" xmlns:r="http://schemas.openxmlformats.org/officeDocument/2006/relationships" xmlns:m="http://schemas.openxmlformats.org/officeDocument/2006/math" xmlns:v="urn:schemas-microsoft-com:vml" xmlns:wp14="http://schemas.microsoft.com/office/word/2010/wordprocessingDrawing" xmlns:wp="http://schemas.openxmlformats.org/drawingml/2006/wordprocessingDrawing" xmlns:w10="urn:schemas-microsoft-com:office:word" xmlns:w="http://schemas.openxmlformats.org/wordprocessingml/2006/main" xmlns:w14="http://schemas.microsoft.com/office/word/2010/wordml" xmlns:w15="http://schemas.microsoft.com/office/word/2012/wordml" xmlns:w16se="http://schemas.microsoft.com/office/word/2015/wordml/symex" xmlns:wpg="http://schemas.microsoft.com/office/word/2010/wordprocessingGroup" xmlns:wpi="http://schemas.microsoft.com/office/word/2010/wordprocessingInk" xmlns:wne="http://schemas.microsoft.com/office/word/2006/wordml" xmlns:wps="http://schemas.microsoft.com/office/word/2010/wordprocessingShape" mc:Ignorable="w14 w15 w16se wp14">
   <w:p>
     <w:pPr>
-      <w:pStyle w:val="Header"/>
+      <w:pStyle w:val="afa"/>
     </w:pPr>
   </w:p>
 </w:hdr>
 </file>
 
 <file path=word/numbering.xml><?xml version="1.0" encoding="utf-8"?>
-<w:numbering xmlns:wpc="http://schemas.microsoft.com/office/word/2010/wordprocessingCanvas" xmlns:cx="http://schemas.microsoft.com/office/drawing/2014/chartex" xmlns:cx1="http://schemas.microsoft.com/office/drawing/2015/9/8/chartex" xmlns:cx2="http://schemas.microsoft.com/office/drawing/2015/10/21/chartex" xmlns:cx3="http://schemas.microsoft.com/office/drawing/2016/5/9/chartex" xmlns:cx4="http://schemas.microsoft.com/office/drawing/2016/5/10/chartex" xmlns:cx5="http://schemas.microsoft.com/office/drawing/2016/5/11/chartex" xmlns:cx6="http://schemas.microsoft.com/office/drawing/2016/5/12/chartex" xmlns:cx7="http://schemas.microsoft.com/office/drawing/2016/5/13/chartex" xmlns:cx8="http://schemas.microsoft.com/office/drawing/2016/5/14/chartex" xmlns:mc="http://schemas.openxmlformats.org/markup-compatibility/2006" xmlns:aink="http://schemas.microsoft.com/office/drawing/2016/ink" xmlns:am3d="http://schemas.microsoft.com/office/drawing/2017/model3d" xmlns:o="urn:schemas-microsoft-com:office:office" xmlns:r="http://schemas.openxmlformats.org/officeDocument/2006/relationships" xmlns:m="http://schemas.openxmlformats.org/officeDocument/2006/math" xmlns:v="urn:schemas-microsoft-com:vml" xmlns:wp14="http://schemas.microsoft.com/office/word/2010/wordprocessingDrawing" xmlns:wp="http://schemas.openxmlformats.org/drawingml/2006/wordprocessingDrawing" xmlns:w10="urn:schemas-microsoft-com:office:word" xmlns:w="http://schemas.openxmlformats.org/wordprocessingml/2006/main" xmlns:w14="http://schemas.microsoft.com/office/word/2010/wordml" xmlns:w15="http://schemas.microsoft.com/office/word/2012/wordml" xmlns:w16cid="http://schemas.microsoft.com/office/word/2016/wordml/cid" xmlns:w16se="http://schemas.microsoft.com/office/word/2015/wordml/symex" xmlns:wpg="http://schemas.microsoft.com/office/word/2010/wordprocessingGroup" xmlns:wpi="http://schemas.microsoft.com/office/word/2010/wordprocessingInk" xmlns:wne="http://schemas.microsoft.com/office/word/2006/wordml" xmlns:wps="http://schemas.microsoft.com/office/word/2010/wordprocessingShape" mc:Ignorable="w14 w15 w16se w16cid wp14">
+<w:numbering xmlns:wpc="http://schemas.microsoft.com/office/word/2010/wordprocessingCanvas" xmlns:cx="http://schemas.microsoft.com/office/drawing/2014/chartex" xmlns:cx1="http://schemas.microsoft.com/office/drawing/2015/9/8/chartex" xmlns:mc="http://schemas.openxmlformats.org/markup-compatibility/2006" xmlns:o="urn:schemas-microsoft-com:office:office" xmlns:r="http://schemas.openxmlformats.org/officeDocument/2006/relationships" xmlns:m="http://schemas.openxmlformats.org/officeDocument/2006/math" xmlns:v="urn:schemas-microsoft-com:vml" xmlns:wp14="http://schemas.microsoft.com/office/word/2010/wordprocessingDrawing" xmlns:wp="http://schemas.openxmlformats.org/drawingml/2006/wordprocessingDrawing" xmlns:w10="urn:schemas-microsoft-com:office:word" xmlns:w="http://schemas.openxmlformats.org/wordprocessingml/2006/main" xmlns:w14="http://schemas.microsoft.com/office/word/2010/wordml" xmlns:w15="http://schemas.microsoft.com/office/word/2012/wordml" xmlns:w16se="http://schemas.microsoft.com/office/word/2015/wordml/symex" xmlns:wpg="http://schemas.microsoft.com/office/word/2010/wordprocessingGroup" xmlns:wpi="http://schemas.microsoft.com/office/word/2010/wordprocessingInk" xmlns:wne="http://schemas.microsoft.com/office/word/2006/wordml" xmlns:wps="http://schemas.microsoft.com/office/word/2010/wordprocessingShape" mc:Ignorable="w14 w15 w16se wp14">
   <w:abstractNum w:abstractNumId="0" w15:restartNumberingAfterBreak="0">
     <w:nsid w:val="FFFFFF88"/>
     <w:multiLevelType w:val="singleLevel"/>
@@ -2355,7 +3295,7 @@
     <w:lvl w:ilvl="0">
       <w:start w:val="1"/>
       <w:numFmt w:val="decimal"/>
-      <w:pStyle w:val="ListNumber"/>
+      <w:pStyle w:val="a"/>
       <w:lvlText w:val="%1."/>
       <w:lvlJc w:val="left"/>
       <w:pPr>
@@ -2373,7 +3313,7 @@
     <w:lvl w:ilvl="0">
       <w:start w:val="1"/>
       <w:numFmt w:val="bullet"/>
-      <w:pStyle w:val="ListBullet"/>
+      <w:pStyle w:val="a0"/>
       <w:lvlText w:val="−"/>
       <w:lvlJc w:val="left"/>
       <w:pPr>
@@ -2407,7 +3347,7 @@
 </file>
 
 <file path=word/styles.xml><?xml version="1.0" encoding="utf-8"?>
-<w:styles xmlns:mc="http://schemas.openxmlformats.org/markup-compatibility/2006" xmlns:r="http://schemas.openxmlformats.org/officeDocument/2006/relationships" xmlns:w="http://schemas.openxmlformats.org/wordprocessingml/2006/main" xmlns:w14="http://schemas.microsoft.com/office/word/2010/wordml" xmlns:w15="http://schemas.microsoft.com/office/word/2012/wordml" xmlns:w16cid="http://schemas.microsoft.com/office/word/2016/wordml/cid" xmlns:w16se="http://schemas.microsoft.com/office/word/2015/wordml/symex" mc:Ignorable="w14 w15 w16se w16cid">
+<w:styles xmlns:mc="http://schemas.openxmlformats.org/markup-compatibility/2006" xmlns:r="http://schemas.openxmlformats.org/officeDocument/2006/relationships" xmlns:w="http://schemas.openxmlformats.org/wordprocessingml/2006/main" xmlns:w14="http://schemas.microsoft.com/office/word/2010/wordml" xmlns:w15="http://schemas.microsoft.com/office/word/2012/wordml" xmlns:w16se="http://schemas.microsoft.com/office/word/2015/wordml/symex" mc:Ignorable="w14 w15 w16se">
   <w:docDefaults>
     <w:rPrDefault>
       <w:rPr>
@@ -2422,7 +3362,7 @@
       </w:pPr>
     </w:pPrDefault>
   </w:docDefaults>
-  <w:latentStyles w:defLockedState="0" w:defUIPriority="99" w:defSemiHidden="0" w:defUnhideWhenUsed="0" w:defQFormat="0" w:count="375">
+  <w:latentStyles w:defLockedState="0" w:defUIPriority="99" w:defSemiHidden="0" w:defUnhideWhenUsed="0" w:defQFormat="0" w:count="371">
     <w:lsdException w:name="Normal" w:uiPriority="0" w:qFormat="1"/>
     <w:lsdException w:name="heading 1" w:uiPriority="0" w:qFormat="1"/>
     <w:lsdException w:name="heading 2" w:semiHidden="1" w:uiPriority="0" w:unhideWhenUsed="1" w:qFormat="1"/>
@@ -2528,6 +3468,7 @@
     <w:lsdException w:name="HTML Sample" w:semiHidden="1" w:unhideWhenUsed="1"/>
     <w:lsdException w:name="HTML Typewriter" w:semiHidden="1" w:unhideWhenUsed="1"/>
     <w:lsdException w:name="HTML Variable" w:semiHidden="1" w:unhideWhenUsed="1"/>
+    <w:lsdException w:name="Normal Table" w:semiHidden="1" w:unhideWhenUsed="1"/>
     <w:lsdException w:name="annotation subject" w:semiHidden="1" w:unhideWhenUsed="1"/>
     <w:lsdException w:name="No List" w:semiHidden="1" w:unhideWhenUsed="1"/>
     <w:lsdException w:name="Outline List 1" w:semiHidden="1" w:unhideWhenUsed="1"/>
@@ -2571,8 +3512,10 @@
     <w:lsdException w:name="Table Elegant" w:semiHidden="1" w:unhideWhenUsed="1"/>
     <w:lsdException w:name="Table Professional" w:semiHidden="1" w:unhideWhenUsed="1"/>
     <w:lsdException w:name="Table Subtle 1" w:semiHidden="1" w:unhideWhenUsed="1"/>
+    <w:lsdException w:name="Table Subtle 2" w:semiHidden="1" w:unhideWhenUsed="1"/>
     <w:lsdException w:name="Table Web 1" w:semiHidden="1" w:unhideWhenUsed="1"/>
     <w:lsdException w:name="Table Web 2" w:semiHidden="1" w:unhideWhenUsed="1"/>
+    <w:lsdException w:name="Table Web 3" w:semiHidden="1" w:unhideWhenUsed="1"/>
     <w:lsdException w:name="Balloon Text" w:semiHidden="1" w:unhideWhenUsed="1"/>
     <w:lsdException w:name="Table Grid" w:uiPriority="59"/>
     <w:lsdException w:name="Table Theme" w:semiHidden="1" w:unhideWhenUsed="1"/>
@@ -2791,20 +3734,16 @@
     <w:lsdException w:name="List Table 5 Dark Accent 6" w:uiPriority="50"/>
     <w:lsdException w:name="List Table 6 Colorful Accent 6" w:uiPriority="51"/>
     <w:lsdException w:name="List Table 7 Colorful Accent 6" w:uiPriority="52"/>
-    <w:lsdException w:name="Mention" w:semiHidden="1" w:unhideWhenUsed="1"/>
-    <w:lsdException w:name="Smart Hyperlink" w:semiHidden="1" w:unhideWhenUsed="1"/>
-    <w:lsdException w:name="Hashtag" w:semiHidden="1" w:unhideWhenUsed="1"/>
-    <w:lsdException w:name="Unresolved Mention" w:semiHidden="1" w:unhideWhenUsed="1"/>
   </w:latentStyles>
-  <w:style w:type="paragraph" w:default="1" w:styleId="Normal">
+  <w:style w:type="paragraph" w:default="1" w:styleId="a1">
     <w:name w:val="Normal"/>
     <w:qFormat/>
   </w:style>
-  <w:style w:type="paragraph" w:styleId="Heading1">
+  <w:style w:type="paragraph" w:styleId="1">
     <w:name w:val="heading 1"/>
-    <w:basedOn w:val="Normal"/>
-    <w:next w:val="Normal"/>
-    <w:link w:val="Heading1Char"/>
+    <w:basedOn w:val="a1"/>
+    <w:next w:val="a1"/>
+    <w:link w:val="1Char"/>
     <w:qFormat/>
     <w:rsid w:val="00840BB9"/>
     <w:pPr>
@@ -2820,11 +3759,11 @@
       <w:szCs w:val="32"/>
     </w:rPr>
   </w:style>
-  <w:style w:type="paragraph" w:styleId="Heading2">
+  <w:style w:type="paragraph" w:styleId="2">
     <w:name w:val="heading 2"/>
-    <w:basedOn w:val="Normal"/>
-    <w:next w:val="Normal"/>
-    <w:link w:val="Heading2Char"/>
+    <w:basedOn w:val="a1"/>
+    <w:next w:val="a1"/>
+    <w:link w:val="2Char"/>
     <w:unhideWhenUsed/>
     <w:qFormat/>
     <w:rsid w:val="00840BB9"/>
@@ -2841,11 +3780,11 @@
       <w:szCs w:val="26"/>
     </w:rPr>
   </w:style>
-  <w:style w:type="paragraph" w:styleId="Heading3">
+  <w:style w:type="paragraph" w:styleId="3">
     <w:name w:val="heading 3"/>
-    <w:basedOn w:val="Normal"/>
-    <w:next w:val="Normal"/>
-    <w:link w:val="Heading3Char"/>
+    <w:basedOn w:val="a1"/>
+    <w:next w:val="a1"/>
+    <w:link w:val="3Char"/>
     <w:unhideWhenUsed/>
     <w:qFormat/>
     <w:rsid w:val="00534820"/>
@@ -2862,13 +3801,13 @@
       <w:szCs w:val="24"/>
     </w:rPr>
   </w:style>
-  <w:style w:type="character" w:default="1" w:styleId="DefaultParagraphFont">
+  <w:style w:type="character" w:default="1" w:styleId="a2">
     <w:name w:val="Default Paragraph Font"/>
     <w:uiPriority w:val="1"/>
     <w:semiHidden/>
     <w:unhideWhenUsed/>
   </w:style>
-  <w:style w:type="table" w:default="1" w:styleId="TableNormal">
+  <w:style w:type="table" w:default="1" w:styleId="a3">
     <w:name w:val="Normal Table"/>
     <w:uiPriority w:val="99"/>
     <w:semiHidden/>
@@ -2883,17 +3822,17 @@
       </w:tblCellMar>
     </w:tblPr>
   </w:style>
-  <w:style w:type="numbering" w:default="1" w:styleId="NoList">
+  <w:style w:type="numbering" w:default="1" w:styleId="a4">
     <w:name w:val="No List"/>
     <w:uiPriority w:val="99"/>
     <w:semiHidden/>
     <w:unhideWhenUsed/>
   </w:style>
-  <w:style w:type="paragraph" w:customStyle="1" w:styleId="1">
+  <w:style w:type="paragraph" w:customStyle="1" w:styleId="10">
     <w:name w:val="επικεφαλίδα 1"/>
-    <w:basedOn w:val="Normal"/>
-    <w:next w:val="Normal"/>
-    <w:link w:val="10"/>
+    <w:basedOn w:val="a1"/>
+    <w:next w:val="a1"/>
+    <w:link w:val="11"/>
     <w:uiPriority w:val="1"/>
     <w:qFormat/>
     <w:pPr>
@@ -2908,11 +3847,11 @@
       <w:sz w:val="30"/>
     </w:rPr>
   </w:style>
-  <w:style w:type="paragraph" w:customStyle="1" w:styleId="2">
+  <w:style w:type="paragraph" w:customStyle="1" w:styleId="20">
     <w:name w:val="επικεφαλίδα 2"/>
-    <w:basedOn w:val="Normal"/>
-    <w:next w:val="Normal"/>
-    <w:link w:val="20"/>
+    <w:basedOn w:val="a1"/>
+    <w:next w:val="a1"/>
+    <w:link w:val="21"/>
     <w:uiPriority w:val="1"/>
     <w:unhideWhenUsed/>
     <w:qFormat/>
@@ -2929,11 +3868,11 @@
       <w:sz w:val="22"/>
     </w:rPr>
   </w:style>
-  <w:style w:type="paragraph" w:customStyle="1" w:styleId="3">
+  <w:style w:type="paragraph" w:customStyle="1" w:styleId="30">
     <w:name w:val="επικεφαλίδα 3"/>
-    <w:basedOn w:val="Normal"/>
-    <w:next w:val="Normal"/>
-    <w:link w:val="30"/>
+    <w:basedOn w:val="a1"/>
+    <w:next w:val="a1"/>
+    <w:link w:val="31"/>
     <w:uiPriority w:val="1"/>
     <w:unhideWhenUsed/>
     <w:qFormat/>
@@ -2951,8 +3890,8 @@
   </w:style>
   <w:style w:type="paragraph" w:customStyle="1" w:styleId="4">
     <w:name w:val="επικεφαλίδα 4"/>
-    <w:basedOn w:val="Normal"/>
-    <w:next w:val="Normal"/>
+    <w:basedOn w:val="a1"/>
+    <w:next w:val="a1"/>
     <w:link w:val="40"/>
     <w:uiPriority w:val="9"/>
     <w:semiHidden/>
@@ -2973,8 +3912,8 @@
   </w:style>
   <w:style w:type="paragraph" w:customStyle="1" w:styleId="5">
     <w:name w:val="επικεφαλίδα 5"/>
-    <w:basedOn w:val="Normal"/>
-    <w:next w:val="Normal"/>
+    <w:basedOn w:val="a1"/>
+    <w:next w:val="a1"/>
     <w:link w:val="50"/>
     <w:uiPriority w:val="9"/>
     <w:semiHidden/>
@@ -2993,8 +3932,8 @@
   </w:style>
   <w:style w:type="paragraph" w:customStyle="1" w:styleId="6">
     <w:name w:val="επικεφαλίδα 6"/>
-    <w:basedOn w:val="Normal"/>
-    <w:next w:val="Normal"/>
+    <w:basedOn w:val="a1"/>
+    <w:next w:val="a1"/>
     <w:link w:val="60"/>
     <w:uiPriority w:val="9"/>
     <w:semiHidden/>
@@ -3013,9 +3952,9 @@
       <w:color w:val="004F5B" w:themeColor="accent1" w:themeShade="7F"/>
     </w:rPr>
   </w:style>
-  <w:style w:type="table" w:styleId="LightShading">
+  <w:style w:type="table" w:styleId="a5">
     <w:name w:val="Light Shading"/>
-    <w:basedOn w:val="TableNormal"/>
+    <w:basedOn w:val="a3"/>
     <w:uiPriority w:val="60"/>
     <w:pPr>
       <w:spacing w:before="40" w:after="40" w:line="240" w:lineRule="auto"/>
@@ -3114,9 +4053,9 @@
       </w:tcPr>
     </w:tblStylePr>
   </w:style>
-  <w:style w:type="paragraph" w:customStyle="1" w:styleId="a">
+  <w:style w:type="paragraph" w:customStyle="1" w:styleId="a6">
     <w:name w:val="Στοιχεία επικοινωνίας"/>
-    <w:basedOn w:val="Normal"/>
+    <w:basedOn w:val="a1"/>
     <w:uiPriority w:val="99"/>
     <w:qFormat/>
     <w:pPr>
@@ -3124,10 +4063,10 @@
       <w:jc w:val="center"/>
     </w:pPr>
   </w:style>
-  <w:style w:type="character" w:customStyle="1" w:styleId="10">
+  <w:style w:type="character" w:customStyle="1" w:styleId="11">
     <w:name w:val="Χαρακτήρας επικεφαλίδας 1"/>
-    <w:basedOn w:val="DefaultParagraphFont"/>
-    <w:link w:val="1"/>
+    <w:basedOn w:val="a2"/>
+    <w:link w:val="10"/>
     <w:uiPriority w:val="1"/>
     <w:rPr>
       <w:rFonts w:asciiTheme="majorHAnsi" w:eastAsiaTheme="majorEastAsia" w:hAnsiTheme="majorHAnsi" w:cstheme="majorBidi"/>
@@ -3135,10 +4074,10 @@
       <w:sz w:val="30"/>
     </w:rPr>
   </w:style>
-  <w:style w:type="character" w:customStyle="1" w:styleId="20">
+  <w:style w:type="character" w:customStyle="1" w:styleId="21">
     <w:name w:val="Χαρακτήρας επικεφαλίδας 2"/>
-    <w:basedOn w:val="DefaultParagraphFont"/>
-    <w:link w:val="2"/>
+    <w:basedOn w:val="a2"/>
+    <w:link w:val="20"/>
     <w:uiPriority w:val="1"/>
     <w:rPr>
       <w:rFonts w:asciiTheme="majorHAnsi" w:eastAsiaTheme="majorEastAsia" w:hAnsiTheme="majorHAnsi" w:cstheme="majorBidi"/>
@@ -3147,10 +4086,10 @@
       <w:sz w:val="22"/>
     </w:rPr>
   </w:style>
-  <w:style w:type="character" w:customStyle="1" w:styleId="30">
+  <w:style w:type="character" w:customStyle="1" w:styleId="31">
     <w:name w:val="Χαρακτήρας επικεφαλίδας 3"/>
-    <w:basedOn w:val="DefaultParagraphFont"/>
-    <w:link w:val="3"/>
+    <w:basedOn w:val="a2"/>
+    <w:link w:val="30"/>
     <w:uiPriority w:val="1"/>
     <w:rPr>
       <w:rFonts w:asciiTheme="majorHAnsi" w:eastAsiaTheme="majorEastAsia" w:hAnsiTheme="majorHAnsi" w:cstheme="majorBidi"/>
@@ -3160,7 +4099,7 @@
   </w:style>
   <w:style w:type="character" w:customStyle="1" w:styleId="40">
     <w:name w:val="Χαρακτήρας επικεφαλίδας 4"/>
-    <w:basedOn w:val="DefaultParagraphFont"/>
+    <w:basedOn w:val="a2"/>
     <w:link w:val="4"/>
     <w:uiPriority w:val="9"/>
     <w:semiHidden/>
@@ -3173,7 +4112,7 @@
   </w:style>
   <w:style w:type="character" w:customStyle="1" w:styleId="50">
     <w:name w:val="Χαρακτήρας επικεφαλίδας 5"/>
-    <w:basedOn w:val="DefaultParagraphFont"/>
+    <w:basedOn w:val="a2"/>
     <w:link w:val="5"/>
     <w:uiPriority w:val="9"/>
     <w:semiHidden/>
@@ -3184,7 +4123,7 @@
   </w:style>
   <w:style w:type="character" w:customStyle="1" w:styleId="60">
     <w:name w:val="Χαρακτήρας επικεφαλίδας 6"/>
-    <w:basedOn w:val="DefaultParagraphFont"/>
+    <w:basedOn w:val="a2"/>
     <w:link w:val="6"/>
     <w:uiPriority w:val="9"/>
     <w:semiHidden/>
@@ -3195,10 +4134,10 @@
       <w:color w:val="004F5B" w:themeColor="accent1" w:themeShade="7F"/>
     </w:rPr>
   </w:style>
-  <w:style w:type="paragraph" w:customStyle="1" w:styleId="a0">
+  <w:style w:type="paragraph" w:customStyle="1" w:styleId="a7">
     <w:name w:val="λεζάντα"/>
-    <w:basedOn w:val="Normal"/>
-    <w:next w:val="Normal"/>
+    <w:basedOn w:val="a1"/>
+    <w:next w:val="a1"/>
     <w:uiPriority w:val="10"/>
     <w:unhideWhenUsed/>
     <w:qFormat/>
@@ -3210,9 +4149,9 @@
       <w:iCs/>
     </w:rPr>
   </w:style>
-  <w:style w:type="paragraph" w:styleId="ListBullet">
+  <w:style w:type="paragraph" w:styleId="a0">
     <w:name w:val="List Bullet"/>
-    <w:basedOn w:val="Normal"/>
+    <w:basedOn w:val="a1"/>
     <w:uiPriority w:val="1"/>
     <w:unhideWhenUsed/>
     <w:qFormat/>
@@ -3222,9 +4161,9 @@
       </w:numPr>
     </w:pPr>
   </w:style>
-  <w:style w:type="paragraph" w:styleId="ListNumber">
+  <w:style w:type="paragraph" w:styleId="a">
     <w:name w:val="List Number"/>
-    <w:basedOn w:val="Normal"/>
+    <w:basedOn w:val="a1"/>
     <w:uiPriority w:val="1"/>
     <w:unhideWhenUsed/>
     <w:qFormat/>
@@ -3235,11 +4174,11 @@
       <w:contextualSpacing/>
     </w:pPr>
   </w:style>
-  <w:style w:type="paragraph" w:styleId="Title">
+  <w:style w:type="paragraph" w:styleId="a8">
     <w:name w:val="Title"/>
-    <w:basedOn w:val="Normal"/>
-    <w:next w:val="Normal"/>
-    <w:link w:val="TitleChar"/>
+    <w:basedOn w:val="a1"/>
+    <w:next w:val="a1"/>
+    <w:link w:val="Char"/>
     <w:uiPriority w:val="10"/>
     <w:unhideWhenUsed/>
     <w:qFormat/>
@@ -3255,10 +4194,10 @@
       <w:sz w:val="60"/>
     </w:rPr>
   </w:style>
-  <w:style w:type="character" w:customStyle="1" w:styleId="TitleChar">
-    <w:name w:val="Title Char"/>
-    <w:basedOn w:val="DefaultParagraphFont"/>
-    <w:link w:val="Title"/>
+  <w:style w:type="character" w:customStyle="1" w:styleId="Char">
+    <w:name w:val="Τίτλος Char"/>
+    <w:basedOn w:val="a2"/>
+    <w:link w:val="a8"/>
     <w:uiPriority w:val="10"/>
     <w:rPr>
       <w:rFonts w:asciiTheme="majorHAnsi" w:eastAsiaTheme="majorEastAsia" w:hAnsiTheme="majorHAnsi" w:cstheme="majorBidi"/>
@@ -3267,11 +4206,11 @@
       <w:sz w:val="60"/>
     </w:rPr>
   </w:style>
-  <w:style w:type="paragraph" w:styleId="Subtitle">
+  <w:style w:type="paragraph" w:styleId="a9">
     <w:name w:val="Subtitle"/>
-    <w:basedOn w:val="Normal"/>
-    <w:next w:val="Normal"/>
-    <w:link w:val="SubtitleChar"/>
+    <w:basedOn w:val="a1"/>
+    <w:next w:val="a1"/>
+    <w:link w:val="Char0"/>
     <w:uiPriority w:val="11"/>
     <w:unhideWhenUsed/>
     <w:qFormat/>
@@ -3288,10 +4227,10 @@
       <w:sz w:val="26"/>
     </w:rPr>
   </w:style>
-  <w:style w:type="character" w:customStyle="1" w:styleId="SubtitleChar">
-    <w:name w:val="Subtitle Char"/>
-    <w:basedOn w:val="DefaultParagraphFont"/>
-    <w:link w:val="Subtitle"/>
+  <w:style w:type="character" w:customStyle="1" w:styleId="Char0">
+    <w:name w:val="Υπότιτλος Char"/>
+    <w:basedOn w:val="a2"/>
+    <w:link w:val="a9"/>
     <w:uiPriority w:val="11"/>
     <w:rPr>
       <w:rFonts w:asciiTheme="majorHAnsi" w:eastAsiaTheme="majorEastAsia" w:hAnsiTheme="majorHAnsi" w:cstheme="majorBidi"/>
@@ -3299,9 +4238,9 @@
       <w:sz w:val="26"/>
     </w:rPr>
   </w:style>
-  <w:style w:type="character" w:styleId="Emphasis">
+  <w:style w:type="character" w:styleId="aa">
     <w:name w:val="Emphasis"/>
-    <w:basedOn w:val="DefaultParagraphFont"/>
+    <w:basedOn w:val="a2"/>
     <w:uiPriority w:val="10"/>
     <w:unhideWhenUsed/>
     <w:qFormat/>
@@ -3311,9 +4250,9 @@
       <w:color w:val="007789" w:themeColor="accent1" w:themeShade="BF"/>
     </w:rPr>
   </w:style>
-  <w:style w:type="paragraph" w:styleId="NoSpacing">
+  <w:style w:type="paragraph" w:styleId="ab">
     <w:name w:val="No Spacing"/>
-    <w:link w:val="NoSpacingChar"/>
+    <w:link w:val="Char1"/>
     <w:uiPriority w:val="1"/>
     <w:unhideWhenUsed/>
     <w:qFormat/>
@@ -3324,21 +4263,21 @@
       <w:color w:val="auto"/>
     </w:rPr>
   </w:style>
-  <w:style w:type="character" w:customStyle="1" w:styleId="NoSpacingChar">
-    <w:name w:val="No Spacing Char"/>
-    <w:basedOn w:val="DefaultParagraphFont"/>
-    <w:link w:val="NoSpacing"/>
+  <w:style w:type="character" w:customStyle="1" w:styleId="Char1">
+    <w:name w:val="Χωρίς διάστιχο Char"/>
+    <w:basedOn w:val="a2"/>
+    <w:link w:val="ab"/>
     <w:uiPriority w:val="1"/>
     <w:rPr>
       <w:rFonts w:asciiTheme="minorHAnsi" w:eastAsiaTheme="minorEastAsia" w:hAnsiTheme="minorHAnsi" w:cstheme="minorBidi"/>
       <w:color w:val="auto"/>
     </w:rPr>
   </w:style>
-  <w:style w:type="paragraph" w:customStyle="1" w:styleId="a1">
+  <w:style w:type="paragraph" w:customStyle="1" w:styleId="ac">
     <w:name w:val="Παράθεση"/>
-    <w:basedOn w:val="Normal"/>
-    <w:next w:val="Normal"/>
-    <w:link w:val="a2"/>
+    <w:basedOn w:val="a1"/>
+    <w:next w:val="a1"/>
+    <w:link w:val="ad"/>
     <w:uiPriority w:val="10"/>
     <w:unhideWhenUsed/>
     <w:qFormat/>
@@ -3360,10 +4299,10 @@
       </w14:textFill>
     </w:rPr>
   </w:style>
-  <w:style w:type="character" w:customStyle="1" w:styleId="a2">
+  <w:style w:type="character" w:customStyle="1" w:styleId="ad">
     <w:name w:val="Χαρακτήρας εισαγωγικών"/>
-    <w:basedOn w:val="DefaultParagraphFont"/>
-    <w:link w:val="a1"/>
+    <w:basedOn w:val="a2"/>
+    <w:link w:val="ac"/>
     <w:uiPriority w:val="10"/>
     <w:rPr>
       <w:i/>
@@ -3379,10 +4318,10 @@
       </w14:textFill>
     </w:rPr>
   </w:style>
-  <w:style w:type="paragraph" w:customStyle="1" w:styleId="a3">
+  <w:style w:type="paragraph" w:customStyle="1" w:styleId="ae">
     <w:name w:val="Επικεφαλίδα πίνακα περιεχομένων"/>
-    <w:basedOn w:val="1"/>
-    <w:next w:val="Normal"/>
+    <w:basedOn w:val="10"/>
+    <w:next w:val="a1"/>
     <w:uiPriority w:val="39"/>
     <w:unhideWhenUsed/>
     <w:qFormat/>
@@ -3391,10 +4330,10 @@
       <w:outlineLvl w:val="9"/>
     </w:pPr>
   </w:style>
-  <w:style w:type="paragraph" w:customStyle="1" w:styleId="a4">
+  <w:style w:type="paragraph" w:customStyle="1" w:styleId="af">
     <w:name w:val="υποσέλιδο"/>
-    <w:basedOn w:val="Normal"/>
-    <w:link w:val="a5"/>
+    <w:basedOn w:val="a1"/>
+    <w:link w:val="af0"/>
     <w:uiPriority w:val="99"/>
     <w:unhideWhenUsed/>
     <w:pPr>
@@ -3406,20 +4345,20 @@
       <w:sz w:val="16"/>
     </w:rPr>
   </w:style>
-  <w:style w:type="character" w:customStyle="1" w:styleId="a5">
+  <w:style w:type="character" w:customStyle="1" w:styleId="af0">
     <w:name w:val="Χαρακτήρας υποσέλιδου"/>
-    <w:basedOn w:val="DefaultParagraphFont"/>
-    <w:link w:val="a4"/>
+    <w:basedOn w:val="a2"/>
+    <w:link w:val="af"/>
     <w:uiPriority w:val="99"/>
     <w:rPr>
       <w:caps/>
       <w:sz w:val="16"/>
     </w:rPr>
   </w:style>
-  <w:style w:type="paragraph" w:customStyle="1" w:styleId="31">
+  <w:style w:type="paragraph" w:customStyle="1" w:styleId="32">
     <w:name w:val="πίνακας περιεχομένων 3"/>
-    <w:basedOn w:val="Normal"/>
-    <w:next w:val="Normal"/>
+    <w:basedOn w:val="a1"/>
+    <w:next w:val="a1"/>
     <w:autoRedefine/>
     <w:uiPriority w:val="39"/>
     <w:unhideWhenUsed/>
@@ -3432,9 +4371,9 @@
       <w:iCs/>
     </w:rPr>
   </w:style>
-  <w:style w:type="character" w:styleId="Hyperlink">
+  <w:style w:type="character" w:styleId="-">
     <w:name w:val="Hyperlink"/>
-    <w:basedOn w:val="DefaultParagraphFont"/>
+    <w:basedOn w:val="a2"/>
     <w:uiPriority w:val="99"/>
     <w:unhideWhenUsed/>
     <w:rPr>
@@ -3442,10 +4381,10 @@
       <w:u w:val="single"/>
     </w:rPr>
   </w:style>
-  <w:style w:type="paragraph" w:customStyle="1" w:styleId="11">
+  <w:style w:type="paragraph" w:customStyle="1" w:styleId="12">
     <w:name w:val="πίνακας περιεχομένων 1"/>
-    <w:basedOn w:val="Normal"/>
-    <w:next w:val="Normal"/>
+    <w:basedOn w:val="a1"/>
+    <w:next w:val="a1"/>
     <w:autoRedefine/>
     <w:uiPriority w:val="39"/>
     <w:unhideWhenUsed/>
@@ -3453,10 +4392,10 @@
       <w:spacing w:after="100"/>
     </w:pPr>
   </w:style>
-  <w:style w:type="paragraph" w:customStyle="1" w:styleId="21">
+  <w:style w:type="paragraph" w:customStyle="1" w:styleId="22">
     <w:name w:val="πίνακας περιεχομένων 2"/>
-    <w:basedOn w:val="Normal"/>
-    <w:next w:val="Normal"/>
+    <w:basedOn w:val="a1"/>
+    <w:next w:val="a1"/>
     <w:autoRedefine/>
     <w:uiPriority w:val="39"/>
     <w:unhideWhenUsed/>
@@ -3465,10 +4404,10 @@
       <w:ind w:left="200"/>
     </w:pPr>
   </w:style>
-  <w:style w:type="paragraph" w:customStyle="1" w:styleId="a6">
+  <w:style w:type="paragraph" w:customStyle="1" w:styleId="af1">
     <w:name w:val="Κείμενο σε συννεφάκι"/>
-    <w:basedOn w:val="Normal"/>
-    <w:link w:val="a7"/>
+    <w:basedOn w:val="a1"/>
+    <w:link w:val="af2"/>
     <w:uiPriority w:val="99"/>
     <w:semiHidden/>
     <w:unhideWhenUsed/>
@@ -3480,10 +4419,10 @@
       <w:sz w:val="16"/>
     </w:rPr>
   </w:style>
-  <w:style w:type="character" w:customStyle="1" w:styleId="a7">
+  <w:style w:type="character" w:customStyle="1" w:styleId="af2">
     <w:name w:val="Χαρακτήρας κειμένου σε συννεφάκι"/>
-    <w:basedOn w:val="DefaultParagraphFont"/>
-    <w:link w:val="a6"/>
+    <w:basedOn w:val="a2"/>
+    <w:link w:val="af1"/>
     <w:uiPriority w:val="99"/>
     <w:semiHidden/>
     <w:rPr>
@@ -3491,50 +4430,50 @@
       <w:sz w:val="16"/>
     </w:rPr>
   </w:style>
-  <w:style w:type="paragraph" w:styleId="Bibliography">
+  <w:style w:type="paragraph" w:styleId="af3">
     <w:name w:val="Bibliography"/>
-    <w:basedOn w:val="Normal"/>
-    <w:next w:val="Normal"/>
+    <w:basedOn w:val="a1"/>
+    <w:next w:val="a1"/>
     <w:uiPriority w:val="39"/>
     <w:unhideWhenUsed/>
   </w:style>
-  <w:style w:type="paragraph" w:customStyle="1" w:styleId="a8">
+  <w:style w:type="paragraph" w:customStyle="1" w:styleId="af4">
     <w:name w:val="κεφαλίδα"/>
-    <w:basedOn w:val="Normal"/>
-    <w:link w:val="a9"/>
+    <w:basedOn w:val="a1"/>
+    <w:link w:val="af5"/>
     <w:uiPriority w:val="99"/>
     <w:unhideWhenUsed/>
     <w:pPr>
       <w:spacing w:before="0" w:after="0" w:line="240" w:lineRule="auto"/>
     </w:pPr>
   </w:style>
-  <w:style w:type="character" w:customStyle="1" w:styleId="a9">
+  <w:style w:type="character" w:customStyle="1" w:styleId="af5">
     <w:name w:val="Χαρακτήρας κεφαλίδας"/>
-    <w:basedOn w:val="DefaultParagraphFont"/>
-    <w:link w:val="a8"/>
+    <w:basedOn w:val="a2"/>
+    <w:link w:val="af4"/>
     <w:uiPriority w:val="99"/>
   </w:style>
-  <w:style w:type="paragraph" w:customStyle="1" w:styleId="aa">
+  <w:style w:type="paragraph" w:customStyle="1" w:styleId="af6">
     <w:name w:val="Κανονική εσοχή"/>
-    <w:basedOn w:val="Normal"/>
+    <w:basedOn w:val="a1"/>
     <w:uiPriority w:val="99"/>
     <w:unhideWhenUsed/>
     <w:pPr>
       <w:ind w:left="720"/>
     </w:pPr>
   </w:style>
-  <w:style w:type="character" w:styleId="PlaceholderText">
+  <w:style w:type="character" w:styleId="af7">
     <w:name w:val="Placeholder Text"/>
-    <w:basedOn w:val="DefaultParagraphFont"/>
+    <w:basedOn w:val="a2"/>
     <w:uiPriority w:val="99"/>
     <w:semiHidden/>
     <w:rPr>
       <w:color w:val="808080"/>
     </w:rPr>
   </w:style>
-  <w:style w:type="table" w:customStyle="1" w:styleId="ab">
+  <w:style w:type="table" w:customStyle="1" w:styleId="af8">
     <w:name w:val="Πίνακας έκθεσης"/>
-    <w:basedOn w:val="TableNormal"/>
+    <w:basedOn w:val="a3"/>
     <w:uiPriority w:val="99"/>
     <w:pPr>
       <w:spacing w:before="60" w:after="60" w:line="240" w:lineRule="auto"/>
@@ -3576,9 +4515,9 @@
       </w:pPr>
     </w:tblStylePr>
   </w:style>
-  <w:style w:type="table" w:styleId="TableGrid">
+  <w:style w:type="table" w:styleId="af9">
     <w:name w:val="Table Grid"/>
-    <w:basedOn w:val="TableNormal"/>
+    <w:basedOn w:val="a3"/>
     <w:uiPriority w:val="59"/>
     <w:pPr>
       <w:spacing w:before="0" w:after="0" w:line="240" w:lineRule="auto"/>
@@ -3594,10 +4533,10 @@
       </w:tblBorders>
     </w:tblPr>
   </w:style>
-  <w:style w:type="paragraph" w:styleId="Header">
+  <w:style w:type="paragraph" w:styleId="afa">
     <w:name w:val="header"/>
-    <w:basedOn w:val="Normal"/>
-    <w:link w:val="HeaderChar"/>
+    <w:basedOn w:val="a1"/>
+    <w:link w:val="Char2"/>
     <w:uiPriority w:val="99"/>
     <w:unhideWhenUsed/>
     <w:pPr>
@@ -3608,16 +4547,16 @@
       <w:spacing w:before="0" w:after="0" w:line="240" w:lineRule="auto"/>
     </w:pPr>
   </w:style>
-  <w:style w:type="character" w:customStyle="1" w:styleId="HeaderChar">
-    <w:name w:val="Header Char"/>
-    <w:basedOn w:val="DefaultParagraphFont"/>
-    <w:link w:val="Header"/>
+  <w:style w:type="character" w:customStyle="1" w:styleId="Char2">
+    <w:name w:val="Κεφαλίδα Char"/>
+    <w:basedOn w:val="a2"/>
+    <w:link w:val="afa"/>
     <w:uiPriority w:val="99"/>
   </w:style>
-  <w:style w:type="paragraph" w:styleId="Footer">
+  <w:style w:type="paragraph" w:styleId="afb">
     <w:name w:val="footer"/>
-    <w:basedOn w:val="Normal"/>
-    <w:link w:val="FooterChar"/>
+    <w:basedOn w:val="a1"/>
+    <w:link w:val="Char3"/>
     <w:uiPriority w:val="99"/>
     <w:unhideWhenUsed/>
     <w:pPr>
@@ -3628,16 +4567,16 @@
       <w:spacing w:before="0" w:after="0" w:line="240" w:lineRule="auto"/>
     </w:pPr>
   </w:style>
-  <w:style w:type="character" w:customStyle="1" w:styleId="FooterChar">
-    <w:name w:val="Footer Char"/>
-    <w:basedOn w:val="DefaultParagraphFont"/>
-    <w:link w:val="Footer"/>
+  <w:style w:type="character" w:customStyle="1" w:styleId="Char3">
+    <w:name w:val="Υποσέλιδο Char"/>
+    <w:basedOn w:val="a2"/>
+    <w:link w:val="afb"/>
     <w:uiPriority w:val="99"/>
   </w:style>
-  <w:style w:type="paragraph" w:styleId="BalloonText">
+  <w:style w:type="paragraph" w:styleId="afc">
     <w:name w:val="Balloon Text"/>
-    <w:basedOn w:val="Normal"/>
-    <w:link w:val="BalloonTextChar"/>
+    <w:basedOn w:val="a1"/>
+    <w:link w:val="Char4"/>
     <w:uiPriority w:val="99"/>
     <w:semiHidden/>
     <w:unhideWhenUsed/>
@@ -3650,10 +4589,10 @@
       <w:szCs w:val="16"/>
     </w:rPr>
   </w:style>
-  <w:style w:type="character" w:customStyle="1" w:styleId="BalloonTextChar">
-    <w:name w:val="Balloon Text Char"/>
-    <w:basedOn w:val="DefaultParagraphFont"/>
-    <w:link w:val="BalloonText"/>
+  <w:style w:type="character" w:customStyle="1" w:styleId="Char4">
+    <w:name w:val="Κείμενο πλαισίου Char"/>
+    <w:basedOn w:val="a2"/>
+    <w:link w:val="afc"/>
     <w:uiPriority w:val="99"/>
     <w:semiHidden/>
     <w:rPr>
@@ -3662,10 +4601,10 @@
       <w:szCs w:val="16"/>
     </w:rPr>
   </w:style>
-  <w:style w:type="character" w:customStyle="1" w:styleId="Heading1Char">
-    <w:name w:val="Heading 1 Char"/>
-    <w:basedOn w:val="DefaultParagraphFont"/>
-    <w:link w:val="Heading1"/>
+  <w:style w:type="character" w:customStyle="1" w:styleId="1Char">
+    <w:name w:val="Επικεφαλίδα 1 Char"/>
+    <w:basedOn w:val="a2"/>
+    <w:link w:val="1"/>
     <w:rsid w:val="00840BB9"/>
     <w:rPr>
       <w:rFonts w:asciiTheme="majorHAnsi" w:eastAsiaTheme="majorEastAsia" w:hAnsiTheme="majorHAnsi" w:cstheme="majorBidi"/>
@@ -3674,10 +4613,10 @@
       <w:szCs w:val="32"/>
     </w:rPr>
   </w:style>
-  <w:style w:type="character" w:customStyle="1" w:styleId="Heading2Char">
-    <w:name w:val="Heading 2 Char"/>
-    <w:basedOn w:val="DefaultParagraphFont"/>
-    <w:link w:val="Heading2"/>
+  <w:style w:type="character" w:customStyle="1" w:styleId="2Char">
+    <w:name w:val="Επικεφαλίδα 2 Char"/>
+    <w:basedOn w:val="a2"/>
+    <w:link w:val="2"/>
     <w:rsid w:val="00840BB9"/>
     <w:rPr>
       <w:rFonts w:asciiTheme="majorHAnsi" w:eastAsiaTheme="majorEastAsia" w:hAnsiTheme="majorHAnsi" w:cstheme="majorBidi"/>
@@ -3686,10 +4625,10 @@
       <w:szCs w:val="26"/>
     </w:rPr>
   </w:style>
-  <w:style w:type="character" w:customStyle="1" w:styleId="Heading3Char">
-    <w:name w:val="Heading 3 Char"/>
-    <w:basedOn w:val="DefaultParagraphFont"/>
-    <w:link w:val="Heading3"/>
+  <w:style w:type="character" w:customStyle="1" w:styleId="3Char">
+    <w:name w:val="Επικεφαλίδα 3 Char"/>
+    <w:basedOn w:val="a2"/>
+    <w:link w:val="3"/>
     <w:rsid w:val="00534820"/>
     <w:rPr>
       <w:rFonts w:asciiTheme="majorHAnsi" w:eastAsiaTheme="majorEastAsia" w:hAnsiTheme="majorHAnsi" w:cstheme="majorBidi"/>
@@ -3702,7 +4641,7 @@
 </file>
 
 <file path=word/glossary/document.xml><?xml version="1.0" encoding="utf-8"?>
-<w:glossaryDocument xmlns:wpc="http://schemas.microsoft.com/office/word/2010/wordprocessingCanvas" xmlns:cx="http://schemas.microsoft.com/office/drawing/2014/chartex" xmlns:cx1="http://schemas.microsoft.com/office/drawing/2015/9/8/chartex" xmlns:cx2="http://schemas.microsoft.com/office/drawing/2015/10/21/chartex" xmlns:cx3="http://schemas.microsoft.com/office/drawing/2016/5/9/chartex" xmlns:cx4="http://schemas.microsoft.com/office/drawing/2016/5/10/chartex" xmlns:cx5="http://schemas.microsoft.com/office/drawing/2016/5/11/chartex" xmlns:cx6="http://schemas.microsoft.com/office/drawing/2016/5/12/chartex" xmlns:cx7="http://schemas.microsoft.com/office/drawing/2016/5/13/chartex" xmlns:cx8="http://schemas.microsoft.com/office/drawing/2016/5/14/chartex" xmlns:mc="http://schemas.openxmlformats.org/markup-compatibility/2006" xmlns:aink="http://schemas.microsoft.com/office/drawing/2016/ink" xmlns:am3d="http://schemas.microsoft.com/office/drawing/2017/model3d" xmlns:o="urn:schemas-microsoft-com:office:office" xmlns:r="http://schemas.openxmlformats.org/officeDocument/2006/relationships" xmlns:m="http://schemas.openxmlformats.org/officeDocument/2006/math" xmlns:v="urn:schemas-microsoft-com:vml" xmlns:wp14="http://schemas.microsoft.com/office/word/2010/wordprocessingDrawing" xmlns:wp="http://schemas.openxmlformats.org/drawingml/2006/wordprocessingDrawing" xmlns:w10="urn:schemas-microsoft-com:office:word" xmlns:w="http://schemas.openxmlformats.org/wordprocessingml/2006/main" xmlns:w14="http://schemas.microsoft.com/office/word/2010/wordml" xmlns:w15="http://schemas.microsoft.com/office/word/2012/wordml" xmlns:w16cid="http://schemas.microsoft.com/office/word/2016/wordml/cid" xmlns:w16se="http://schemas.microsoft.com/office/word/2015/wordml/symex" xmlns:wpg="http://schemas.microsoft.com/office/word/2010/wordprocessingGroup" xmlns:wpi="http://schemas.microsoft.com/office/word/2010/wordprocessingInk" xmlns:wne="http://schemas.microsoft.com/office/word/2006/wordml" xmlns:wps="http://schemas.microsoft.com/office/word/2010/wordprocessingShape" mc:Ignorable="w14 w15 w16se w16cid wp14">
+<w:glossaryDocument xmlns:wpc="http://schemas.microsoft.com/office/word/2010/wordprocessingCanvas" xmlns:cx="http://schemas.microsoft.com/office/drawing/2014/chartex" xmlns:cx1="http://schemas.microsoft.com/office/drawing/2015/9/8/chartex" xmlns:mc="http://schemas.openxmlformats.org/markup-compatibility/2006" xmlns:o="urn:schemas-microsoft-com:office:office" xmlns:r="http://schemas.openxmlformats.org/officeDocument/2006/relationships" xmlns:m="http://schemas.openxmlformats.org/officeDocument/2006/math" xmlns:v="urn:schemas-microsoft-com:vml" xmlns:wp14="http://schemas.microsoft.com/office/word/2010/wordprocessingDrawing" xmlns:wp="http://schemas.openxmlformats.org/drawingml/2006/wordprocessingDrawing" xmlns:w10="urn:schemas-microsoft-com:office:word" xmlns:w="http://schemas.openxmlformats.org/wordprocessingml/2006/main" xmlns:w14="http://schemas.microsoft.com/office/word/2010/wordml" xmlns:w15="http://schemas.microsoft.com/office/word/2012/wordml" xmlns:w16se="http://schemas.microsoft.com/office/word/2015/wordml/symex" xmlns:wpg="http://schemas.microsoft.com/office/word/2010/wordprocessingGroup" xmlns:wpi="http://schemas.microsoft.com/office/word/2010/wordprocessingInk" xmlns:wne="http://schemas.microsoft.com/office/word/2006/wordml" xmlns:wps="http://schemas.microsoft.com/office/word/2010/wordprocessingShape" mc:Ignorable="w14 w15 w16se wp14">
   <w:docParts>
     <w:docPart>
       <w:docPartPr>
@@ -3739,25 +4678,25 @@
 </file>
 
 <file path=word/glossary/fontTable.xml><?xml version="1.0" encoding="utf-8"?>
-<w:fonts xmlns:mc="http://schemas.openxmlformats.org/markup-compatibility/2006" xmlns:r="http://schemas.openxmlformats.org/officeDocument/2006/relationships" xmlns:w="http://schemas.openxmlformats.org/wordprocessingml/2006/main" xmlns:w14="http://schemas.microsoft.com/office/word/2010/wordml" xmlns:w15="http://schemas.microsoft.com/office/word/2012/wordml" xmlns:w16cid="http://schemas.microsoft.com/office/word/2016/wordml/cid" xmlns:w16se="http://schemas.microsoft.com/office/word/2015/wordml/symex" mc:Ignorable="w14 w15 w16se w16cid">
+<w:fonts xmlns:mc="http://schemas.openxmlformats.org/markup-compatibility/2006" xmlns:r="http://schemas.openxmlformats.org/officeDocument/2006/relationships" xmlns:w="http://schemas.openxmlformats.org/wordprocessingml/2006/main" xmlns:w14="http://schemas.microsoft.com/office/word/2010/wordml" xmlns:w15="http://schemas.microsoft.com/office/word/2012/wordml" xmlns:w16se="http://schemas.microsoft.com/office/word/2015/wordml/symex" mc:Ignorable="w14 w15 w16se">
   <w:font w:name="Century Gothic">
     <w:altName w:val="Segoe UI"/>
     <w:panose1 w:val="020B0502020202020204"/>
-    <w:charset w:val="A1"/>
+    <w:charset w:val="00"/>
     <w:family w:val="swiss"/>
     <w:pitch w:val="variable"/>
     <w:sig w:usb0="00000287" w:usb1="00000000" w:usb2="00000000" w:usb3="00000000" w:csb0="0000009F" w:csb1="00000000"/>
   </w:font>
   <w:font w:name="Times New Roman">
     <w:panose1 w:val="02020603050405020304"/>
-    <w:charset w:val="A1"/>
+    <w:charset w:val="00"/>
     <w:family w:val="roman"/>
     <w:pitch w:val="variable"/>
     <w:sig w:usb0="E0002EFF" w:usb1="C000785B" w:usb2="00000009" w:usb3="00000000" w:csb0="000001FF" w:csb1="00000000"/>
   </w:font>
   <w:font w:name="Constantia">
     <w:panose1 w:val="02030602050306030303"/>
-    <w:charset w:val="A1"/>
+    <w:charset w:val="00"/>
     <w:family w:val="roman"/>
     <w:pitch w:val="variable"/>
     <w:sig w:usb0="A00002EF" w:usb1="4000204B" w:usb2="00000000" w:usb3="00000000" w:csb0="0000019F" w:csb1="00000000"/>
@@ -3778,28 +4717,35 @@
   </w:font>
   <w:font w:name="Tahoma">
     <w:panose1 w:val="020B0604030504040204"/>
-    <w:charset w:val="A1"/>
+    <w:charset w:val="00"/>
     <w:family w:val="swiss"/>
     <w:pitch w:val="variable"/>
     <w:sig w:usb0="E1002EFF" w:usb1="C000605B" w:usb2="00000029" w:usb3="00000000" w:csb0="000101FF" w:csb1="00000000"/>
   </w:font>
   <w:font w:name="Anonymous Pro">
-    <w:panose1 w:val="02060609030202000504"/>
+    <w:altName w:val="Courier New"/>
     <w:charset w:val="A1"/>
     <w:family w:val="modern"/>
     <w:pitch w:val="fixed"/>
-    <w:sig w:usb0="A00002AF" w:usb1="7000A9CA" w:usb2="00000000" w:usb3="00000000" w:csb0="0000009F" w:csb1="00000000"/>
+    <w:sig w:usb0="00000001" w:usb1="7000A9CA" w:usb2="00000000" w:usb3="00000000" w:csb0="0000009F" w:csb1="00000000"/>
+  </w:font>
+  <w:font w:name="Cambria Math">
+    <w:panose1 w:val="02040503050406030204"/>
+    <w:charset w:val="00"/>
+    <w:family w:val="roman"/>
+    <w:pitch w:val="variable"/>
+    <w:sig w:usb0="E00006FF" w:usb1="420024FF" w:usb2="02000000" w:usb3="00000000" w:csb0="0000019F" w:csb1="00000000"/>
   </w:font>
   <w:font w:name="Calibri">
     <w:panose1 w:val="020F0502020204030204"/>
-    <w:charset w:val="A1"/>
+    <w:charset w:val="00"/>
     <w:family w:val="swiss"/>
     <w:pitch w:val="variable"/>
     <w:sig w:usb0="E0002AFF" w:usb1="C000247B" w:usb2="00000009" w:usb3="00000000" w:csb0="000001FF" w:csb1="00000000"/>
   </w:font>
   <w:font w:name="Calibri Light">
     <w:panose1 w:val="020F0302020204030204"/>
-    <w:charset w:val="A1"/>
+    <w:charset w:val="00"/>
     <w:family w:val="swiss"/>
     <w:pitch w:val="variable"/>
     <w:sig w:usb0="E0002AFF" w:usb1="C000247B" w:usb2="00000009" w:usb3="00000000" w:csb0="000001FF" w:csb1="00000000"/>
@@ -3808,7 +4754,7 @@
 </file>
 
 <file path=word/glossary/numbering.xml><?xml version="1.0" encoding="utf-8"?>
-<w:numbering xmlns:wpc="http://schemas.microsoft.com/office/word/2010/wordprocessingCanvas" xmlns:cx="http://schemas.microsoft.com/office/drawing/2014/chartex" xmlns:cx1="http://schemas.microsoft.com/office/drawing/2015/9/8/chartex" xmlns:cx2="http://schemas.microsoft.com/office/drawing/2015/10/21/chartex" xmlns:cx3="http://schemas.microsoft.com/office/drawing/2016/5/9/chartex" xmlns:cx4="http://schemas.microsoft.com/office/drawing/2016/5/10/chartex" xmlns:cx5="http://schemas.microsoft.com/office/drawing/2016/5/11/chartex" xmlns:cx6="http://schemas.microsoft.com/office/drawing/2016/5/12/chartex" xmlns:cx7="http://schemas.microsoft.com/office/drawing/2016/5/13/chartex" xmlns:cx8="http://schemas.microsoft.com/office/drawing/2016/5/14/chartex" xmlns:mc="http://schemas.openxmlformats.org/markup-compatibility/2006" xmlns:aink="http://schemas.microsoft.com/office/drawing/2016/ink" xmlns:am3d="http://schemas.microsoft.com/office/drawing/2017/model3d" xmlns:o="urn:schemas-microsoft-com:office:office" xmlns:r="http://schemas.openxmlformats.org/officeDocument/2006/relationships" xmlns:m="http://schemas.openxmlformats.org/officeDocument/2006/math" xmlns:v="urn:schemas-microsoft-com:vml" xmlns:wp14="http://schemas.microsoft.com/office/word/2010/wordprocessingDrawing" xmlns:wp="http://schemas.openxmlformats.org/drawingml/2006/wordprocessingDrawing" xmlns:w10="urn:schemas-microsoft-com:office:word" xmlns:w="http://schemas.openxmlformats.org/wordprocessingml/2006/main" xmlns:w14="http://schemas.microsoft.com/office/word/2010/wordml" xmlns:w15="http://schemas.microsoft.com/office/word/2012/wordml" xmlns:w16cid="http://schemas.microsoft.com/office/word/2016/wordml/cid" xmlns:w16se="http://schemas.microsoft.com/office/word/2015/wordml/symex" xmlns:wpg="http://schemas.microsoft.com/office/word/2010/wordprocessingGroup" xmlns:wpi="http://schemas.microsoft.com/office/word/2010/wordprocessingInk" xmlns:wne="http://schemas.microsoft.com/office/word/2006/wordml" xmlns:wps="http://schemas.microsoft.com/office/word/2010/wordprocessingShape" mc:Ignorable="w14 w15 w16se w16cid wp14">
+<w:numbering xmlns:wpc="http://schemas.microsoft.com/office/word/2010/wordprocessingCanvas" xmlns:cx="http://schemas.microsoft.com/office/drawing/2014/chartex" xmlns:cx1="http://schemas.microsoft.com/office/drawing/2015/9/8/chartex" xmlns:mc="http://schemas.openxmlformats.org/markup-compatibility/2006" xmlns:o="urn:schemas-microsoft-com:office:office" xmlns:r="http://schemas.openxmlformats.org/officeDocument/2006/relationships" xmlns:m="http://schemas.openxmlformats.org/officeDocument/2006/math" xmlns:v="urn:schemas-microsoft-com:vml" xmlns:wp14="http://schemas.microsoft.com/office/word/2010/wordprocessingDrawing" xmlns:wp="http://schemas.openxmlformats.org/drawingml/2006/wordprocessingDrawing" xmlns:w10="urn:schemas-microsoft-com:office:word" xmlns:w="http://schemas.openxmlformats.org/wordprocessingml/2006/main" xmlns:w14="http://schemas.microsoft.com/office/word/2010/wordml" xmlns:w15="http://schemas.microsoft.com/office/word/2012/wordml" xmlns:w16se="http://schemas.microsoft.com/office/word/2015/wordml/symex" xmlns:wpg="http://schemas.microsoft.com/office/word/2010/wordprocessingGroup" xmlns:wpi="http://schemas.microsoft.com/office/word/2010/wordprocessingInk" xmlns:wne="http://schemas.microsoft.com/office/word/2006/wordml" xmlns:wps="http://schemas.microsoft.com/office/word/2010/wordprocessingShape" mc:Ignorable="w14 w15 w16se wp14">
   <w:abstractNum w:abstractNumId="0" w15:restartNumberingAfterBreak="0">
     <w:nsid w:val="FFFFFF89"/>
     <w:multiLevelType w:val="singleLevel"/>
@@ -3816,7 +4762,7 @@
     <w:lvl w:ilvl="0">
       <w:start w:val="1"/>
       <w:numFmt w:val="bullet"/>
-      <w:pStyle w:val="ListBullet"/>
+      <w:pStyle w:val="a"/>
       <w:lvlText w:val="−"/>
       <w:lvlJc w:val="left"/>
       <w:pPr>
@@ -3835,7 +4781,7 @@
 </file>
 
 <file path=word/glossary/settings.xml><?xml version="1.0" encoding="utf-8"?>
-<w:settings xmlns:mc="http://schemas.openxmlformats.org/markup-compatibility/2006" xmlns:o="urn:schemas-microsoft-com:office:office" xmlns:r="http://schemas.openxmlformats.org/officeDocument/2006/relationships" xmlns:m="http://schemas.openxmlformats.org/officeDocument/2006/math" xmlns:v="urn:schemas-microsoft-com:vml" xmlns:w10="urn:schemas-microsoft-com:office:word" xmlns:w="http://schemas.openxmlformats.org/wordprocessingml/2006/main" xmlns:w14="http://schemas.microsoft.com/office/word/2010/wordml" xmlns:w15="http://schemas.microsoft.com/office/word/2012/wordml" xmlns:w16cid="http://schemas.microsoft.com/office/word/2016/wordml/cid" xmlns:w16se="http://schemas.microsoft.com/office/word/2015/wordml/symex" xmlns:sl="http://schemas.openxmlformats.org/schemaLibrary/2006/main" mc:Ignorable="w14 w15 w16se w16cid">
+<w:settings xmlns:mc="http://schemas.openxmlformats.org/markup-compatibility/2006" xmlns:o="urn:schemas-microsoft-com:office:office" xmlns:r="http://schemas.openxmlformats.org/officeDocument/2006/relationships" xmlns:m="http://schemas.openxmlformats.org/officeDocument/2006/math" xmlns:v="urn:schemas-microsoft-com:vml" xmlns:w10="urn:schemas-microsoft-com:office:word" xmlns:w="http://schemas.openxmlformats.org/wordprocessingml/2006/main" xmlns:w14="http://schemas.microsoft.com/office/word/2010/wordml" xmlns:w15="http://schemas.microsoft.com/office/word/2012/wordml" xmlns:w16se="http://schemas.microsoft.com/office/word/2015/wordml/symex" xmlns:sl="http://schemas.openxmlformats.org/schemaLibrary/2006/main" mc:Ignorable="w14 w15 w16se">
   <w:view w:val="normal"/>
   <w:defaultTabStop w:val="720"/>
   <w:characterSpacingControl w:val="doNotCompress"/>
@@ -3846,7 +4792,6 @@
     <w:compatSetting w:name="enableOpenTypeFeatures" w:uri="http://schemas.microsoft.com/office/word" w:val="1"/>
     <w:compatSetting w:name="doNotFlipMirrorIndents" w:uri="http://schemas.microsoft.com/office/word" w:val="1"/>
     <w:compatSetting w:name="differentiateMultirowTableHeaders" w:uri="http://schemas.microsoft.com/office/word" w:val="1"/>
-    <w:compatSetting w:name="useWord2013TrackBottomHyphenation" w:uri="http://schemas.microsoft.com/office/word" w:val="1"/>
   </w:compat>
   <w:rsids>
     <w:rsidRoot w:val="00623E4F"/>
@@ -3854,6 +4799,7 @@
     <w:rsid w:val="008A3C87"/>
     <w:rsid w:val="00A11B88"/>
     <w:rsid w:val="00CA0D33"/>
+    <w:rsid w:val="00F76509"/>
   </w:rsids>
   <m:mathPr>
     <m:mathFont m:val="Cambria Math"/>
@@ -3877,7 +4823,7 @@
 </file>
 
 <file path=word/glossary/styles.xml><?xml version="1.0" encoding="utf-8"?>
-<w:styles xmlns:mc="http://schemas.openxmlformats.org/markup-compatibility/2006" xmlns:r="http://schemas.openxmlformats.org/officeDocument/2006/relationships" xmlns:w="http://schemas.openxmlformats.org/wordprocessingml/2006/main" xmlns:w14="http://schemas.microsoft.com/office/word/2010/wordml" xmlns:w15="http://schemas.microsoft.com/office/word/2012/wordml" xmlns:w16cid="http://schemas.microsoft.com/office/word/2016/wordml/cid" xmlns:w16se="http://schemas.microsoft.com/office/word/2015/wordml/symex" mc:Ignorable="w14 w15 w16se w16cid">
+<w:styles xmlns:mc="http://schemas.openxmlformats.org/markup-compatibility/2006" xmlns:r="http://schemas.openxmlformats.org/officeDocument/2006/relationships" xmlns:w="http://schemas.openxmlformats.org/wordprocessingml/2006/main" xmlns:w14="http://schemas.microsoft.com/office/word/2010/wordml" xmlns:w15="http://schemas.microsoft.com/office/word/2012/wordml" xmlns:w16se="http://schemas.microsoft.com/office/word/2015/wordml/symex" mc:Ignorable="w14 w15 w16se">
   <w:docDefaults>
     <w:rPrDefault>
       <w:rPr>
@@ -3893,7 +4839,7 @@
       </w:pPr>
     </w:pPrDefault>
   </w:docDefaults>
-  <w:latentStyles w:defLockedState="0" w:defUIPriority="99" w:defSemiHidden="0" w:defUnhideWhenUsed="0" w:defQFormat="0" w:count="375">
+  <w:latentStyles w:defLockedState="0" w:defUIPriority="99" w:defSemiHidden="0" w:defUnhideWhenUsed="0" w:defQFormat="0" w:count="371">
     <w:lsdException w:name="Normal" w:uiPriority="0" w:qFormat="1"/>
     <w:lsdException w:name="heading 1" w:uiPriority="9" w:qFormat="1"/>
     <w:lsdException w:name="heading 2" w:semiHidden="1" w:uiPriority="9" w:unhideWhenUsed="1" w:qFormat="1"/>
@@ -3999,6 +4945,7 @@
     <w:lsdException w:name="HTML Sample" w:semiHidden="1" w:unhideWhenUsed="1"/>
     <w:lsdException w:name="HTML Typewriter" w:semiHidden="1" w:unhideWhenUsed="1"/>
     <w:lsdException w:name="HTML Variable" w:semiHidden="1" w:unhideWhenUsed="1"/>
+    <w:lsdException w:name="Normal Table" w:semiHidden="1" w:unhideWhenUsed="1"/>
     <w:lsdException w:name="annotation subject" w:semiHidden="1" w:unhideWhenUsed="1"/>
     <w:lsdException w:name="No List" w:semiHidden="1" w:unhideWhenUsed="1"/>
     <w:lsdException w:name="Outline List 1" w:semiHidden="1" w:unhideWhenUsed="1"/>
@@ -4042,8 +4989,10 @@
     <w:lsdException w:name="Table Elegant" w:semiHidden="1" w:unhideWhenUsed="1"/>
     <w:lsdException w:name="Table Professional" w:semiHidden="1" w:unhideWhenUsed="1"/>
     <w:lsdException w:name="Table Subtle 1" w:semiHidden="1" w:unhideWhenUsed="1"/>
+    <w:lsdException w:name="Table Subtle 2" w:semiHidden="1" w:unhideWhenUsed="1"/>
     <w:lsdException w:name="Table Web 1" w:semiHidden="1" w:unhideWhenUsed="1"/>
     <w:lsdException w:name="Table Web 2" w:semiHidden="1" w:unhideWhenUsed="1"/>
+    <w:lsdException w:name="Table Web 3" w:semiHidden="1" w:unhideWhenUsed="1"/>
     <w:lsdException w:name="Balloon Text" w:semiHidden="1" w:unhideWhenUsed="1"/>
     <w:lsdException w:name="Table Grid" w:uiPriority="39"/>
     <w:lsdException w:name="Table Theme" w:semiHidden="1" w:unhideWhenUsed="1"/>
@@ -4262,22 +5211,18 @@
     <w:lsdException w:name="List Table 5 Dark Accent 6" w:uiPriority="50"/>
     <w:lsdException w:name="List Table 6 Colorful Accent 6" w:uiPriority="51"/>
     <w:lsdException w:name="List Table 7 Colorful Accent 6" w:uiPriority="52"/>
-    <w:lsdException w:name="Mention" w:semiHidden="1" w:unhideWhenUsed="1"/>
-    <w:lsdException w:name="Smart Hyperlink" w:semiHidden="1" w:unhideWhenUsed="1"/>
-    <w:lsdException w:name="Hashtag" w:semiHidden="1" w:unhideWhenUsed="1"/>
-    <w:lsdException w:name="Unresolved Mention" w:semiHidden="1" w:unhideWhenUsed="1"/>
   </w:latentStyles>
-  <w:style w:type="paragraph" w:default="1" w:styleId="Normal">
+  <w:style w:type="paragraph" w:default="1" w:styleId="a0">
     <w:name w:val="Normal"/>
     <w:qFormat/>
   </w:style>
-  <w:style w:type="character" w:default="1" w:styleId="DefaultParagraphFont">
+  <w:style w:type="character" w:default="1" w:styleId="a1">
     <w:name w:val="Default Paragraph Font"/>
     <w:uiPriority w:val="1"/>
     <w:semiHidden/>
     <w:unhideWhenUsed/>
   </w:style>
-  <w:style w:type="table" w:default="1" w:styleId="TableNormal">
+  <w:style w:type="table" w:default="1" w:styleId="a2">
     <w:name w:val="Normal Table"/>
     <w:uiPriority w:val="99"/>
     <w:semiHidden/>
@@ -4292,7 +5237,7 @@
       </w:tblCellMar>
     </w:tblPr>
   </w:style>
-  <w:style w:type="numbering" w:default="1" w:styleId="NoList">
+  <w:style w:type="numbering" w:default="1" w:styleId="a3">
     <w:name w:val="No List"/>
     <w:uiPriority w:val="99"/>
     <w:semiHidden/>
@@ -4300,8 +5245,8 @@
   </w:style>
   <w:style w:type="paragraph" w:customStyle="1" w:styleId="1">
     <w:name w:val="επικεφαλίδα 1"/>
-    <w:basedOn w:val="Normal"/>
-    <w:next w:val="Normal"/>
+    <w:basedOn w:val="a0"/>
+    <w:next w:val="a0"/>
     <w:link w:val="10"/>
     <w:uiPriority w:val="1"/>
     <w:qFormat/>
@@ -4313,7 +5258,7 @@
     </w:pPr>
     <w:rPr>
       <w:rFonts w:asciiTheme="majorHAnsi" w:eastAsiaTheme="majorEastAsia" w:hAnsiTheme="majorHAnsi" w:cstheme="majorBidi"/>
-      <w:color w:val="4472C4" w:themeColor="accent1"/>
+      <w:color w:val="5B9BD5" w:themeColor="accent1"/>
       <w:sz w:val="30"/>
       <w:szCs w:val="20"/>
       <w:lang w:val="el-GR" w:eastAsia="el-GR"/>
@@ -4321,8 +5266,8 @@
   </w:style>
   <w:style w:type="paragraph" w:customStyle="1" w:styleId="2">
     <w:name w:val="επικεφαλίδα 2"/>
-    <w:basedOn w:val="Normal"/>
-    <w:next w:val="Normal"/>
+    <w:basedOn w:val="a0"/>
+    <w:next w:val="a0"/>
     <w:link w:val="20"/>
     <w:uiPriority w:val="1"/>
     <w:unhideWhenUsed/>
@@ -4336,19 +5281,19 @@
     <w:rPr>
       <w:rFonts w:asciiTheme="majorHAnsi" w:eastAsiaTheme="majorEastAsia" w:hAnsiTheme="majorHAnsi" w:cstheme="majorBidi"/>
       <w:caps/>
-      <w:color w:val="4472C4" w:themeColor="accent1"/>
+      <w:color w:val="5B9BD5" w:themeColor="accent1"/>
       <w:szCs w:val="20"/>
       <w:lang w:val="el-GR" w:eastAsia="el-GR"/>
     </w:rPr>
   </w:style>
   <w:style w:type="character" w:customStyle="1" w:styleId="10">
     <w:name w:val="Χαρακτήρας επικεφαλίδας 1"/>
-    <w:basedOn w:val="DefaultParagraphFont"/>
+    <w:basedOn w:val="a1"/>
     <w:link w:val="1"/>
     <w:uiPriority w:val="1"/>
     <w:rPr>
       <w:rFonts w:asciiTheme="majorHAnsi" w:eastAsiaTheme="majorEastAsia" w:hAnsiTheme="majorHAnsi" w:cstheme="majorBidi"/>
-      <w:color w:val="4472C4" w:themeColor="accent1"/>
+      <w:color w:val="5B9BD5" w:themeColor="accent1"/>
       <w:sz w:val="30"/>
       <w:szCs w:val="20"/>
       <w:lang w:val="el-GR" w:eastAsia="el-GR"/>
@@ -4356,20 +5301,20 @@
   </w:style>
   <w:style w:type="character" w:customStyle="1" w:styleId="20">
     <w:name w:val="Χαρακτήρας επικεφαλίδας 2"/>
-    <w:basedOn w:val="DefaultParagraphFont"/>
+    <w:basedOn w:val="a1"/>
     <w:link w:val="2"/>
     <w:uiPriority w:val="1"/>
     <w:rPr>
       <w:rFonts w:asciiTheme="majorHAnsi" w:eastAsiaTheme="majorEastAsia" w:hAnsiTheme="majorHAnsi" w:cstheme="majorBidi"/>
       <w:caps/>
-      <w:color w:val="4472C4" w:themeColor="accent1"/>
+      <w:color w:val="5B9BD5" w:themeColor="accent1"/>
       <w:szCs w:val="20"/>
       <w:lang w:val="el-GR" w:eastAsia="el-GR"/>
     </w:rPr>
   </w:style>
-  <w:style w:type="paragraph" w:styleId="ListBullet">
+  <w:style w:type="paragraph" w:styleId="a">
     <w:name w:val="List Bullet"/>
-    <w:basedOn w:val="Normal"/>
+    <w:basedOn w:val="a0"/>
     <w:uiPriority w:val="1"/>
     <w:unhideWhenUsed/>
     <w:qFormat/>
@@ -4415,7 +5360,7 @@
 </file>
 
 <file path=word/glossary/webSettings.xml><?xml version="1.0" encoding="utf-8"?>
-<w:webSettings xmlns:mc="http://schemas.openxmlformats.org/markup-compatibility/2006" xmlns:r="http://schemas.openxmlformats.org/officeDocument/2006/relationships" xmlns:w="http://schemas.openxmlformats.org/wordprocessingml/2006/main" xmlns:w14="http://schemas.microsoft.com/office/word/2010/wordml" xmlns:w15="http://schemas.microsoft.com/office/word/2012/wordml" xmlns:w16cid="http://schemas.microsoft.com/office/word/2016/wordml/cid" xmlns:w16se="http://schemas.microsoft.com/office/word/2015/wordml/symex" mc:Ignorable="w14 w15 w16se w16cid">
+<w:webSettings xmlns:mc="http://schemas.openxmlformats.org/markup-compatibility/2006" xmlns:r="http://schemas.openxmlformats.org/officeDocument/2006/relationships" xmlns:w="http://schemas.openxmlformats.org/wordprocessingml/2006/main" xmlns:w14="http://schemas.microsoft.com/office/word/2010/wordml" xmlns:w15="http://schemas.microsoft.com/office/word/2012/wordml" xmlns:w16se="http://schemas.microsoft.com/office/word/2015/wordml/symex" mc:Ignorable="w14 w15 w16se">
   <w:optimizeForBrowser/>
   <w:allowPNG/>
 </w:webSettings>
@@ -4747,7 +5692,7 @@
 </file>
 
 <file path=customXml/itemProps3.xml><?xml version="1.0" encoding="utf-8"?>
-<ds:datastoreItem xmlns:ds="http://schemas.openxmlformats.org/officeDocument/2006/customXml" ds:itemID="{46FA1C2C-1A29-4DC9-9062-78AC28A93D47}">
+<ds:datastoreItem xmlns:ds="http://schemas.openxmlformats.org/officeDocument/2006/customXml" ds:itemID="{8A57A411-66FC-4288-9B96-731B87970DC4}">
   <ds:schemaRefs>
     <ds:schemaRef ds:uri="http://schemas.openxmlformats.org/officeDocument/2006/bibliography"/>
   </ds:schemaRefs>

</xml_diff>

<commit_message>
Made progress in the report
</commit_message>
<xml_diff>
--- a/Assignment 1/Report.docx
+++ b/Assignment 1/Report.docx
@@ -39,7 +39,7 @@
             <mc:AlternateContent>
               <mc:Choice Requires="wps">
                 <w:drawing>
-                  <wp:anchor distT="0" distB="0" distL="114300" distR="114300" simplePos="0" relativeHeight="251654144" behindDoc="0" locked="0" layoutInCell="1" allowOverlap="0" wp14:anchorId="386B48A3" wp14:editId="4296534E">
+                  <wp:anchor distT="0" distB="0" distL="114300" distR="114300" simplePos="0" relativeHeight="251652096" behindDoc="0" locked="0" layoutInCell="1" allowOverlap="0" wp14:anchorId="386B48A3" wp14:editId="59140524">
                     <wp:simplePos x="0" y="0"/>
                     <wp:positionH relativeFrom="margin">
                       <wp:align>center</wp:align>
@@ -104,23 +104,13 @@
                                   </w:rPr>
                                   <w:t>Θεοδωρ</w:t>
                                 </w:r>
-                                <w:proofErr w:type="spellStart"/>
                                 <w:r>
                                   <w:rPr>
                                     <w:rFonts w:ascii="Tahoma" w:hAnsi="Tahoma" w:cs="Tahoma"/>
                                     <w:b/>
                                     <w:sz w:val="18"/>
                                   </w:rPr>
-                                  <w:t>ίδης</w:t>
-                                </w:r>
-                                <w:proofErr w:type="spellEnd"/>
-                                <w:r>
-                                  <w:rPr>
-                                    <w:rFonts w:ascii="Tahoma" w:hAnsi="Tahoma" w:cs="Tahoma"/>
-                                    <w:b/>
-                                    <w:sz w:val="18"/>
-                                  </w:rPr>
-                                  <w:t xml:space="preserve"> Αριστομένη</w:t>
+                                  <w:t>ίδης Αριστομένη</w:t>
                                 </w:r>
                                 <w:r>
                                   <w:rPr>
@@ -203,7 +193,7 @@
                     <v:stroke joinstyle="miter"/>
                     <v:path gradientshapeok="t" o:connecttype="rect"/>
                   </v:shapetype>
-                  <v:shape id="Πλαίσιο κειμένου 20" o:spid="_x0000_s1026" type="#_x0000_t202" style="position:absolute;margin-left:0;margin-top:0;width:310.5pt;height:20.9pt;z-index:251654144;visibility:visible;mso-wrap-style:square;mso-width-percent:950;mso-height-percent:0;mso-wrap-distance-left:9pt;mso-wrap-distance-top:0;mso-wrap-distance-right:9pt;mso-wrap-distance-bottom:0;mso-position-horizontal:center;mso-position-horizontal-relative:margin;mso-position-vertical:bottom;mso-position-vertical-relative:margin;mso-width-percent:950;mso-height-percent:0;mso-width-relative:margin;mso-height-relative:margin;v-text-anchor:top" o:gfxdata="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" o:allowoverlap="f" filled="f" stroked="f" strokeweight=".5pt">
+                  <v:shape id="Πλαίσιο κειμένου 20" o:spid="_x0000_s1026" type="#_x0000_t202" style="position:absolute;margin-left:0;margin-top:0;width:310.5pt;height:20.9pt;z-index:251652096;visibility:visible;mso-wrap-style:square;mso-width-percent:950;mso-height-percent:0;mso-wrap-distance-left:9pt;mso-wrap-distance-top:0;mso-wrap-distance-right:9pt;mso-wrap-distance-bottom:0;mso-position-horizontal:center;mso-position-horizontal-relative:margin;mso-position-vertical:bottom;mso-position-vertical-relative:margin;mso-width-percent:950;mso-height-percent:0;mso-width-relative:margin;mso-height-relative:margin;v-text-anchor:top" o:gfxdata="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" o:allowoverlap="f" filled="f" stroked="f" strokeweight=".5pt">
                     <v:textbox style="mso-fit-shape-to-text:t" inset="0,,0">
                       <w:txbxContent>
                         <w:p>
@@ -224,23 +214,13 @@
                             </w:rPr>
                             <w:t>Θεοδωρ</w:t>
                           </w:r>
-                          <w:proofErr w:type="spellStart"/>
                           <w:r>
                             <w:rPr>
                               <w:rFonts w:ascii="Tahoma" w:hAnsi="Tahoma" w:cs="Tahoma"/>
                               <w:b/>
                               <w:sz w:val="18"/>
                             </w:rPr>
-                            <w:t>ίδης</w:t>
-                          </w:r>
-                          <w:proofErr w:type="spellEnd"/>
-                          <w:r>
-                            <w:rPr>
-                              <w:rFonts w:ascii="Tahoma" w:hAnsi="Tahoma" w:cs="Tahoma"/>
-                              <w:b/>
-                              <w:sz w:val="18"/>
-                            </w:rPr>
-                            <w:t xml:space="preserve"> Αριστομένη</w:t>
+                            <w:t>ίδης Αριστομένη</w:t>
                           </w:r>
                           <w:r>
                             <w:rPr>
@@ -321,7 +301,7 @@
               <w:lang w:val="en-US" w:eastAsia="en-US"/>
             </w:rPr>
             <w:drawing>
-              <wp:anchor distT="0" distB="0" distL="114300" distR="114300" simplePos="0" relativeHeight="251653120" behindDoc="1" locked="0" layoutInCell="1" allowOverlap="0" wp14:anchorId="39F44D56" wp14:editId="1C06B693">
+              <wp:anchor distT="0" distB="0" distL="114300" distR="114300" simplePos="0" relativeHeight="251651072" behindDoc="1" locked="0" layoutInCell="1" allowOverlap="0" wp14:anchorId="39F44D56" wp14:editId="70162D5D">
                 <wp:simplePos x="0" y="0"/>
                 <wp:positionH relativeFrom="margin">
                   <wp:posOffset>840740</wp:posOffset>
@@ -411,7 +391,7 @@
             <mc:AlternateContent>
               <mc:Choice Requires="wps">
                 <w:drawing>
-                  <wp:anchor distT="0" distB="0" distL="114300" distR="114300" simplePos="0" relativeHeight="251657216" behindDoc="0" locked="0" layoutInCell="1" allowOverlap="0" wp14:anchorId="125E20A1" wp14:editId="4896D3B5">
+                  <wp:anchor distT="0" distB="0" distL="114300" distR="114300" simplePos="0" relativeHeight="251655168" behindDoc="0" locked="0" layoutInCell="1" allowOverlap="0" wp14:anchorId="125E20A1" wp14:editId="1DD72938">
                     <wp:simplePos x="0" y="0"/>
                     <wp:positionH relativeFrom="margin">
                       <wp:posOffset>127000</wp:posOffset>
@@ -557,7 +537,7 @@
               </mc:Choice>
               <mc:Fallback>
                 <w:pict>
-                  <v:shape w14:anchorId="125E20A1" id="Πλαίσιο κειμένου 1" o:spid="_x0000_s1027" type="#_x0000_t202" style="position:absolute;margin-left:10pt;margin-top:634.3pt;width:310.5pt;height:20.85pt;z-index:251657216;visibility:visible;mso-wrap-style:square;mso-width-percent:950;mso-height-percent:0;mso-wrap-distance-left:9pt;mso-wrap-distance-top:0;mso-wrap-distance-right:9pt;mso-wrap-distance-bottom:0;mso-position-horizontal:absolute;mso-position-horizontal-relative:margin;mso-position-vertical:absolute;mso-position-vertical-relative:margin;mso-width-percent:950;mso-height-percent:0;mso-width-relative:margin;mso-height-relative:margin;v-text-anchor:top" o:gfxdata="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" o:allowoverlap="f" filled="f" stroked="f" strokeweight=".5pt">
+                  <v:shape w14:anchorId="125E20A1" id="Πλαίσιο κειμένου 1" o:spid="_x0000_s1027" type="#_x0000_t202" style="position:absolute;margin-left:10pt;margin-top:634.3pt;width:310.5pt;height:20.85pt;z-index:251655168;visibility:visible;mso-wrap-style:square;mso-width-percent:950;mso-height-percent:0;mso-wrap-distance-left:9pt;mso-wrap-distance-top:0;mso-wrap-distance-right:9pt;mso-wrap-distance-bottom:0;mso-position-horizontal:absolute;mso-position-horizontal-relative:margin;mso-position-vertical:absolute;mso-position-vertical-relative:margin;mso-width-percent:950;mso-height-percent:0;mso-width-relative:margin;mso-height-relative:margin;v-text-anchor:top" o:gfxdata="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" o:allowoverlap="f" filled="f" stroked="f" strokeweight=".5pt">
                     <v:textbox style="mso-fit-shape-to-text:t" inset="0,,0">
                       <w:txbxContent>
                         <w:p>
@@ -655,7 +635,7 @@
             <mc:AlternateContent>
               <mc:Choice Requires="wps">
                 <w:drawing>
-                  <wp:anchor distT="0" distB="0" distL="114300" distR="114300" simplePos="0" relativeHeight="251655168" behindDoc="0" locked="0" layoutInCell="1" allowOverlap="0" wp14:anchorId="38491DF4" wp14:editId="5D44AA55">
+                  <wp:anchor distT="0" distB="0" distL="114300" distR="114300" simplePos="0" relativeHeight="251653120" behindDoc="0" locked="0" layoutInCell="1" allowOverlap="0" wp14:anchorId="38491DF4" wp14:editId="62551A7D">
                     <wp:simplePos x="0" y="0"/>
                     <wp:positionH relativeFrom="margin">
                       <wp:posOffset>-380365</wp:posOffset>
@@ -787,7 +767,7 @@
               </mc:Choice>
               <mc:Fallback>
                 <w:pict>
-                  <v:shape w14:anchorId="38491DF4" id="Πλαίσιο κειμένου 21" o:spid="_x0000_s1028" type="#_x0000_t202" style="position:absolute;margin-left:-29.95pt;margin-top:475.8pt;width:494.4pt;height:147pt;z-index:251655168;visibility:visible;mso-wrap-style:square;mso-width-percent:0;mso-height-percent:0;mso-wrap-distance-left:9pt;mso-wrap-distance-top:0;mso-wrap-distance-right:9pt;mso-wrap-distance-bottom:0;mso-position-horizontal:absolute;mso-position-horizontal-relative:margin;mso-position-vertical:absolute;mso-position-vertical-relative:margin;mso-width-percent:0;mso-height-percent:0;mso-width-relative:margin;mso-height-relative:margin;v-text-anchor:top" o:gfxdata="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" o:allowoverlap="f" filled="f" stroked="f" strokeweight=".5pt">
+                  <v:shape w14:anchorId="38491DF4" id="Πλαίσιο κειμένου 21" o:spid="_x0000_s1028" type="#_x0000_t202" style="position:absolute;margin-left:-29.95pt;margin-top:475.8pt;width:494.4pt;height:147pt;z-index:251653120;visibility:visible;mso-wrap-style:square;mso-width-percent:0;mso-height-percent:0;mso-wrap-distance-left:9pt;mso-wrap-distance-top:0;mso-wrap-distance-right:9pt;mso-wrap-distance-bottom:0;mso-position-horizontal:absolute;mso-position-horizontal-relative:margin;mso-position-vertical:absolute;mso-position-vertical-relative:margin;mso-width-percent:0;mso-height-percent:0;mso-width-relative:margin;mso-height-relative:margin;v-text-anchor:top" o:gfxdata="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" o:allowoverlap="f" filled="f" stroked="f" strokeweight=".5pt">
                     <v:textbox inset="0,0,0,0">
                       <w:txbxContent>
                         <w:sdt>
@@ -946,7 +926,7 @@
           <w:lang w:val="en-US" w:eastAsia="en-US"/>
         </w:rPr>
         <w:drawing>
-          <wp:anchor distT="0" distB="0" distL="114300" distR="114300" simplePos="0" relativeHeight="251662336" behindDoc="0" locked="0" layoutInCell="1" allowOverlap="1" wp14:anchorId="2FF829B7" wp14:editId="2E476814">
+          <wp:anchor distT="0" distB="0" distL="114300" distR="114300" simplePos="0" relativeHeight="251660288" behindDoc="0" locked="0" layoutInCell="1" allowOverlap="1" wp14:anchorId="2FF829B7" wp14:editId="75E622BF">
             <wp:simplePos x="0" y="0"/>
             <wp:positionH relativeFrom="margin">
               <wp:align>left</wp:align>
@@ -1009,7 +989,7 @@
           <w:lang w:val="en-US" w:eastAsia="en-US"/>
         </w:rPr>
         <w:drawing>
-          <wp:anchor distT="0" distB="0" distL="114300" distR="114300" simplePos="0" relativeHeight="251661312" behindDoc="0" locked="0" layoutInCell="1" allowOverlap="1" wp14:anchorId="0E976602" wp14:editId="0470A202">
+          <wp:anchor distT="0" distB="0" distL="114300" distR="114300" simplePos="0" relativeHeight="251659264" behindDoc="0" locked="0" layoutInCell="1" allowOverlap="1" wp14:anchorId="0E976602" wp14:editId="18CFE476">
             <wp:simplePos x="0" y="0"/>
             <wp:positionH relativeFrom="margin">
               <wp:align>left</wp:align>
@@ -1141,7 +1121,6 @@
       <w:r>
         <w:t xml:space="preserve">στις χαρακτηριστικές τους συχνότητες. Ακόμα, λόγω του αλγορίθμου της συνάρτησης </w:t>
       </w:r>
-      <w:proofErr w:type="spellStart"/>
       <w:r>
         <w:rPr>
           <w:rFonts w:ascii="Anonymous Pro" w:hAnsi="Anonymous Pro"/>
@@ -1150,7 +1129,6 @@
         </w:rPr>
         <w:t>fft</w:t>
       </w:r>
-      <w:proofErr w:type="spellEnd"/>
       <w:r>
         <w:rPr>
           <w:rFonts w:ascii="Anonymous Pro" w:hAnsi="Anonymous Pro"/>
@@ -1287,7 +1265,7 @@
           <w:lang w:val="en-US" w:eastAsia="en-US"/>
         </w:rPr>
         <w:drawing>
-          <wp:inline distT="0" distB="0" distL="0" distR="0" wp14:anchorId="1C009401" wp14:editId="7003D8ED">
+          <wp:inline distT="0" distB="0" distL="0" distR="0" wp14:anchorId="1C009401" wp14:editId="7A7C4C12">
             <wp:extent cx="5334000" cy="4000500"/>
             <wp:effectExtent l="0" t="0" r="0" b="0"/>
             <wp:docPr id="5" name="Picture 5"/>
@@ -1341,17 +1319,8 @@
     <w:p/>
     <w:p>
       <w:r>
-        <w:t xml:space="preserve">Παρακάτω βλέπουμε τις γραφικές που παίρνουμε από την </w:t>
-      </w:r>
-      <w:proofErr w:type="spellStart"/>
-      <w:r>
-        <w:t>παραθυροποίηση</w:t>
-      </w:r>
-      <w:proofErr w:type="spellEnd"/>
-      <w:r>
-        <w:t xml:space="preserve"> και εφαρμογή της συνάρτησης </w:t>
-      </w:r>
-      <w:proofErr w:type="spellStart"/>
+        <w:t xml:space="preserve">Παρακάτω βλέπουμε τις γραφικές που παίρνουμε από την παραθυροποίηση και εφαρμογή της συνάρτησης </w:t>
+      </w:r>
       <w:r>
         <w:rPr>
           <w:rFonts w:ascii="Anonymous Pro" w:hAnsi="Anonymous Pro"/>
@@ -1360,7 +1329,6 @@
         </w:rPr>
         <w:t>fft</w:t>
       </w:r>
-      <w:proofErr w:type="spellEnd"/>
       <w:r>
         <w:rPr>
           <w:rFonts w:ascii="Anonymous Pro" w:hAnsi="Anonymous Pro"/>
@@ -1406,7 +1374,7 @@
         </w:rPr>
         <w:lastRenderedPageBreak/>
         <w:drawing>
-          <wp:inline distT="0" distB="0" distL="0" distR="0" wp14:anchorId="643686B9" wp14:editId="5EA5F0C2">
+          <wp:inline distT="0" distB="0" distL="0" distR="0" wp14:anchorId="643686B9" wp14:editId="0D7F3A24">
             <wp:extent cx="5334000" cy="4000500"/>
             <wp:effectExtent l="0" t="0" r="0" b="0"/>
             <wp:docPr id="7" name="Picture 7"/>
@@ -1447,7 +1415,7 @@
           <w:lang w:val="en-US" w:eastAsia="en-US"/>
         </w:rPr>
         <w:drawing>
-          <wp:inline distT="0" distB="0" distL="0" distR="0" wp14:anchorId="3F82DDBD" wp14:editId="1F123BA3">
+          <wp:inline distT="0" distB="0" distL="0" distR="0" wp14:anchorId="3F82DDBD" wp14:editId="64E62442">
             <wp:extent cx="5334000" cy="4000500"/>
             <wp:effectExtent l="0" t="0" r="0" b="0"/>
             <wp:docPr id="8" name="Picture 8"/>
@@ -1489,7 +1457,7 @@
         </w:rPr>
         <w:lastRenderedPageBreak/>
         <w:drawing>
-          <wp:inline distT="0" distB="0" distL="0" distR="0" wp14:anchorId="4E5959FB" wp14:editId="1986AB0B">
+          <wp:inline distT="0" distB="0" distL="0" distR="0" wp14:anchorId="4E5959FB" wp14:editId="6C09E61E">
             <wp:extent cx="5334000" cy="4000500"/>
             <wp:effectExtent l="0" t="0" r="0" b="0"/>
             <wp:docPr id="9" name="Picture 9"/>
@@ -1530,7 +1498,7 @@
           <w:lang w:val="en-US" w:eastAsia="en-US"/>
         </w:rPr>
         <w:drawing>
-          <wp:inline distT="0" distB="0" distL="0" distR="0" wp14:anchorId="5034E246" wp14:editId="5E5C7BC4">
+          <wp:inline distT="0" distB="0" distL="0" distR="0" wp14:anchorId="5034E246" wp14:editId="52CE0D8D">
             <wp:extent cx="5334000" cy="4000500"/>
             <wp:effectExtent l="0" t="0" r="0" b="0"/>
             <wp:docPr id="10" name="Picture 10"/>
@@ -1572,7 +1540,7 @@
         </w:rPr>
         <w:lastRenderedPageBreak/>
         <w:drawing>
-          <wp:inline distT="0" distB="0" distL="0" distR="0" wp14:anchorId="5F1AC51F" wp14:editId="1D0505F1">
+          <wp:inline distT="0" distB="0" distL="0" distR="0" wp14:anchorId="5F1AC51F" wp14:editId="45EAAF6B">
             <wp:extent cx="5334000" cy="4000500"/>
             <wp:effectExtent l="0" t="0" r="0" b="0"/>
             <wp:docPr id="11" name="Picture 11"/>
@@ -1613,7 +1581,7 @@
           <w:lang w:val="en-US" w:eastAsia="en-US"/>
         </w:rPr>
         <w:drawing>
-          <wp:inline distT="0" distB="0" distL="0" distR="0" wp14:anchorId="660CE8FF" wp14:editId="64C1AC11">
+          <wp:inline distT="0" distB="0" distL="0" distR="0" wp14:anchorId="660CE8FF" wp14:editId="57586380">
             <wp:extent cx="5334000" cy="4000500"/>
             <wp:effectExtent l="0" t="0" r="0" b="0"/>
             <wp:docPr id="12" name="Picture 12"/>
@@ -1655,7 +1623,7 @@
         </w:rPr>
         <w:lastRenderedPageBreak/>
         <w:drawing>
-          <wp:inline distT="0" distB="0" distL="0" distR="0" wp14:anchorId="69E35EC3" wp14:editId="74F2E6E2">
+          <wp:inline distT="0" distB="0" distL="0" distR="0" wp14:anchorId="69E35EC3" wp14:editId="74EE1836">
             <wp:extent cx="5334000" cy="4000500"/>
             <wp:effectExtent l="0" t="0" r="0" b="0"/>
             <wp:docPr id="13" name="Picture 13"/>
@@ -1696,7 +1664,7 @@
           <w:lang w:val="en-US" w:eastAsia="en-US"/>
         </w:rPr>
         <w:drawing>
-          <wp:inline distT="0" distB="0" distL="0" distR="0" wp14:anchorId="56E14934" wp14:editId="25905CB9">
+          <wp:inline distT="0" distB="0" distL="0" distR="0" wp14:anchorId="56E14934" wp14:editId="6D23D357">
             <wp:extent cx="5334000" cy="4000500"/>
             <wp:effectExtent l="0" t="0" r="0" b="0"/>
             <wp:docPr id="6" name="Picture 6"/>
@@ -1843,7 +1811,6 @@
       <w:r>
         <w:t xml:space="preserve">Η συνάρτηση </w:t>
       </w:r>
-      <w:proofErr w:type="spellStart"/>
       <w:r>
         <w:rPr>
           <w:rFonts w:ascii="Anonymous Pro" w:hAnsi="Anonymous Pro"/>
@@ -1852,7 +1819,6 @@
         </w:rPr>
         <w:t>ttdecode</w:t>
       </w:r>
-      <w:proofErr w:type="spellEnd"/>
       <w:r>
         <w:rPr>
           <w:rFonts w:ascii="Anonymous Pro" w:hAnsi="Anonymous Pro"/>
@@ -1884,7 +1850,6 @@
         </w:rPr>
         <w:t xml:space="preserve">και μετά χρησιμοποιεί μετασχηματισμό </w:t>
       </w:r>
-      <w:proofErr w:type="spellStart"/>
       <w:r>
         <w:rPr>
           <w:rFonts w:asciiTheme="majorHAnsi" w:hAnsiTheme="majorHAnsi"/>
@@ -1892,7 +1857,6 @@
         </w:rPr>
         <w:t>fft</w:t>
       </w:r>
-      <w:proofErr w:type="spellEnd"/>
       <w:r>
         <w:rPr>
           <w:rFonts w:asciiTheme="majorHAnsi" w:hAnsiTheme="majorHAnsi"/>
@@ -1969,7 +1933,6 @@
       <w:r>
         <w:t xml:space="preserve">Το εύκολο σήμα, προσδιορίζεται από την </w:t>
       </w:r>
-      <w:proofErr w:type="spellStart"/>
       <w:r>
         <w:rPr>
           <w:rFonts w:ascii="Anonymous Pro" w:hAnsi="Anonymous Pro"/>
@@ -1978,7 +1941,6 @@
         </w:rPr>
         <w:t>ttdecode</w:t>
       </w:r>
-      <w:proofErr w:type="spellEnd"/>
       <w:r>
         <w:rPr>
           <w:rFonts w:ascii="Anonymous Pro" w:hAnsi="Anonymous Pro"/>
@@ -1998,7 +1960,7 @@
         </w:rPr>
         <w:lastRenderedPageBreak/>
         <w:drawing>
-          <wp:inline distT="0" distB="0" distL="0" distR="0" wp14:anchorId="3250752D" wp14:editId="2E41D8FC">
+          <wp:inline distT="0" distB="0" distL="0" distR="0" wp14:anchorId="3250752D" wp14:editId="126F9709">
             <wp:extent cx="5334000" cy="4000500"/>
             <wp:effectExtent l="0" t="0" r="0" b="0"/>
             <wp:docPr id="14" name="Picture 14"/>
@@ -2062,14 +2024,12 @@
       <w:r>
         <w:t xml:space="preserve">Το </w:t>
       </w:r>
-      <w:proofErr w:type="spellStart"/>
       <w:r>
         <w:rPr>
           <w:lang w:val="en-GB"/>
         </w:rPr>
         <w:t>hardSig</w:t>
       </w:r>
-      <w:proofErr w:type="spellEnd"/>
       <w:r>
         <w:t xml:space="preserve">, </w:t>
       </w:r>
@@ -2097,7 +2057,7 @@
         </w:rPr>
         <w:lastRenderedPageBreak/>
         <w:drawing>
-          <wp:inline distT="0" distB="0" distL="0" distR="0" wp14:anchorId="06731A9A" wp14:editId="2F2E02BB">
+          <wp:inline distT="0" distB="0" distL="0" distR="0" wp14:anchorId="06731A9A" wp14:editId="5E01F36F">
             <wp:extent cx="5334000" cy="4000500"/>
             <wp:effectExtent l="0" t="0" r="0" b="0"/>
             <wp:docPr id="15" name="Picture 15"/>
@@ -2149,7 +2109,6 @@
       <w:r>
         <w:t xml:space="preserve">Ο τρόπος που το κάνουμε αυτό είναι να βρίσκουμε κάθε φορά που τελειώνει ένας τόνος, το πρώτο δείγμα που δεν είναι 0 στο σήμα μας και να παίρνουμε ένα παράθυρο 1000 δειγμάτων, το οποίο ξεκινάει από εκείνο το δείγμα, ως τον επόμενο τόνο. Δοκιμάζοντας την νέα υλοποίηση της </w:t>
       </w:r>
-      <w:proofErr w:type="spellStart"/>
       <w:r>
         <w:rPr>
           <w:rFonts w:ascii="Anonymous Pro" w:hAnsi="Anonymous Pro"/>
@@ -2158,7 +2117,6 @@
         </w:rPr>
         <w:t>ttdecode</w:t>
       </w:r>
-      <w:proofErr w:type="spellEnd"/>
       <w:r>
         <w:rPr>
           <w:rFonts w:ascii="Anonymous Pro" w:hAnsi="Anonymous Pro"/>
@@ -2172,28 +2130,24 @@
       <w:r>
         <w:t xml:space="preserve">1.3 και στο </w:t>
       </w:r>
-      <w:proofErr w:type="spellStart"/>
       <w:r>
         <w:rPr>
           <w:lang w:val="en-GB"/>
         </w:rPr>
         <w:t>easySig</w:t>
       </w:r>
-      <w:proofErr w:type="spellEnd"/>
       <w:r>
         <w:t xml:space="preserve"> </w:t>
       </w:r>
       <w:r>
         <w:t xml:space="preserve">παίρνουμε τα ίδια αποτελέσματα με πριν. Δοκιμάζοντας το στο </w:t>
       </w:r>
-      <w:proofErr w:type="spellStart"/>
       <w:r>
         <w:rPr>
           <w:lang w:val="en-GB"/>
         </w:rPr>
         <w:t>hardSig</w:t>
       </w:r>
-      <w:proofErr w:type="spellEnd"/>
       <w:r>
         <w:t xml:space="preserve">, </w:t>
       </w:r>
@@ -2232,147 +2186,7 @@
           <w:szCs w:val="32"/>
         </w:rPr>
         <w:lastRenderedPageBreak/>
-        <w:t xml:space="preserve">Μέρος 2ο - Φασματική Ανάλυση Ημιτονοειδών και Ανίχνευση Απότομων Μεταβάσεων με τον </w:t>
-      </w:r>
-      <w:proofErr w:type="spellStart"/>
-      <w:r>
-        <w:rPr>
-          <w:rFonts w:asciiTheme="majorHAnsi" w:eastAsiaTheme="majorEastAsia" w:hAnsiTheme="majorHAnsi" w:cstheme="majorBidi"/>
-          <w:color w:val="007789" w:themeColor="accent1" w:themeShade="BF"/>
-          <w:sz w:val="28"/>
-          <w:szCs w:val="32"/>
-        </w:rPr>
-        <w:t>Μετ</w:t>
-      </w:r>
-      <w:proofErr w:type="spellEnd"/>
-      <w:r>
-        <w:rPr>
-          <w:rFonts w:asciiTheme="majorHAnsi" w:eastAsiaTheme="majorEastAsia" w:hAnsiTheme="majorHAnsi" w:cstheme="majorBidi"/>
-          <w:color w:val="007789" w:themeColor="accent1" w:themeShade="BF"/>
-          <w:sz w:val="28"/>
-          <w:szCs w:val="32"/>
-        </w:rPr>
-        <w:t>/</w:t>
-      </w:r>
-      <w:proofErr w:type="spellStart"/>
-      <w:r>
-        <w:rPr>
-          <w:rFonts w:asciiTheme="majorHAnsi" w:eastAsiaTheme="majorEastAsia" w:hAnsiTheme="majorHAnsi" w:cstheme="majorBidi"/>
-          <w:color w:val="007789" w:themeColor="accent1" w:themeShade="BF"/>
-          <w:sz w:val="28"/>
-          <w:szCs w:val="32"/>
-        </w:rPr>
-        <w:t>σμό</w:t>
-      </w:r>
-      <w:proofErr w:type="spellEnd"/>
-      <w:r>
-        <w:rPr>
-          <w:rFonts w:asciiTheme="majorHAnsi" w:eastAsiaTheme="majorEastAsia" w:hAnsiTheme="majorHAnsi" w:cstheme="majorBidi"/>
-          <w:color w:val="007789" w:themeColor="accent1" w:themeShade="BF"/>
-          <w:sz w:val="28"/>
-          <w:szCs w:val="32"/>
-        </w:rPr>
-        <w:t xml:space="preserve"> </w:t>
-      </w:r>
-      <w:proofErr w:type="spellStart"/>
-      <w:r>
-        <w:rPr>
-          <w:rFonts w:asciiTheme="majorHAnsi" w:eastAsiaTheme="majorEastAsia" w:hAnsiTheme="majorHAnsi" w:cstheme="majorBidi"/>
-          <w:color w:val="007789" w:themeColor="accent1" w:themeShade="BF"/>
-          <w:sz w:val="28"/>
-          <w:szCs w:val="32"/>
-        </w:rPr>
-        <w:t>Fourier</w:t>
-      </w:r>
-      <w:proofErr w:type="spellEnd"/>
-      <w:r>
-        <w:rPr>
-          <w:rFonts w:asciiTheme="majorHAnsi" w:eastAsiaTheme="majorEastAsia" w:hAnsiTheme="majorHAnsi" w:cstheme="majorBidi"/>
-          <w:color w:val="007789" w:themeColor="accent1" w:themeShade="BF"/>
-          <w:sz w:val="28"/>
-          <w:szCs w:val="32"/>
-        </w:rPr>
-        <w:t xml:space="preserve"> Βραχέος Χρόνου (STFT) και τον </w:t>
-      </w:r>
-      <w:proofErr w:type="spellStart"/>
-      <w:r>
-        <w:rPr>
-          <w:rFonts w:asciiTheme="majorHAnsi" w:eastAsiaTheme="majorEastAsia" w:hAnsiTheme="majorHAnsi" w:cstheme="majorBidi"/>
-          <w:color w:val="007789" w:themeColor="accent1" w:themeShade="BF"/>
-          <w:sz w:val="28"/>
-          <w:szCs w:val="32"/>
-        </w:rPr>
-        <w:t>Μετ</w:t>
-      </w:r>
-      <w:proofErr w:type="spellEnd"/>
-      <w:r>
-        <w:rPr>
-          <w:rFonts w:asciiTheme="majorHAnsi" w:eastAsiaTheme="majorEastAsia" w:hAnsiTheme="majorHAnsi" w:cstheme="majorBidi"/>
-          <w:color w:val="007789" w:themeColor="accent1" w:themeShade="BF"/>
-          <w:sz w:val="28"/>
-          <w:szCs w:val="32"/>
-        </w:rPr>
-        <w:t>/</w:t>
-      </w:r>
-      <w:proofErr w:type="spellStart"/>
-      <w:r>
-        <w:rPr>
-          <w:rFonts w:asciiTheme="majorHAnsi" w:eastAsiaTheme="majorEastAsia" w:hAnsiTheme="majorHAnsi" w:cstheme="majorBidi"/>
-          <w:color w:val="007789" w:themeColor="accent1" w:themeShade="BF"/>
-          <w:sz w:val="28"/>
-          <w:szCs w:val="32"/>
-        </w:rPr>
-        <w:t>σμό</w:t>
-      </w:r>
-      <w:proofErr w:type="spellEnd"/>
-      <w:r>
-        <w:rPr>
-          <w:rFonts w:asciiTheme="majorHAnsi" w:eastAsiaTheme="majorEastAsia" w:hAnsiTheme="majorHAnsi" w:cstheme="majorBidi"/>
-          <w:color w:val="007789" w:themeColor="accent1" w:themeShade="BF"/>
-          <w:sz w:val="28"/>
-          <w:szCs w:val="32"/>
-        </w:rPr>
-        <w:t xml:space="preserve"> </w:t>
-      </w:r>
-      <w:proofErr w:type="spellStart"/>
-      <w:r>
-        <w:rPr>
-          <w:rFonts w:asciiTheme="majorHAnsi" w:eastAsiaTheme="majorEastAsia" w:hAnsiTheme="majorHAnsi" w:cstheme="majorBidi"/>
-          <w:color w:val="007789" w:themeColor="accent1" w:themeShade="BF"/>
-          <w:sz w:val="28"/>
-          <w:szCs w:val="32"/>
-        </w:rPr>
-        <w:t>Wavelets</w:t>
-      </w:r>
-      <w:proofErr w:type="spellEnd"/>
-      <w:r>
-        <w:rPr>
-          <w:rFonts w:asciiTheme="majorHAnsi" w:eastAsiaTheme="majorEastAsia" w:hAnsiTheme="majorHAnsi" w:cstheme="majorBidi"/>
-          <w:color w:val="007789" w:themeColor="accent1" w:themeShade="BF"/>
-          <w:sz w:val="28"/>
-          <w:szCs w:val="32"/>
-        </w:rPr>
-        <w:t xml:space="preserve"> (</w:t>
-      </w:r>
-      <w:proofErr w:type="spellStart"/>
-      <w:r>
-        <w:rPr>
-          <w:rFonts w:asciiTheme="majorHAnsi" w:eastAsiaTheme="majorEastAsia" w:hAnsiTheme="majorHAnsi" w:cstheme="majorBidi"/>
-          <w:color w:val="007789" w:themeColor="accent1" w:themeShade="BF"/>
-          <w:sz w:val="28"/>
-          <w:szCs w:val="32"/>
-        </w:rPr>
-        <w:t>διακριτοποιημένο</w:t>
-      </w:r>
-      <w:proofErr w:type="spellEnd"/>
-      <w:r>
-        <w:rPr>
-          <w:rFonts w:asciiTheme="majorHAnsi" w:eastAsiaTheme="majorEastAsia" w:hAnsiTheme="majorHAnsi" w:cstheme="majorBidi"/>
-          <w:color w:val="007789" w:themeColor="accent1" w:themeShade="BF"/>
-          <w:sz w:val="28"/>
-          <w:szCs w:val="32"/>
-        </w:rPr>
-        <w:t xml:space="preserve"> DT-CWT)</w:t>
+        <w:t>Μέρος 2ο - Φασματική Ανάλυση Ημιτονοειδών και Ανίχνευση Απότομων Μεταβάσεων με τον Μετ/σμό Fourier Βραχέος Χρόνου (STFT) και τον Μετ/σμό Wavelets (διακριτοποιημένο DT-CWT)</w:t>
       </w:r>
     </w:p>
     <w:p>
@@ -2469,7 +2283,7 @@
           <w:lang w:val="en-US" w:eastAsia="en-US"/>
         </w:rPr>
         <w:drawing>
-          <wp:anchor distT="0" distB="0" distL="114300" distR="114300" simplePos="0" relativeHeight="251663360" behindDoc="0" locked="0" layoutInCell="1" allowOverlap="1" wp14:anchorId="3CCE7AB0" wp14:editId="132B88D8">
+          <wp:anchor distT="0" distB="0" distL="114300" distR="114300" simplePos="0" relativeHeight="251661312" behindDoc="0" locked="0" layoutInCell="1" allowOverlap="1" wp14:anchorId="3CCE7AB0" wp14:editId="0BE4C7E3">
             <wp:simplePos x="0" y="0"/>
             <wp:positionH relativeFrom="margin">
               <wp:posOffset>-102235</wp:posOffset>
@@ -2613,7 +2427,7 @@
         </w:rPr>
         <w:lastRenderedPageBreak/>
         <w:drawing>
-          <wp:anchor distT="0" distB="0" distL="114300" distR="114300" simplePos="0" relativeHeight="251664384" behindDoc="0" locked="0" layoutInCell="1" allowOverlap="1" wp14:anchorId="542A689D" wp14:editId="082D6FD5">
+          <wp:anchor distT="0" distB="0" distL="114300" distR="114300" simplePos="0" relativeHeight="251662336" behindDoc="0" locked="0" layoutInCell="1" allowOverlap="1" wp14:anchorId="542A689D" wp14:editId="62D50BC8">
             <wp:simplePos x="0" y="0"/>
             <wp:positionH relativeFrom="column">
               <wp:posOffset>18415</wp:posOffset>
@@ -2671,7 +2485,6 @@
       <w:r>
         <w:t xml:space="preserve">Ακολούθως, με τη χρήση της ρουτίνας </w:t>
       </w:r>
-      <w:proofErr w:type="spellStart"/>
       <w:r>
         <w:rPr>
           <w:rFonts w:ascii="Anonymous Pro" w:hAnsi="Anonymous Pro"/>
@@ -2680,7 +2493,6 @@
         </w:rPr>
         <w:t>cwtft</w:t>
       </w:r>
-      <w:proofErr w:type="spellEnd"/>
       <w:r>
         <w:rPr>
           <w:rFonts w:ascii="Anonymous Pro" w:hAnsi="Anonymous Pro"/>
@@ -2697,14 +2509,12 @@
       <w:r>
         <w:t>“</w:t>
       </w:r>
-      <w:proofErr w:type="spellStart"/>
       <w:r>
         <w:rPr>
           <w:lang w:val="en-US"/>
         </w:rPr>
         <w:t>Morlet</w:t>
       </w:r>
-      <w:proofErr w:type="spellEnd"/>
       <w:r>
         <w:t xml:space="preserve">” </w:t>
       </w:r>
@@ -2775,7 +2585,7 @@
           <w:lang w:val="en-US" w:eastAsia="en-US"/>
         </w:rPr>
         <w:drawing>
-          <wp:anchor distT="0" distB="0" distL="114300" distR="114300" simplePos="0" relativeHeight="251665408" behindDoc="0" locked="0" layoutInCell="1" allowOverlap="1" wp14:anchorId="0A220FD0" wp14:editId="5227FC0B">
+          <wp:anchor distT="0" distB="0" distL="114300" distR="114300" simplePos="0" relativeHeight="251663360" behindDoc="0" locked="0" layoutInCell="1" allowOverlap="1" wp14:anchorId="0A220FD0" wp14:editId="2231D9F7">
             <wp:simplePos x="0" y="0"/>
             <wp:positionH relativeFrom="column">
               <wp:posOffset>-635</wp:posOffset>
@@ -2927,7 +2737,7 @@
           <w:lang w:val="en-US" w:eastAsia="en-US"/>
         </w:rPr>
         <w:drawing>
-          <wp:anchor distT="0" distB="0" distL="114300" distR="114300" simplePos="0" relativeHeight="251666432" behindDoc="0" locked="0" layoutInCell="1" allowOverlap="1" wp14:anchorId="6836D744" wp14:editId="62FD1EA4">
+          <wp:anchor distT="0" distB="0" distL="114300" distR="114300" simplePos="0" relativeHeight="251664384" behindDoc="0" locked="0" layoutInCell="1" allowOverlap="1" wp14:anchorId="6836D744" wp14:editId="6D839831">
             <wp:simplePos x="0" y="0"/>
             <wp:positionH relativeFrom="column">
               <wp:posOffset>-635</wp:posOffset>
@@ -3073,7 +2883,7 @@
         </w:rPr>
         <w:lastRenderedPageBreak/>
         <w:drawing>
-          <wp:anchor distT="0" distB="0" distL="114300" distR="114300" simplePos="0" relativeHeight="251667456" behindDoc="0" locked="0" layoutInCell="1" allowOverlap="1" wp14:anchorId="67C4DC0E" wp14:editId="238D61F5">
+          <wp:anchor distT="0" distB="0" distL="114300" distR="114300" simplePos="0" relativeHeight="251665408" behindDoc="0" locked="0" layoutInCell="1" allowOverlap="1" wp14:anchorId="67C4DC0E" wp14:editId="6C728A3B">
             <wp:simplePos x="0" y="0"/>
             <wp:positionH relativeFrom="margin">
               <wp:align>center</wp:align>
@@ -3141,7 +2951,7 @@
           <w:lang w:val="en-US" w:eastAsia="en-US"/>
         </w:rPr>
         <w:drawing>
-          <wp:anchor distT="0" distB="0" distL="114300" distR="114300" simplePos="0" relativeHeight="251668480" behindDoc="0" locked="0" layoutInCell="1" allowOverlap="1" wp14:anchorId="0667482C" wp14:editId="01F3A875">
+          <wp:anchor distT="0" distB="0" distL="114300" distR="114300" simplePos="0" relativeHeight="251666432" behindDoc="0" locked="0" layoutInCell="1" allowOverlap="1" wp14:anchorId="0667482C" wp14:editId="012DF226">
             <wp:simplePos x="0" y="0"/>
             <wp:positionH relativeFrom="margin">
               <wp:posOffset>170815</wp:posOffset>
@@ -3199,7 +3009,6 @@
       <w:r>
         <w:t xml:space="preserve">Ακολούθως, με τη χρήση της ρουτίνας </w:t>
       </w:r>
-      <w:proofErr w:type="spellStart"/>
       <w:r>
         <w:rPr>
           <w:rFonts w:ascii="Anonymous Pro" w:hAnsi="Anonymous Pro"/>
@@ -3208,7 +3017,6 @@
         </w:rPr>
         <w:t>cwtft</w:t>
       </w:r>
-      <w:proofErr w:type="spellEnd"/>
       <w:r>
         <w:rPr>
           <w:rFonts w:ascii="Anonymous Pro" w:hAnsi="Anonymous Pro"/>
@@ -3225,14 +3033,12 @@
       <w:r>
         <w:t>“</w:t>
       </w:r>
-      <w:proofErr w:type="spellStart"/>
       <w:r>
         <w:rPr>
           <w:lang w:val="en-US"/>
         </w:rPr>
         <w:t>Morlet</w:t>
       </w:r>
-      <w:proofErr w:type="spellEnd"/>
       <w:r>
         <w:t xml:space="preserve">” </w:t>
       </w:r>
@@ -3540,6 +3346,13 @@
         <w:tabs>
           <w:tab w:val="left" w:pos="3280"/>
         </w:tabs>
+      </w:pPr>
+    </w:p>
+    <w:p>
+      <w:pPr>
+        <w:tabs>
+          <w:tab w:val="left" w:pos="3280"/>
+        </w:tabs>
         <w:rPr>
           <w:rFonts w:asciiTheme="majorHAnsi" w:eastAsiaTheme="majorEastAsia" w:hAnsiTheme="majorHAnsi" w:cstheme="majorBidi"/>
           <w:color w:val="007789" w:themeColor="accent1" w:themeShade="BF"/>
@@ -3569,7 +3382,7 @@
         <mc:AlternateContent>
           <mc:Choice Requires="wpg">
             <w:drawing>
-              <wp:anchor distT="0" distB="0" distL="114300" distR="114300" simplePos="0" relativeHeight="251671552" behindDoc="0" locked="0" layoutInCell="1" allowOverlap="1" wp14:anchorId="51C07300" wp14:editId="7B9249AC">
+              <wp:anchor distT="0" distB="0" distL="114300" distR="114300" simplePos="0" relativeHeight="251669504" behindDoc="0" locked="0" layoutInCell="1" allowOverlap="1" wp14:anchorId="51C07300" wp14:editId="5AAF40E5">
                 <wp:simplePos x="0" y="0"/>
                 <wp:positionH relativeFrom="column">
                   <wp:posOffset>-635</wp:posOffset>
@@ -3660,7 +3473,7 @@
           </mc:Choice>
           <mc:Fallback>
             <w:pict>
-              <v:group w14:anchorId="2B746127" id="Ομάδα 24" o:spid="_x0000_s1026" style="position:absolute;margin-left:-.05pt;margin-top:12.7pt;width:420.25pt;height:630.7pt;z-index:251671552" coordsize="53371,80098" o:gfxdata="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">
+              <v:group w14:anchorId="701D0DBA" id="Ομάδα 24" o:spid="_x0000_s1026" style="position:absolute;margin-left:-.05pt;margin-top:12.7pt;width:420.25pt;height:630.7pt;z-index:251669504" coordsize="53371,80098" o:gfxdata="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">
                 <v:shapetype id="_x0000_t75" coordsize="21600,21600" o:spt="75" o:preferrelative="t" path="m@4@5l@4@11@9@11@9@5xe" filled="f" stroked="f">
                   <v:stroke joinstyle="miter"/>
                   <v:formulas>
@@ -3710,7 +3523,14 @@
           <w:i/>
           <w:sz w:val="18"/>
         </w:rPr>
-        <w:t>Μήκος παραθύρου 0.02*</w:t>
+        <w:t xml:space="preserve">Μήκος παραθύρου </w:t>
+      </w:r>
+      <w:r>
+        <w:rPr>
+          <w:i/>
+          <w:sz w:val="18"/>
+        </w:rPr>
+        <w:t>20</w:t>
       </w:r>
       <w:r>
         <w:rPr>
@@ -3718,7 +3538,7 @@
           <w:sz w:val="18"/>
           <w:lang w:val="en-US"/>
         </w:rPr>
-        <w:t>Fs</w:t>
+        <w:t>ms</w:t>
       </w:r>
       <w:r>
         <w:rPr>
@@ -3760,7 +3580,7 @@
         <mc:AlternateContent>
           <mc:Choice Requires="wpg">
             <w:drawing>
-              <wp:anchor distT="0" distB="0" distL="114300" distR="114300" simplePos="0" relativeHeight="251674624" behindDoc="0" locked="0" layoutInCell="1" allowOverlap="1" wp14:anchorId="79821B7E" wp14:editId="36213C08">
+              <wp:anchor distT="0" distB="0" distL="114300" distR="114300" simplePos="0" relativeHeight="251672576" behindDoc="0" locked="0" layoutInCell="1" allowOverlap="1" wp14:anchorId="79821B7E" wp14:editId="105967AA">
                 <wp:simplePos x="0" y="0"/>
                 <wp:positionH relativeFrom="margin">
                   <wp:posOffset>-635</wp:posOffset>
@@ -3857,7 +3677,7 @@
           </mc:Choice>
           <mc:Fallback>
             <w:pict>
-              <v:group w14:anchorId="4A73F068" id="Ομάδα 29" o:spid="_x0000_s1026" style="position:absolute;margin-left:-.05pt;margin-top:30.85pt;width:376.5pt;height:595.7pt;z-index:251674624;mso-position-horizontal-relative:margin;mso-width-relative:margin;mso-height-relative:margin" coordsize="53371,80162" o:gfxdata="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">
+              <v:group w14:anchorId="2DC3C8A1" id="Ομάδα 29" o:spid="_x0000_s1026" style="position:absolute;margin-left:-.05pt;margin-top:30.85pt;width:376.5pt;height:595.7pt;z-index:251672576;mso-position-horizontal-relative:margin;mso-width-relative:margin;mso-height-relative:margin" coordsize="53371,80162" o:gfxdata="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">
                 <v:shape id="Εικόνα 28" o:spid="_x0000_s1027" type="#_x0000_t75" style="position:absolute;top:40132;width:53371;height:40030;visibility:visible;mso-wrap-style:square" o:gfxdata="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">
                   <v:imagedata r:id="rId36" o:title=""/>
                   <v:path arrowok="t"/>
@@ -3891,21 +3711,14 @@
           <w:i/>
           <w:sz w:val="18"/>
         </w:rPr>
-        <w:t>Μήκος παραθύρου 0.0</w:t>
+        <w:t xml:space="preserve">Μήκος παραθύρου </w:t>
       </w:r>
       <w:r>
         <w:rPr>
           <w:i/>
           <w:sz w:val="18"/>
         </w:rPr>
-        <w:t>8</w:t>
-      </w:r>
-      <w:r>
-        <w:rPr>
-          <w:i/>
-          <w:sz w:val="18"/>
-        </w:rPr>
-        <w:t>*</w:t>
+        <w:t>80</w:t>
       </w:r>
       <w:r>
         <w:rPr>
@@ -3913,7 +3726,7 @@
           <w:sz w:val="18"/>
           <w:lang w:val="en-US"/>
         </w:rPr>
-        <w:t>Fs</w:t>
+        <w:t>ms</w:t>
       </w:r>
       <w:r>
         <w:rPr>
@@ -3928,9 +3741,6 @@
         <w:tabs>
           <w:tab w:val="left" w:pos="3280"/>
         </w:tabs>
-        <w:rPr>
-          <w:lang w:val="en-US"/>
-        </w:rPr>
       </w:pPr>
       <w:r>
         <w:lastRenderedPageBreak/>
@@ -3938,6 +3748,34 @@
       </w:r>
       <w:r>
         <w:t>η διακριτική μας ικανότητα στις απότομες αλλαγές μειώνεται</w:t>
+      </w:r>
+      <w:r>
+        <w:t>.</w:t>
+      </w:r>
+    </w:p>
+    <w:p>
+      <w:pPr>
+        <w:tabs>
+          <w:tab w:val="left" w:pos="3280"/>
+        </w:tabs>
+      </w:pPr>
+      <w:r>
+        <w:t>Με τη χρήση αυτών των μετρήσεων μπορούμε να διαχωρίσουμε τη φωνή από τη σιωπή αλλά και τους άφωνους από τους έμφωνους ήχους.</w:t>
+      </w:r>
+      <w:r>
+        <w:t xml:space="preserve"> Οι έμφωνοι ήχοι έχουν υψηλή ενέργεια βραχέος χρόνου σε σχέση με τους άφωνους και χαμηλό ρυθμό εναλλαγής προσήμου συγκριτικά με τους άφωνους. Αντίστοιχα η φωνή έχει </w:t>
+      </w:r>
+      <w:r>
+        <w:t>υψηλή ενέργεια βραχέος χρόνου</w:t>
+      </w:r>
+      <w:r>
+        <w:t xml:space="preserve"> και </w:t>
+      </w:r>
+      <w:r>
+        <w:t>χαμηλό ρυθμό εναλλαγής προσήμου συγκριτικά</w:t>
+      </w:r>
+      <w:r>
+        <w:t xml:space="preserve"> με τη σιωπή, η οποία μάλιστα έχει μηδενική ενέργεια.</w:t>
       </w:r>
     </w:p>
     <w:p>
@@ -3975,9 +3813,6 @@
           <w:tab w:val="left" w:pos="3280"/>
         </w:tabs>
       </w:pPr>
-      <w:r>
-        <w:t>Στο ερώτημα αυτό χρησιμοποιήθηκε το σήμα φωνής που δόθηκε στα βοηθητικά αρχεία. Ακολουθούν τα διαγράμματα βραχέος χρόνου και ρυθμού εναλλαγής προσήμου αντίστοιχα.</w:t>
-      </w:r>
     </w:p>
     <w:p>
       <w:pPr>
@@ -3985,124 +3820,8 @@
           <w:tab w:val="left" w:pos="3280"/>
         </w:tabs>
       </w:pPr>
-      <w:bookmarkStart w:id="0" w:name="_GoBack"/>
-      <w:bookmarkEnd w:id="0"/>
-      <w:r>
-        <w:rPr>
-          <w:noProof/>
-          <w:lang w:val="en-US" w:eastAsia="en-US"/>
-        </w:rPr>
-        <mc:AlternateContent>
-          <mc:Choice Requires="wpg">
-            <w:drawing>
-              <wp:anchor distT="0" distB="0" distL="114300" distR="114300" simplePos="0" relativeHeight="251677696" behindDoc="0" locked="0" layoutInCell="1" allowOverlap="1" wp14:anchorId="4870AFBA" wp14:editId="3D2A2898">
-                <wp:simplePos x="0" y="0"/>
-                <wp:positionH relativeFrom="column">
-                  <wp:posOffset>494665</wp:posOffset>
-                </wp:positionH>
-                <wp:positionV relativeFrom="paragraph">
-                  <wp:posOffset>179070</wp:posOffset>
-                </wp:positionV>
-                <wp:extent cx="4405630" cy="6464300"/>
-                <wp:effectExtent l="0" t="0" r="0" b="0"/>
-                <wp:wrapTopAndBottom/>
-                <wp:docPr id="32" name="Ομάδα 32"/>
-                <wp:cNvGraphicFramePr/>
-                <a:graphic xmlns:a="http://schemas.openxmlformats.org/drawingml/2006/main">
-                  <a:graphicData uri="http://schemas.microsoft.com/office/word/2010/wordprocessingGroup">
-                    <wpg:wgp>
-                      <wpg:cNvGrpSpPr/>
-                      <wpg:grpSpPr>
-                        <a:xfrm>
-                          <a:off x="0" y="0"/>
-                          <a:ext cx="4405630" cy="6464300"/>
-                          <a:chOff x="0" y="361950"/>
-                          <a:chExt cx="4405630" cy="6464300"/>
-                        </a:xfrm>
-                      </wpg:grpSpPr>
-                      <pic:pic xmlns:pic="http://schemas.openxmlformats.org/drawingml/2006/picture">
-                        <pic:nvPicPr>
-                          <pic:cNvPr id="30" name="Εικόνα 30"/>
-                          <pic:cNvPicPr>
-                            <a:picLocks noChangeAspect="1"/>
-                          </pic:cNvPicPr>
-                        </pic:nvPicPr>
-                        <pic:blipFill>
-                          <a:blip r:embed="rId38">
-                            <a:extLst>
-                              <a:ext uri="{28A0092B-C50C-407E-A947-70E740481C1C}">
-                                <a14:useLocalDpi xmlns:a14="http://schemas.microsoft.com/office/drawing/2010/main" val="0"/>
-                              </a:ext>
-                            </a:extLst>
-                          </a:blip>
-                          <a:stretch>
-                            <a:fillRect/>
-                          </a:stretch>
-                        </pic:blipFill>
-                        <pic:spPr>
-                          <a:xfrm>
-                            <a:off x="0" y="361950"/>
-                            <a:ext cx="4405630" cy="3304540"/>
-                          </a:xfrm>
-                          <a:prstGeom prst="rect">
-                            <a:avLst/>
-                          </a:prstGeom>
-                        </pic:spPr>
-                      </pic:pic>
-                      <pic:pic xmlns:pic="http://schemas.openxmlformats.org/drawingml/2006/picture">
-                        <pic:nvPicPr>
-                          <pic:cNvPr id="31" name="Εικόνα 31"/>
-                          <pic:cNvPicPr>
-                            <a:picLocks noChangeAspect="1"/>
-                          </pic:cNvPicPr>
-                        </pic:nvPicPr>
-                        <pic:blipFill>
-                          <a:blip r:embed="rId39">
-                            <a:extLst>
-                              <a:ext uri="{28A0092B-C50C-407E-A947-70E740481C1C}">
-                                <a14:useLocalDpi xmlns:a14="http://schemas.microsoft.com/office/drawing/2010/main" val="0"/>
-                              </a:ext>
-                            </a:extLst>
-                          </a:blip>
-                          <a:stretch>
-                            <a:fillRect/>
-                          </a:stretch>
-                        </pic:blipFill>
-                        <pic:spPr>
-                          <a:xfrm>
-                            <a:off x="36830" y="3549650"/>
-                            <a:ext cx="4368800" cy="3276600"/>
-                          </a:xfrm>
-                          <a:prstGeom prst="rect">
-                            <a:avLst/>
-                          </a:prstGeom>
-                        </pic:spPr>
-                      </pic:pic>
-                    </wpg:wgp>
-                  </a:graphicData>
-                </a:graphic>
-                <wp14:sizeRelV relativeFrom="margin">
-                  <wp14:pctHeight>0</wp14:pctHeight>
-                </wp14:sizeRelV>
-              </wp:anchor>
-            </w:drawing>
-          </mc:Choice>
-          <mc:Fallback>
-            <w:pict>
-              <v:group w14:anchorId="0ED1AC96" id="Ομάδα 32" o:spid="_x0000_s1026" style="position:absolute;margin-left:38.95pt;margin-top:14.1pt;width:346.9pt;height:509pt;z-index:251677696;mso-height-relative:margin" coordorigin=",3619" coordsize="44056,64643" o:gfxdata="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">
-                <v:shape id="Εικόνα 30" o:spid="_x0000_s1027" type="#_x0000_t75" style="position:absolute;top:3619;width:44056;height:33045;visibility:visible;mso-wrap-style:square" o:gfxdata="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">
-                  <v:imagedata r:id="rId40" o:title=""/>
-                  <v:path arrowok="t"/>
-                </v:shape>
-                <v:shape id="Εικόνα 31" o:spid="_x0000_s1028" type="#_x0000_t75" style="position:absolute;left:368;top:35496;width:43688;height:32766;visibility:visible;mso-wrap-style:square" o:gfxdata="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">
-                  <v:imagedata r:id="rId41" o:title=""/>
-                  <v:path arrowok="t"/>
-                </v:shape>
-                <w10:wrap type="topAndBottom"/>
-              </v:group>
-            </w:pict>
-          </mc:Fallback>
-        </mc:AlternateContent>
+      <w:r>
+        <w:t>Στο ερώτημα αυτό χρησιμοποιήθηκε το σήμα φωνής που δόθηκε στα βοηθητικά αρχεία. Ακολουθούν τα διαγράμματα βραχέος χρόνου και ρυθμού εναλλαγής προσήμου αντίστοιχα.</w:t>
       </w:r>
     </w:p>
     <w:p>
@@ -4111,6 +3830,69 @@
           <w:tab w:val="left" w:pos="3280"/>
         </w:tabs>
       </w:pPr>
+      <w:r>
+        <w:rPr>
+          <w:noProof/>
+          <w:lang w:val="en-US" w:eastAsia="en-US"/>
+        </w:rPr>
+        <w:drawing>
+          <wp:anchor distT="0" distB="0" distL="114300" distR="114300" simplePos="0" relativeHeight="251676672" behindDoc="0" locked="0" layoutInCell="1" allowOverlap="1" wp14:anchorId="02E3709E" wp14:editId="02E22A24">
+            <wp:simplePos x="0" y="0"/>
+            <wp:positionH relativeFrom="margin">
+              <wp:align>center</wp:align>
+            </wp:positionH>
+            <wp:positionV relativeFrom="paragraph">
+              <wp:posOffset>360680</wp:posOffset>
+            </wp:positionV>
+            <wp:extent cx="5163820" cy="3873500"/>
+            <wp:effectExtent l="0" t="0" r="0" b="0"/>
+            <wp:wrapTopAndBottom/>
+            <wp:docPr id="30" name="Εικόνα 30"/>
+            <wp:cNvGraphicFramePr>
+              <a:graphicFrameLocks xmlns:a="http://schemas.openxmlformats.org/drawingml/2006/main" noChangeAspect="1"/>
+            </wp:cNvGraphicFramePr>
+            <a:graphic xmlns:a="http://schemas.openxmlformats.org/drawingml/2006/main">
+              <a:graphicData uri="http://schemas.openxmlformats.org/drawingml/2006/picture">
+                <pic:pic xmlns:pic="http://schemas.openxmlformats.org/drawingml/2006/picture">
+                  <pic:nvPicPr>
+                    <pic:cNvPr id="30" name="Εικόνα 30"/>
+                    <pic:cNvPicPr>
+                      <a:picLocks noChangeAspect="1"/>
+                    </pic:cNvPicPr>
+                  </pic:nvPicPr>
+                  <pic:blipFill>
+                    <a:blip r:embed="rId38">
+                      <a:extLst>
+                        <a:ext uri="{28A0092B-C50C-407E-A947-70E740481C1C}">
+                          <a14:useLocalDpi xmlns:a14="http://schemas.microsoft.com/office/drawing/2010/main" val="0"/>
+                        </a:ext>
+                      </a:extLst>
+                    </a:blip>
+                    <a:stretch>
+                      <a:fillRect/>
+                    </a:stretch>
+                  </pic:blipFill>
+                  <pic:spPr>
+                    <a:xfrm>
+                      <a:off x="0" y="0"/>
+                      <a:ext cx="5163820" cy="3873500"/>
+                    </a:xfrm>
+                    <a:prstGeom prst="rect">
+                      <a:avLst/>
+                    </a:prstGeom>
+                  </pic:spPr>
+                </pic:pic>
+              </a:graphicData>
+            </a:graphic>
+            <wp14:sizeRelH relativeFrom="margin">
+              <wp14:pctWidth>0</wp14:pctWidth>
+            </wp14:sizeRelH>
+            <wp14:sizeRelV relativeFrom="margin">
+              <wp14:pctHeight>0</wp14:pctHeight>
+            </wp14:sizeRelV>
+          </wp:anchor>
+        </w:drawing>
+      </w:r>
     </w:p>
     <w:p>
       <w:pPr>
@@ -4119,13 +3901,210 @@
         </w:tabs>
       </w:pPr>
     </w:p>
+    <w:p>
+      <w:r>
+        <w:br w:type="page"/>
+      </w:r>
+    </w:p>
+    <w:p>
+      <w:pPr>
+        <w:tabs>
+          <w:tab w:val="left" w:pos="3280"/>
+        </w:tabs>
+      </w:pPr>
+      <w:r>
+        <w:rPr>
+          <w:noProof/>
+          <w:lang w:val="en-US" w:eastAsia="en-US"/>
+        </w:rPr>
+        <w:lastRenderedPageBreak/>
+        <w:drawing>
+          <wp:anchor distT="0" distB="0" distL="114300" distR="114300" simplePos="0" relativeHeight="251677696" behindDoc="0" locked="0" layoutInCell="1" allowOverlap="1" wp14:anchorId="7462E986" wp14:editId="5D6DA751">
+            <wp:simplePos x="0" y="0"/>
+            <wp:positionH relativeFrom="margin">
+              <wp:align>center</wp:align>
+            </wp:positionH>
+            <wp:positionV relativeFrom="paragraph">
+              <wp:posOffset>0</wp:posOffset>
+            </wp:positionV>
+            <wp:extent cx="4978400" cy="3733800"/>
+            <wp:effectExtent l="0" t="0" r="0" b="0"/>
+            <wp:wrapTopAndBottom/>
+            <wp:docPr id="31" name="Εικόνα 31"/>
+            <wp:cNvGraphicFramePr>
+              <a:graphicFrameLocks xmlns:a="http://schemas.openxmlformats.org/drawingml/2006/main" noChangeAspect="1"/>
+            </wp:cNvGraphicFramePr>
+            <a:graphic xmlns:a="http://schemas.openxmlformats.org/drawingml/2006/main">
+              <a:graphicData uri="http://schemas.openxmlformats.org/drawingml/2006/picture">
+                <pic:pic xmlns:pic="http://schemas.openxmlformats.org/drawingml/2006/picture">
+                  <pic:nvPicPr>
+                    <pic:cNvPr id="31" name="Εικόνα 31"/>
+                    <pic:cNvPicPr>
+                      <a:picLocks noChangeAspect="1"/>
+                    </pic:cNvPicPr>
+                  </pic:nvPicPr>
+                  <pic:blipFill>
+                    <a:blip r:embed="rId39">
+                      <a:extLst>
+                        <a:ext uri="{28A0092B-C50C-407E-A947-70E740481C1C}">
+                          <a14:useLocalDpi xmlns:a14="http://schemas.microsoft.com/office/drawing/2010/main" val="0"/>
+                        </a:ext>
+                      </a:extLst>
+                    </a:blip>
+                    <a:stretch>
+                      <a:fillRect/>
+                    </a:stretch>
+                  </pic:blipFill>
+                  <pic:spPr>
+                    <a:xfrm>
+                      <a:off x="0" y="0"/>
+                      <a:ext cx="4978400" cy="3733800"/>
+                    </a:xfrm>
+                    <a:prstGeom prst="rect">
+                      <a:avLst/>
+                    </a:prstGeom>
+                  </pic:spPr>
+                </pic:pic>
+              </a:graphicData>
+            </a:graphic>
+            <wp14:sizeRelH relativeFrom="margin">
+              <wp14:pctWidth>0</wp14:pctWidth>
+            </wp14:sizeRelH>
+            <wp14:sizeRelV relativeFrom="margin">
+              <wp14:pctHeight>0</wp14:pctHeight>
+            </wp14:sizeRelV>
+          </wp:anchor>
+        </w:drawing>
+      </w:r>
+      <w:r>
+        <w:rPr>
+          <w:i/>
+          <w:sz w:val="18"/>
+        </w:rPr>
+        <w:t xml:space="preserve">Μήκος παραθύρου </w:t>
+      </w:r>
+      <w:r>
+        <w:rPr>
+          <w:i/>
+          <w:sz w:val="18"/>
+          <w:lang w:val="en-US"/>
+        </w:rPr>
+        <w:t>20ms.</w:t>
+      </w:r>
+    </w:p>
+    <w:p>
+      <w:pPr>
+        <w:tabs>
+          <w:tab w:val="left" w:pos="3280"/>
+        </w:tabs>
+      </w:pPr>
+    </w:p>
+    <w:p>
+      <w:pPr>
+        <w:tabs>
+          <w:tab w:val="left" w:pos="3280"/>
+        </w:tabs>
+      </w:pPr>
+      <w:r>
+        <w:t>Στο σήμα μουσικής μπορούμε εύκολα να διακρίνουμε</w:t>
+      </w:r>
+      <w:r>
+        <w:t>,</w:t>
+      </w:r>
+      <w:r>
+        <w:t xml:space="preserve"> μέσω των μετρήσεων μας</w:t>
+      </w:r>
+      <w:r>
+        <w:t>,</w:t>
+      </w:r>
+      <w:r>
+        <w:t xml:space="preserve"> </w:t>
+      </w:r>
+      <w:r>
+        <w:t>πού</w:t>
+      </w:r>
+      <w:r>
+        <w:t xml:space="preserve"> ο ήχος είναι σταθερός καθώς η ενέργεια αλλά και ο ρυθμός εναλλαγής προσήμου είναι σταθερός, ενώ όταν έχουμε μουσική με λόγια η ενέργεια μεταβάλλεται συνεχώς</w:t>
+      </w:r>
+      <w:r>
+        <w:t>. Φυσικά και εδώ είμαστε ικανοί να ξεχωρίσουμε τον ήχο από τη σιωπή, αλλά είναι αρκετά πιο δύσκολο να ξεχωρίσουμε τους έμφωνους από τους άφωνους ήχους διότι</w:t>
+      </w:r>
+      <w:r>
+        <w:t xml:space="preserve"> ο έντονος θόρυβος έχει ως αποτέλεσμα</w:t>
+      </w:r>
+      <w:r>
+        <w:t xml:space="preserve"> ο ρυθμός εναλλαγής προσήμου </w:t>
+      </w:r>
+      <w:r>
+        <w:t>να μην</w:t>
+      </w:r>
+      <w:r>
+        <w:t xml:space="preserve"> έχει σημαντικές διαφορές</w:t>
+      </w:r>
+      <w:r>
+        <w:t xml:space="preserve"> και </w:t>
+      </w:r>
+      <w:r>
+        <w:t>σ</w:t>
+      </w:r>
+      <w:r>
+        <w:t>τ</w:t>
+      </w:r>
+      <w:r>
+        <w:t xml:space="preserve">ο διάγραμμα της ενέργειας </w:t>
+      </w:r>
+      <w:r>
+        <w:t>μπορούμε να διακρίνουμε μόνο τρεις από τους</w:t>
+      </w:r>
+      <w:r>
+        <w:t xml:space="preserve"> τέσσερις έμφωνο</w:t>
+      </w:r>
+      <w:r>
+        <w:t>υς</w:t>
+      </w:r>
+      <w:r>
+        <w:t xml:space="preserve"> ήχο</w:t>
+      </w:r>
+      <w:r>
+        <w:t>υς</w:t>
+      </w:r>
+      <w:r>
+        <w:t xml:space="preserve"> του τραγουδιού</w:t>
+      </w:r>
+      <w:r>
+        <w:t xml:space="preserve"> καθώς</w:t>
+      </w:r>
+      <w:r>
+        <w:t xml:space="preserve"> </w:t>
+      </w:r>
+      <w:r>
+        <w:t>υπάρχουν</w:t>
+      </w:r>
+      <w:r>
+        <w:t xml:space="preserve"> </w:t>
+      </w:r>
+      <w:r>
+        <w:t xml:space="preserve">μονάχα </w:t>
+      </w:r>
+      <w:r>
+        <w:t xml:space="preserve">τρία </w:t>
+      </w:r>
+      <w:r>
+        <w:t>ξεσπάσματα στην εν</w:t>
+      </w:r>
+      <w:r>
+        <w:t>έργεια που ξεπερνούν την ενέργεια του θορύβου.</w:t>
+      </w:r>
+      <w:bookmarkStart w:id="0" w:name="_GoBack"/>
+      <w:bookmarkEnd w:id="0"/>
+    </w:p>
     <w:sectPr>
-      <w:headerReference w:type="even" r:id="rId42"/>
-      <w:headerReference w:type="default" r:id="rId43"/>
-      <w:footerReference w:type="even" r:id="rId44"/>
-      <w:footerReference w:type="default" r:id="rId45"/>
-      <w:headerReference w:type="first" r:id="rId46"/>
-      <w:footerReference w:type="first" r:id="rId47"/>
+      <w:headerReference w:type="even" r:id="rId40"/>
+      <w:headerReference w:type="default" r:id="rId41"/>
+      <w:footerReference w:type="even" r:id="rId42"/>
+      <w:footerReference w:type="default" r:id="rId43"/>
+      <w:headerReference w:type="first" r:id="rId44"/>
+      <w:footerReference w:type="first" r:id="rId45"/>
       <w:pgSz w:w="11907" w:h="16839"/>
       <w:pgMar w:top="1836" w:right="1751" w:bottom="1440" w:left="1751" w:header="709" w:footer="709" w:gutter="0"/>
       <w:pgNumType w:start="0"/>
@@ -4210,7 +4189,7 @@
         <w:rFonts w:ascii="Tahoma" w:hAnsi="Tahoma" w:cs="Tahoma"/>
         <w:noProof/>
       </w:rPr>
-      <w:t>18</w:t>
+      <w:t>17</w:t>
     </w:r>
     <w:r>
       <w:rPr>
@@ -5798,9 +5777,10 @@
     <w:rsidRoot w:val="00623E4F"/>
     <w:rsid w:val="00570006"/>
     <w:rsid w:val="00623E4F"/>
-    <w:rsid w:val="00657716"/>
     <w:rsid w:val="008A3C87"/>
+    <w:rsid w:val="009612FE"/>
     <w:rsid w:val="00A11B88"/>
+    <w:rsid w:val="00B86ACC"/>
     <w:rsid w:val="00CA0D33"/>
     <w:rsid w:val="00F76509"/>
   </w:rsids>
@@ -6695,7 +6675,7 @@
 </file>
 
 <file path=customXml/itemProps3.xml><?xml version="1.0" encoding="utf-8"?>
-<ds:datastoreItem xmlns:ds="http://schemas.openxmlformats.org/officeDocument/2006/customXml" ds:itemID="{46FD1899-6E86-4752-8181-B5D4128114B3}">
+<ds:datastoreItem xmlns:ds="http://schemas.openxmlformats.org/officeDocument/2006/customXml" ds:itemID="{C4386CDB-F8B0-4F9F-A459-8EAC87E86922}">
   <ds:schemaRefs>
     <ds:schemaRef ds:uri="http://schemas.openxmlformats.org/officeDocument/2006/bibliography"/>
   </ds:schemaRefs>

</xml_diff>